<commit_message>
Updated Schematic and Project Log
</commit_message>
<xml_diff>
--- a/Notes/Pong.0 Project Log.docx
+++ b/Notes/Pong.0 Project Log.docx
@@ -248,16 +248,7 @@
               <w:rFonts w:ascii="Lucida Sans Unicode" w:hAnsi="Lucida Sans Unicode" w:cs="Lucida Sans Unicode"/>
               <w:color w:val="7F7F7F" w:themeColor="text1" w:themeTint="80"/>
             </w:rPr>
-            <w:t>Conten</w:t>
-          </w:r>
-          <w:bookmarkStart w:id="0" w:name="_GoBack"/>
-          <w:bookmarkEnd w:id="0"/>
-          <w:r>
-            <w:rPr>
-              <w:rFonts w:ascii="Lucida Sans Unicode" w:hAnsi="Lucida Sans Unicode" w:cs="Lucida Sans Unicode"/>
-              <w:color w:val="7F7F7F" w:themeColor="text1" w:themeTint="80"/>
-            </w:rPr>
-            <w:t>ts</w:t>
+            <w:t>Contents</w:t>
           </w:r>
         </w:p>
         <w:p>
@@ -1163,7 +1154,7 @@
           <w:rFonts w:ascii="Lucida Sans Unicode" w:hAnsi="Lucida Sans Unicode" w:cs="Lucida Sans Unicode"/>
         </w:rPr>
       </w:pPr>
-      <w:bookmarkStart w:id="1" w:name="_Toc325213642"/>
+      <w:bookmarkStart w:id="0" w:name="_Toc325213642"/>
       <w:r>
         <w:rPr>
           <w:rFonts w:ascii="Lucida Sans Unicode" w:hAnsi="Lucida Sans Unicode" w:cs="Lucida Sans Unicode"/>
@@ -1171,7 +1162,7 @@
         <w:lastRenderedPageBreak/>
         <w:t>2012/04/21</w:t>
       </w:r>
-      <w:bookmarkEnd w:id="1"/>
+      <w:bookmarkEnd w:id="0"/>
     </w:p>
     <w:p>
       <w:pPr>
@@ -1203,23 +1194,22 @@
           <w:rFonts w:ascii="Lucida Sans Unicode" w:hAnsi="Lucida Sans Unicode" w:cs="Lucida Sans Unicode"/>
         </w:rPr>
       </w:pPr>
-      <w:bookmarkStart w:id="2" w:name="_Toc325213643"/>
+      <w:bookmarkStart w:id="1" w:name="_Toc325213643"/>
       <w:r>
         <w:rPr>
           <w:rFonts w:ascii="Lucida Sans Unicode" w:hAnsi="Lucida Sans Unicode" w:cs="Lucida Sans Unicode"/>
         </w:rPr>
         <w:t>2012/04/22</w:t>
       </w:r>
-      <w:bookmarkEnd w:id="2"/>
-    </w:p>
-    <w:p>
-      <w:pPr>
-        <w:spacing w:after="0" w:line="240" w:lineRule="auto"/>
-        <w:rPr>
-          <w:rFonts w:ascii="Lucida Sans Unicode" w:hAnsi="Lucida Sans Unicode" w:cs="Lucida Sans Unicode"/>
-        </w:rPr>
-      </w:pPr>
-      <w:proofErr w:type="gramStart"/>
+      <w:bookmarkEnd w:id="1"/>
+    </w:p>
+    <w:p>
+      <w:pPr>
+        <w:spacing w:after="0" w:line="240" w:lineRule="auto"/>
+        <w:rPr>
+          <w:rFonts w:ascii="Lucida Sans Unicode" w:hAnsi="Lucida Sans Unicode" w:cs="Lucida Sans Unicode"/>
+        </w:rPr>
+      </w:pPr>
       <w:r>
         <w:rPr>
           <w:rFonts w:ascii="Lucida Sans Unicode" w:hAnsi="Lucida Sans Unicode" w:cs="Lucida Sans Unicode"/>
@@ -1236,50 +1226,29 @@
         <w:rPr>
           <w:rFonts w:ascii="Lucida Sans Unicode" w:hAnsi="Lucida Sans Unicode" w:cs="Lucida Sans Unicode"/>
         </w:rPr>
-        <w:t xml:space="preserve"> information from Atmel and my past QTouch experience.</w:t>
-      </w:r>
-      <w:proofErr w:type="gramEnd"/>
-      <w:r>
-        <w:rPr>
-          <w:rFonts w:ascii="Lucida Sans Unicode" w:hAnsi="Lucida Sans Unicode" w:cs="Lucida Sans Unicode"/>
-        </w:rPr>
-        <w:t xml:space="preserve"> BOM will focus on parts to be used in both the test board and final design.</w:t>
-      </w:r>
-    </w:p>
-    <w:p>
-      <w:pPr>
-        <w:spacing w:after="0" w:line="240" w:lineRule="auto"/>
-        <w:rPr>
-          <w:rFonts w:ascii="Lucida Sans Unicode" w:hAnsi="Lucida Sans Unicode" w:cs="Lucida Sans Unicode"/>
-        </w:rPr>
-      </w:pPr>
-    </w:p>
-    <w:p>
-      <w:pPr>
-        <w:spacing w:after="0" w:line="240" w:lineRule="auto"/>
-        <w:rPr>
-          <w:rFonts w:ascii="Lucida Sans Unicode" w:hAnsi="Lucida Sans Unicode" w:cs="Lucida Sans Unicode"/>
-        </w:rPr>
-      </w:pPr>
-      <w:r>
-        <w:rPr>
-          <w:rFonts w:ascii="Lucida Sans Unicode" w:hAnsi="Lucida Sans Unicode" w:cs="Lucida Sans Unicode"/>
-        </w:rPr>
-        <w:t xml:space="preserve">BPS needs a better name. </w:t>
-      </w:r>
-      <w:proofErr w:type="gramStart"/>
-      <w:r>
-        <w:rPr>
-          <w:rFonts w:ascii="Lucida Sans Unicode" w:hAnsi="Lucida Sans Unicode" w:cs="Lucida Sans Unicode"/>
-        </w:rPr>
-        <w:t>Going to have to brainstorm.</w:t>
-      </w:r>
-      <w:proofErr w:type="gramEnd"/>
-      <w:r>
-        <w:rPr>
-          <w:rFonts w:ascii="Lucida Sans Unicode" w:hAnsi="Lucida Sans Unicode" w:cs="Lucida Sans Unicode"/>
-        </w:rPr>
-        <w:t xml:space="preserve"> Beer Pong Sense works well as a code name of sorts, like Microsoft's Longhorn, but it doesn't have much of a ring to it.</w:t>
+        <w:t xml:space="preserve"> information from Atmel and my past QTouch experience. BOM will focus on parts to be used in both the test board and final design.</w:t>
+      </w:r>
+    </w:p>
+    <w:p>
+      <w:pPr>
+        <w:spacing w:after="0" w:line="240" w:lineRule="auto"/>
+        <w:rPr>
+          <w:rFonts w:ascii="Lucida Sans Unicode" w:hAnsi="Lucida Sans Unicode" w:cs="Lucida Sans Unicode"/>
+        </w:rPr>
+      </w:pPr>
+    </w:p>
+    <w:p>
+      <w:pPr>
+        <w:spacing w:after="0" w:line="240" w:lineRule="auto"/>
+        <w:rPr>
+          <w:rFonts w:ascii="Lucida Sans Unicode" w:hAnsi="Lucida Sans Unicode" w:cs="Lucida Sans Unicode"/>
+        </w:rPr>
+      </w:pPr>
+      <w:r>
+        <w:rPr>
+          <w:rFonts w:ascii="Lucida Sans Unicode" w:hAnsi="Lucida Sans Unicode" w:cs="Lucida Sans Unicode"/>
+        </w:rPr>
+        <w:t>BPS needs a better name. Going to have to brainstorm. Beer Pong Sense works well as a code name of sorts, like Microsoft's Longhorn, but it doesn't have much of a ring to it.</w:t>
       </w:r>
     </w:p>
     <w:p>
@@ -1298,14 +1267,14 @@
           <w:rFonts w:ascii="Lucida Sans Unicode" w:hAnsi="Lucida Sans Unicode" w:cs="Lucida Sans Unicode"/>
         </w:rPr>
       </w:pPr>
-      <w:bookmarkStart w:id="3" w:name="_Toc325213644"/>
+      <w:bookmarkStart w:id="2" w:name="_Toc325213644"/>
       <w:r>
         <w:rPr>
           <w:rFonts w:ascii="Lucida Sans Unicode" w:hAnsi="Lucida Sans Unicode" w:cs="Lucida Sans Unicode"/>
         </w:rPr>
         <w:t>2012/04/24</w:t>
       </w:r>
-      <w:bookmarkEnd w:id="3"/>
+      <w:bookmarkEnd w:id="2"/>
     </w:p>
     <w:p>
       <w:pPr>
@@ -1416,91 +1385,21 @@
         <w:rPr>
           <w:rFonts w:ascii="Lucida Sans Unicode" w:hAnsi="Lucida Sans Unicode" w:cs="Lucida Sans Unicode"/>
         </w:rPr>
-        <w:t xml:space="preserve">I used the parametric search tools on </w:t>
-      </w:r>
-      <w:proofErr w:type="spellStart"/>
-      <w:r>
-        <w:rPr>
-          <w:rFonts w:ascii="Lucida Sans Unicode" w:hAnsi="Lucida Sans Unicode" w:cs="Lucida Sans Unicode"/>
-        </w:rPr>
-        <w:t>Digikey</w:t>
-      </w:r>
-      <w:proofErr w:type="spellEnd"/>
-      <w:r>
-        <w:rPr>
-          <w:rFonts w:ascii="Lucida Sans Unicode" w:hAnsi="Lucida Sans Unicode" w:cs="Lucida Sans Unicode"/>
-        </w:rPr>
-        <w:t xml:space="preserve"> to start finding components that would meet my needs. For instance, if I assume each LED (3x47=141 LEDs due to 3 LEDs per RGB) is 10mA, that’s 141*0.01= 1.41A – A lot of current. Now in reality, we won’t allow all the LEDs to be on at once, and we’ll use PWN or other methods to adjust their brightness, so the end result will be much less than 1.41Amps, but we’ll still be using a lot of current.</w:t>
-      </w:r>
-    </w:p>
-    <w:p>
-      <w:pPr>
-        <w:spacing w:after="0" w:line="240" w:lineRule="auto"/>
-        <w:rPr>
-          <w:rFonts w:ascii="Lucida Sans Unicode" w:hAnsi="Lucida Sans Unicode" w:cs="Lucida Sans Unicode"/>
-        </w:rPr>
-      </w:pPr>
-      <w:r>
-        <w:rPr>
-          <w:rFonts w:ascii="Lucida Sans Unicode" w:hAnsi="Lucida Sans Unicode" w:cs="Lucida Sans Unicode"/>
-        </w:rPr>
-        <w:t xml:space="preserve">Once these parts have been identified and I’ve gone through the datasheets to verify that everything meets my needs and will be compatible, I’ll move on toward starting the basic schematics in </w:t>
-      </w:r>
-      <w:proofErr w:type="spellStart"/>
-      <w:r>
-        <w:rPr>
-          <w:rFonts w:ascii="Lucida Sans Unicode" w:hAnsi="Lucida Sans Unicode" w:cs="Lucida Sans Unicode"/>
-        </w:rPr>
-        <w:t>KiCad</w:t>
-      </w:r>
-      <w:proofErr w:type="spellEnd"/>
-      <w:r>
-        <w:rPr>
-          <w:rFonts w:ascii="Lucida Sans Unicode" w:hAnsi="Lucida Sans Unicode" w:cs="Lucida Sans Unicode"/>
-        </w:rPr>
-        <w:t xml:space="preserve">. I prefer </w:t>
-      </w:r>
-      <w:proofErr w:type="spellStart"/>
-      <w:r>
-        <w:rPr>
-          <w:rFonts w:ascii="Lucida Sans Unicode" w:hAnsi="Lucida Sans Unicode" w:cs="Lucida Sans Unicode"/>
-        </w:rPr>
-        <w:t>KiCad</w:t>
-      </w:r>
-      <w:proofErr w:type="spellEnd"/>
-      <w:r>
-        <w:rPr>
-          <w:rFonts w:ascii="Lucida Sans Unicode" w:hAnsi="Lucida Sans Unicode" w:cs="Lucida Sans Unicode"/>
-        </w:rPr>
-        <w:t xml:space="preserve"> over </w:t>
-      </w:r>
-      <w:proofErr w:type="spellStart"/>
-      <w:r>
-        <w:rPr>
-          <w:rFonts w:ascii="Lucida Sans Unicode" w:hAnsi="Lucida Sans Unicode" w:cs="Lucida Sans Unicode"/>
-        </w:rPr>
-        <w:t>Cadsoft</w:t>
-      </w:r>
-      <w:proofErr w:type="spellEnd"/>
-      <w:r>
-        <w:rPr>
-          <w:rFonts w:ascii="Lucida Sans Unicode" w:hAnsi="Lucida Sans Unicode" w:cs="Lucida Sans Unicode"/>
-        </w:rPr>
-        <w:t xml:space="preserve"> Eagle for several reasons, including the fact that </w:t>
-      </w:r>
-      <w:proofErr w:type="spellStart"/>
-      <w:r>
-        <w:rPr>
-          <w:rFonts w:ascii="Lucida Sans Unicode" w:hAnsi="Lucida Sans Unicode" w:cs="Lucida Sans Unicode"/>
-        </w:rPr>
-        <w:t>KiCad</w:t>
-      </w:r>
-      <w:proofErr w:type="spellEnd"/>
-      <w:r>
-        <w:rPr>
-          <w:rFonts w:ascii="Lucida Sans Unicode" w:hAnsi="Lucida Sans Unicode" w:cs="Lucida Sans Unicode"/>
-        </w:rPr>
-        <w:t xml:space="preserve"> is </w:t>
+        <w:t>I used the parametric search tools on Digikey to start finding components that would meet my needs. For instance, if I assume each LED (3x47=141 LEDs due to 3 LEDs per RGB) is 10mA, that’s 141*0.01= 1.41A – A lot of current. Now in reality, we won’t allow all the LEDs to be on at once, and we’ll use PWN or other methods to adjust their brightness, so the end result will be much less than 1.41Amps, but we’ll still be using a lot of current.</w:t>
+      </w:r>
+    </w:p>
+    <w:p>
+      <w:pPr>
+        <w:spacing w:after="0" w:line="240" w:lineRule="auto"/>
+        <w:rPr>
+          <w:rFonts w:ascii="Lucida Sans Unicode" w:hAnsi="Lucida Sans Unicode" w:cs="Lucida Sans Unicode"/>
+        </w:rPr>
+      </w:pPr>
+      <w:r>
+        <w:rPr>
+          <w:rFonts w:ascii="Lucida Sans Unicode" w:hAnsi="Lucida Sans Unicode" w:cs="Lucida Sans Unicode"/>
+        </w:rPr>
+        <w:t xml:space="preserve">Once these parts have been identified and I’ve gone through the datasheets to verify that everything meets my needs and will be compatible, I’ll move on toward starting the basic schematics in KiCad. I prefer KiCad over Cadsoft Eagle for several reasons, including the fact that KiCad is </w:t>
       </w:r>
       <w:r>
         <w:rPr>
@@ -1537,14 +1436,14 @@
           <w:rFonts w:ascii="Lucida Sans Unicode" w:hAnsi="Lucida Sans Unicode" w:cs="Lucida Sans Unicode"/>
         </w:rPr>
       </w:pPr>
-      <w:bookmarkStart w:id="4" w:name="_Toc325213645"/>
+      <w:bookmarkStart w:id="3" w:name="_Toc325213645"/>
       <w:r>
         <w:rPr>
           <w:rFonts w:ascii="Lucida Sans Unicode" w:hAnsi="Lucida Sans Unicode" w:cs="Lucida Sans Unicode"/>
         </w:rPr>
         <w:t>2012/04/25</w:t>
       </w:r>
-      <w:bookmarkEnd w:id="4"/>
+      <w:bookmarkEnd w:id="3"/>
     </w:p>
     <w:p>
       <w:pPr>
@@ -1705,16 +1604,8 @@
         <w:rPr>
           <w:rFonts w:ascii="Lucida Sans Unicode" w:hAnsi="Lucida Sans Unicode" w:cs="Lucida Sans Unicode"/>
         </w:rPr>
-        <w:t xml:space="preserve"> </w:t>
-      </w:r>
-      <w:proofErr w:type="gramStart"/>
-      <w:r>
-        <w:rPr>
-          <w:rFonts w:ascii="Lucida Sans Unicode" w:hAnsi="Lucida Sans Unicode" w:cs="Lucida Sans Unicode"/>
-        </w:rPr>
-        <w:t>Likely pretty easy to program.</w:t>
-      </w:r>
-      <w:proofErr w:type="gramEnd"/>
+        <w:t xml:space="preserve"> Likely pretty easy to program.</w:t>
+      </w:r>
     </w:p>
     <w:p>
       <w:pPr>
@@ -1769,21 +1660,7 @@
         <w:rPr>
           <w:rFonts w:ascii="Lucida Sans Unicode" w:hAnsi="Lucida Sans Unicode" w:cs="Lucida Sans Unicode"/>
         </w:rPr>
-        <w:t xml:space="preserve"> Studio 6 Beta is now out. Once I start coding, I may use this, since (from what I’m reading) it already has the Touch libraries integrated. </w:t>
-      </w:r>
-      <w:proofErr w:type="gramStart"/>
-      <w:r>
-        <w:rPr>
-          <w:rFonts w:ascii="Lucida Sans Unicode" w:hAnsi="Lucida Sans Unicode" w:cs="Lucida Sans Unicode"/>
-        </w:rPr>
-        <w:t>May make things easier, though Beta can be a bit scary.</w:t>
-      </w:r>
-      <w:proofErr w:type="gramEnd"/>
-      <w:r>
-        <w:rPr>
-          <w:rFonts w:ascii="Lucida Sans Unicode" w:hAnsi="Lucida Sans Unicode" w:cs="Lucida Sans Unicode"/>
-        </w:rPr>
-        <w:t xml:space="preserve"> Still, I’m not in production with this project yet, so maybe taking the leap and trying </w:t>
+        <w:t xml:space="preserve"> Studio 6 Beta is now out. Once I start coding, I may use this, since (from what I’m reading) it already has the Touch libraries integrated. May make things easier, though Beta can be a bit scary. Still, I’m not in production with this project yet, so maybe taking the leap and trying </w:t>
       </w:r>
       <w:r>
         <w:rPr>
@@ -1801,16 +1678,8 @@
         <w:rPr>
           <w:rFonts w:ascii="Lucida Sans Unicode" w:hAnsi="Lucida Sans Unicode" w:cs="Lucida Sans Unicode"/>
         </w:rPr>
-        <w:t xml:space="preserve"> I’m concerned, though, about the fact that version 6, like version 5, doesn’t support Linux. That makes it difficult for a large portion of the Open Hardware community to work on or adapt this </w:t>
-      </w:r>
-      <w:proofErr w:type="gramStart"/>
-      <w:r>
-        <w:rPr>
-          <w:rFonts w:ascii="Lucida Sans Unicode" w:hAnsi="Lucida Sans Unicode" w:cs="Lucida Sans Unicode"/>
-        </w:rPr>
-        <w:t xml:space="preserve">project </w:t>
-      </w:r>
-      <w:proofErr w:type="gramEnd"/>
+        <w:t xml:space="preserve"> I’m concerned, though, about the fact that version 6, like version 5, doesn’t support Linux. That makes it difficult for a large portion of the Open Hardware community to work on or adapt this project </w:t>
+      </w:r>
       <w:r>
         <w:rPr>
           <w:rFonts w:ascii="Lucida Sans Unicode" w:hAnsi="Lucida Sans Unicode" w:cs="Lucida Sans Unicode"/>
@@ -1840,41 +1709,27 @@
           <w:rFonts w:ascii="Lucida Sans Unicode" w:hAnsi="Lucida Sans Unicode" w:cs="Lucida Sans Unicode"/>
         </w:rPr>
       </w:pPr>
-      <w:bookmarkStart w:id="5" w:name="_Toc325213646"/>
+      <w:bookmarkStart w:id="4" w:name="_Toc325213646"/>
       <w:r>
         <w:rPr>
           <w:rFonts w:ascii="Lucida Sans Unicode" w:hAnsi="Lucida Sans Unicode" w:cs="Lucida Sans Unicode"/>
         </w:rPr>
         <w:t>2012/04/28</w:t>
       </w:r>
-      <w:bookmarkEnd w:id="5"/>
-    </w:p>
-    <w:p>
-      <w:pPr>
-        <w:spacing w:after="0" w:line="240" w:lineRule="auto"/>
-        <w:rPr>
-          <w:rFonts w:ascii="Lucida Sans Unicode" w:hAnsi="Lucida Sans Unicode" w:cs="Lucida Sans Unicode"/>
-        </w:rPr>
-      </w:pPr>
-      <w:r>
-        <w:rPr>
-          <w:rFonts w:ascii="Lucida Sans Unicode" w:hAnsi="Lucida Sans Unicode" w:cs="Lucida Sans Unicode"/>
-        </w:rPr>
-        <w:t xml:space="preserve">I’ve been communicating with various battery manufacturers in China and elsewhere via </w:t>
-      </w:r>
-      <w:proofErr w:type="spellStart"/>
-      <w:r>
-        <w:rPr>
-          <w:rFonts w:ascii="Lucida Sans Unicode" w:hAnsi="Lucida Sans Unicode" w:cs="Lucida Sans Unicode"/>
-        </w:rPr>
-        <w:t>Alibaba</w:t>
-      </w:r>
-      <w:proofErr w:type="spellEnd"/>
-      <w:r>
-        <w:rPr>
-          <w:rFonts w:ascii="Lucida Sans Unicode" w:hAnsi="Lucida Sans Unicode" w:cs="Lucida Sans Unicode"/>
-        </w:rPr>
-        <w:t>. I’m working on getting quotes for Li-Ion and Li-Pol batteries. The specifications I’m aiming for:</w:t>
+      <w:bookmarkEnd w:id="4"/>
+    </w:p>
+    <w:p>
+      <w:pPr>
+        <w:spacing w:after="0" w:line="240" w:lineRule="auto"/>
+        <w:rPr>
+          <w:rFonts w:ascii="Lucida Sans Unicode" w:hAnsi="Lucida Sans Unicode" w:cs="Lucida Sans Unicode"/>
+        </w:rPr>
+      </w:pPr>
+      <w:r>
+        <w:rPr>
+          <w:rFonts w:ascii="Lucida Sans Unicode" w:hAnsi="Lucida Sans Unicode" w:cs="Lucida Sans Unicode"/>
+        </w:rPr>
+        <w:t>I’ve been communicating with various battery manufacturers in China and elsewhere via Alibaba. I’m working on getting quotes for Li-Ion and Li-Pol batteries. The specifications I’m aiming for:</w:t>
       </w:r>
     </w:p>
     <w:p>
@@ -1970,35 +1825,7 @@
         <w:rPr>
           <w:rFonts w:ascii="Lucida Sans Unicode" w:hAnsi="Lucida Sans Unicode" w:cs="Lucida Sans Unicode"/>
         </w:rPr>
-        <w:t xml:space="preserve">So far the most promising quote has come from Shenzhen </w:t>
-      </w:r>
-      <w:proofErr w:type="spellStart"/>
-      <w:r>
-        <w:rPr>
-          <w:rFonts w:ascii="Lucida Sans Unicode" w:hAnsi="Lucida Sans Unicode" w:cs="Lucida Sans Unicode"/>
-        </w:rPr>
-        <w:t>Puchuangyuan</w:t>
-      </w:r>
-      <w:proofErr w:type="spellEnd"/>
-      <w:r>
-        <w:rPr>
-          <w:rFonts w:ascii="Lucida Sans Unicode" w:hAnsi="Lucida Sans Unicode" w:cs="Lucida Sans Unicode"/>
-        </w:rPr>
-        <w:t xml:space="preserve"> Technology Co. Ltd, who </w:t>
-      </w:r>
-      <w:proofErr w:type="gramStart"/>
-      <w:r>
-        <w:rPr>
-          <w:rFonts w:ascii="Lucida Sans Unicode" w:hAnsi="Lucida Sans Unicode" w:cs="Lucida Sans Unicode"/>
-        </w:rPr>
-        <w:t>have</w:t>
-      </w:r>
-      <w:proofErr w:type="gramEnd"/>
-      <w:r>
-        <w:rPr>
-          <w:rFonts w:ascii="Lucida Sans Unicode" w:hAnsi="Lucida Sans Unicode" w:cs="Lucida Sans Unicode"/>
-        </w:rPr>
-        <w:t xml:space="preserve"> answered all of my questions, and promise the ability to provide Li-Pol batteries thin enough to meet the needs of this project. They’ve also sent </w:t>
+        <w:t xml:space="preserve">So far the most promising quote has come from Shenzhen Puchuangyuan Technology Co. Ltd, who have answered all of my questions, and promise the ability to provide Li-Pol batteries thin enough to meet the needs of this project. They’ve also sent </w:t>
       </w:r>
       <w:r>
         <w:rPr>
@@ -2052,14 +1879,14 @@
           <w:rFonts w:ascii="Lucida Sans Unicode" w:hAnsi="Lucida Sans Unicode" w:cs="Lucida Sans Unicode"/>
         </w:rPr>
       </w:pPr>
-      <w:bookmarkStart w:id="6" w:name="_Toc325213647"/>
+      <w:bookmarkStart w:id="5" w:name="_Toc325213647"/>
       <w:r>
         <w:rPr>
           <w:rFonts w:ascii="Lucida Sans Unicode" w:hAnsi="Lucida Sans Unicode" w:cs="Lucida Sans Unicode"/>
         </w:rPr>
         <w:t>2012/04/29</w:t>
       </w:r>
-      <w:bookmarkEnd w:id="6"/>
+      <w:bookmarkEnd w:id="5"/>
     </w:p>
     <w:p>
       <w:pPr>
@@ -2122,83 +1949,19 @@
         <w:rPr>
           <w:rFonts w:ascii="Lucida Sans Unicode" w:hAnsi="Lucida Sans Unicode" w:cs="Lucida Sans Unicode"/>
         </w:rPr>
-        <w:t xml:space="preserve"> (from Zhejiang </w:t>
-      </w:r>
-      <w:proofErr w:type="spellStart"/>
-      <w:r>
-        <w:rPr>
-          <w:rFonts w:ascii="Lucida Sans Unicode" w:hAnsi="Lucida Sans Unicode" w:cs="Lucida Sans Unicode"/>
-        </w:rPr>
-        <w:t>Nuociss</w:t>
-      </w:r>
-      <w:proofErr w:type="spellEnd"/>
-      <w:r>
-        <w:rPr>
-          <w:rFonts w:ascii="Lucida Sans Unicode" w:hAnsi="Lucida Sans Unicode" w:cs="Lucida Sans Unicode"/>
-        </w:rPr>
-        <w:t xml:space="preserve"> New Energy Technology </w:t>
-      </w:r>
-      <w:proofErr w:type="spellStart"/>
-      <w:r>
-        <w:rPr>
-          <w:rFonts w:ascii="Lucida Sans Unicode" w:hAnsi="Lucida Sans Unicode" w:cs="Lucida Sans Unicode"/>
-        </w:rPr>
-        <w:t>Co.</w:t>
-      </w:r>
-      <w:proofErr w:type="gramStart"/>
-      <w:r>
-        <w:rPr>
-          <w:rFonts w:ascii="Lucida Sans Unicode" w:hAnsi="Lucida Sans Unicode" w:cs="Lucida Sans Unicode"/>
-        </w:rPr>
-        <w:t>,Ltd</w:t>
-      </w:r>
-      <w:proofErr w:type="spellEnd"/>
-      <w:proofErr w:type="gramEnd"/>
-      <w:r>
-        <w:rPr>
-          <w:rFonts w:ascii="Lucida Sans Unicode" w:hAnsi="Lucida Sans Unicode" w:cs="Lucida Sans Unicode"/>
-        </w:rPr>
-        <w:t>.)</w:t>
-      </w:r>
-      <w:r>
-        <w:rPr>
-          <w:rFonts w:ascii="Lucida Sans Unicode" w:hAnsi="Lucida Sans Unicode" w:cs="Lucida Sans Unicode"/>
-        </w:rPr>
-        <w:t xml:space="preserve">. The cost per battery is about a dollar more than the quote from Shenzhen </w:t>
-      </w:r>
-      <w:proofErr w:type="spellStart"/>
-      <w:r>
-        <w:rPr>
-          <w:rFonts w:ascii="Lucida Sans Unicode" w:hAnsi="Lucida Sans Unicode" w:cs="Lucida Sans Unicode"/>
-        </w:rPr>
-        <w:t>Puchuangyuan</w:t>
-      </w:r>
-      <w:proofErr w:type="spellEnd"/>
-      <w:r>
-        <w:rPr>
-          <w:rFonts w:ascii="Lucida Sans Unicode" w:hAnsi="Lucida Sans Unicode" w:cs="Lucida Sans Unicode"/>
-        </w:rPr>
-        <w:t xml:space="preserve"> Technology Co. Ltd, </w:t>
-      </w:r>
-      <w:r>
-        <w:rPr>
-          <w:rFonts w:ascii="Lucida Sans Unicode" w:hAnsi="Lucida Sans Unicode" w:cs="Lucida Sans Unicode"/>
-        </w:rPr>
-        <w:t xml:space="preserve">but the cycle life is significantly higher, which I think should be well worth the cost. I’m building a simple spreadsheet as quotes come </w:t>
-      </w:r>
-      <w:proofErr w:type="gramStart"/>
-      <w:r>
-        <w:rPr>
-          <w:rFonts w:ascii="Lucida Sans Unicode" w:hAnsi="Lucida Sans Unicode" w:cs="Lucida Sans Unicode"/>
-        </w:rPr>
-        <w:t>in,</w:t>
-      </w:r>
-      <w:proofErr w:type="gramEnd"/>
-      <w:r>
-        <w:rPr>
-          <w:rFonts w:ascii="Lucida Sans Unicode" w:hAnsi="Lucida Sans Unicode" w:cs="Lucida Sans Unicode"/>
-        </w:rPr>
-        <w:t xml:space="preserve"> so</w:t>
+        <w:t xml:space="preserve"> (from Zhejiang Nuociss New Energy Technology Co.,Ltd.)</w:t>
+      </w:r>
+      <w:r>
+        <w:rPr>
+          <w:rFonts w:ascii="Lucida Sans Unicode" w:hAnsi="Lucida Sans Unicode" w:cs="Lucida Sans Unicode"/>
+        </w:rPr>
+        <w:t xml:space="preserve">. The cost per battery is about a dollar more than the quote from Shenzhen Puchuangyuan Technology Co. Ltd, </w:t>
+      </w:r>
+      <w:r>
+        <w:rPr>
+          <w:rFonts w:ascii="Lucida Sans Unicode" w:hAnsi="Lucida Sans Unicode" w:cs="Lucida Sans Unicode"/>
+        </w:rPr>
+        <w:t>but the cycle life is significantly higher, which I think should be well worth the cost. I’m building a simple spreadsheet as quotes come in, so</w:t>
       </w:r>
       <w:r>
         <w:rPr>
@@ -2232,56 +1995,14 @@
         <w:rPr>
           <w:rFonts w:ascii="Lucida Sans Unicode" w:hAnsi="Lucida Sans Unicode" w:cs="Lucida Sans Unicode"/>
         </w:rPr>
-        <w:t xml:space="preserve">I sometimes wonder if others develop things the same way as I do. I generally think up the project and begin to build it in my mind, using scratch paper to work out more complex problems and design the high-level schematics using black-boxes when I don’t know all the details yet). Once I’ve got all of the major components of the project figured out, I begin sourcing them. Then, once I’m confident there’s enough of each part on the market to manufacture effectively, I input the schematics in </w:t>
-      </w:r>
-      <w:proofErr w:type="spellStart"/>
-      <w:r>
-        <w:rPr>
-          <w:rFonts w:ascii="Lucida Sans Unicode" w:hAnsi="Lucida Sans Unicode" w:cs="Lucida Sans Unicode"/>
-        </w:rPr>
-        <w:t>KiCad</w:t>
-      </w:r>
-      <w:proofErr w:type="spellEnd"/>
-      <w:r>
-        <w:rPr>
-          <w:rFonts w:ascii="Lucida Sans Unicode" w:hAnsi="Lucida Sans Unicode" w:cs="Lucida Sans Unicode"/>
-        </w:rPr>
-        <w:t xml:space="preserve"> (or sometimes </w:t>
-      </w:r>
-      <w:proofErr w:type="spellStart"/>
-      <w:r>
-        <w:rPr>
-          <w:rFonts w:ascii="Lucida Sans Unicode" w:hAnsi="Lucida Sans Unicode" w:cs="Lucida Sans Unicode"/>
-        </w:rPr>
-        <w:t>Cadsoft</w:t>
-      </w:r>
-      <w:proofErr w:type="spellEnd"/>
-      <w:r>
-        <w:rPr>
-          <w:rFonts w:ascii="Lucida Sans Unicode" w:hAnsi="Lucida Sans Unicode" w:cs="Lucida Sans Unicode"/>
-        </w:rPr>
-        <w:t xml:space="preserve"> Eagle). From there, I begin to fill in the basic parts like resistors, determining the best part and values. And once that’s all don, it’s on to the PCB. I’ll back-edit as needed if there are changes to the design, but this can be exceedingly </w:t>
+        <w:t xml:space="preserve">I sometimes wonder if others develop things the same way as I do. I generally think up the project and begin to build it in my mind, using scratch paper to work out more complex problems and design the high-level schematics using black-boxes when I don’t know all the details yet). Once I’ve got all of the major components of the project figured out, I begin sourcing them. Then, once I’m confident there’s enough of each part on the market to manufacture effectively, I input the schematics in KiCad (or sometimes Cadsoft Eagle). From there, I begin to fill in the basic parts like resistors, determining the best part and values. And once that’s all don, it’s on to the PCB. I’ll back-edit as needed if there are changes to the design, but this can be exceedingly </w:t>
       </w:r>
       <w:r>
         <w:rPr>
           <w:rFonts w:ascii="Lucida Sans Unicode" w:hAnsi="Lucida Sans Unicode" w:cs="Lucida Sans Unicode"/>
         </w:rPr>
         <w:lastRenderedPageBreak/>
-        <w:t xml:space="preserve">difficult if it’s a complex board, or </w:t>
-      </w:r>
-      <w:proofErr w:type="spellStart"/>
-      <w:r>
-        <w:rPr>
-          <w:rFonts w:ascii="Lucida Sans Unicode" w:hAnsi="Lucida Sans Unicode" w:cs="Lucida Sans Unicode"/>
-        </w:rPr>
-        <w:t>ig</w:t>
-      </w:r>
-      <w:proofErr w:type="spellEnd"/>
-      <w:r>
-        <w:rPr>
-          <w:rFonts w:ascii="Lucida Sans Unicode" w:hAnsi="Lucida Sans Unicode" w:cs="Lucida Sans Unicode"/>
-        </w:rPr>
-        <w:t xml:space="preserve"> there are specific routing requirements, like in this project. The traces to the capacitive sensors must follow very specific rules in order to obtain the best sensitivity and noise immunity. You can read more about these requirements in Atmel’s </w:t>
+        <w:t xml:space="preserve">difficult if it’s a complex board, or ig there are specific routing requirements, like in this project. The traces to the capacitive sensors must follow very specific rules in order to obtain the best sensitivity and noise immunity. You can read more about these requirements in Atmel’s </w:t>
       </w:r>
       <w:hyperlink r:id="rId9" w:history="1">
         <w:r>
@@ -2315,41 +2036,27 @@
           <w:rFonts w:ascii="Lucida Sans Unicode" w:hAnsi="Lucida Sans Unicode" w:cs="Lucida Sans Unicode"/>
         </w:rPr>
       </w:pPr>
-      <w:bookmarkStart w:id="7" w:name="_Toc325213648"/>
+      <w:bookmarkStart w:id="6" w:name="_Toc325213648"/>
       <w:r>
         <w:rPr>
           <w:rFonts w:ascii="Lucida Sans Unicode" w:hAnsi="Lucida Sans Unicode" w:cs="Lucida Sans Unicode"/>
         </w:rPr>
         <w:t>2012/05/01</w:t>
       </w:r>
-      <w:bookmarkEnd w:id="7"/>
-    </w:p>
-    <w:p>
-      <w:pPr>
-        <w:spacing w:after="0" w:line="240" w:lineRule="auto"/>
-        <w:rPr>
-          <w:rFonts w:ascii="Lucida Sans Unicode" w:hAnsi="Lucida Sans Unicode" w:cs="Lucida Sans Unicode"/>
-        </w:rPr>
-      </w:pPr>
-      <w:r>
-        <w:rPr>
-          <w:rFonts w:ascii="Lucida Sans Unicode" w:hAnsi="Lucida Sans Unicode" w:cs="Lucida Sans Unicode"/>
-        </w:rPr>
-        <w:t xml:space="preserve">Today I decided to switch LDO voltage regulators, from the Microchip MCP1826 to the SPX29150T-L-5-0/TR made by </w:t>
-      </w:r>
-      <w:proofErr w:type="spellStart"/>
-      <w:r>
-        <w:rPr>
-          <w:rFonts w:ascii="Lucida Sans Unicode" w:hAnsi="Lucida Sans Unicode" w:cs="Lucida Sans Unicode"/>
-        </w:rPr>
-        <w:t>Exar</w:t>
-      </w:r>
-      <w:proofErr w:type="spellEnd"/>
-      <w:r>
-        <w:rPr>
-          <w:rFonts w:ascii="Lucida Sans Unicode" w:hAnsi="Lucida Sans Unicode" w:cs="Lucida Sans Unicode"/>
-        </w:rPr>
-        <w:t xml:space="preserve"> Corporation for the reasons below.</w:t>
+      <w:bookmarkEnd w:id="6"/>
+    </w:p>
+    <w:p>
+      <w:pPr>
+        <w:spacing w:after="0" w:line="240" w:lineRule="auto"/>
+        <w:rPr>
+          <w:rFonts w:ascii="Lucida Sans Unicode" w:hAnsi="Lucida Sans Unicode" w:cs="Lucida Sans Unicode"/>
+        </w:rPr>
+      </w:pPr>
+      <w:r>
+        <w:rPr>
+          <w:rFonts w:ascii="Lucida Sans Unicode" w:hAnsi="Lucida Sans Unicode" w:cs="Lucida Sans Unicode"/>
+        </w:rPr>
+        <w:t>Today I decided to switch LDO voltage regulators, from the Microchip MCP1826 to the SPX29150T-L-5-0/TR made by Exar Corporation for the reasons below.</w:t>
       </w:r>
     </w:p>
     <w:p>
@@ -2486,16 +2193,8 @@
         <w:rPr>
           <w:rFonts w:ascii="Lucida Sans Unicode" w:hAnsi="Lucida Sans Unicode" w:cs="Lucida Sans Unicode"/>
         </w:rPr>
-        <w:t xml:space="preserve">Sadly, this is about all I was able to accomplish today. </w:t>
-      </w:r>
-      <w:proofErr w:type="gramStart"/>
-      <w:r>
-        <w:rPr>
-          <w:rFonts w:ascii="Lucida Sans Unicode" w:hAnsi="Lucida Sans Unicode" w:cs="Lucida Sans Unicode"/>
-        </w:rPr>
-        <w:t>Long day at my real job.</w:t>
-      </w:r>
-      <w:proofErr w:type="gramEnd"/>
+        <w:t>Sadly, this is about all I was able to accomplish today. Long day at my real job.</w:t>
+      </w:r>
     </w:p>
     <w:p>
       <w:pPr>
@@ -2513,119 +2212,49 @@
           <w:rFonts w:ascii="Lucida Sans Unicode" w:hAnsi="Lucida Sans Unicode" w:cs="Lucida Sans Unicode"/>
         </w:rPr>
       </w:pPr>
-      <w:bookmarkStart w:id="8" w:name="_Toc325213649"/>
+      <w:bookmarkStart w:id="7" w:name="_Toc325213649"/>
       <w:r>
         <w:rPr>
           <w:rFonts w:ascii="Lucida Sans Unicode" w:hAnsi="Lucida Sans Unicode" w:cs="Lucida Sans Unicode"/>
         </w:rPr>
         <w:t>2012/05/02</w:t>
       </w:r>
-      <w:bookmarkEnd w:id="8"/>
-    </w:p>
-    <w:p>
-      <w:pPr>
-        <w:spacing w:after="0" w:line="240" w:lineRule="auto"/>
-        <w:rPr>
-          <w:rFonts w:ascii="Lucida Sans Unicode" w:hAnsi="Lucida Sans Unicode" w:cs="Lucida Sans Unicode"/>
-        </w:rPr>
-      </w:pPr>
-      <w:r>
-        <w:rPr>
-          <w:rFonts w:ascii="Lucida Sans Unicode" w:hAnsi="Lucida Sans Unicode" w:cs="Lucida Sans Unicode"/>
-        </w:rPr>
-        <w:t xml:space="preserve">Now that I’ve selected most of the main components, have written on paper several rough high-level drafts of the design, and have read enough to understand the requirements for each of the parts I’ve selected, I’m moving on to starting the schematic drawings in </w:t>
-      </w:r>
-      <w:proofErr w:type="spellStart"/>
-      <w:r>
-        <w:rPr>
-          <w:rFonts w:ascii="Lucida Sans Unicode" w:hAnsi="Lucida Sans Unicode" w:cs="Lucida Sans Unicode"/>
-        </w:rPr>
-        <w:t>KiCad</w:t>
-      </w:r>
-      <w:proofErr w:type="spellEnd"/>
-      <w:r>
-        <w:rPr>
-          <w:rFonts w:ascii="Lucida Sans Unicode" w:hAnsi="Lucida Sans Unicode" w:cs="Lucida Sans Unicode"/>
-        </w:rPr>
-        <w:t>.</w:t>
-      </w:r>
-    </w:p>
-    <w:p>
-      <w:pPr>
-        <w:spacing w:after="0" w:line="240" w:lineRule="auto"/>
-        <w:rPr>
-          <w:rFonts w:ascii="Lucida Sans Unicode" w:hAnsi="Lucida Sans Unicode" w:cs="Lucida Sans Unicode"/>
-        </w:rPr>
-      </w:pPr>
-    </w:p>
-    <w:p>
-      <w:pPr>
-        <w:spacing w:after="0" w:line="240" w:lineRule="auto"/>
-        <w:rPr>
-          <w:rFonts w:ascii="Lucida Sans Unicode" w:hAnsi="Lucida Sans Unicode" w:cs="Lucida Sans Unicode"/>
-        </w:rPr>
-      </w:pPr>
-      <w:r>
-        <w:rPr>
-          <w:rFonts w:ascii="Lucida Sans Unicode" w:hAnsi="Lucida Sans Unicode" w:cs="Lucida Sans Unicode"/>
-        </w:rPr>
-        <w:t xml:space="preserve">For non-standard parts (those not included in </w:t>
-      </w:r>
-      <w:proofErr w:type="spellStart"/>
-      <w:r>
-        <w:rPr>
-          <w:rFonts w:ascii="Lucida Sans Unicode" w:hAnsi="Lucida Sans Unicode" w:cs="Lucida Sans Unicode"/>
-        </w:rPr>
-        <w:t>KiCad</w:t>
-      </w:r>
-      <w:proofErr w:type="spellEnd"/>
-      <w:r>
-        <w:rPr>
-          <w:rFonts w:ascii="Lucida Sans Unicode" w:hAnsi="Lucida Sans Unicode" w:cs="Lucida Sans Unicode"/>
-        </w:rPr>
-        <w:t xml:space="preserve"> by default), I’m drawing them in </w:t>
-      </w:r>
-      <w:proofErr w:type="spellStart"/>
-      <w:r>
-        <w:rPr>
-          <w:rFonts w:ascii="Lucida Sans Unicode" w:hAnsi="Lucida Sans Unicode" w:cs="Lucida Sans Unicode"/>
-        </w:rPr>
-        <w:t>KiCad’s</w:t>
-      </w:r>
-      <w:proofErr w:type="spellEnd"/>
-      <w:r>
-        <w:rPr>
-          <w:rFonts w:ascii="Lucida Sans Unicode" w:hAnsi="Lucida Sans Unicode" w:cs="Lucida Sans Unicode"/>
-        </w:rPr>
-        <w:t xml:space="preserve"> Library Editor, based on the datasheet for the part. For those parts that are included in </w:t>
-      </w:r>
-      <w:proofErr w:type="spellStart"/>
-      <w:r>
-        <w:rPr>
-          <w:rFonts w:ascii="Lucida Sans Unicode" w:hAnsi="Lucida Sans Unicode" w:cs="Lucida Sans Unicode"/>
-        </w:rPr>
-        <w:t>KiCad’s</w:t>
-      </w:r>
-      <w:proofErr w:type="spellEnd"/>
-      <w:r>
-        <w:rPr>
-          <w:rFonts w:ascii="Lucida Sans Unicode" w:hAnsi="Lucida Sans Unicode" w:cs="Lucida Sans Unicode"/>
-        </w:rPr>
-        <w:t xml:space="preserve"> default libraries, I’ll open the part drawing in </w:t>
-      </w:r>
-      <w:proofErr w:type="spellStart"/>
-      <w:r>
-        <w:rPr>
-          <w:rFonts w:ascii="Lucida Sans Unicode" w:hAnsi="Lucida Sans Unicode" w:cs="Lucida Sans Unicode"/>
-        </w:rPr>
-        <w:t>KiCad</w:t>
-      </w:r>
-      <w:proofErr w:type="spellEnd"/>
-      <w:r>
-        <w:rPr>
-          <w:rFonts w:ascii="Lucida Sans Unicode" w:hAnsi="Lucida Sans Unicode" w:cs="Lucida Sans Unicode"/>
-        </w:rPr>
-        <w:t xml:space="preserve">, and open the PDF Datasheet for the part, and compare pin-by-pin that the drawing is accurate. It’s </w:t>
+      <w:bookmarkEnd w:id="7"/>
+    </w:p>
+    <w:p>
+      <w:pPr>
+        <w:spacing w:after="0" w:line="240" w:lineRule="auto"/>
+        <w:rPr>
+          <w:rFonts w:ascii="Lucida Sans Unicode" w:hAnsi="Lucida Sans Unicode" w:cs="Lucida Sans Unicode"/>
+        </w:rPr>
+      </w:pPr>
+      <w:r>
+        <w:rPr>
+          <w:rFonts w:ascii="Lucida Sans Unicode" w:hAnsi="Lucida Sans Unicode" w:cs="Lucida Sans Unicode"/>
+        </w:rPr>
+        <w:t>Now that I’ve selected most of the main components, have written on paper several rough high-level drafts of the design, and have read enough to understand the requirements for each of the parts I’ve selected, I’m moving on to starting the schematic drawings in KiCad.</w:t>
+      </w:r>
+    </w:p>
+    <w:p>
+      <w:pPr>
+        <w:spacing w:after="0" w:line="240" w:lineRule="auto"/>
+        <w:rPr>
+          <w:rFonts w:ascii="Lucida Sans Unicode" w:hAnsi="Lucida Sans Unicode" w:cs="Lucida Sans Unicode"/>
+        </w:rPr>
+      </w:pPr>
+    </w:p>
+    <w:p>
+      <w:pPr>
+        <w:spacing w:after="0" w:line="240" w:lineRule="auto"/>
+        <w:rPr>
+          <w:rFonts w:ascii="Lucida Sans Unicode" w:hAnsi="Lucida Sans Unicode" w:cs="Lucida Sans Unicode"/>
+        </w:rPr>
+      </w:pPr>
+      <w:r>
+        <w:rPr>
+          <w:rFonts w:ascii="Lucida Sans Unicode" w:hAnsi="Lucida Sans Unicode" w:cs="Lucida Sans Unicode"/>
+        </w:rPr>
+        <w:t xml:space="preserve">For non-standard parts (those not included in KiCad by default), I’m drawing them in KiCad’s Library Editor, based on the datasheet for the part. For those parts that are included in KiCad’s default libraries, I’ll open the part drawing in KiCad, and open the PDF Datasheet for the part, and compare pin-by-pin that the drawing is accurate. It’s </w:t>
       </w:r>
       <w:r>
         <w:rPr>
@@ -2654,21 +2283,7 @@
         <w:rPr>
           <w:rFonts w:ascii="Lucida Sans Unicode" w:hAnsi="Lucida Sans Unicode" w:cs="Lucida Sans Unicode"/>
         </w:rPr>
-        <w:t xml:space="preserve">I tend not to use </w:t>
-      </w:r>
-      <w:proofErr w:type="spellStart"/>
-      <w:r>
-        <w:rPr>
-          <w:rFonts w:ascii="Lucida Sans Unicode" w:hAnsi="Lucida Sans Unicode" w:cs="Lucida Sans Unicode"/>
-        </w:rPr>
-        <w:t>KiCad’s</w:t>
-      </w:r>
-      <w:proofErr w:type="spellEnd"/>
-      <w:r>
-        <w:rPr>
-          <w:rFonts w:ascii="Lucida Sans Unicode" w:hAnsi="Lucida Sans Unicode" w:cs="Lucida Sans Unicode"/>
-        </w:rPr>
-        <w:t xml:space="preserve"> libraries for the actual pad drawings, because dimensions are more difficult to verify, but for schematic symbols it’s not really an issue.</w:t>
+        <w:t>I tend not to use KiCad’s libraries for the actual pad drawings, because dimensions are more difficult to verify, but for schematic symbols it’s not really an issue.</w:t>
       </w:r>
     </w:p>
     <w:p>
@@ -2712,21 +2327,7 @@
         <w:rPr>
           <w:rFonts w:ascii="Lucida Sans Unicode" w:hAnsi="Lucida Sans Unicode" w:cs="Lucida Sans Unicode"/>
         </w:rPr>
-        <w:t xml:space="preserve">I also try to stick with common part sizes. For instance, in this project, most of the discreet components (resistors, capacitors, </w:t>
-      </w:r>
-      <w:proofErr w:type="spellStart"/>
-      <w:r>
-        <w:rPr>
-          <w:rFonts w:ascii="Lucida Sans Unicode" w:hAnsi="Lucida Sans Unicode" w:cs="Lucida Sans Unicode"/>
-        </w:rPr>
-        <w:t>etc</w:t>
-      </w:r>
-      <w:proofErr w:type="spellEnd"/>
-      <w:r>
-        <w:rPr>
-          <w:rFonts w:ascii="Lucida Sans Unicode" w:hAnsi="Lucida Sans Unicode" w:cs="Lucida Sans Unicode"/>
-        </w:rPr>
-        <w:t>) are sized 1206 in American (0.126" x 0.063"), which is 3216 in Metric (3.20mm x 1.60mm). Keeping things the same size saves time on the PCB, because it’s easier to work with several components all of the same pad size.</w:t>
+        <w:t>I also try to stick with common part sizes. For instance, in this project, most of the discreet components (resistors, capacitors, etc) are sized 1206 in American (0.126" x 0.063"), which is 3216 in Metric (3.20mm x 1.60mm). Keeping things the same size saves time on the PCB, because it’s easier to work with several components all of the same pad size.</w:t>
       </w:r>
     </w:p>
     <w:p>
@@ -2874,16 +2475,8 @@
         <w:rPr>
           <w:rFonts w:ascii="Lucida Sans Unicode" w:hAnsi="Lucida Sans Unicode" w:cs="Lucida Sans Unicode"/>
         </w:rPr>
-        <w:t xml:space="preserve">Late Entry: Found the problem in the Matrix and corrected it. Just had things linked up </w:t>
-      </w:r>
-      <w:proofErr w:type="gramStart"/>
-      <w:r>
-        <w:rPr>
-          <w:rFonts w:ascii="Lucida Sans Unicode" w:hAnsi="Lucida Sans Unicode" w:cs="Lucida Sans Unicode"/>
-        </w:rPr>
-        <w:t>incorrectly.</w:t>
-      </w:r>
-      <w:proofErr w:type="gramEnd"/>
+        <w:t>Late Entry: Found the problem in the Matrix and corrected it. Just had things linked up incorrectly.</w:t>
+      </w:r>
     </w:p>
     <w:p>
       <w:pPr>
@@ -2901,7 +2494,7 @@
           <w:rFonts w:ascii="Lucida Sans Unicode" w:hAnsi="Lucida Sans Unicode" w:cs="Lucida Sans Unicode"/>
         </w:rPr>
       </w:pPr>
-      <w:bookmarkStart w:id="9" w:name="_Toc325213650"/>
+      <w:bookmarkStart w:id="8" w:name="_Toc325213650"/>
       <w:r>
         <w:rPr>
           <w:rFonts w:ascii="Lucida Sans Unicode" w:hAnsi="Lucida Sans Unicode" w:cs="Lucida Sans Unicode"/>
@@ -2933,28 +2526,20 @@
         </w:rPr>
         <w:t>04</w:t>
       </w:r>
-      <w:bookmarkEnd w:id="9"/>
-    </w:p>
-    <w:p>
-      <w:pPr>
-        <w:spacing w:after="0" w:line="240" w:lineRule="auto"/>
-        <w:rPr>
-          <w:rFonts w:ascii="Lucida Sans Unicode" w:hAnsi="Lucida Sans Unicode" w:cs="Lucida Sans Unicode"/>
-        </w:rPr>
-      </w:pPr>
-      <w:proofErr w:type="gramStart"/>
-      <w:r>
-        <w:rPr>
-          <w:rFonts w:ascii="Lucida Sans Unicode" w:hAnsi="Lucida Sans Unicode" w:cs="Lucida Sans Unicode"/>
-        </w:rPr>
-        <w:t>Worked on fleshing out the schematics this evening.</w:t>
-      </w:r>
-      <w:proofErr w:type="gramEnd"/>
-      <w:r>
-        <w:rPr>
-          <w:rFonts w:ascii="Lucida Sans Unicode" w:hAnsi="Lucida Sans Unicode" w:cs="Lucida Sans Unicode"/>
-        </w:rPr>
-        <w:t xml:space="preserve"> Some of the specifics:</w:t>
+      <w:bookmarkEnd w:id="8"/>
+    </w:p>
+    <w:p>
+      <w:pPr>
+        <w:spacing w:after="0" w:line="240" w:lineRule="auto"/>
+        <w:rPr>
+          <w:rFonts w:ascii="Lucida Sans Unicode" w:hAnsi="Lucida Sans Unicode" w:cs="Lucida Sans Unicode"/>
+        </w:rPr>
+      </w:pPr>
+      <w:r>
+        <w:rPr>
+          <w:rFonts w:ascii="Lucida Sans Unicode" w:hAnsi="Lucida Sans Unicode" w:cs="Lucida Sans Unicode"/>
+        </w:rPr>
+        <w:t>Worked on fleshing out the schematics this evening. Some of the specifics:</w:t>
       </w:r>
     </w:p>
     <w:p>
@@ -3074,21 +2659,7 @@
         <w:rPr>
           <w:rFonts w:ascii="Lucida Sans Unicode" w:hAnsi="Lucida Sans Unicode" w:cs="Lucida Sans Unicode"/>
         </w:rPr>
-        <w:t xml:space="preserve">All that being said, from the list of tasks completed tonight (over about 3 hours), it doesn’t look like much, but I’ve been poring over datasheets, Atmel’s Application Notes (particularly AVR042 which has a bunch of useful little tips about setting up your inputs, reset, ISP, </w:t>
-      </w:r>
-      <w:proofErr w:type="spellStart"/>
-      <w:r>
-        <w:rPr>
-          <w:rFonts w:ascii="Lucida Sans Unicode" w:hAnsi="Lucida Sans Unicode" w:cs="Lucida Sans Unicode"/>
-        </w:rPr>
-        <w:t>etc</w:t>
-      </w:r>
-      <w:proofErr w:type="spellEnd"/>
-      <w:r>
-        <w:rPr>
-          <w:rFonts w:ascii="Lucida Sans Unicode" w:hAnsi="Lucida Sans Unicode" w:cs="Lucida Sans Unicode"/>
-        </w:rPr>
-        <w:t>).</w:t>
+        <w:t>All that being said, from the list of tasks completed tonight (over about 3 hours), it doesn’t look like much, but I’ve been poring over datasheets, Atmel’s Application Notes (particularly AVR042 which has a bunch of useful little tips about setting up your inputs, reset, ISP, etc).</w:t>
       </w:r>
     </w:p>
     <w:p>
@@ -3291,14 +2862,14 @@
           <w:rFonts w:ascii="Lucida Sans Unicode" w:hAnsi="Lucida Sans Unicode" w:cs="Lucida Sans Unicode"/>
         </w:rPr>
       </w:pPr>
-      <w:bookmarkStart w:id="10" w:name="_Toc325213651"/>
+      <w:bookmarkStart w:id="9" w:name="_Toc325213651"/>
       <w:r>
         <w:rPr>
           <w:rFonts w:ascii="Lucida Sans Unicode" w:hAnsi="Lucida Sans Unicode" w:cs="Lucida Sans Unicode"/>
         </w:rPr>
         <w:t>2012/05/05</w:t>
       </w:r>
-      <w:bookmarkEnd w:id="10"/>
+      <w:bookmarkEnd w:id="9"/>
     </w:p>
     <w:p>
       <w:pPr>
@@ -3333,21 +2904,7 @@
         <w:rPr>
           <w:rFonts w:ascii="Lucida Sans Unicode" w:hAnsi="Lucida Sans Unicode" w:cs="Lucida Sans Unicode"/>
         </w:rPr>
-        <w:t>I am working on figuring out the best value for the bypass capacitors for the LED matrix. Atmel’s Touch Sensors Design Guide recommends a typical value of 1nF for bypassing the LEDs, but then notes that this is a "</w:t>
-      </w:r>
-      <w:proofErr w:type="spellStart"/>
-      <w:r>
-        <w:rPr>
-          <w:rFonts w:ascii="Lucida Sans Unicode" w:hAnsi="Lucida Sans Unicode" w:cs="Lucida Sans Unicode"/>
-        </w:rPr>
-        <w:t>Non critical</w:t>
-      </w:r>
-      <w:proofErr w:type="spellEnd"/>
-      <w:r>
-        <w:rPr>
-          <w:rFonts w:ascii="Lucida Sans Unicode" w:hAnsi="Lucida Sans Unicode" w:cs="Lucida Sans Unicode"/>
-        </w:rPr>
-        <w:t xml:space="preserve"> value. The idea is to simply provide a constant low-impedance path as seen by the sensor, on both ends of the LED. Low means less than 1 </w:t>
+        <w:t xml:space="preserve">I am working on figuring out the best value for the bypass capacitors for the LED matrix. Atmel’s Touch Sensors Design Guide recommends a typical value of 1nF for bypassing the LEDs, but then notes that this is a "Non critical value. The idea is to simply provide a constant low-impedance path as seen by the sensor, on both ends of the LED. Low means less than 1 </w:t>
       </w:r>
       <w:r>
         <w:rPr>
@@ -3381,21 +2938,7 @@
         <w:rPr>
           <w:rFonts w:ascii="Lucida Sans Unicode" w:hAnsi="Lucida Sans Unicode" w:cs="Lucida Sans Unicode"/>
         </w:rPr>
-        <w:t xml:space="preserve">But if we run some simple calculations, a 1nF capacitor at </w:t>
-      </w:r>
-      <w:proofErr w:type="gramStart"/>
-      <w:r>
-        <w:rPr>
-          <w:rFonts w:ascii="Lucida Sans Unicode" w:hAnsi="Lucida Sans Unicode" w:cs="Lucida Sans Unicode"/>
-        </w:rPr>
-        <w:t>100kHz</w:t>
-      </w:r>
-      <w:proofErr w:type="gramEnd"/>
-      <w:r>
-        <w:rPr>
-          <w:rFonts w:ascii="Lucida Sans Unicode" w:hAnsi="Lucida Sans Unicode" w:cs="Lucida Sans Unicode"/>
-        </w:rPr>
-        <w:t xml:space="preserve"> has an impedance of about 1.5k</w:t>
+        <w:t>But if we run some simple calculations, a 1nF capacitor at 100kHz has an impedance of about 1.5k</w:t>
       </w:r>
       <w:r>
         <w:rPr>
@@ -3695,21 +3238,7 @@
         <w:rPr>
           <w:rFonts w:ascii="Lucida Sans Unicode" w:hAnsi="Lucida Sans Unicode" w:cs="Lucida Sans Unicode"/>
         </w:rPr>
-        <w:t xml:space="preserve">I continued making minor changes and improvements this evening. I found the best resistor for the pull-ups in the project. Basically, I knew I needed a resistor between 4.7k and 10k, so I went on </w:t>
-      </w:r>
-      <w:proofErr w:type="spellStart"/>
-      <w:r>
-        <w:rPr>
-          <w:rFonts w:ascii="Lucida Sans Unicode" w:hAnsi="Lucida Sans Unicode" w:cs="Lucida Sans Unicode"/>
-        </w:rPr>
-        <w:t>DigiKey</w:t>
-      </w:r>
-      <w:proofErr w:type="spellEnd"/>
-      <w:r>
-        <w:rPr>
-          <w:rFonts w:ascii="Lucida Sans Unicode" w:hAnsi="Lucida Sans Unicode" w:cs="Lucida Sans Unicode"/>
-        </w:rPr>
-        <w:t>, selected all the surface mount resistors with those values able to handle 1/8W or above. Since I need to per board, and I’m currently aiming to produce 500 boards, I sorted by price for quantity 1,000. That showed me a 10k resistor with over 1 million in stock for about 4/10 of a cent each.</w:t>
+        <w:t>I continued making minor changes and improvements this evening. I found the best resistor for the pull-ups in the project. Basically, I knew I needed a resistor between 4.7k and 10k, so I went on DigiKey, selected all the surface mount resistors with those values able to handle 1/8W or above. Since I need to per board, and I’m currently aiming to produce 500 boards, I sorted by price for quantity 1,000. That showed me a 10k resistor with over 1 million in stock for about 4/10 of a cent each.</w:t>
       </w:r>
     </w:p>
     <w:p>
@@ -3753,38 +3282,15 @@
         <w:rPr>
           <w:rFonts w:ascii="Lucida Sans Unicode" w:hAnsi="Lucida Sans Unicode" w:cs="Lucida Sans Unicode"/>
         </w:rPr>
-        <w:t xml:space="preserve">Last, I found a nice little tool today for formatting a Bill of Materials (BOM) generated from </w:t>
-      </w:r>
-      <w:proofErr w:type="spellStart"/>
-      <w:r>
-        <w:rPr>
-          <w:rFonts w:ascii="Lucida Sans Unicode" w:hAnsi="Lucida Sans Unicode" w:cs="Lucida Sans Unicode"/>
-        </w:rPr>
-        <w:t>KiCad</w:t>
-      </w:r>
-      <w:proofErr w:type="spellEnd"/>
-      <w:r>
-        <w:rPr>
-          <w:rFonts w:ascii="Lucida Sans Unicode" w:hAnsi="Lucida Sans Unicode" w:cs="Lucida Sans Unicode"/>
-        </w:rPr>
-        <w:t xml:space="preserve"> into a more useable format. </w:t>
+        <w:t xml:space="preserve">Last, I found a nice little tool today for formatting a Bill of Materials (BOM) generated from KiCad into a more useable format. </w:t>
       </w:r>
       <w:hyperlink r:id="rId10" w:history="1">
-        <w:proofErr w:type="spellStart"/>
         <w:r>
           <w:rPr>
             <w:rStyle w:val="Hyperlink"/>
             <w:rFonts w:ascii="Lucida Sans Unicode" w:hAnsi="Lucida Sans Unicode" w:cs="Lucida Sans Unicode"/>
           </w:rPr>
-          <w:t>KiCAD</w:t>
-        </w:r>
-        <w:proofErr w:type="spellEnd"/>
-        <w:r>
-          <w:rPr>
-            <w:rStyle w:val="Hyperlink"/>
-            <w:rFonts w:ascii="Lucida Sans Unicode" w:hAnsi="Lucida Sans Unicode" w:cs="Lucida Sans Unicode"/>
-          </w:rPr>
-          <w:t xml:space="preserve"> Excel Add-In</w:t>
+          <w:t>KiCAD Excel Add-In</w:t>
         </w:r>
       </w:hyperlink>
       <w:r>
@@ -3810,14 +3316,14 @@
           <w:rFonts w:ascii="Lucida Sans Unicode" w:hAnsi="Lucida Sans Unicode" w:cs="Lucida Sans Unicode"/>
         </w:rPr>
       </w:pPr>
-      <w:bookmarkStart w:id="11" w:name="_Toc325213652"/>
+      <w:bookmarkStart w:id="10" w:name="_Toc325213652"/>
       <w:r>
         <w:rPr>
           <w:rFonts w:ascii="Lucida Sans Unicode" w:hAnsi="Lucida Sans Unicode" w:cs="Lucida Sans Unicode"/>
         </w:rPr>
         <w:t>2012/05/06</w:t>
       </w:r>
-      <w:bookmarkEnd w:id="11"/>
+      <w:bookmarkEnd w:id="10"/>
     </w:p>
     <w:p>
       <w:pPr>
@@ -3836,21 +3342,7 @@
         <w:rPr>
           <w:rFonts w:ascii="Lucida Sans Unicode" w:hAnsi="Lucida Sans Unicode" w:cs="Lucida Sans Unicode"/>
         </w:rPr>
-        <w:t xml:space="preserve"> (Shenzhen </w:t>
-      </w:r>
-      <w:proofErr w:type="spellStart"/>
-      <w:r>
-        <w:rPr>
-          <w:rFonts w:ascii="Lucida Sans Unicode" w:hAnsi="Lucida Sans Unicode" w:cs="Lucida Sans Unicode"/>
-        </w:rPr>
-        <w:t>Puchuangyuan</w:t>
-      </w:r>
-      <w:proofErr w:type="spellEnd"/>
-      <w:r>
-        <w:rPr>
-          <w:rFonts w:ascii="Lucida Sans Unicode" w:hAnsi="Lucida Sans Unicode" w:cs="Lucida Sans Unicode"/>
-        </w:rPr>
-        <w:t xml:space="preserve"> Technology Co. Ltd)</w:t>
+        <w:t xml:space="preserve"> (Shenzhen Puchuangyuan Technology Co. Ltd)</w:t>
       </w:r>
       <w:r>
         <w:rPr>
@@ -3918,100 +3410,174 @@
           <w:rFonts w:ascii="Lucida Sans Unicode" w:hAnsi="Lucida Sans Unicode" w:cs="Lucida Sans Unicode"/>
         </w:rPr>
       </w:pPr>
-      <w:bookmarkStart w:id="12" w:name="_Toc325213653"/>
+      <w:bookmarkStart w:id="11" w:name="_Toc325213653"/>
       <w:r>
         <w:rPr>
           <w:rFonts w:ascii="Lucida Sans Unicode" w:hAnsi="Lucida Sans Unicode" w:cs="Lucida Sans Unicode"/>
         </w:rPr>
         <w:t>2012/05/19</w:t>
       </w:r>
+      <w:bookmarkEnd w:id="11"/>
+    </w:p>
+    <w:p>
+      <w:pPr>
+        <w:spacing w:after="0" w:line="240" w:lineRule="auto"/>
+        <w:rPr>
+          <w:rFonts w:ascii="Lucida Sans Unicode" w:hAnsi="Lucida Sans Unicode" w:cs="Lucida Sans Unicode"/>
+        </w:rPr>
+      </w:pPr>
+      <w:r>
+        <w:rPr>
+          <w:rFonts w:ascii="Lucida Sans Unicode" w:hAnsi="Lucida Sans Unicode" w:cs="Lucida Sans Unicode"/>
+        </w:rPr>
+        <w:t>After completing the hardware design for the Chameleon Project, I’m moving back to working on this while waiting on the prototype PCBs.</w:t>
+      </w:r>
+    </w:p>
+    <w:p>
+      <w:pPr>
+        <w:spacing w:after="0" w:line="240" w:lineRule="auto"/>
+        <w:rPr>
+          <w:rFonts w:ascii="Lucida Sans Unicode" w:hAnsi="Lucida Sans Unicode" w:cs="Lucida Sans Unicode"/>
+        </w:rPr>
+      </w:pPr>
+    </w:p>
+    <w:p>
+      <w:pPr>
+        <w:spacing w:after="0" w:line="240" w:lineRule="auto"/>
+        <w:rPr>
+          <w:rFonts w:ascii="Lucida Sans Unicode" w:hAnsi="Lucida Sans Unicode" w:cs="Lucida Sans Unicode"/>
+        </w:rPr>
+      </w:pPr>
+      <w:r>
+        <w:rPr>
+          <w:rFonts w:ascii="Lucida Sans Unicode" w:hAnsi="Lucida Sans Unicode" w:cs="Lucida Sans Unicode"/>
+        </w:rPr>
+        <w:t>I’ve renamed this project from Beer Pong Sense, which had become sort of a placeholder, to its new name, Pong.0. Because of this change, I’ve also renamed the repository and several files.</w:t>
+      </w:r>
+    </w:p>
+    <w:p>
+      <w:pPr>
+        <w:spacing w:after="0" w:line="240" w:lineRule="auto"/>
+        <w:rPr>
+          <w:rFonts w:ascii="Lucida Sans Unicode" w:hAnsi="Lucida Sans Unicode" w:cs="Lucida Sans Unicode"/>
+        </w:rPr>
+      </w:pPr>
+    </w:p>
+    <w:p>
+      <w:pPr>
+        <w:spacing w:after="0" w:line="240" w:lineRule="auto"/>
+        <w:rPr>
+          <w:rFonts w:ascii="Lucida Sans Unicode" w:hAnsi="Lucida Sans Unicode" w:cs="Lucida Sans Unicode"/>
+        </w:rPr>
+      </w:pPr>
+      <w:r>
+        <w:rPr>
+          <w:rFonts w:ascii="Lucida Sans Unicode" w:hAnsi="Lucida Sans Unicode" w:cs="Lucida Sans Unicode"/>
+        </w:rPr>
+        <w:t>I installed Atmel Studio 6 and used the QTouch Project Builder to generate the skeleton for this project. It almost feels like cheating. You input how many sensors, which microcontroller you’ll be using, and which pins your using for each channel, and it creates a ready-to-go project. This is very convenient, and will cut probably cut a full day or two of development time, since I don’t have to manually fill all this out in the source files. Wizards can be nice sometimes.</w:t>
+      </w:r>
+    </w:p>
+    <w:p>
+      <w:pPr>
+        <w:spacing w:after="0" w:line="240" w:lineRule="auto"/>
+        <w:rPr>
+          <w:rFonts w:ascii="Lucida Sans Unicode" w:hAnsi="Lucida Sans Unicode" w:cs="Lucida Sans Unicode"/>
+        </w:rPr>
+      </w:pPr>
+    </w:p>
+    <w:p>
+      <w:pPr>
+        <w:pStyle w:val="Heading1"/>
+        <w:spacing w:before="0" w:line="240" w:lineRule="auto"/>
+        <w:rPr>
+          <w:rFonts w:ascii="Lucida Sans Unicode" w:hAnsi="Lucida Sans Unicode" w:cs="Lucida Sans Unicode"/>
+        </w:rPr>
+      </w:pPr>
+      <w:r>
+        <w:rPr>
+          <w:rFonts w:ascii="Lucida Sans Unicode" w:hAnsi="Lucida Sans Unicode" w:cs="Lucida Sans Unicode"/>
+        </w:rPr>
+        <w:t>2012/06/02</w:t>
+      </w:r>
+    </w:p>
+    <w:p>
+      <w:pPr>
+        <w:spacing w:after="0" w:line="240" w:lineRule="auto"/>
+        <w:rPr>
+          <w:rFonts w:ascii="Lucida Sans Unicode" w:hAnsi="Lucida Sans Unicode" w:cs="Lucida Sans Unicode"/>
+        </w:rPr>
+      </w:pPr>
+      <w:r>
+        <w:rPr>
+          <w:rFonts w:ascii="Lucida Sans Unicode" w:hAnsi="Lucida Sans Unicode" w:cs="Lucida Sans Unicode"/>
+        </w:rPr>
+        <w:t>Today I’ve been cleaning up the schematics a bit to improve functionality. I added an on/off switch to the power block which will allow the battery to charge, without the board itself turning on. I also placed separate pull-down resistors for every unused pin, rather than tying them together directly, and then to ground as I had before. The previous setup would work, but has the possibility of introducing problems. The current setup is slightly more expensive, but each resistor is about 2cents, and this is just a prototype, so the added expense for one or two boards is worth it. In the final Pong.0 board, there will be far fewer unused pins (if any).</w:t>
+      </w:r>
+    </w:p>
+    <w:p>
+      <w:pPr>
+        <w:spacing w:after="0" w:line="240" w:lineRule="auto"/>
+        <w:rPr>
+          <w:rFonts w:ascii="Lucida Sans Unicode" w:hAnsi="Lucida Sans Unicode" w:cs="Lucida Sans Unicode"/>
+        </w:rPr>
+      </w:pPr>
+    </w:p>
+    <w:p>
+      <w:pPr>
+        <w:spacing w:after="0" w:line="240" w:lineRule="auto"/>
+        <w:rPr>
+          <w:rFonts w:ascii="Lucida Sans Unicode" w:hAnsi="Lucida Sans Unicode" w:cs="Lucida Sans Unicode"/>
+        </w:rPr>
+      </w:pPr>
+      <w:r>
+        <w:rPr>
+          <w:rFonts w:ascii="Lucida Sans Unicode" w:hAnsi="Lucida Sans Unicode" w:cs="Lucida Sans Unicode"/>
+        </w:rPr>
+        <w:t>I also updated the USB connector to a USB Micro B connector (5-pins), rather than the default 4-pin USB connector.</w:t>
+      </w:r>
+    </w:p>
+    <w:p>
+      <w:pPr>
+        <w:spacing w:after="0" w:line="240" w:lineRule="auto"/>
+        <w:rPr>
+          <w:rFonts w:ascii="Lucida Sans Unicode" w:hAnsi="Lucida Sans Unicode" w:cs="Lucida Sans Unicode"/>
+        </w:rPr>
+      </w:pPr>
+    </w:p>
+    <w:p>
+      <w:pPr>
+        <w:spacing w:after="0" w:line="240" w:lineRule="auto"/>
+        <w:rPr>
+          <w:rFonts w:ascii="Lucida Sans Unicode" w:hAnsi="Lucida Sans Unicode" w:cs="Lucida Sans Unicode"/>
+        </w:rPr>
+      </w:pPr>
+      <w:r>
+        <w:rPr>
+          <w:rFonts w:ascii="Lucida Sans Unicode" w:hAnsi="Lucida Sans Unicode" w:cs="Lucida Sans Unicode"/>
+        </w:rPr>
+        <w:t>The batter</w:t>
+      </w:r>
+      <w:r>
+        <w:rPr>
+          <w:rFonts w:ascii="Lucida Sans Unicode" w:hAnsi="Lucida Sans Unicode" w:cs="Lucida Sans Unicode"/>
+        </w:rPr>
+        <w:t>y</w:t>
+      </w:r>
+      <w:bookmarkStart w:id="12" w:name="_GoBack"/>
       <w:bookmarkEnd w:id="12"/>
-    </w:p>
-    <w:p>
-      <w:pPr>
-        <w:spacing w:after="0" w:line="240" w:lineRule="auto"/>
-        <w:rPr>
-          <w:rFonts w:ascii="Lucida Sans Unicode" w:hAnsi="Lucida Sans Unicode" w:cs="Lucida Sans Unicode"/>
-        </w:rPr>
-      </w:pPr>
-      <w:r>
-        <w:rPr>
-          <w:rFonts w:ascii="Lucida Sans Unicode" w:hAnsi="Lucida Sans Unicode" w:cs="Lucida Sans Unicode"/>
-        </w:rPr>
-        <w:t>After completing the hardware design for the Chameleon Project, I’m moving back to working on this while waiting on the prototype PCBs.</w:t>
-      </w:r>
-    </w:p>
-    <w:p>
-      <w:pPr>
-        <w:spacing w:after="0" w:line="240" w:lineRule="auto"/>
-        <w:rPr>
-          <w:rFonts w:ascii="Lucida Sans Unicode" w:hAnsi="Lucida Sans Unicode" w:cs="Lucida Sans Unicode"/>
-        </w:rPr>
-      </w:pPr>
-    </w:p>
-    <w:p>
-      <w:pPr>
-        <w:spacing w:after="0" w:line="240" w:lineRule="auto"/>
-        <w:rPr>
-          <w:rFonts w:ascii="Lucida Sans Unicode" w:hAnsi="Lucida Sans Unicode" w:cs="Lucida Sans Unicode"/>
-        </w:rPr>
-      </w:pPr>
-      <w:r>
-        <w:rPr>
-          <w:rFonts w:ascii="Lucida Sans Unicode" w:hAnsi="Lucida Sans Unicode" w:cs="Lucida Sans Unicode"/>
-        </w:rPr>
-        <w:t>I’ve renamed this project from Beer Pong Sense, which had become sort of a placeholder, to its new name, Pong.0. Because of this change, I’ve also renamed the repository and several files.</w:t>
-      </w:r>
-    </w:p>
-    <w:p>
-      <w:pPr>
-        <w:spacing w:after="0" w:line="240" w:lineRule="auto"/>
-        <w:rPr>
-          <w:rFonts w:ascii="Lucida Sans Unicode" w:hAnsi="Lucida Sans Unicode" w:cs="Lucida Sans Unicode"/>
-        </w:rPr>
-      </w:pPr>
-    </w:p>
-    <w:p>
-      <w:pPr>
-        <w:spacing w:after="0" w:line="240" w:lineRule="auto"/>
-        <w:rPr>
-          <w:rFonts w:ascii="Lucida Sans Unicode" w:hAnsi="Lucida Sans Unicode" w:cs="Lucida Sans Unicode"/>
-        </w:rPr>
-      </w:pPr>
-      <w:r>
-        <w:rPr>
-          <w:rFonts w:ascii="Lucida Sans Unicode" w:hAnsi="Lucida Sans Unicode" w:cs="Lucida Sans Unicode"/>
-        </w:rPr>
-        <w:t xml:space="preserve">I installed Atmel Studio 6 and used the QTouch Project Builder to generate the skeleton for this project. It almost feels like cheating. You input how many sensors, which microcontroller you’ll be using, and which pins </w:t>
-      </w:r>
-      <w:proofErr w:type="gramStart"/>
-      <w:r>
-        <w:rPr>
-          <w:rFonts w:ascii="Lucida Sans Unicode" w:hAnsi="Lucida Sans Unicode" w:cs="Lucida Sans Unicode"/>
-        </w:rPr>
-        <w:t>your</w:t>
-      </w:r>
-      <w:proofErr w:type="gramEnd"/>
-      <w:r>
-        <w:rPr>
-          <w:rFonts w:ascii="Lucida Sans Unicode" w:hAnsi="Lucida Sans Unicode" w:cs="Lucida Sans Unicode"/>
-        </w:rPr>
-        <w:t xml:space="preserve"> using for each channel, and it creates a ready-to-go project. This is very convenient, and will cut probably cut a full day or two of development time, since I don’t have to manually fill all this out in the source files. Wizards can be nice sometimes.</w:t>
-      </w:r>
-    </w:p>
-    <w:p>
-      <w:pPr>
-        <w:spacing w:after="0" w:line="240" w:lineRule="auto"/>
-      </w:pPr>
-    </w:p>
-    <w:p>
-      <w:pPr>
-        <w:spacing w:after="0" w:line="240" w:lineRule="auto"/>
-      </w:pPr>
-    </w:p>
-    <w:p>
-      <w:pPr>
-        <w:spacing w:after="0" w:line="240" w:lineRule="auto"/>
+      <w:r>
+        <w:rPr>
+          <w:rFonts w:ascii="Lucida Sans Unicode" w:hAnsi="Lucida Sans Unicode" w:cs="Lucida Sans Unicode"/>
+        </w:rPr>
+        <w:t xml:space="preserve"> samples are on the way, and since I’m new to Lithium batteries, I’ve written to the manufacturer to ask if the power block I’m currently using in this project will be sufficient. The PCB that comes with the battery has current limiting, but is that enough? I’ll find out soon.</w:t>
+      </w:r>
+    </w:p>
+    <w:p>
+      <w:pPr>
+        <w:spacing w:after="0" w:line="240" w:lineRule="auto"/>
+        <w:rPr>
+          <w:rFonts w:ascii="Lucida Sans Unicode" w:hAnsi="Lucida Sans Unicode" w:cs="Lucida Sans Unicode"/>
+        </w:rPr>
       </w:pPr>
     </w:p>
     <w:sectPr>
@@ -5154,7 +4720,7 @@
 </file>
 
 <file path=customXml/itemProps1.xml><?xml version="1.0" encoding="utf-8"?>
-<ds:datastoreItem xmlns:ds="http://schemas.openxmlformats.org/officeDocument/2006/customXml" ds:itemID="{1BBA48B3-4EC2-4E75-BE7D-122197089EF5}">
+<ds:datastoreItem xmlns:ds="http://schemas.openxmlformats.org/officeDocument/2006/customXml" ds:itemID="{1074404A-5C9E-497D-ACB0-CE22FEA5E121}">
   <ds:schemaRefs>
     <ds:schemaRef ds:uri="http://schemas.openxmlformats.org/officeDocument/2006/bibliography"/>
   </ds:schemaRefs>

</xml_diff>

<commit_message>
Updated Project Log and added ATTiny84A for slider board testing
</commit_message>
<xml_diff>
--- a/Notes/Pong.0 Project Log.docx
+++ b/Notes/Pong.0 Project Log.docx
@@ -280,7 +280,7 @@
             </w:rPr>
             <w:fldChar w:fldCharType="separate"/>
           </w:r>
-          <w:hyperlink w:anchor="_Toc325213642" w:history="1">
+          <w:hyperlink w:anchor="_Toc329113981" w:history="1">
             <w:r>
               <w:rPr>
                 <w:rStyle w:val="Hyperlink"/>
@@ -308,7 +308,7 @@
                 <w:noProof/>
                 <w:webHidden/>
               </w:rPr>
-              <w:instrText xml:space="preserve"> PAGEREF _Toc325213642 \h </w:instrText>
+              <w:instrText xml:space="preserve"> PAGEREF _Toc329113981 \h </w:instrText>
             </w:r>
             <w:r>
               <w:rPr>
@@ -350,7 +350,7 @@
               <w:noProof/>
             </w:rPr>
           </w:pPr>
-          <w:hyperlink w:anchor="_Toc325213643" w:history="1">
+          <w:hyperlink w:anchor="_Toc329113982" w:history="1">
             <w:r>
               <w:rPr>
                 <w:rStyle w:val="Hyperlink"/>
@@ -378,7 +378,7 @@
                 <w:noProof/>
                 <w:webHidden/>
               </w:rPr>
-              <w:instrText xml:space="preserve"> PAGEREF _Toc325213643 \h </w:instrText>
+              <w:instrText xml:space="preserve"> PAGEREF _Toc329113982 \h </w:instrText>
             </w:r>
             <w:r>
               <w:rPr>
@@ -420,7 +420,7 @@
               <w:noProof/>
             </w:rPr>
           </w:pPr>
-          <w:hyperlink w:anchor="_Toc325213644" w:history="1">
+          <w:hyperlink w:anchor="_Toc329113983" w:history="1">
             <w:r>
               <w:rPr>
                 <w:rStyle w:val="Hyperlink"/>
@@ -448,7 +448,7 @@
                 <w:noProof/>
                 <w:webHidden/>
               </w:rPr>
-              <w:instrText xml:space="preserve"> PAGEREF _Toc325213644 \h </w:instrText>
+              <w:instrText xml:space="preserve"> PAGEREF _Toc329113983 \h </w:instrText>
             </w:r>
             <w:r>
               <w:rPr>
@@ -490,7 +490,7 @@
               <w:noProof/>
             </w:rPr>
           </w:pPr>
-          <w:hyperlink w:anchor="_Toc325213645" w:history="1">
+          <w:hyperlink w:anchor="_Toc329113984" w:history="1">
             <w:r>
               <w:rPr>
                 <w:rStyle w:val="Hyperlink"/>
@@ -518,7 +518,7 @@
                 <w:noProof/>
                 <w:webHidden/>
               </w:rPr>
-              <w:instrText xml:space="preserve"> PAGEREF _Toc325213645 \h </w:instrText>
+              <w:instrText xml:space="preserve"> PAGEREF _Toc329113984 \h </w:instrText>
             </w:r>
             <w:r>
               <w:rPr>
@@ -560,7 +560,7 @@
               <w:noProof/>
             </w:rPr>
           </w:pPr>
-          <w:hyperlink w:anchor="_Toc325213646" w:history="1">
+          <w:hyperlink w:anchor="_Toc329113985" w:history="1">
             <w:r>
               <w:rPr>
                 <w:rStyle w:val="Hyperlink"/>
@@ -588,7 +588,7 @@
                 <w:noProof/>
                 <w:webHidden/>
               </w:rPr>
-              <w:instrText xml:space="preserve"> PAGEREF _Toc325213646 \h </w:instrText>
+              <w:instrText xml:space="preserve"> PAGEREF _Toc329113985 \h </w:instrText>
             </w:r>
             <w:r>
               <w:rPr>
@@ -630,7 +630,7 @@
               <w:noProof/>
             </w:rPr>
           </w:pPr>
-          <w:hyperlink w:anchor="_Toc325213647" w:history="1">
+          <w:hyperlink w:anchor="_Toc329113986" w:history="1">
             <w:r>
               <w:rPr>
                 <w:rStyle w:val="Hyperlink"/>
@@ -658,7 +658,7 @@
                 <w:noProof/>
                 <w:webHidden/>
               </w:rPr>
-              <w:instrText xml:space="preserve"> PAGEREF _Toc325213647 \h </w:instrText>
+              <w:instrText xml:space="preserve"> PAGEREF _Toc329113986 \h </w:instrText>
             </w:r>
             <w:r>
               <w:rPr>
@@ -700,7 +700,7 @@
               <w:noProof/>
             </w:rPr>
           </w:pPr>
-          <w:hyperlink w:anchor="_Toc325213648" w:history="1">
+          <w:hyperlink w:anchor="_Toc329113987" w:history="1">
             <w:r>
               <w:rPr>
                 <w:rStyle w:val="Hyperlink"/>
@@ -728,7 +728,7 @@
                 <w:noProof/>
                 <w:webHidden/>
               </w:rPr>
-              <w:instrText xml:space="preserve"> PAGEREF _Toc325213648 \h </w:instrText>
+              <w:instrText xml:space="preserve"> PAGEREF _Toc329113987 \h </w:instrText>
             </w:r>
             <w:r>
               <w:rPr>
@@ -770,7 +770,7 @@
               <w:noProof/>
             </w:rPr>
           </w:pPr>
-          <w:hyperlink w:anchor="_Toc325213649" w:history="1">
+          <w:hyperlink w:anchor="_Toc329113988" w:history="1">
             <w:r>
               <w:rPr>
                 <w:rStyle w:val="Hyperlink"/>
@@ -798,7 +798,7 @@
                 <w:noProof/>
                 <w:webHidden/>
               </w:rPr>
-              <w:instrText xml:space="preserve"> PAGEREF _Toc325213649 \h </w:instrText>
+              <w:instrText xml:space="preserve"> PAGEREF _Toc329113988 \h </w:instrText>
             </w:r>
             <w:r>
               <w:rPr>
@@ -840,7 +840,7 @@
               <w:noProof/>
             </w:rPr>
           </w:pPr>
-          <w:hyperlink w:anchor="_Toc325213650" w:history="1">
+          <w:hyperlink w:anchor="_Toc329113989" w:history="1">
             <w:r>
               <w:rPr>
                 <w:rStyle w:val="Hyperlink"/>
@@ -868,7 +868,7 @@
                 <w:noProof/>
                 <w:webHidden/>
               </w:rPr>
-              <w:instrText xml:space="preserve"> PAGEREF _Toc325213650 \h </w:instrText>
+              <w:instrText xml:space="preserve"> PAGEREF _Toc329113989 \h </w:instrText>
             </w:r>
             <w:r>
               <w:rPr>
@@ -910,7 +910,7 @@
               <w:noProof/>
             </w:rPr>
           </w:pPr>
-          <w:hyperlink w:anchor="_Toc325213651" w:history="1">
+          <w:hyperlink w:anchor="_Toc329113990" w:history="1">
             <w:r>
               <w:rPr>
                 <w:rStyle w:val="Hyperlink"/>
@@ -938,7 +938,7 @@
                 <w:noProof/>
                 <w:webHidden/>
               </w:rPr>
-              <w:instrText xml:space="preserve"> PAGEREF _Toc325213651 \h </w:instrText>
+              <w:instrText xml:space="preserve"> PAGEREF _Toc329113990 \h </w:instrText>
             </w:r>
             <w:r>
               <w:rPr>
@@ -980,7 +980,7 @@
               <w:noProof/>
             </w:rPr>
           </w:pPr>
-          <w:hyperlink w:anchor="_Toc325213652" w:history="1">
+          <w:hyperlink w:anchor="_Toc329113991" w:history="1">
             <w:r>
               <w:rPr>
                 <w:rStyle w:val="Hyperlink"/>
@@ -1008,7 +1008,7 @@
                 <w:noProof/>
                 <w:webHidden/>
               </w:rPr>
-              <w:instrText xml:space="preserve"> PAGEREF _Toc325213652 \h </w:instrText>
+              <w:instrText xml:space="preserve"> PAGEREF _Toc329113991 \h </w:instrText>
             </w:r>
             <w:r>
               <w:rPr>
@@ -1050,7 +1050,7 @@
               <w:noProof/>
             </w:rPr>
           </w:pPr>
-          <w:hyperlink w:anchor="_Toc325213653" w:history="1">
+          <w:hyperlink w:anchor="_Toc329113992" w:history="1">
             <w:r>
               <w:rPr>
                 <w:rStyle w:val="Hyperlink"/>
@@ -1078,7 +1078,7 @@
                 <w:noProof/>
                 <w:webHidden/>
               </w:rPr>
-              <w:instrText xml:space="preserve"> PAGEREF _Toc325213653 \h </w:instrText>
+              <w:instrText xml:space="preserve"> PAGEREF _Toc329113992 \h </w:instrText>
             </w:r>
             <w:r>
               <w:rPr>
@@ -1099,6 +1099,146 @@
                 <w:webHidden/>
               </w:rPr>
               <w:t>11</w:t>
+            </w:r>
+            <w:r>
+              <w:rPr>
+                <w:noProof/>
+                <w:webHidden/>
+              </w:rPr>
+              <w:fldChar w:fldCharType="end"/>
+            </w:r>
+          </w:hyperlink>
+        </w:p>
+        <w:p>
+          <w:pPr>
+            <w:pStyle w:val="TOC1"/>
+            <w:tabs>
+              <w:tab w:val="right" w:leader="dot" w:pos="9350"/>
+            </w:tabs>
+            <w:rPr>
+              <w:rFonts w:asciiTheme="minorHAnsi" w:eastAsiaTheme="minorEastAsia" w:hAnsiTheme="minorHAnsi" w:cstheme="minorBidi"/>
+              <w:noProof/>
+            </w:rPr>
+          </w:pPr>
+          <w:hyperlink w:anchor="_Toc329113993" w:history="1">
+            <w:r>
+              <w:rPr>
+                <w:rStyle w:val="Hyperlink"/>
+                <w:rFonts w:ascii="Lucida Sans Unicode" w:hAnsi="Lucida Sans Unicode" w:cs="Lucida Sans Unicode"/>
+                <w:noProof/>
+              </w:rPr>
+              <w:t>2012/06/02</w:t>
+            </w:r>
+            <w:r>
+              <w:rPr>
+                <w:noProof/>
+                <w:webHidden/>
+              </w:rPr>
+              <w:tab/>
+            </w:r>
+            <w:r>
+              <w:rPr>
+                <w:noProof/>
+                <w:webHidden/>
+              </w:rPr>
+              <w:fldChar w:fldCharType="begin"/>
+            </w:r>
+            <w:r>
+              <w:rPr>
+                <w:noProof/>
+                <w:webHidden/>
+              </w:rPr>
+              <w:instrText xml:space="preserve"> PAGEREF _Toc329113993 \h </w:instrText>
+            </w:r>
+            <w:r>
+              <w:rPr>
+                <w:noProof/>
+                <w:webHidden/>
+              </w:rPr>
+            </w:r>
+            <w:r>
+              <w:rPr>
+                <w:noProof/>
+                <w:webHidden/>
+              </w:rPr>
+              <w:fldChar w:fldCharType="separate"/>
+            </w:r>
+            <w:r>
+              <w:rPr>
+                <w:noProof/>
+                <w:webHidden/>
+              </w:rPr>
+              <w:t>11</w:t>
+            </w:r>
+            <w:r>
+              <w:rPr>
+                <w:noProof/>
+                <w:webHidden/>
+              </w:rPr>
+              <w:fldChar w:fldCharType="end"/>
+            </w:r>
+          </w:hyperlink>
+        </w:p>
+        <w:p>
+          <w:pPr>
+            <w:pStyle w:val="TOC1"/>
+            <w:tabs>
+              <w:tab w:val="right" w:leader="dot" w:pos="9350"/>
+            </w:tabs>
+            <w:rPr>
+              <w:rFonts w:asciiTheme="minorHAnsi" w:eastAsiaTheme="minorEastAsia" w:hAnsiTheme="minorHAnsi" w:cstheme="minorBidi"/>
+              <w:noProof/>
+            </w:rPr>
+          </w:pPr>
+          <w:hyperlink w:anchor="_Toc329113994" w:history="1">
+            <w:r>
+              <w:rPr>
+                <w:rStyle w:val="Hyperlink"/>
+                <w:rFonts w:ascii="Lucida Sans Unicode" w:hAnsi="Lucida Sans Unicode" w:cs="Lucida Sans Unicode"/>
+                <w:noProof/>
+              </w:rPr>
+              <w:t>2012/07/03</w:t>
+            </w:r>
+            <w:r>
+              <w:rPr>
+                <w:noProof/>
+                <w:webHidden/>
+              </w:rPr>
+              <w:tab/>
+            </w:r>
+            <w:r>
+              <w:rPr>
+                <w:noProof/>
+                <w:webHidden/>
+              </w:rPr>
+              <w:fldChar w:fldCharType="begin"/>
+            </w:r>
+            <w:r>
+              <w:rPr>
+                <w:noProof/>
+                <w:webHidden/>
+              </w:rPr>
+              <w:instrText xml:space="preserve"> PAGEREF _Toc329113994 \h </w:instrText>
+            </w:r>
+            <w:r>
+              <w:rPr>
+                <w:noProof/>
+                <w:webHidden/>
+              </w:rPr>
+            </w:r>
+            <w:r>
+              <w:rPr>
+                <w:noProof/>
+                <w:webHidden/>
+              </w:rPr>
+              <w:fldChar w:fldCharType="separate"/>
+            </w:r>
+            <w:r>
+              <w:rPr>
+                <w:noProof/>
+                <w:webHidden/>
+              </w:rPr>
+              <w:t>12</w:t>
             </w:r>
             <w:r>
               <w:rPr>
@@ -1154,7 +1294,7 @@
           <w:rFonts w:ascii="Lucida Sans Unicode" w:hAnsi="Lucida Sans Unicode" w:cs="Lucida Sans Unicode"/>
         </w:rPr>
       </w:pPr>
-      <w:bookmarkStart w:id="0" w:name="_Toc325213642"/>
+      <w:bookmarkStart w:id="0" w:name="_Toc329113981"/>
       <w:r>
         <w:rPr>
           <w:rFonts w:ascii="Lucida Sans Unicode" w:hAnsi="Lucida Sans Unicode" w:cs="Lucida Sans Unicode"/>
@@ -1194,7 +1334,7 @@
           <w:rFonts w:ascii="Lucida Sans Unicode" w:hAnsi="Lucida Sans Unicode" w:cs="Lucida Sans Unicode"/>
         </w:rPr>
       </w:pPr>
-      <w:bookmarkStart w:id="1" w:name="_Toc325213643"/>
+      <w:bookmarkStart w:id="1" w:name="_Toc329113982"/>
       <w:r>
         <w:rPr>
           <w:rFonts w:ascii="Lucida Sans Unicode" w:hAnsi="Lucida Sans Unicode" w:cs="Lucida Sans Unicode"/>
@@ -1210,6 +1350,7 @@
           <w:rFonts w:ascii="Lucida Sans Unicode" w:hAnsi="Lucida Sans Unicode" w:cs="Lucida Sans Unicode"/>
         </w:rPr>
       </w:pPr>
+      <w:proofErr w:type="gramStart"/>
       <w:r>
         <w:rPr>
           <w:rFonts w:ascii="Lucida Sans Unicode" w:hAnsi="Lucida Sans Unicode" w:cs="Lucida Sans Unicode"/>
@@ -1226,29 +1367,50 @@
         <w:rPr>
           <w:rFonts w:ascii="Lucida Sans Unicode" w:hAnsi="Lucida Sans Unicode" w:cs="Lucida Sans Unicode"/>
         </w:rPr>
-        <w:t xml:space="preserve"> information from Atmel and my past QTouch experience. BOM will focus on parts to be used in both the test board and final design.</w:t>
-      </w:r>
-    </w:p>
-    <w:p>
-      <w:pPr>
-        <w:spacing w:after="0" w:line="240" w:lineRule="auto"/>
-        <w:rPr>
-          <w:rFonts w:ascii="Lucida Sans Unicode" w:hAnsi="Lucida Sans Unicode" w:cs="Lucida Sans Unicode"/>
-        </w:rPr>
-      </w:pPr>
-    </w:p>
-    <w:p>
-      <w:pPr>
-        <w:spacing w:after="0" w:line="240" w:lineRule="auto"/>
-        <w:rPr>
-          <w:rFonts w:ascii="Lucida Sans Unicode" w:hAnsi="Lucida Sans Unicode" w:cs="Lucida Sans Unicode"/>
-        </w:rPr>
-      </w:pPr>
-      <w:r>
-        <w:rPr>
-          <w:rFonts w:ascii="Lucida Sans Unicode" w:hAnsi="Lucida Sans Unicode" w:cs="Lucida Sans Unicode"/>
-        </w:rPr>
-        <w:t>BPS needs a better name. Going to have to brainstorm. Beer Pong Sense works well as a code name of sorts, like Microsoft's Longhorn, but it doesn't have much of a ring to it.</w:t>
+        <w:t xml:space="preserve"> information from Atmel and my past QTouch experience.</w:t>
+      </w:r>
+      <w:proofErr w:type="gramEnd"/>
+      <w:r>
+        <w:rPr>
+          <w:rFonts w:ascii="Lucida Sans Unicode" w:hAnsi="Lucida Sans Unicode" w:cs="Lucida Sans Unicode"/>
+        </w:rPr>
+        <w:t xml:space="preserve"> BOM will focus on parts to be used in both the test board and final design.</w:t>
+      </w:r>
+    </w:p>
+    <w:p>
+      <w:pPr>
+        <w:spacing w:after="0" w:line="240" w:lineRule="auto"/>
+        <w:rPr>
+          <w:rFonts w:ascii="Lucida Sans Unicode" w:hAnsi="Lucida Sans Unicode" w:cs="Lucida Sans Unicode"/>
+        </w:rPr>
+      </w:pPr>
+    </w:p>
+    <w:p>
+      <w:pPr>
+        <w:spacing w:after="0" w:line="240" w:lineRule="auto"/>
+        <w:rPr>
+          <w:rFonts w:ascii="Lucida Sans Unicode" w:hAnsi="Lucida Sans Unicode" w:cs="Lucida Sans Unicode"/>
+        </w:rPr>
+      </w:pPr>
+      <w:r>
+        <w:rPr>
+          <w:rFonts w:ascii="Lucida Sans Unicode" w:hAnsi="Lucida Sans Unicode" w:cs="Lucida Sans Unicode"/>
+        </w:rPr>
+        <w:t xml:space="preserve">BPS needs a better name. </w:t>
+      </w:r>
+      <w:proofErr w:type="gramStart"/>
+      <w:r>
+        <w:rPr>
+          <w:rFonts w:ascii="Lucida Sans Unicode" w:hAnsi="Lucida Sans Unicode" w:cs="Lucida Sans Unicode"/>
+        </w:rPr>
+        <w:t>Going to have to brainstorm.</w:t>
+      </w:r>
+      <w:proofErr w:type="gramEnd"/>
+      <w:r>
+        <w:rPr>
+          <w:rFonts w:ascii="Lucida Sans Unicode" w:hAnsi="Lucida Sans Unicode" w:cs="Lucida Sans Unicode"/>
+        </w:rPr>
+        <w:t xml:space="preserve"> Beer Pong Sense works well as a code name of sorts, like Microsoft's Longhorn, but it doesn't have much of a ring to it.</w:t>
       </w:r>
     </w:p>
     <w:p>
@@ -1267,7 +1429,7 @@
           <w:rFonts w:ascii="Lucida Sans Unicode" w:hAnsi="Lucida Sans Unicode" w:cs="Lucida Sans Unicode"/>
         </w:rPr>
       </w:pPr>
-      <w:bookmarkStart w:id="2" w:name="_Toc325213644"/>
+      <w:bookmarkStart w:id="2" w:name="_Toc329113983"/>
       <w:r>
         <w:rPr>
           <w:rFonts w:ascii="Lucida Sans Unicode" w:hAnsi="Lucida Sans Unicode" w:cs="Lucida Sans Unicode"/>
@@ -1385,21 +1547,91 @@
         <w:rPr>
           <w:rFonts w:ascii="Lucida Sans Unicode" w:hAnsi="Lucida Sans Unicode" w:cs="Lucida Sans Unicode"/>
         </w:rPr>
-        <w:t>I used the parametric search tools on Digikey to start finding components that would meet my needs. For instance, if I assume each LED (3x47=141 LEDs due to 3 LEDs per RGB) is 10mA, that’s 141*0.01= 1.41A – A lot of current. Now in reality, we won’t allow all the LEDs to be on at once, and we’ll use PWN or other methods to adjust their brightness, so the end result will be much less than 1.41Amps, but we’ll still be using a lot of current.</w:t>
-      </w:r>
-    </w:p>
-    <w:p>
-      <w:pPr>
-        <w:spacing w:after="0" w:line="240" w:lineRule="auto"/>
-        <w:rPr>
-          <w:rFonts w:ascii="Lucida Sans Unicode" w:hAnsi="Lucida Sans Unicode" w:cs="Lucida Sans Unicode"/>
-        </w:rPr>
-      </w:pPr>
-      <w:r>
-        <w:rPr>
-          <w:rFonts w:ascii="Lucida Sans Unicode" w:hAnsi="Lucida Sans Unicode" w:cs="Lucida Sans Unicode"/>
-        </w:rPr>
-        <w:t xml:space="preserve">Once these parts have been identified and I’ve gone through the datasheets to verify that everything meets my needs and will be compatible, I’ll move on toward starting the basic schematics in KiCad. I prefer KiCad over Cadsoft Eagle for several reasons, including the fact that KiCad is </w:t>
+        <w:t xml:space="preserve">I used the parametric search tools on </w:t>
+      </w:r>
+      <w:proofErr w:type="spellStart"/>
+      <w:r>
+        <w:rPr>
+          <w:rFonts w:ascii="Lucida Sans Unicode" w:hAnsi="Lucida Sans Unicode" w:cs="Lucida Sans Unicode"/>
+        </w:rPr>
+        <w:t>Digikey</w:t>
+      </w:r>
+      <w:proofErr w:type="spellEnd"/>
+      <w:r>
+        <w:rPr>
+          <w:rFonts w:ascii="Lucida Sans Unicode" w:hAnsi="Lucida Sans Unicode" w:cs="Lucida Sans Unicode"/>
+        </w:rPr>
+        <w:t xml:space="preserve"> to start finding components that would meet my needs. For instance, if I assume each LED (3x47=141 LEDs due to 3 LEDs per RGB) is 10mA, that’s 141*0.01= 1.41A – A lot of current. Now in reality, we won’t allow all the LEDs to be on at once, and we’ll use PWN or other methods to adjust their brightness, so the end result will be much less than 1.41Amps, but we’ll still be using a lot of current.</w:t>
+      </w:r>
+    </w:p>
+    <w:p>
+      <w:pPr>
+        <w:spacing w:after="0" w:line="240" w:lineRule="auto"/>
+        <w:rPr>
+          <w:rFonts w:ascii="Lucida Sans Unicode" w:hAnsi="Lucida Sans Unicode" w:cs="Lucida Sans Unicode"/>
+        </w:rPr>
+      </w:pPr>
+      <w:r>
+        <w:rPr>
+          <w:rFonts w:ascii="Lucida Sans Unicode" w:hAnsi="Lucida Sans Unicode" w:cs="Lucida Sans Unicode"/>
+        </w:rPr>
+        <w:t xml:space="preserve">Once these parts have been identified and I’ve gone through the datasheets to verify that everything meets my needs and will be compatible, I’ll move on toward starting the basic schematics in </w:t>
+      </w:r>
+      <w:proofErr w:type="spellStart"/>
+      <w:r>
+        <w:rPr>
+          <w:rFonts w:ascii="Lucida Sans Unicode" w:hAnsi="Lucida Sans Unicode" w:cs="Lucida Sans Unicode"/>
+        </w:rPr>
+        <w:t>KiCad</w:t>
+      </w:r>
+      <w:proofErr w:type="spellEnd"/>
+      <w:r>
+        <w:rPr>
+          <w:rFonts w:ascii="Lucida Sans Unicode" w:hAnsi="Lucida Sans Unicode" w:cs="Lucida Sans Unicode"/>
+        </w:rPr>
+        <w:t xml:space="preserve">. I prefer </w:t>
+      </w:r>
+      <w:proofErr w:type="spellStart"/>
+      <w:r>
+        <w:rPr>
+          <w:rFonts w:ascii="Lucida Sans Unicode" w:hAnsi="Lucida Sans Unicode" w:cs="Lucida Sans Unicode"/>
+        </w:rPr>
+        <w:t>KiCad</w:t>
+      </w:r>
+      <w:proofErr w:type="spellEnd"/>
+      <w:r>
+        <w:rPr>
+          <w:rFonts w:ascii="Lucida Sans Unicode" w:hAnsi="Lucida Sans Unicode" w:cs="Lucida Sans Unicode"/>
+        </w:rPr>
+        <w:t xml:space="preserve"> over </w:t>
+      </w:r>
+      <w:proofErr w:type="spellStart"/>
+      <w:r>
+        <w:rPr>
+          <w:rFonts w:ascii="Lucida Sans Unicode" w:hAnsi="Lucida Sans Unicode" w:cs="Lucida Sans Unicode"/>
+        </w:rPr>
+        <w:t>Cadsoft</w:t>
+      </w:r>
+      <w:proofErr w:type="spellEnd"/>
+      <w:r>
+        <w:rPr>
+          <w:rFonts w:ascii="Lucida Sans Unicode" w:hAnsi="Lucida Sans Unicode" w:cs="Lucida Sans Unicode"/>
+        </w:rPr>
+        <w:t xml:space="preserve"> Eagle for several reasons, including the fact that </w:t>
+      </w:r>
+      <w:proofErr w:type="spellStart"/>
+      <w:r>
+        <w:rPr>
+          <w:rFonts w:ascii="Lucida Sans Unicode" w:hAnsi="Lucida Sans Unicode" w:cs="Lucida Sans Unicode"/>
+        </w:rPr>
+        <w:t>KiCad</w:t>
+      </w:r>
+      <w:proofErr w:type="spellEnd"/>
+      <w:r>
+        <w:rPr>
+          <w:rFonts w:ascii="Lucida Sans Unicode" w:hAnsi="Lucida Sans Unicode" w:cs="Lucida Sans Unicode"/>
+        </w:rPr>
+        <w:t xml:space="preserve"> is </w:t>
       </w:r>
       <w:r>
         <w:rPr>
@@ -1436,7 +1668,7 @@
           <w:rFonts w:ascii="Lucida Sans Unicode" w:hAnsi="Lucida Sans Unicode" w:cs="Lucida Sans Unicode"/>
         </w:rPr>
       </w:pPr>
-      <w:bookmarkStart w:id="3" w:name="_Toc325213645"/>
+      <w:bookmarkStart w:id="3" w:name="_Toc329113984"/>
       <w:r>
         <w:rPr>
           <w:rFonts w:ascii="Lucida Sans Unicode" w:hAnsi="Lucida Sans Unicode" w:cs="Lucida Sans Unicode"/>
@@ -1604,8 +1836,16 @@
         <w:rPr>
           <w:rFonts w:ascii="Lucida Sans Unicode" w:hAnsi="Lucida Sans Unicode" w:cs="Lucida Sans Unicode"/>
         </w:rPr>
-        <w:t xml:space="preserve"> Likely pretty easy to program.</w:t>
-      </w:r>
+        <w:t xml:space="preserve"> </w:t>
+      </w:r>
+      <w:proofErr w:type="gramStart"/>
+      <w:r>
+        <w:rPr>
+          <w:rFonts w:ascii="Lucida Sans Unicode" w:hAnsi="Lucida Sans Unicode" w:cs="Lucida Sans Unicode"/>
+        </w:rPr>
+        <w:t>Likely pretty easy to program.</w:t>
+      </w:r>
+      <w:proofErr w:type="gramEnd"/>
     </w:p>
     <w:p>
       <w:pPr>
@@ -1660,7 +1900,21 @@
         <w:rPr>
           <w:rFonts w:ascii="Lucida Sans Unicode" w:hAnsi="Lucida Sans Unicode" w:cs="Lucida Sans Unicode"/>
         </w:rPr>
-        <w:t xml:space="preserve"> Studio 6 Beta is now out. Once I start coding, I may use this, since (from what I’m reading) it already has the Touch libraries integrated. May make things easier, though Beta can be a bit scary. Still, I’m not in production with this project yet, so maybe taking the leap and trying </w:t>
+        <w:t xml:space="preserve"> Studio 6 Beta is now out. Once I start coding, I may use this, since (from what I’m reading) it already has the Touch libraries integrated. </w:t>
+      </w:r>
+      <w:proofErr w:type="gramStart"/>
+      <w:r>
+        <w:rPr>
+          <w:rFonts w:ascii="Lucida Sans Unicode" w:hAnsi="Lucida Sans Unicode" w:cs="Lucida Sans Unicode"/>
+        </w:rPr>
+        <w:t>May make things easier, though Beta can be a bit scary.</w:t>
+      </w:r>
+      <w:proofErr w:type="gramEnd"/>
+      <w:r>
+        <w:rPr>
+          <w:rFonts w:ascii="Lucida Sans Unicode" w:hAnsi="Lucida Sans Unicode" w:cs="Lucida Sans Unicode"/>
+        </w:rPr>
+        <w:t xml:space="preserve"> Still, I’m not in production with this project yet, so maybe taking the leap and trying </w:t>
       </w:r>
       <w:r>
         <w:rPr>
@@ -1678,8 +1932,16 @@
         <w:rPr>
           <w:rFonts w:ascii="Lucida Sans Unicode" w:hAnsi="Lucida Sans Unicode" w:cs="Lucida Sans Unicode"/>
         </w:rPr>
-        <w:t xml:space="preserve"> I’m concerned, though, about the fact that version 6, like version 5, doesn’t support Linux. That makes it difficult for a large portion of the Open Hardware community to work on or adapt this project </w:t>
-      </w:r>
+        <w:t xml:space="preserve"> I’m concerned, though, about the fact that version 6, like version 5, doesn’t support Linux. That makes it difficult for a large portion of the Open Hardware community to work on or adapt this </w:t>
+      </w:r>
+      <w:proofErr w:type="gramStart"/>
+      <w:r>
+        <w:rPr>
+          <w:rFonts w:ascii="Lucida Sans Unicode" w:hAnsi="Lucida Sans Unicode" w:cs="Lucida Sans Unicode"/>
+        </w:rPr>
+        <w:t xml:space="preserve">project </w:t>
+      </w:r>
+      <w:proofErr w:type="gramEnd"/>
       <w:r>
         <w:rPr>
           <w:rFonts w:ascii="Lucida Sans Unicode" w:hAnsi="Lucida Sans Unicode" w:cs="Lucida Sans Unicode"/>
@@ -1709,7 +1971,7 @@
           <w:rFonts w:ascii="Lucida Sans Unicode" w:hAnsi="Lucida Sans Unicode" w:cs="Lucida Sans Unicode"/>
         </w:rPr>
       </w:pPr>
-      <w:bookmarkStart w:id="4" w:name="_Toc325213646"/>
+      <w:bookmarkStart w:id="4" w:name="_Toc329113985"/>
       <w:r>
         <w:rPr>
           <w:rFonts w:ascii="Lucida Sans Unicode" w:hAnsi="Lucida Sans Unicode" w:cs="Lucida Sans Unicode"/>
@@ -1729,7 +1991,21 @@
         <w:rPr>
           <w:rFonts w:ascii="Lucida Sans Unicode" w:hAnsi="Lucida Sans Unicode" w:cs="Lucida Sans Unicode"/>
         </w:rPr>
-        <w:t>I’ve been communicating with various battery manufacturers in China and elsewhere via Alibaba. I’m working on getting quotes for Li-Ion and Li-Pol batteries. The specifications I’m aiming for:</w:t>
+        <w:t xml:space="preserve">I’ve been communicating with various battery manufacturers in China and elsewhere via </w:t>
+      </w:r>
+      <w:proofErr w:type="spellStart"/>
+      <w:r>
+        <w:rPr>
+          <w:rFonts w:ascii="Lucida Sans Unicode" w:hAnsi="Lucida Sans Unicode" w:cs="Lucida Sans Unicode"/>
+        </w:rPr>
+        <w:t>Alibaba</w:t>
+      </w:r>
+      <w:proofErr w:type="spellEnd"/>
+      <w:r>
+        <w:rPr>
+          <w:rFonts w:ascii="Lucida Sans Unicode" w:hAnsi="Lucida Sans Unicode" w:cs="Lucida Sans Unicode"/>
+        </w:rPr>
+        <w:t>. I’m working on getting quotes for Li-Ion and Li-Pol batteries. The specifications I’m aiming for:</w:t>
       </w:r>
     </w:p>
     <w:p>
@@ -1825,7 +2101,35 @@
         <w:rPr>
           <w:rFonts w:ascii="Lucida Sans Unicode" w:hAnsi="Lucida Sans Unicode" w:cs="Lucida Sans Unicode"/>
         </w:rPr>
-        <w:t xml:space="preserve">So far the most promising quote has come from Shenzhen Puchuangyuan Technology Co. Ltd, who have answered all of my questions, and promise the ability to provide Li-Pol batteries thin enough to meet the needs of this project. They’ve also sent </w:t>
+        <w:t xml:space="preserve">So far the most promising quote has come from Shenzhen </w:t>
+      </w:r>
+      <w:proofErr w:type="spellStart"/>
+      <w:r>
+        <w:rPr>
+          <w:rFonts w:ascii="Lucida Sans Unicode" w:hAnsi="Lucida Sans Unicode" w:cs="Lucida Sans Unicode"/>
+        </w:rPr>
+        <w:t>Puchuangyuan</w:t>
+      </w:r>
+      <w:proofErr w:type="spellEnd"/>
+      <w:r>
+        <w:rPr>
+          <w:rFonts w:ascii="Lucida Sans Unicode" w:hAnsi="Lucida Sans Unicode" w:cs="Lucida Sans Unicode"/>
+        </w:rPr>
+        <w:t xml:space="preserve"> Technology Co. Ltd, who </w:t>
+      </w:r>
+      <w:proofErr w:type="gramStart"/>
+      <w:r>
+        <w:rPr>
+          <w:rFonts w:ascii="Lucida Sans Unicode" w:hAnsi="Lucida Sans Unicode" w:cs="Lucida Sans Unicode"/>
+        </w:rPr>
+        <w:t>have</w:t>
+      </w:r>
+      <w:proofErr w:type="gramEnd"/>
+      <w:r>
+        <w:rPr>
+          <w:rFonts w:ascii="Lucida Sans Unicode" w:hAnsi="Lucida Sans Unicode" w:cs="Lucida Sans Unicode"/>
+        </w:rPr>
+        <w:t xml:space="preserve"> answered all of my questions, and promise the ability to provide Li-Pol batteries thin enough to meet the needs of this project. They’ve also sent </w:t>
       </w:r>
       <w:r>
         <w:rPr>
@@ -1879,7 +2183,7 @@
           <w:rFonts w:ascii="Lucida Sans Unicode" w:hAnsi="Lucida Sans Unicode" w:cs="Lucida Sans Unicode"/>
         </w:rPr>
       </w:pPr>
-      <w:bookmarkStart w:id="5" w:name="_Toc325213647"/>
+      <w:bookmarkStart w:id="5" w:name="_Toc329113986"/>
       <w:r>
         <w:rPr>
           <w:rFonts w:ascii="Lucida Sans Unicode" w:hAnsi="Lucida Sans Unicode" w:cs="Lucida Sans Unicode"/>
@@ -1949,19 +2253,83 @@
         <w:rPr>
           <w:rFonts w:ascii="Lucida Sans Unicode" w:hAnsi="Lucida Sans Unicode" w:cs="Lucida Sans Unicode"/>
         </w:rPr>
-        <w:t xml:space="preserve"> (from Zhejiang Nuociss New Energy Technology Co.,Ltd.)</w:t>
-      </w:r>
-      <w:r>
-        <w:rPr>
-          <w:rFonts w:ascii="Lucida Sans Unicode" w:hAnsi="Lucida Sans Unicode" w:cs="Lucida Sans Unicode"/>
-        </w:rPr>
-        <w:t xml:space="preserve">. The cost per battery is about a dollar more than the quote from Shenzhen Puchuangyuan Technology Co. Ltd, </w:t>
-      </w:r>
-      <w:r>
-        <w:rPr>
-          <w:rFonts w:ascii="Lucida Sans Unicode" w:hAnsi="Lucida Sans Unicode" w:cs="Lucida Sans Unicode"/>
-        </w:rPr>
-        <w:t>but the cycle life is significantly higher, which I think should be well worth the cost. I’m building a simple spreadsheet as quotes come in, so</w:t>
+        <w:t xml:space="preserve"> (from Zhejiang </w:t>
+      </w:r>
+      <w:proofErr w:type="spellStart"/>
+      <w:r>
+        <w:rPr>
+          <w:rFonts w:ascii="Lucida Sans Unicode" w:hAnsi="Lucida Sans Unicode" w:cs="Lucida Sans Unicode"/>
+        </w:rPr>
+        <w:t>Nuociss</w:t>
+      </w:r>
+      <w:proofErr w:type="spellEnd"/>
+      <w:r>
+        <w:rPr>
+          <w:rFonts w:ascii="Lucida Sans Unicode" w:hAnsi="Lucida Sans Unicode" w:cs="Lucida Sans Unicode"/>
+        </w:rPr>
+        <w:t xml:space="preserve"> New Energy Technology </w:t>
+      </w:r>
+      <w:proofErr w:type="spellStart"/>
+      <w:r>
+        <w:rPr>
+          <w:rFonts w:ascii="Lucida Sans Unicode" w:hAnsi="Lucida Sans Unicode" w:cs="Lucida Sans Unicode"/>
+        </w:rPr>
+        <w:t>Co.</w:t>
+      </w:r>
+      <w:proofErr w:type="gramStart"/>
+      <w:r>
+        <w:rPr>
+          <w:rFonts w:ascii="Lucida Sans Unicode" w:hAnsi="Lucida Sans Unicode" w:cs="Lucida Sans Unicode"/>
+        </w:rPr>
+        <w:t>,Ltd</w:t>
+      </w:r>
+      <w:proofErr w:type="spellEnd"/>
+      <w:proofErr w:type="gramEnd"/>
+      <w:r>
+        <w:rPr>
+          <w:rFonts w:ascii="Lucida Sans Unicode" w:hAnsi="Lucida Sans Unicode" w:cs="Lucida Sans Unicode"/>
+        </w:rPr>
+        <w:t>.)</w:t>
+      </w:r>
+      <w:r>
+        <w:rPr>
+          <w:rFonts w:ascii="Lucida Sans Unicode" w:hAnsi="Lucida Sans Unicode" w:cs="Lucida Sans Unicode"/>
+        </w:rPr>
+        <w:t xml:space="preserve">. The cost per battery is about a dollar more than the quote from Shenzhen </w:t>
+      </w:r>
+      <w:proofErr w:type="spellStart"/>
+      <w:r>
+        <w:rPr>
+          <w:rFonts w:ascii="Lucida Sans Unicode" w:hAnsi="Lucida Sans Unicode" w:cs="Lucida Sans Unicode"/>
+        </w:rPr>
+        <w:t>Puchuangyuan</w:t>
+      </w:r>
+      <w:proofErr w:type="spellEnd"/>
+      <w:r>
+        <w:rPr>
+          <w:rFonts w:ascii="Lucida Sans Unicode" w:hAnsi="Lucida Sans Unicode" w:cs="Lucida Sans Unicode"/>
+        </w:rPr>
+        <w:t xml:space="preserve"> Technology Co. Ltd, </w:t>
+      </w:r>
+      <w:r>
+        <w:rPr>
+          <w:rFonts w:ascii="Lucida Sans Unicode" w:hAnsi="Lucida Sans Unicode" w:cs="Lucida Sans Unicode"/>
+        </w:rPr>
+        <w:t xml:space="preserve">but the cycle life is significantly higher, which I think should be well worth the cost. I’m building a simple spreadsheet as quotes come </w:t>
+      </w:r>
+      <w:proofErr w:type="gramStart"/>
+      <w:r>
+        <w:rPr>
+          <w:rFonts w:ascii="Lucida Sans Unicode" w:hAnsi="Lucida Sans Unicode" w:cs="Lucida Sans Unicode"/>
+        </w:rPr>
+        <w:t>in,</w:t>
+      </w:r>
+      <w:proofErr w:type="gramEnd"/>
+      <w:r>
+        <w:rPr>
+          <w:rFonts w:ascii="Lucida Sans Unicode" w:hAnsi="Lucida Sans Unicode" w:cs="Lucida Sans Unicode"/>
+        </w:rPr>
+        <w:t xml:space="preserve"> so</w:t>
       </w:r>
       <w:r>
         <w:rPr>
@@ -1995,14 +2363,56 @@
         <w:rPr>
           <w:rFonts w:ascii="Lucida Sans Unicode" w:hAnsi="Lucida Sans Unicode" w:cs="Lucida Sans Unicode"/>
         </w:rPr>
-        <w:t xml:space="preserve">I sometimes wonder if others develop things the same way as I do. I generally think up the project and begin to build it in my mind, using scratch paper to work out more complex problems and design the high-level schematics using black-boxes when I don’t know all the details yet). Once I’ve got all of the major components of the project figured out, I begin sourcing them. Then, once I’m confident there’s enough of each part on the market to manufacture effectively, I input the schematics in KiCad (or sometimes Cadsoft Eagle). From there, I begin to fill in the basic parts like resistors, determining the best part and values. And once that’s all don, it’s on to the PCB. I’ll back-edit as needed if there are changes to the design, but this can be exceedingly </w:t>
+        <w:t xml:space="preserve">I sometimes wonder if others develop things the same way as I do. I generally think up the project and begin to build it in my mind, using scratch paper to work out more complex problems and design the high-level schematics using black-boxes when I don’t know all the details yet). Once I’ve got all of the major components of the project figured out, I begin sourcing them. Then, once I’m confident there’s enough of each part on the market to manufacture effectively, I input the schematics in </w:t>
+      </w:r>
+      <w:proofErr w:type="spellStart"/>
+      <w:r>
+        <w:rPr>
+          <w:rFonts w:ascii="Lucida Sans Unicode" w:hAnsi="Lucida Sans Unicode" w:cs="Lucida Sans Unicode"/>
+        </w:rPr>
+        <w:t>KiCad</w:t>
+      </w:r>
+      <w:proofErr w:type="spellEnd"/>
+      <w:r>
+        <w:rPr>
+          <w:rFonts w:ascii="Lucida Sans Unicode" w:hAnsi="Lucida Sans Unicode" w:cs="Lucida Sans Unicode"/>
+        </w:rPr>
+        <w:t xml:space="preserve"> (or sometimes </w:t>
+      </w:r>
+      <w:proofErr w:type="spellStart"/>
+      <w:r>
+        <w:rPr>
+          <w:rFonts w:ascii="Lucida Sans Unicode" w:hAnsi="Lucida Sans Unicode" w:cs="Lucida Sans Unicode"/>
+        </w:rPr>
+        <w:t>Cadsoft</w:t>
+      </w:r>
+      <w:proofErr w:type="spellEnd"/>
+      <w:r>
+        <w:rPr>
+          <w:rFonts w:ascii="Lucida Sans Unicode" w:hAnsi="Lucida Sans Unicode" w:cs="Lucida Sans Unicode"/>
+        </w:rPr>
+        <w:t xml:space="preserve"> Eagle). From there, I begin to fill in the basic parts like resistors, determining the best part and values. And once that’s all don, it’s on to the PCB. I’ll back-edit as needed if there are changes to the design, but this can be exceedingly </w:t>
       </w:r>
       <w:r>
         <w:rPr>
           <w:rFonts w:ascii="Lucida Sans Unicode" w:hAnsi="Lucida Sans Unicode" w:cs="Lucida Sans Unicode"/>
         </w:rPr>
         <w:lastRenderedPageBreak/>
-        <w:t xml:space="preserve">difficult if it’s a complex board, or ig there are specific routing requirements, like in this project. The traces to the capacitive sensors must follow very specific rules in order to obtain the best sensitivity and noise immunity. You can read more about these requirements in Atmel’s </w:t>
+        <w:t xml:space="preserve">difficult if it’s a complex board, or </w:t>
+      </w:r>
+      <w:proofErr w:type="spellStart"/>
+      <w:r>
+        <w:rPr>
+          <w:rFonts w:ascii="Lucida Sans Unicode" w:hAnsi="Lucida Sans Unicode" w:cs="Lucida Sans Unicode"/>
+        </w:rPr>
+        <w:t>ig</w:t>
+      </w:r>
+      <w:proofErr w:type="spellEnd"/>
+      <w:r>
+        <w:rPr>
+          <w:rFonts w:ascii="Lucida Sans Unicode" w:hAnsi="Lucida Sans Unicode" w:cs="Lucida Sans Unicode"/>
+        </w:rPr>
+        <w:t xml:space="preserve"> there are specific routing requirements, like in this project. The traces to the capacitive sensors must follow very specific rules in order to obtain the best sensitivity and noise immunity. You can read more about these requirements in Atmel’s </w:t>
       </w:r>
       <w:hyperlink r:id="rId9" w:history="1">
         <w:r>
@@ -2036,7 +2446,7 @@
           <w:rFonts w:ascii="Lucida Sans Unicode" w:hAnsi="Lucida Sans Unicode" w:cs="Lucida Sans Unicode"/>
         </w:rPr>
       </w:pPr>
-      <w:bookmarkStart w:id="6" w:name="_Toc325213648"/>
+      <w:bookmarkStart w:id="6" w:name="_Toc329113987"/>
       <w:r>
         <w:rPr>
           <w:rFonts w:ascii="Lucida Sans Unicode" w:hAnsi="Lucida Sans Unicode" w:cs="Lucida Sans Unicode"/>
@@ -2056,7 +2466,21 @@
         <w:rPr>
           <w:rFonts w:ascii="Lucida Sans Unicode" w:hAnsi="Lucida Sans Unicode" w:cs="Lucida Sans Unicode"/>
         </w:rPr>
-        <w:t>Today I decided to switch LDO voltage regulators, from the Microchip MCP1826 to the SPX29150T-L-5-0/TR made by Exar Corporation for the reasons below.</w:t>
+        <w:t xml:space="preserve">Today I decided to switch LDO voltage regulators, from the Microchip MCP1826 to the SPX29150T-L-5-0/TR made by </w:t>
+      </w:r>
+      <w:proofErr w:type="spellStart"/>
+      <w:r>
+        <w:rPr>
+          <w:rFonts w:ascii="Lucida Sans Unicode" w:hAnsi="Lucida Sans Unicode" w:cs="Lucida Sans Unicode"/>
+        </w:rPr>
+        <w:t>Exar</w:t>
+      </w:r>
+      <w:proofErr w:type="spellEnd"/>
+      <w:r>
+        <w:rPr>
+          <w:rFonts w:ascii="Lucida Sans Unicode" w:hAnsi="Lucida Sans Unicode" w:cs="Lucida Sans Unicode"/>
+        </w:rPr>
+        <w:t xml:space="preserve"> Corporation for the reasons below.</w:t>
       </w:r>
     </w:p>
     <w:p>
@@ -2193,8 +2617,16 @@
         <w:rPr>
           <w:rFonts w:ascii="Lucida Sans Unicode" w:hAnsi="Lucida Sans Unicode" w:cs="Lucida Sans Unicode"/>
         </w:rPr>
-        <w:t>Sadly, this is about all I was able to accomplish today. Long day at my real job.</w:t>
-      </w:r>
+        <w:t xml:space="preserve">Sadly, this is about all I was able to accomplish today. </w:t>
+      </w:r>
+      <w:proofErr w:type="gramStart"/>
+      <w:r>
+        <w:rPr>
+          <w:rFonts w:ascii="Lucida Sans Unicode" w:hAnsi="Lucida Sans Unicode" w:cs="Lucida Sans Unicode"/>
+        </w:rPr>
+        <w:t>Long day at my real job.</w:t>
+      </w:r>
+      <w:proofErr w:type="gramEnd"/>
     </w:p>
     <w:p>
       <w:pPr>
@@ -2212,7 +2644,7 @@
           <w:rFonts w:ascii="Lucida Sans Unicode" w:hAnsi="Lucida Sans Unicode" w:cs="Lucida Sans Unicode"/>
         </w:rPr>
       </w:pPr>
-      <w:bookmarkStart w:id="7" w:name="_Toc325213649"/>
+      <w:bookmarkStart w:id="7" w:name="_Toc329113988"/>
       <w:r>
         <w:rPr>
           <w:rFonts w:ascii="Lucida Sans Unicode" w:hAnsi="Lucida Sans Unicode" w:cs="Lucida Sans Unicode"/>
@@ -2232,29 +2664,99 @@
         <w:rPr>
           <w:rFonts w:ascii="Lucida Sans Unicode" w:hAnsi="Lucida Sans Unicode" w:cs="Lucida Sans Unicode"/>
         </w:rPr>
-        <w:t>Now that I’ve selected most of the main components, have written on paper several rough high-level drafts of the design, and have read enough to understand the requirements for each of the parts I’ve selected, I’m moving on to starting the schematic drawings in KiCad.</w:t>
-      </w:r>
-    </w:p>
-    <w:p>
-      <w:pPr>
-        <w:spacing w:after="0" w:line="240" w:lineRule="auto"/>
-        <w:rPr>
-          <w:rFonts w:ascii="Lucida Sans Unicode" w:hAnsi="Lucida Sans Unicode" w:cs="Lucida Sans Unicode"/>
-        </w:rPr>
-      </w:pPr>
-    </w:p>
-    <w:p>
-      <w:pPr>
-        <w:spacing w:after="0" w:line="240" w:lineRule="auto"/>
-        <w:rPr>
-          <w:rFonts w:ascii="Lucida Sans Unicode" w:hAnsi="Lucida Sans Unicode" w:cs="Lucida Sans Unicode"/>
-        </w:rPr>
-      </w:pPr>
-      <w:r>
-        <w:rPr>
-          <w:rFonts w:ascii="Lucida Sans Unicode" w:hAnsi="Lucida Sans Unicode" w:cs="Lucida Sans Unicode"/>
-        </w:rPr>
-        <w:t xml:space="preserve">For non-standard parts (those not included in KiCad by default), I’m drawing them in KiCad’s Library Editor, based on the datasheet for the part. For those parts that are included in KiCad’s default libraries, I’ll open the part drawing in KiCad, and open the PDF Datasheet for the part, and compare pin-by-pin that the drawing is accurate. It’s </w:t>
+        <w:t xml:space="preserve">Now that I’ve selected most of the main components, have written on paper several rough high-level drafts of the design, and have read enough to understand the requirements for each of the parts I’ve selected, I’m moving on to starting the schematic drawings in </w:t>
+      </w:r>
+      <w:proofErr w:type="spellStart"/>
+      <w:r>
+        <w:rPr>
+          <w:rFonts w:ascii="Lucida Sans Unicode" w:hAnsi="Lucida Sans Unicode" w:cs="Lucida Sans Unicode"/>
+        </w:rPr>
+        <w:t>KiCad</w:t>
+      </w:r>
+      <w:proofErr w:type="spellEnd"/>
+      <w:r>
+        <w:rPr>
+          <w:rFonts w:ascii="Lucida Sans Unicode" w:hAnsi="Lucida Sans Unicode" w:cs="Lucida Sans Unicode"/>
+        </w:rPr>
+        <w:t>.</w:t>
+      </w:r>
+    </w:p>
+    <w:p>
+      <w:pPr>
+        <w:spacing w:after="0" w:line="240" w:lineRule="auto"/>
+        <w:rPr>
+          <w:rFonts w:ascii="Lucida Sans Unicode" w:hAnsi="Lucida Sans Unicode" w:cs="Lucida Sans Unicode"/>
+        </w:rPr>
+      </w:pPr>
+    </w:p>
+    <w:p>
+      <w:pPr>
+        <w:spacing w:after="0" w:line="240" w:lineRule="auto"/>
+        <w:rPr>
+          <w:rFonts w:ascii="Lucida Sans Unicode" w:hAnsi="Lucida Sans Unicode" w:cs="Lucida Sans Unicode"/>
+        </w:rPr>
+      </w:pPr>
+      <w:r>
+        <w:rPr>
+          <w:rFonts w:ascii="Lucida Sans Unicode" w:hAnsi="Lucida Sans Unicode" w:cs="Lucida Sans Unicode"/>
+        </w:rPr>
+        <w:t xml:space="preserve">For non-standard parts (those not included in </w:t>
+      </w:r>
+      <w:proofErr w:type="spellStart"/>
+      <w:r>
+        <w:rPr>
+          <w:rFonts w:ascii="Lucida Sans Unicode" w:hAnsi="Lucida Sans Unicode" w:cs="Lucida Sans Unicode"/>
+        </w:rPr>
+        <w:t>KiCad</w:t>
+      </w:r>
+      <w:proofErr w:type="spellEnd"/>
+      <w:r>
+        <w:rPr>
+          <w:rFonts w:ascii="Lucida Sans Unicode" w:hAnsi="Lucida Sans Unicode" w:cs="Lucida Sans Unicode"/>
+        </w:rPr>
+        <w:t xml:space="preserve"> by default), I’m drawing them in </w:t>
+      </w:r>
+      <w:proofErr w:type="spellStart"/>
+      <w:r>
+        <w:rPr>
+          <w:rFonts w:ascii="Lucida Sans Unicode" w:hAnsi="Lucida Sans Unicode" w:cs="Lucida Sans Unicode"/>
+        </w:rPr>
+        <w:t>KiCad’s</w:t>
+      </w:r>
+      <w:proofErr w:type="spellEnd"/>
+      <w:r>
+        <w:rPr>
+          <w:rFonts w:ascii="Lucida Sans Unicode" w:hAnsi="Lucida Sans Unicode" w:cs="Lucida Sans Unicode"/>
+        </w:rPr>
+        <w:t xml:space="preserve"> Library Editor, based on the datasheet for the part. For those parts that are included in </w:t>
+      </w:r>
+      <w:proofErr w:type="spellStart"/>
+      <w:r>
+        <w:rPr>
+          <w:rFonts w:ascii="Lucida Sans Unicode" w:hAnsi="Lucida Sans Unicode" w:cs="Lucida Sans Unicode"/>
+        </w:rPr>
+        <w:t>KiCad’s</w:t>
+      </w:r>
+      <w:proofErr w:type="spellEnd"/>
+      <w:r>
+        <w:rPr>
+          <w:rFonts w:ascii="Lucida Sans Unicode" w:hAnsi="Lucida Sans Unicode" w:cs="Lucida Sans Unicode"/>
+        </w:rPr>
+        <w:t xml:space="preserve"> default libraries, I’ll open the part drawing in </w:t>
+      </w:r>
+      <w:proofErr w:type="spellStart"/>
+      <w:r>
+        <w:rPr>
+          <w:rFonts w:ascii="Lucida Sans Unicode" w:hAnsi="Lucida Sans Unicode" w:cs="Lucida Sans Unicode"/>
+        </w:rPr>
+        <w:t>KiCad</w:t>
+      </w:r>
+      <w:proofErr w:type="spellEnd"/>
+      <w:r>
+        <w:rPr>
+          <w:rFonts w:ascii="Lucida Sans Unicode" w:hAnsi="Lucida Sans Unicode" w:cs="Lucida Sans Unicode"/>
+        </w:rPr>
+        <w:t xml:space="preserve">, and open the PDF Datasheet for the part, and compare pin-by-pin that the drawing is accurate. It’s </w:t>
       </w:r>
       <w:r>
         <w:rPr>
@@ -2283,7 +2785,21 @@
         <w:rPr>
           <w:rFonts w:ascii="Lucida Sans Unicode" w:hAnsi="Lucida Sans Unicode" w:cs="Lucida Sans Unicode"/>
         </w:rPr>
-        <w:t>I tend not to use KiCad’s libraries for the actual pad drawings, because dimensions are more difficult to verify, but for schematic symbols it’s not really an issue.</w:t>
+        <w:t xml:space="preserve">I tend not to use </w:t>
+      </w:r>
+      <w:proofErr w:type="spellStart"/>
+      <w:r>
+        <w:rPr>
+          <w:rFonts w:ascii="Lucida Sans Unicode" w:hAnsi="Lucida Sans Unicode" w:cs="Lucida Sans Unicode"/>
+        </w:rPr>
+        <w:t>KiCad’s</w:t>
+      </w:r>
+      <w:proofErr w:type="spellEnd"/>
+      <w:r>
+        <w:rPr>
+          <w:rFonts w:ascii="Lucida Sans Unicode" w:hAnsi="Lucida Sans Unicode" w:cs="Lucida Sans Unicode"/>
+        </w:rPr>
+        <w:t xml:space="preserve"> libraries for the actual pad drawings, because dimensions are more difficult to verify, but for schematic symbols it’s not really an issue.</w:t>
       </w:r>
     </w:p>
     <w:p>
@@ -2327,7 +2843,21 @@
         <w:rPr>
           <w:rFonts w:ascii="Lucida Sans Unicode" w:hAnsi="Lucida Sans Unicode" w:cs="Lucida Sans Unicode"/>
         </w:rPr>
-        <w:t>I also try to stick with common part sizes. For instance, in this project, most of the discreet components (resistors, capacitors, etc) are sized 1206 in American (0.126" x 0.063"), which is 3216 in Metric (3.20mm x 1.60mm). Keeping things the same size saves time on the PCB, because it’s easier to work with several components all of the same pad size.</w:t>
+        <w:t xml:space="preserve">I also try to stick with common part sizes. For instance, in this project, most of the discreet components (resistors, capacitors, </w:t>
+      </w:r>
+      <w:proofErr w:type="spellStart"/>
+      <w:r>
+        <w:rPr>
+          <w:rFonts w:ascii="Lucida Sans Unicode" w:hAnsi="Lucida Sans Unicode" w:cs="Lucida Sans Unicode"/>
+        </w:rPr>
+        <w:t>etc</w:t>
+      </w:r>
+      <w:proofErr w:type="spellEnd"/>
+      <w:r>
+        <w:rPr>
+          <w:rFonts w:ascii="Lucida Sans Unicode" w:hAnsi="Lucida Sans Unicode" w:cs="Lucida Sans Unicode"/>
+        </w:rPr>
+        <w:t>) are sized 1206 in American (0.126" x 0.063"), which is 3216 in Metric (3.20mm x 1.60mm). Keeping things the same size saves time on the PCB, because it’s easier to work with several components all of the same pad size.</w:t>
       </w:r>
     </w:p>
     <w:p>
@@ -2475,8 +3005,16 @@
         <w:rPr>
           <w:rFonts w:ascii="Lucida Sans Unicode" w:hAnsi="Lucida Sans Unicode" w:cs="Lucida Sans Unicode"/>
         </w:rPr>
-        <w:t>Late Entry: Found the problem in the Matrix and corrected it. Just had things linked up incorrectly.</w:t>
-      </w:r>
+        <w:t xml:space="preserve">Late Entry: Found the problem in the Matrix and corrected it. Just had things linked up </w:t>
+      </w:r>
+      <w:proofErr w:type="gramStart"/>
+      <w:r>
+        <w:rPr>
+          <w:rFonts w:ascii="Lucida Sans Unicode" w:hAnsi="Lucida Sans Unicode" w:cs="Lucida Sans Unicode"/>
+        </w:rPr>
+        <w:t>incorrectly.</w:t>
+      </w:r>
+      <w:proofErr w:type="gramEnd"/>
     </w:p>
     <w:p>
       <w:pPr>
@@ -2494,7 +3032,7 @@
           <w:rFonts w:ascii="Lucida Sans Unicode" w:hAnsi="Lucida Sans Unicode" w:cs="Lucida Sans Unicode"/>
         </w:rPr>
       </w:pPr>
-      <w:bookmarkStart w:id="8" w:name="_Toc325213650"/>
+      <w:bookmarkStart w:id="8" w:name="_Toc329113989"/>
       <w:r>
         <w:rPr>
           <w:rFonts w:ascii="Lucida Sans Unicode" w:hAnsi="Lucida Sans Unicode" w:cs="Lucida Sans Unicode"/>
@@ -2535,11 +3073,19 @@
           <w:rFonts w:ascii="Lucida Sans Unicode" w:hAnsi="Lucida Sans Unicode" w:cs="Lucida Sans Unicode"/>
         </w:rPr>
       </w:pPr>
-      <w:r>
-        <w:rPr>
-          <w:rFonts w:ascii="Lucida Sans Unicode" w:hAnsi="Lucida Sans Unicode" w:cs="Lucida Sans Unicode"/>
-        </w:rPr>
-        <w:t>Worked on fleshing out the schematics this evening. Some of the specifics:</w:t>
+      <w:proofErr w:type="gramStart"/>
+      <w:r>
+        <w:rPr>
+          <w:rFonts w:ascii="Lucida Sans Unicode" w:hAnsi="Lucida Sans Unicode" w:cs="Lucida Sans Unicode"/>
+        </w:rPr>
+        <w:t>Worked on fleshing out the schematics this evening.</w:t>
+      </w:r>
+      <w:proofErr w:type="gramEnd"/>
+      <w:r>
+        <w:rPr>
+          <w:rFonts w:ascii="Lucida Sans Unicode" w:hAnsi="Lucida Sans Unicode" w:cs="Lucida Sans Unicode"/>
+        </w:rPr>
+        <w:t xml:space="preserve"> Some of the specifics:</w:t>
       </w:r>
     </w:p>
     <w:p>
@@ -2659,7 +3205,21 @@
         <w:rPr>
           <w:rFonts w:ascii="Lucida Sans Unicode" w:hAnsi="Lucida Sans Unicode" w:cs="Lucida Sans Unicode"/>
         </w:rPr>
-        <w:t>All that being said, from the list of tasks completed tonight (over about 3 hours), it doesn’t look like much, but I’ve been poring over datasheets, Atmel’s Application Notes (particularly AVR042 which has a bunch of useful little tips about setting up your inputs, reset, ISP, etc).</w:t>
+        <w:t xml:space="preserve">All that being said, from the list of tasks completed tonight (over about 3 hours), it doesn’t look like much, but I’ve been poring over datasheets, Atmel’s Application Notes (particularly AVR042 which has a bunch of useful little tips about setting up your inputs, reset, ISP, </w:t>
+      </w:r>
+      <w:proofErr w:type="spellStart"/>
+      <w:r>
+        <w:rPr>
+          <w:rFonts w:ascii="Lucida Sans Unicode" w:hAnsi="Lucida Sans Unicode" w:cs="Lucida Sans Unicode"/>
+        </w:rPr>
+        <w:t>etc</w:t>
+      </w:r>
+      <w:proofErr w:type="spellEnd"/>
+      <w:r>
+        <w:rPr>
+          <w:rFonts w:ascii="Lucida Sans Unicode" w:hAnsi="Lucida Sans Unicode" w:cs="Lucida Sans Unicode"/>
+        </w:rPr>
+        <w:t>).</w:t>
       </w:r>
     </w:p>
     <w:p>
@@ -2862,7 +3422,7 @@
           <w:rFonts w:ascii="Lucida Sans Unicode" w:hAnsi="Lucida Sans Unicode" w:cs="Lucida Sans Unicode"/>
         </w:rPr>
       </w:pPr>
-      <w:bookmarkStart w:id="9" w:name="_Toc325213651"/>
+      <w:bookmarkStart w:id="9" w:name="_Toc329113990"/>
       <w:r>
         <w:rPr>
           <w:rFonts w:ascii="Lucida Sans Unicode" w:hAnsi="Lucida Sans Unicode" w:cs="Lucida Sans Unicode"/>
@@ -2904,7 +3464,21 @@
         <w:rPr>
           <w:rFonts w:ascii="Lucida Sans Unicode" w:hAnsi="Lucida Sans Unicode" w:cs="Lucida Sans Unicode"/>
         </w:rPr>
-        <w:t xml:space="preserve">I am working on figuring out the best value for the bypass capacitors for the LED matrix. Atmel’s Touch Sensors Design Guide recommends a typical value of 1nF for bypassing the LEDs, but then notes that this is a "Non critical value. The idea is to simply provide a constant low-impedance path as seen by the sensor, on both ends of the LED. Low means less than 1 </w:t>
+        <w:t>I am working on figuring out the best value for the bypass capacitors for the LED matrix. Atmel’s Touch Sensors Design Guide recommends a typical value of 1nF for bypassing the LEDs, but then notes that this is a "</w:t>
+      </w:r>
+      <w:proofErr w:type="spellStart"/>
+      <w:r>
+        <w:rPr>
+          <w:rFonts w:ascii="Lucida Sans Unicode" w:hAnsi="Lucida Sans Unicode" w:cs="Lucida Sans Unicode"/>
+        </w:rPr>
+        <w:t>Non critical</w:t>
+      </w:r>
+      <w:proofErr w:type="spellEnd"/>
+      <w:r>
+        <w:rPr>
+          <w:rFonts w:ascii="Lucida Sans Unicode" w:hAnsi="Lucida Sans Unicode" w:cs="Lucida Sans Unicode"/>
+        </w:rPr>
+        <w:t xml:space="preserve"> value. The idea is to simply provide a constant low-impedance path as seen by the sensor, on both ends of the LED. Low means less than 1 </w:t>
       </w:r>
       <w:r>
         <w:rPr>
@@ -2938,7 +3512,21 @@
         <w:rPr>
           <w:rFonts w:ascii="Lucida Sans Unicode" w:hAnsi="Lucida Sans Unicode" w:cs="Lucida Sans Unicode"/>
         </w:rPr>
-        <w:t>But if we run some simple calculations, a 1nF capacitor at 100kHz has an impedance of about 1.5k</w:t>
+        <w:t xml:space="preserve">But if we run some simple calculations, a 1nF capacitor at </w:t>
+      </w:r>
+      <w:proofErr w:type="gramStart"/>
+      <w:r>
+        <w:rPr>
+          <w:rFonts w:ascii="Lucida Sans Unicode" w:hAnsi="Lucida Sans Unicode" w:cs="Lucida Sans Unicode"/>
+        </w:rPr>
+        <w:t>100kHz</w:t>
+      </w:r>
+      <w:proofErr w:type="gramEnd"/>
+      <w:r>
+        <w:rPr>
+          <w:rFonts w:ascii="Lucida Sans Unicode" w:hAnsi="Lucida Sans Unicode" w:cs="Lucida Sans Unicode"/>
+        </w:rPr>
+        <w:t xml:space="preserve"> has an impedance of about 1.5k</w:t>
       </w:r>
       <w:r>
         <w:rPr>
@@ -3238,7 +3826,21 @@
         <w:rPr>
           <w:rFonts w:ascii="Lucida Sans Unicode" w:hAnsi="Lucida Sans Unicode" w:cs="Lucida Sans Unicode"/>
         </w:rPr>
-        <w:t>I continued making minor changes and improvements this evening. I found the best resistor for the pull-ups in the project. Basically, I knew I needed a resistor between 4.7k and 10k, so I went on DigiKey, selected all the surface mount resistors with those values able to handle 1/8W or above. Since I need to per board, and I’m currently aiming to produce 500 boards, I sorted by price for quantity 1,000. That showed me a 10k resistor with over 1 million in stock for about 4/10 of a cent each.</w:t>
+        <w:t xml:space="preserve">I continued making minor changes and improvements this evening. I found the best resistor for the pull-ups in the project. Basically, I knew I needed a resistor between 4.7k and 10k, so I went on </w:t>
+      </w:r>
+      <w:proofErr w:type="spellStart"/>
+      <w:r>
+        <w:rPr>
+          <w:rFonts w:ascii="Lucida Sans Unicode" w:hAnsi="Lucida Sans Unicode" w:cs="Lucida Sans Unicode"/>
+        </w:rPr>
+        <w:t>DigiKey</w:t>
+      </w:r>
+      <w:proofErr w:type="spellEnd"/>
+      <w:r>
+        <w:rPr>
+          <w:rFonts w:ascii="Lucida Sans Unicode" w:hAnsi="Lucida Sans Unicode" w:cs="Lucida Sans Unicode"/>
+        </w:rPr>
+        <w:t>, selected all the surface mount resistors with those values able to handle 1/8W or above. Since I need to per board, and I’m currently aiming to produce 500 boards, I sorted by price for quantity 1,000. That showed me a 10k resistor with over 1 million in stock for about 4/10 of a cent each.</w:t>
       </w:r>
     </w:p>
     <w:p>
@@ -3282,15 +3884,38 @@
         <w:rPr>
           <w:rFonts w:ascii="Lucida Sans Unicode" w:hAnsi="Lucida Sans Unicode" w:cs="Lucida Sans Unicode"/>
         </w:rPr>
-        <w:t xml:space="preserve">Last, I found a nice little tool today for formatting a Bill of Materials (BOM) generated from KiCad into a more useable format. </w:t>
+        <w:t xml:space="preserve">Last, I found a nice little tool today for formatting a Bill of Materials (BOM) generated from </w:t>
+      </w:r>
+      <w:proofErr w:type="spellStart"/>
+      <w:r>
+        <w:rPr>
+          <w:rFonts w:ascii="Lucida Sans Unicode" w:hAnsi="Lucida Sans Unicode" w:cs="Lucida Sans Unicode"/>
+        </w:rPr>
+        <w:t>KiCad</w:t>
+      </w:r>
+      <w:proofErr w:type="spellEnd"/>
+      <w:r>
+        <w:rPr>
+          <w:rFonts w:ascii="Lucida Sans Unicode" w:hAnsi="Lucida Sans Unicode" w:cs="Lucida Sans Unicode"/>
+        </w:rPr>
+        <w:t xml:space="preserve"> into a more useable format. </w:t>
       </w:r>
       <w:hyperlink r:id="rId10" w:history="1">
+        <w:proofErr w:type="spellStart"/>
         <w:r>
           <w:rPr>
             <w:rStyle w:val="Hyperlink"/>
             <w:rFonts w:ascii="Lucida Sans Unicode" w:hAnsi="Lucida Sans Unicode" w:cs="Lucida Sans Unicode"/>
           </w:rPr>
-          <w:t>KiCAD Excel Add-In</w:t>
+          <w:t>KiCAD</w:t>
+        </w:r>
+        <w:proofErr w:type="spellEnd"/>
+        <w:r>
+          <w:rPr>
+            <w:rStyle w:val="Hyperlink"/>
+            <w:rFonts w:ascii="Lucida Sans Unicode" w:hAnsi="Lucida Sans Unicode" w:cs="Lucida Sans Unicode"/>
+          </w:rPr>
+          <w:t xml:space="preserve"> Excel Add-In</w:t>
         </w:r>
       </w:hyperlink>
       <w:r>
@@ -3316,7 +3941,7 @@
           <w:rFonts w:ascii="Lucida Sans Unicode" w:hAnsi="Lucida Sans Unicode" w:cs="Lucida Sans Unicode"/>
         </w:rPr>
       </w:pPr>
-      <w:bookmarkStart w:id="10" w:name="_Toc325213652"/>
+      <w:bookmarkStart w:id="10" w:name="_Toc329113991"/>
       <w:r>
         <w:rPr>
           <w:rFonts w:ascii="Lucida Sans Unicode" w:hAnsi="Lucida Sans Unicode" w:cs="Lucida Sans Unicode"/>
@@ -3342,7 +3967,21 @@
         <w:rPr>
           <w:rFonts w:ascii="Lucida Sans Unicode" w:hAnsi="Lucida Sans Unicode" w:cs="Lucida Sans Unicode"/>
         </w:rPr>
-        <w:t xml:space="preserve"> (Shenzhen Puchuangyuan Technology Co. Ltd)</w:t>
+        <w:t xml:space="preserve"> (Shenzhen </w:t>
+      </w:r>
+      <w:proofErr w:type="spellStart"/>
+      <w:r>
+        <w:rPr>
+          <w:rFonts w:ascii="Lucida Sans Unicode" w:hAnsi="Lucida Sans Unicode" w:cs="Lucida Sans Unicode"/>
+        </w:rPr>
+        <w:t>Puchuangyuan</w:t>
+      </w:r>
+      <w:proofErr w:type="spellEnd"/>
+      <w:r>
+        <w:rPr>
+          <w:rFonts w:ascii="Lucida Sans Unicode" w:hAnsi="Lucida Sans Unicode" w:cs="Lucida Sans Unicode"/>
+        </w:rPr>
+        <w:t xml:space="preserve"> Technology Co. Ltd)</w:t>
       </w:r>
       <w:r>
         <w:rPr>
@@ -3410,7 +4049,7 @@
           <w:rFonts w:ascii="Lucida Sans Unicode" w:hAnsi="Lucida Sans Unicode" w:cs="Lucida Sans Unicode"/>
         </w:rPr>
       </w:pPr>
-      <w:bookmarkStart w:id="11" w:name="_Toc325213653"/>
+      <w:bookmarkStart w:id="11" w:name="_Toc329113992"/>
       <w:r>
         <w:rPr>
           <w:rFonts w:ascii="Lucida Sans Unicode" w:hAnsi="Lucida Sans Unicode" w:cs="Lucida Sans Unicode"/>
@@ -3474,7 +4113,21 @@
         <w:rPr>
           <w:rFonts w:ascii="Lucida Sans Unicode" w:hAnsi="Lucida Sans Unicode" w:cs="Lucida Sans Unicode"/>
         </w:rPr>
-        <w:t>I installed Atmel Studio 6 and used the QTouch Project Builder to generate the skeleton for this project. It almost feels like cheating. You input how many sensors, which microcontroller you’ll be using, and which pins your using for each channel, and it creates a ready-to-go project. This is very convenient, and will cut probably cut a full day or two of development time, since I don’t have to manually fill all this out in the source files. Wizards can be nice sometimes.</w:t>
+        <w:t xml:space="preserve">I installed Atmel Studio 6 and used the QTouch Project Builder to generate the skeleton for this project. It almost feels like cheating. You input how many sensors, which microcontroller you’ll be using, and which pins </w:t>
+      </w:r>
+      <w:proofErr w:type="gramStart"/>
+      <w:r>
+        <w:rPr>
+          <w:rFonts w:ascii="Lucida Sans Unicode" w:hAnsi="Lucida Sans Unicode" w:cs="Lucida Sans Unicode"/>
+        </w:rPr>
+        <w:t>your</w:t>
+      </w:r>
+      <w:proofErr w:type="gramEnd"/>
+      <w:r>
+        <w:rPr>
+          <w:rFonts w:ascii="Lucida Sans Unicode" w:hAnsi="Lucida Sans Unicode" w:cs="Lucida Sans Unicode"/>
+        </w:rPr>
+        <w:t xml:space="preserve"> using for each channel, and it creates a ready-to-go project. This is very convenient, and will cut probably cut a full day or two of development time, since I don’t have to manually fill all this out in the source files. Wizards can be nice sometimes.</w:t>
       </w:r>
     </w:p>
     <w:p>
@@ -3493,12 +4146,14 @@
           <w:rFonts w:ascii="Lucida Sans Unicode" w:hAnsi="Lucida Sans Unicode" w:cs="Lucida Sans Unicode"/>
         </w:rPr>
       </w:pPr>
+      <w:bookmarkStart w:id="12" w:name="_Toc329113993"/>
       <w:r>
         <w:rPr>
           <w:rFonts w:ascii="Lucida Sans Unicode" w:hAnsi="Lucida Sans Unicode" w:cs="Lucida Sans Unicode"/>
         </w:rPr>
         <w:t>2012/06/02</w:t>
       </w:r>
+      <w:bookmarkEnd w:id="12"/>
     </w:p>
     <w:p>
       <w:pPr>
@@ -3563,8 +4218,6 @@
         </w:rPr>
         <w:t>y</w:t>
       </w:r>
-      <w:bookmarkStart w:id="12" w:name="_GoBack"/>
-      <w:bookmarkEnd w:id="12"/>
       <w:r>
         <w:rPr>
           <w:rFonts w:ascii="Lucida Sans Unicode" w:hAnsi="Lucida Sans Unicode" w:cs="Lucida Sans Unicode"/>
@@ -3579,6 +4232,94 @@
           <w:rFonts w:ascii="Lucida Sans Unicode" w:hAnsi="Lucida Sans Unicode" w:cs="Lucida Sans Unicode"/>
         </w:rPr>
       </w:pPr>
+    </w:p>
+    <w:p>
+      <w:pPr>
+        <w:spacing w:after="0" w:line="240" w:lineRule="auto"/>
+        <w:rPr>
+          <w:rFonts w:ascii="Lucida Sans Unicode" w:hAnsi="Lucida Sans Unicode" w:cs="Lucida Sans Unicode"/>
+        </w:rPr>
+      </w:pPr>
+    </w:p>
+    <w:p>
+      <w:pPr>
+        <w:pStyle w:val="Heading1"/>
+        <w:spacing w:before="0" w:line="240" w:lineRule="auto"/>
+        <w:rPr>
+          <w:rFonts w:ascii="Lucida Sans Unicode" w:hAnsi="Lucida Sans Unicode" w:cs="Lucida Sans Unicode"/>
+        </w:rPr>
+      </w:pPr>
+      <w:bookmarkStart w:id="13" w:name="_Toc329113994"/>
+      <w:r>
+        <w:rPr>
+          <w:rFonts w:ascii="Lucida Sans Unicode" w:hAnsi="Lucida Sans Unicode" w:cs="Lucida Sans Unicode"/>
+        </w:rPr>
+        <w:lastRenderedPageBreak/>
+        <w:t>2012/07/03</w:t>
+      </w:r>
+      <w:bookmarkEnd w:id="13"/>
+    </w:p>
+    <w:p>
+      <w:pPr>
+        <w:spacing w:after="0" w:line="240" w:lineRule="auto"/>
+        <w:rPr>
+          <w:rFonts w:ascii="Lucida Sans Unicode" w:hAnsi="Lucida Sans Unicode" w:cs="Lucida Sans Unicode"/>
+        </w:rPr>
+      </w:pPr>
+      <w:r>
+        <w:rPr>
+          <w:rFonts w:ascii="Lucida Sans Unicode" w:hAnsi="Lucida Sans Unicode" w:cs="Lucida Sans Unicode"/>
+        </w:rPr>
+        <w:t xml:space="preserve">One thing I’ve begun adding is an </w:t>
+      </w:r>
+      <w:bookmarkStart w:id="14" w:name="_GoBack"/>
+      <w:bookmarkEnd w:id="14"/>
+      <w:r>
+        <w:rPr>
+          <w:rFonts w:ascii="Lucida Sans Unicode" w:hAnsi="Lucida Sans Unicode" w:cs="Lucida Sans Unicode"/>
+        </w:rPr>
+        <w:t xml:space="preserve">Atmel AVR </w:t>
+      </w:r>
+      <w:r>
+        <w:rPr>
+          <w:rFonts w:ascii="Lucida Sans Unicode" w:hAnsi="Lucida Sans Unicode" w:cs="Lucida Sans Unicode"/>
+        </w:rPr>
+        <w:t>ATTiny84</w:t>
+      </w:r>
+      <w:r>
+        <w:rPr>
+          <w:rFonts w:ascii="Lucida Sans Unicode" w:hAnsi="Lucida Sans Unicode" w:cs="Lucida Sans Unicode"/>
+        </w:rPr>
+        <w:t>A</w:t>
+      </w:r>
+      <w:r>
+        <w:rPr>
+          <w:rFonts w:ascii="Lucida Sans Unicode" w:hAnsi="Lucida Sans Unicode" w:cs="Lucida Sans Unicode"/>
+        </w:rPr>
+        <w:t>. This microcontroller will be used to control two sliders – one for color and one for brightness.</w:t>
+      </w:r>
+    </w:p>
+    <w:p>
+      <w:pPr>
+        <w:spacing w:after="0" w:line="240" w:lineRule="auto"/>
+        <w:rPr>
+          <w:rFonts w:ascii="Lucida Sans Unicode" w:hAnsi="Lucida Sans Unicode" w:cs="Lucida Sans Unicode"/>
+        </w:rPr>
+      </w:pPr>
+    </w:p>
+    <w:p>
+      <w:pPr>
+        <w:spacing w:after="0" w:line="240" w:lineRule="auto"/>
+        <w:rPr>
+          <w:rFonts w:ascii="Lucida Sans Unicode" w:hAnsi="Lucida Sans Unicode" w:cs="Lucida Sans Unicode"/>
+        </w:rPr>
+      </w:pPr>
+      <w:r>
+        <w:rPr>
+          <w:rFonts w:ascii="Lucida Sans Unicode" w:hAnsi="Lucida Sans Unicode" w:cs="Lucida Sans Unicode"/>
+        </w:rPr>
+        <w:t>The actual Pong.0 will have these functions placed on a separate board, but for simplicity, here we’ll put it on the same board.</w:t>
+      </w:r>
     </w:p>
     <w:sectPr>
       <w:pgSz w:w="12240" w:h="15840"/>
@@ -4720,7 +5461,7 @@
 </file>
 
 <file path=customXml/itemProps1.xml><?xml version="1.0" encoding="utf-8"?>
-<ds:datastoreItem xmlns:ds="http://schemas.openxmlformats.org/officeDocument/2006/customXml" ds:itemID="{1074404A-5C9E-497D-ACB0-CE22FEA5E121}">
+<ds:datastoreItem xmlns:ds="http://schemas.openxmlformats.org/officeDocument/2006/customXml" ds:itemID="{B00B11B8-8975-4973-88A3-802D63E140C5}">
   <ds:schemaRefs>
     <ds:schemaRef ds:uri="http://schemas.openxmlformats.org/officeDocument/2006/bibliography"/>
   </ds:schemaRefs>

</xml_diff>

<commit_message>
Replaced ATTiny84 with ATMega168 for the added pins and peripherals
</commit_message>
<xml_diff>
--- a/Notes/Pong.0 Project Log.docx
+++ b/Notes/Pong.0 Project Log.docx
@@ -251,6 +251,8 @@
             <w:t>Contents</w:t>
           </w:r>
         </w:p>
+        <w:bookmarkStart w:id="0" w:name="_GoBack"/>
+        <w:bookmarkEnd w:id="0"/>
         <w:p>
           <w:pPr>
             <w:pStyle w:val="TOC1"/>
@@ -280,7 +282,7 @@
             </w:rPr>
             <w:fldChar w:fldCharType="separate"/>
           </w:r>
-          <w:hyperlink w:anchor="_Toc329113981" w:history="1">
+          <w:hyperlink w:anchor="_Toc329169285" w:history="1">
             <w:r>
               <w:rPr>
                 <w:rStyle w:val="Hyperlink"/>
@@ -308,7 +310,7 @@
                 <w:noProof/>
                 <w:webHidden/>
               </w:rPr>
-              <w:instrText xml:space="preserve"> PAGEREF _Toc329113981 \h </w:instrText>
+              <w:instrText xml:space="preserve"> PAGEREF _Toc329169285 \h </w:instrText>
             </w:r>
             <w:r>
               <w:rPr>
@@ -350,7 +352,7 @@
               <w:noProof/>
             </w:rPr>
           </w:pPr>
-          <w:hyperlink w:anchor="_Toc329113982" w:history="1">
+          <w:hyperlink w:anchor="_Toc329169286" w:history="1">
             <w:r>
               <w:rPr>
                 <w:rStyle w:val="Hyperlink"/>
@@ -378,7 +380,7 @@
                 <w:noProof/>
                 <w:webHidden/>
               </w:rPr>
-              <w:instrText xml:space="preserve"> PAGEREF _Toc329113982 \h </w:instrText>
+              <w:instrText xml:space="preserve"> PAGEREF _Toc329169286 \h </w:instrText>
             </w:r>
             <w:r>
               <w:rPr>
@@ -420,7 +422,7 @@
               <w:noProof/>
             </w:rPr>
           </w:pPr>
-          <w:hyperlink w:anchor="_Toc329113983" w:history="1">
+          <w:hyperlink w:anchor="_Toc329169287" w:history="1">
             <w:r>
               <w:rPr>
                 <w:rStyle w:val="Hyperlink"/>
@@ -448,7 +450,7 @@
                 <w:noProof/>
                 <w:webHidden/>
               </w:rPr>
-              <w:instrText xml:space="preserve"> PAGEREF _Toc329113983 \h </w:instrText>
+              <w:instrText xml:space="preserve"> PAGEREF _Toc329169287 \h </w:instrText>
             </w:r>
             <w:r>
               <w:rPr>
@@ -490,7 +492,7 @@
               <w:noProof/>
             </w:rPr>
           </w:pPr>
-          <w:hyperlink w:anchor="_Toc329113984" w:history="1">
+          <w:hyperlink w:anchor="_Toc329169288" w:history="1">
             <w:r>
               <w:rPr>
                 <w:rStyle w:val="Hyperlink"/>
@@ -518,7 +520,7 @@
                 <w:noProof/>
                 <w:webHidden/>
               </w:rPr>
-              <w:instrText xml:space="preserve"> PAGEREF _Toc329113984 \h </w:instrText>
+              <w:instrText xml:space="preserve"> PAGEREF _Toc329169288 \h </w:instrText>
             </w:r>
             <w:r>
               <w:rPr>
@@ -560,7 +562,7 @@
               <w:noProof/>
             </w:rPr>
           </w:pPr>
-          <w:hyperlink w:anchor="_Toc329113985" w:history="1">
+          <w:hyperlink w:anchor="_Toc329169289" w:history="1">
             <w:r>
               <w:rPr>
                 <w:rStyle w:val="Hyperlink"/>
@@ -588,7 +590,7 @@
                 <w:noProof/>
                 <w:webHidden/>
               </w:rPr>
-              <w:instrText xml:space="preserve"> PAGEREF _Toc329113985 \h </w:instrText>
+              <w:instrText xml:space="preserve"> PAGEREF _Toc329169289 \h </w:instrText>
             </w:r>
             <w:r>
               <w:rPr>
@@ -630,7 +632,7 @@
               <w:noProof/>
             </w:rPr>
           </w:pPr>
-          <w:hyperlink w:anchor="_Toc329113986" w:history="1">
+          <w:hyperlink w:anchor="_Toc329169290" w:history="1">
             <w:r>
               <w:rPr>
                 <w:rStyle w:val="Hyperlink"/>
@@ -658,7 +660,7 @@
                 <w:noProof/>
                 <w:webHidden/>
               </w:rPr>
-              <w:instrText xml:space="preserve"> PAGEREF _Toc329113986 \h </w:instrText>
+              <w:instrText xml:space="preserve"> PAGEREF _Toc329169290 \h </w:instrText>
             </w:r>
             <w:r>
               <w:rPr>
@@ -700,7 +702,7 @@
               <w:noProof/>
             </w:rPr>
           </w:pPr>
-          <w:hyperlink w:anchor="_Toc329113987" w:history="1">
+          <w:hyperlink w:anchor="_Toc329169291" w:history="1">
             <w:r>
               <w:rPr>
                 <w:rStyle w:val="Hyperlink"/>
@@ -728,7 +730,7 @@
                 <w:noProof/>
                 <w:webHidden/>
               </w:rPr>
-              <w:instrText xml:space="preserve"> PAGEREF _Toc329113987 \h </w:instrText>
+              <w:instrText xml:space="preserve"> PAGEREF _Toc329169291 \h </w:instrText>
             </w:r>
             <w:r>
               <w:rPr>
@@ -770,7 +772,7 @@
               <w:noProof/>
             </w:rPr>
           </w:pPr>
-          <w:hyperlink w:anchor="_Toc329113988" w:history="1">
+          <w:hyperlink w:anchor="_Toc329169292" w:history="1">
             <w:r>
               <w:rPr>
                 <w:rStyle w:val="Hyperlink"/>
@@ -798,7 +800,7 @@
                 <w:noProof/>
                 <w:webHidden/>
               </w:rPr>
-              <w:instrText xml:space="preserve"> PAGEREF _Toc329113988 \h </w:instrText>
+              <w:instrText xml:space="preserve"> PAGEREF _Toc329169292 \h </w:instrText>
             </w:r>
             <w:r>
               <w:rPr>
@@ -840,7 +842,7 @@
               <w:noProof/>
             </w:rPr>
           </w:pPr>
-          <w:hyperlink w:anchor="_Toc329113989" w:history="1">
+          <w:hyperlink w:anchor="_Toc329169293" w:history="1">
             <w:r>
               <w:rPr>
                 <w:rStyle w:val="Hyperlink"/>
@@ -868,7 +870,7 @@
                 <w:noProof/>
                 <w:webHidden/>
               </w:rPr>
-              <w:instrText xml:space="preserve"> PAGEREF _Toc329113989 \h </w:instrText>
+              <w:instrText xml:space="preserve"> PAGEREF _Toc329169293 \h </w:instrText>
             </w:r>
             <w:r>
               <w:rPr>
@@ -910,7 +912,7 @@
               <w:noProof/>
             </w:rPr>
           </w:pPr>
-          <w:hyperlink w:anchor="_Toc329113990" w:history="1">
+          <w:hyperlink w:anchor="_Toc329169294" w:history="1">
             <w:r>
               <w:rPr>
                 <w:rStyle w:val="Hyperlink"/>
@@ -938,7 +940,7 @@
                 <w:noProof/>
                 <w:webHidden/>
               </w:rPr>
-              <w:instrText xml:space="preserve"> PAGEREF _Toc329113990 \h </w:instrText>
+              <w:instrText xml:space="preserve"> PAGEREF _Toc329169294 \h </w:instrText>
             </w:r>
             <w:r>
               <w:rPr>
@@ -980,7 +982,7 @@
               <w:noProof/>
             </w:rPr>
           </w:pPr>
-          <w:hyperlink w:anchor="_Toc329113991" w:history="1">
+          <w:hyperlink w:anchor="_Toc329169295" w:history="1">
             <w:r>
               <w:rPr>
                 <w:rStyle w:val="Hyperlink"/>
@@ -1008,7 +1010,7 @@
                 <w:noProof/>
                 <w:webHidden/>
               </w:rPr>
-              <w:instrText xml:space="preserve"> PAGEREF _Toc329113991 \h </w:instrText>
+              <w:instrText xml:space="preserve"> PAGEREF _Toc329169295 \h </w:instrText>
             </w:r>
             <w:r>
               <w:rPr>
@@ -1050,7 +1052,7 @@
               <w:noProof/>
             </w:rPr>
           </w:pPr>
-          <w:hyperlink w:anchor="_Toc329113992" w:history="1">
+          <w:hyperlink w:anchor="_Toc329169296" w:history="1">
             <w:r>
               <w:rPr>
                 <w:rStyle w:val="Hyperlink"/>
@@ -1078,7 +1080,7 @@
                 <w:noProof/>
                 <w:webHidden/>
               </w:rPr>
-              <w:instrText xml:space="preserve"> PAGEREF _Toc329113992 \h </w:instrText>
+              <w:instrText xml:space="preserve"> PAGEREF _Toc329169296 \h </w:instrText>
             </w:r>
             <w:r>
               <w:rPr>
@@ -1120,7 +1122,7 @@
               <w:noProof/>
             </w:rPr>
           </w:pPr>
-          <w:hyperlink w:anchor="_Toc329113993" w:history="1">
+          <w:hyperlink w:anchor="_Toc329169297" w:history="1">
             <w:r>
               <w:rPr>
                 <w:rStyle w:val="Hyperlink"/>
@@ -1148,7 +1150,7 @@
                 <w:noProof/>
                 <w:webHidden/>
               </w:rPr>
-              <w:instrText xml:space="preserve"> PAGEREF _Toc329113993 \h </w:instrText>
+              <w:instrText xml:space="preserve"> PAGEREF _Toc329169297 \h </w:instrText>
             </w:r>
             <w:r>
               <w:rPr>
@@ -1190,7 +1192,7 @@
               <w:noProof/>
             </w:rPr>
           </w:pPr>
-          <w:hyperlink w:anchor="_Toc329113994" w:history="1">
+          <w:hyperlink w:anchor="_Toc329169298" w:history="1">
             <w:r>
               <w:rPr>
                 <w:rStyle w:val="Hyperlink"/>
@@ -1218,7 +1220,77 @@
                 <w:noProof/>
                 <w:webHidden/>
               </w:rPr>
-              <w:instrText xml:space="preserve"> PAGEREF _Toc329113994 \h </w:instrText>
+              <w:instrText xml:space="preserve"> PAGEREF _Toc329169298 \h </w:instrText>
+            </w:r>
+            <w:r>
+              <w:rPr>
+                <w:noProof/>
+                <w:webHidden/>
+              </w:rPr>
+            </w:r>
+            <w:r>
+              <w:rPr>
+                <w:noProof/>
+                <w:webHidden/>
+              </w:rPr>
+              <w:fldChar w:fldCharType="separate"/>
+            </w:r>
+            <w:r>
+              <w:rPr>
+                <w:noProof/>
+                <w:webHidden/>
+              </w:rPr>
+              <w:t>12</w:t>
+            </w:r>
+            <w:r>
+              <w:rPr>
+                <w:noProof/>
+                <w:webHidden/>
+              </w:rPr>
+              <w:fldChar w:fldCharType="end"/>
+            </w:r>
+          </w:hyperlink>
+        </w:p>
+        <w:p>
+          <w:pPr>
+            <w:pStyle w:val="TOC1"/>
+            <w:tabs>
+              <w:tab w:val="right" w:leader="dot" w:pos="9350"/>
+            </w:tabs>
+            <w:rPr>
+              <w:rFonts w:asciiTheme="minorHAnsi" w:eastAsiaTheme="minorEastAsia" w:hAnsiTheme="minorHAnsi" w:cstheme="minorBidi"/>
+              <w:noProof/>
+            </w:rPr>
+          </w:pPr>
+          <w:hyperlink w:anchor="_Toc329169299" w:history="1">
+            <w:r>
+              <w:rPr>
+                <w:rStyle w:val="Hyperlink"/>
+                <w:rFonts w:ascii="Lucida Sans Unicode" w:hAnsi="Lucida Sans Unicode" w:cs="Lucida Sans Unicode"/>
+                <w:noProof/>
+              </w:rPr>
+              <w:t>2012/07/04</w:t>
+            </w:r>
+            <w:r>
+              <w:rPr>
+                <w:noProof/>
+                <w:webHidden/>
+              </w:rPr>
+              <w:tab/>
+            </w:r>
+            <w:r>
+              <w:rPr>
+                <w:noProof/>
+                <w:webHidden/>
+              </w:rPr>
+              <w:fldChar w:fldCharType="begin"/>
+            </w:r>
+            <w:r>
+              <w:rPr>
+                <w:noProof/>
+                <w:webHidden/>
+              </w:rPr>
+              <w:instrText xml:space="preserve"> PAGEREF _Toc329169299 \h </w:instrText>
             </w:r>
             <w:r>
               <w:rPr>
@@ -1294,7 +1366,7 @@
           <w:rFonts w:ascii="Lucida Sans Unicode" w:hAnsi="Lucida Sans Unicode" w:cs="Lucida Sans Unicode"/>
         </w:rPr>
       </w:pPr>
-      <w:bookmarkStart w:id="0" w:name="_Toc329113981"/>
+      <w:bookmarkStart w:id="1" w:name="_Toc329169285"/>
       <w:r>
         <w:rPr>
           <w:rFonts w:ascii="Lucida Sans Unicode" w:hAnsi="Lucida Sans Unicode" w:cs="Lucida Sans Unicode"/>
@@ -1302,7 +1374,7 @@
         <w:lastRenderedPageBreak/>
         <w:t>2012/04/21</w:t>
       </w:r>
-      <w:bookmarkEnd w:id="0"/>
+      <w:bookmarkEnd w:id="1"/>
     </w:p>
     <w:p>
       <w:pPr>
@@ -1334,14 +1406,14 @@
           <w:rFonts w:ascii="Lucida Sans Unicode" w:hAnsi="Lucida Sans Unicode" w:cs="Lucida Sans Unicode"/>
         </w:rPr>
       </w:pPr>
-      <w:bookmarkStart w:id="1" w:name="_Toc329113982"/>
+      <w:bookmarkStart w:id="2" w:name="_Toc329169286"/>
       <w:r>
         <w:rPr>
           <w:rFonts w:ascii="Lucida Sans Unicode" w:hAnsi="Lucida Sans Unicode" w:cs="Lucida Sans Unicode"/>
         </w:rPr>
         <w:t>2012/04/22</w:t>
       </w:r>
-      <w:bookmarkEnd w:id="1"/>
+      <w:bookmarkEnd w:id="2"/>
     </w:p>
     <w:p>
       <w:pPr>
@@ -1429,14 +1501,14 @@
           <w:rFonts w:ascii="Lucida Sans Unicode" w:hAnsi="Lucida Sans Unicode" w:cs="Lucida Sans Unicode"/>
         </w:rPr>
       </w:pPr>
-      <w:bookmarkStart w:id="2" w:name="_Toc329113983"/>
+      <w:bookmarkStart w:id="3" w:name="_Toc329169287"/>
       <w:r>
         <w:rPr>
           <w:rFonts w:ascii="Lucida Sans Unicode" w:hAnsi="Lucida Sans Unicode" w:cs="Lucida Sans Unicode"/>
         </w:rPr>
         <w:t>2012/04/24</w:t>
       </w:r>
-      <w:bookmarkEnd w:id="2"/>
+      <w:bookmarkEnd w:id="3"/>
     </w:p>
     <w:p>
       <w:pPr>
@@ -1668,14 +1740,14 @@
           <w:rFonts w:ascii="Lucida Sans Unicode" w:hAnsi="Lucida Sans Unicode" w:cs="Lucida Sans Unicode"/>
         </w:rPr>
       </w:pPr>
-      <w:bookmarkStart w:id="3" w:name="_Toc329113984"/>
+      <w:bookmarkStart w:id="4" w:name="_Toc329169288"/>
       <w:r>
         <w:rPr>
           <w:rFonts w:ascii="Lucida Sans Unicode" w:hAnsi="Lucida Sans Unicode" w:cs="Lucida Sans Unicode"/>
         </w:rPr>
         <w:t>2012/04/25</w:t>
       </w:r>
-      <w:bookmarkEnd w:id="3"/>
+      <w:bookmarkEnd w:id="4"/>
     </w:p>
     <w:p>
       <w:pPr>
@@ -1971,14 +2043,14 @@
           <w:rFonts w:ascii="Lucida Sans Unicode" w:hAnsi="Lucida Sans Unicode" w:cs="Lucida Sans Unicode"/>
         </w:rPr>
       </w:pPr>
-      <w:bookmarkStart w:id="4" w:name="_Toc329113985"/>
+      <w:bookmarkStart w:id="5" w:name="_Toc329169289"/>
       <w:r>
         <w:rPr>
           <w:rFonts w:ascii="Lucida Sans Unicode" w:hAnsi="Lucida Sans Unicode" w:cs="Lucida Sans Unicode"/>
         </w:rPr>
         <w:t>2012/04/28</w:t>
       </w:r>
-      <w:bookmarkEnd w:id="4"/>
+      <w:bookmarkEnd w:id="5"/>
     </w:p>
     <w:p>
       <w:pPr>
@@ -2183,14 +2255,14 @@
           <w:rFonts w:ascii="Lucida Sans Unicode" w:hAnsi="Lucida Sans Unicode" w:cs="Lucida Sans Unicode"/>
         </w:rPr>
       </w:pPr>
-      <w:bookmarkStart w:id="5" w:name="_Toc329113986"/>
+      <w:bookmarkStart w:id="6" w:name="_Toc329169290"/>
       <w:r>
         <w:rPr>
           <w:rFonts w:ascii="Lucida Sans Unicode" w:hAnsi="Lucida Sans Unicode" w:cs="Lucida Sans Unicode"/>
         </w:rPr>
         <w:t>2012/04/29</w:t>
       </w:r>
-      <w:bookmarkEnd w:id="5"/>
+      <w:bookmarkEnd w:id="6"/>
     </w:p>
     <w:p>
       <w:pPr>
@@ -2446,14 +2518,14 @@
           <w:rFonts w:ascii="Lucida Sans Unicode" w:hAnsi="Lucida Sans Unicode" w:cs="Lucida Sans Unicode"/>
         </w:rPr>
       </w:pPr>
-      <w:bookmarkStart w:id="6" w:name="_Toc329113987"/>
+      <w:bookmarkStart w:id="7" w:name="_Toc329169291"/>
       <w:r>
         <w:rPr>
           <w:rFonts w:ascii="Lucida Sans Unicode" w:hAnsi="Lucida Sans Unicode" w:cs="Lucida Sans Unicode"/>
         </w:rPr>
         <w:t>2012/05/01</w:t>
       </w:r>
-      <w:bookmarkEnd w:id="6"/>
+      <w:bookmarkEnd w:id="7"/>
     </w:p>
     <w:p>
       <w:pPr>
@@ -2644,14 +2716,14 @@
           <w:rFonts w:ascii="Lucida Sans Unicode" w:hAnsi="Lucida Sans Unicode" w:cs="Lucida Sans Unicode"/>
         </w:rPr>
       </w:pPr>
-      <w:bookmarkStart w:id="7" w:name="_Toc329113988"/>
+      <w:bookmarkStart w:id="8" w:name="_Toc329169292"/>
       <w:r>
         <w:rPr>
           <w:rFonts w:ascii="Lucida Sans Unicode" w:hAnsi="Lucida Sans Unicode" w:cs="Lucida Sans Unicode"/>
         </w:rPr>
         <w:t>2012/05/02</w:t>
       </w:r>
-      <w:bookmarkEnd w:id="7"/>
+      <w:bookmarkEnd w:id="8"/>
     </w:p>
     <w:p>
       <w:pPr>
@@ -3032,7 +3104,7 @@
           <w:rFonts w:ascii="Lucida Sans Unicode" w:hAnsi="Lucida Sans Unicode" w:cs="Lucida Sans Unicode"/>
         </w:rPr>
       </w:pPr>
-      <w:bookmarkStart w:id="8" w:name="_Toc329113989"/>
+      <w:bookmarkStart w:id="9" w:name="_Toc329169293"/>
       <w:r>
         <w:rPr>
           <w:rFonts w:ascii="Lucida Sans Unicode" w:hAnsi="Lucida Sans Unicode" w:cs="Lucida Sans Unicode"/>
@@ -3064,7 +3136,7 @@
         </w:rPr>
         <w:t>04</w:t>
       </w:r>
-      <w:bookmarkEnd w:id="8"/>
+      <w:bookmarkEnd w:id="9"/>
     </w:p>
     <w:p>
       <w:pPr>
@@ -3422,14 +3494,14 @@
           <w:rFonts w:ascii="Lucida Sans Unicode" w:hAnsi="Lucida Sans Unicode" w:cs="Lucida Sans Unicode"/>
         </w:rPr>
       </w:pPr>
-      <w:bookmarkStart w:id="9" w:name="_Toc329113990"/>
+      <w:bookmarkStart w:id="10" w:name="_Toc329169294"/>
       <w:r>
         <w:rPr>
           <w:rFonts w:ascii="Lucida Sans Unicode" w:hAnsi="Lucida Sans Unicode" w:cs="Lucida Sans Unicode"/>
         </w:rPr>
         <w:t>2012/05/05</w:t>
       </w:r>
-      <w:bookmarkEnd w:id="9"/>
+      <w:bookmarkEnd w:id="10"/>
     </w:p>
     <w:p>
       <w:pPr>
@@ -3941,14 +4013,14 @@
           <w:rFonts w:ascii="Lucida Sans Unicode" w:hAnsi="Lucida Sans Unicode" w:cs="Lucida Sans Unicode"/>
         </w:rPr>
       </w:pPr>
-      <w:bookmarkStart w:id="10" w:name="_Toc329113991"/>
+      <w:bookmarkStart w:id="11" w:name="_Toc329169295"/>
       <w:r>
         <w:rPr>
           <w:rFonts w:ascii="Lucida Sans Unicode" w:hAnsi="Lucida Sans Unicode" w:cs="Lucida Sans Unicode"/>
         </w:rPr>
         <w:t>2012/05/06</w:t>
       </w:r>
-      <w:bookmarkEnd w:id="10"/>
+      <w:bookmarkEnd w:id="11"/>
     </w:p>
     <w:p>
       <w:pPr>
@@ -4049,14 +4121,14 @@
           <w:rFonts w:ascii="Lucida Sans Unicode" w:hAnsi="Lucida Sans Unicode" w:cs="Lucida Sans Unicode"/>
         </w:rPr>
       </w:pPr>
-      <w:bookmarkStart w:id="11" w:name="_Toc329113992"/>
+      <w:bookmarkStart w:id="12" w:name="_Toc329169296"/>
       <w:r>
         <w:rPr>
           <w:rFonts w:ascii="Lucida Sans Unicode" w:hAnsi="Lucida Sans Unicode" w:cs="Lucida Sans Unicode"/>
         </w:rPr>
         <w:t>2012/05/19</w:t>
       </w:r>
-      <w:bookmarkEnd w:id="11"/>
+      <w:bookmarkEnd w:id="12"/>
     </w:p>
     <w:p>
       <w:pPr>
@@ -4146,14 +4218,14 @@
           <w:rFonts w:ascii="Lucida Sans Unicode" w:hAnsi="Lucida Sans Unicode" w:cs="Lucida Sans Unicode"/>
         </w:rPr>
       </w:pPr>
-      <w:bookmarkStart w:id="12" w:name="_Toc329113993"/>
+      <w:bookmarkStart w:id="13" w:name="_Toc329169297"/>
       <w:r>
         <w:rPr>
           <w:rFonts w:ascii="Lucida Sans Unicode" w:hAnsi="Lucida Sans Unicode" w:cs="Lucida Sans Unicode"/>
         </w:rPr>
         <w:t>2012/06/02</w:t>
       </w:r>
-      <w:bookmarkEnd w:id="12"/>
+      <w:bookmarkEnd w:id="13"/>
     </w:p>
     <w:p>
       <w:pPr>
@@ -4249,7 +4321,7 @@
           <w:rFonts w:ascii="Lucida Sans Unicode" w:hAnsi="Lucida Sans Unicode" w:cs="Lucida Sans Unicode"/>
         </w:rPr>
       </w:pPr>
-      <w:bookmarkStart w:id="13" w:name="_Toc329113994"/>
+      <w:bookmarkStart w:id="14" w:name="_Toc329169298"/>
       <w:r>
         <w:rPr>
           <w:rFonts w:ascii="Lucida Sans Unicode" w:hAnsi="Lucida Sans Unicode" w:cs="Lucida Sans Unicode"/>
@@ -4257,7 +4329,7 @@
         <w:lastRenderedPageBreak/>
         <w:t>2012/07/03</w:t>
       </w:r>
-      <w:bookmarkEnd w:id="13"/>
+      <w:bookmarkEnd w:id="14"/>
     </w:p>
     <w:p>
       <w:pPr>
@@ -4272,8 +4344,6 @@
         </w:rPr>
         <w:t xml:space="preserve">One thing I’ve begun adding is an </w:t>
       </w:r>
-      <w:bookmarkStart w:id="14" w:name="_GoBack"/>
-      <w:bookmarkEnd w:id="14"/>
       <w:r>
         <w:rPr>
           <w:rFonts w:ascii="Lucida Sans Unicode" w:hAnsi="Lucida Sans Unicode" w:cs="Lucida Sans Unicode"/>
@@ -4319,6 +4389,45 @@
           <w:rFonts w:ascii="Lucida Sans Unicode" w:hAnsi="Lucida Sans Unicode" w:cs="Lucida Sans Unicode"/>
         </w:rPr>
         <w:t>The actual Pong.0 will have these functions placed on a separate board, but for simplicity, here we’ll put it on the same board.</w:t>
+      </w:r>
+    </w:p>
+    <w:p>
+      <w:pPr>
+        <w:spacing w:after="0" w:line="240" w:lineRule="auto"/>
+        <w:rPr>
+          <w:rFonts w:ascii="Lucida Sans Unicode" w:hAnsi="Lucida Sans Unicode" w:cs="Lucida Sans Unicode"/>
+        </w:rPr>
+      </w:pPr>
+    </w:p>
+    <w:p>
+      <w:pPr>
+        <w:pStyle w:val="Heading1"/>
+        <w:spacing w:before="0" w:line="240" w:lineRule="auto"/>
+        <w:rPr>
+          <w:rFonts w:ascii="Lucida Sans Unicode" w:hAnsi="Lucida Sans Unicode" w:cs="Lucida Sans Unicode"/>
+        </w:rPr>
+      </w:pPr>
+      <w:bookmarkStart w:id="15" w:name="_Toc329169299"/>
+      <w:r>
+        <w:rPr>
+          <w:rFonts w:ascii="Lucida Sans Unicode" w:hAnsi="Lucida Sans Unicode" w:cs="Lucida Sans Unicode"/>
+        </w:rPr>
+        <w:t>2012/07/04</w:t>
+      </w:r>
+      <w:bookmarkEnd w:id="15"/>
+    </w:p>
+    <w:p>
+      <w:pPr>
+        <w:spacing w:after="0" w:line="240" w:lineRule="auto"/>
+        <w:rPr>
+          <w:rFonts w:ascii="Lucida Sans Unicode" w:hAnsi="Lucida Sans Unicode" w:cs="Lucida Sans Unicode"/>
+        </w:rPr>
+      </w:pPr>
+      <w:r>
+        <w:rPr>
+          <w:rFonts w:ascii="Lucida Sans Unicode" w:hAnsi="Lucida Sans Unicode" w:cs="Lucida Sans Unicode"/>
+        </w:rPr>
+        <w:t>Getting started on the actual schematic portion of the sliders, I realized the ATTiny84 just doesn’t have enough pins to provide that functionality, and also communicate with the main board effectively. For this reason, I’ve switched to the ATMega168, which has pins to spare, but costs about 50% more than the ATTiny84.</w:t>
       </w:r>
     </w:p>
     <w:sectPr>
@@ -5461,7 +5570,7 @@
 </file>
 
 <file path=customXml/itemProps1.xml><?xml version="1.0" encoding="utf-8"?>
-<ds:datastoreItem xmlns:ds="http://schemas.openxmlformats.org/officeDocument/2006/customXml" ds:itemID="{B00B11B8-8975-4973-88A3-802D63E140C5}">
+<ds:datastoreItem xmlns:ds="http://schemas.openxmlformats.org/officeDocument/2006/customXml" ds:itemID="{198DFBF0-46D4-4BE8-BC02-95888536C264}">
   <ds:schemaRefs>
     <ds:schemaRef ds:uri="http://schemas.openxmlformats.org/officeDocument/2006/bibliography"/>
   </ds:schemaRefs>

</xml_diff>

<commit_message>
Fleshed out main project, corrected errors, updated Project Log
</commit_message>
<xml_diff>
--- a/Notes/Pong.0 Project Log.docx
+++ b/Notes/Pong.0 Project Log.docx
@@ -251,8 +251,6 @@
             <w:t>Contents</w:t>
           </w:r>
         </w:p>
-        <w:bookmarkStart w:id="0" w:name="_GoBack"/>
-        <w:bookmarkEnd w:id="0"/>
         <w:p>
           <w:pPr>
             <w:pStyle w:val="TOC1"/>
@@ -282,7 +280,7 @@
             </w:rPr>
             <w:fldChar w:fldCharType="separate"/>
           </w:r>
-          <w:hyperlink w:anchor="_Toc329169285" w:history="1">
+          <w:hyperlink w:anchor="_Toc332749785" w:history="1">
             <w:r>
               <w:rPr>
                 <w:rStyle w:val="Hyperlink"/>
@@ -310,7 +308,7 @@
                 <w:noProof/>
                 <w:webHidden/>
               </w:rPr>
-              <w:instrText xml:space="preserve"> PAGEREF _Toc329169285 \h </w:instrText>
+              <w:instrText xml:space="preserve"> PAGEREF _Toc332749785 \h </w:instrText>
             </w:r>
             <w:r>
               <w:rPr>
@@ -352,7 +350,7 @@
               <w:noProof/>
             </w:rPr>
           </w:pPr>
-          <w:hyperlink w:anchor="_Toc329169286" w:history="1">
+          <w:hyperlink w:anchor="_Toc332749786" w:history="1">
             <w:r>
               <w:rPr>
                 <w:rStyle w:val="Hyperlink"/>
@@ -380,7 +378,7 @@
                 <w:noProof/>
                 <w:webHidden/>
               </w:rPr>
-              <w:instrText xml:space="preserve"> PAGEREF _Toc329169286 \h </w:instrText>
+              <w:instrText xml:space="preserve"> PAGEREF _Toc332749786 \h </w:instrText>
             </w:r>
             <w:r>
               <w:rPr>
@@ -422,7 +420,7 @@
               <w:noProof/>
             </w:rPr>
           </w:pPr>
-          <w:hyperlink w:anchor="_Toc329169287" w:history="1">
+          <w:hyperlink w:anchor="_Toc332749787" w:history="1">
             <w:r>
               <w:rPr>
                 <w:rStyle w:val="Hyperlink"/>
@@ -450,7 +448,7 @@
                 <w:noProof/>
                 <w:webHidden/>
               </w:rPr>
-              <w:instrText xml:space="preserve"> PAGEREF _Toc329169287 \h </w:instrText>
+              <w:instrText xml:space="preserve"> PAGEREF _Toc332749787 \h </w:instrText>
             </w:r>
             <w:r>
               <w:rPr>
@@ -492,7 +490,7 @@
               <w:noProof/>
             </w:rPr>
           </w:pPr>
-          <w:hyperlink w:anchor="_Toc329169288" w:history="1">
+          <w:hyperlink w:anchor="_Toc332749788" w:history="1">
             <w:r>
               <w:rPr>
                 <w:rStyle w:val="Hyperlink"/>
@@ -520,7 +518,7 @@
                 <w:noProof/>
                 <w:webHidden/>
               </w:rPr>
-              <w:instrText xml:space="preserve"> PAGEREF _Toc329169288 \h </w:instrText>
+              <w:instrText xml:space="preserve"> PAGEREF _Toc332749788 \h </w:instrText>
             </w:r>
             <w:r>
               <w:rPr>
@@ -562,7 +560,7 @@
               <w:noProof/>
             </w:rPr>
           </w:pPr>
-          <w:hyperlink w:anchor="_Toc329169289" w:history="1">
+          <w:hyperlink w:anchor="_Toc332749789" w:history="1">
             <w:r>
               <w:rPr>
                 <w:rStyle w:val="Hyperlink"/>
@@ -590,7 +588,7 @@
                 <w:noProof/>
                 <w:webHidden/>
               </w:rPr>
-              <w:instrText xml:space="preserve"> PAGEREF _Toc329169289 \h </w:instrText>
+              <w:instrText xml:space="preserve"> PAGEREF _Toc332749789 \h </w:instrText>
             </w:r>
             <w:r>
               <w:rPr>
@@ -632,7 +630,7 @@
               <w:noProof/>
             </w:rPr>
           </w:pPr>
-          <w:hyperlink w:anchor="_Toc329169290" w:history="1">
+          <w:hyperlink w:anchor="_Toc332749790" w:history="1">
             <w:r>
               <w:rPr>
                 <w:rStyle w:val="Hyperlink"/>
@@ -660,7 +658,7 @@
                 <w:noProof/>
                 <w:webHidden/>
               </w:rPr>
-              <w:instrText xml:space="preserve"> PAGEREF _Toc329169290 \h </w:instrText>
+              <w:instrText xml:space="preserve"> PAGEREF _Toc332749790 \h </w:instrText>
             </w:r>
             <w:r>
               <w:rPr>
@@ -702,7 +700,7 @@
               <w:noProof/>
             </w:rPr>
           </w:pPr>
-          <w:hyperlink w:anchor="_Toc329169291" w:history="1">
+          <w:hyperlink w:anchor="_Toc332749791" w:history="1">
             <w:r>
               <w:rPr>
                 <w:rStyle w:val="Hyperlink"/>
@@ -730,7 +728,7 @@
                 <w:noProof/>
                 <w:webHidden/>
               </w:rPr>
-              <w:instrText xml:space="preserve"> PAGEREF _Toc329169291 \h </w:instrText>
+              <w:instrText xml:space="preserve"> PAGEREF _Toc332749791 \h </w:instrText>
             </w:r>
             <w:r>
               <w:rPr>
@@ -772,7 +770,7 @@
               <w:noProof/>
             </w:rPr>
           </w:pPr>
-          <w:hyperlink w:anchor="_Toc329169292" w:history="1">
+          <w:hyperlink w:anchor="_Toc332749792" w:history="1">
             <w:r>
               <w:rPr>
                 <w:rStyle w:val="Hyperlink"/>
@@ -800,7 +798,7 @@
                 <w:noProof/>
                 <w:webHidden/>
               </w:rPr>
-              <w:instrText xml:space="preserve"> PAGEREF _Toc329169292 \h </w:instrText>
+              <w:instrText xml:space="preserve"> PAGEREF _Toc332749792 \h </w:instrText>
             </w:r>
             <w:r>
               <w:rPr>
@@ -842,7 +840,7 @@
               <w:noProof/>
             </w:rPr>
           </w:pPr>
-          <w:hyperlink w:anchor="_Toc329169293" w:history="1">
+          <w:hyperlink w:anchor="_Toc332749793" w:history="1">
             <w:r>
               <w:rPr>
                 <w:rStyle w:val="Hyperlink"/>
@@ -870,7 +868,7 @@
                 <w:noProof/>
                 <w:webHidden/>
               </w:rPr>
-              <w:instrText xml:space="preserve"> PAGEREF _Toc329169293 \h </w:instrText>
+              <w:instrText xml:space="preserve"> PAGEREF _Toc332749793 \h </w:instrText>
             </w:r>
             <w:r>
               <w:rPr>
@@ -912,7 +910,7 @@
               <w:noProof/>
             </w:rPr>
           </w:pPr>
-          <w:hyperlink w:anchor="_Toc329169294" w:history="1">
+          <w:hyperlink w:anchor="_Toc332749794" w:history="1">
             <w:r>
               <w:rPr>
                 <w:rStyle w:val="Hyperlink"/>
@@ -940,7 +938,7 @@
                 <w:noProof/>
                 <w:webHidden/>
               </w:rPr>
-              <w:instrText xml:space="preserve"> PAGEREF _Toc329169294 \h </w:instrText>
+              <w:instrText xml:space="preserve"> PAGEREF _Toc332749794 \h </w:instrText>
             </w:r>
             <w:r>
               <w:rPr>
@@ -982,7 +980,7 @@
               <w:noProof/>
             </w:rPr>
           </w:pPr>
-          <w:hyperlink w:anchor="_Toc329169295" w:history="1">
+          <w:hyperlink w:anchor="_Toc332749795" w:history="1">
             <w:r>
               <w:rPr>
                 <w:rStyle w:val="Hyperlink"/>
@@ -1010,7 +1008,7 @@
                 <w:noProof/>
                 <w:webHidden/>
               </w:rPr>
-              <w:instrText xml:space="preserve"> PAGEREF _Toc329169295 \h </w:instrText>
+              <w:instrText xml:space="preserve"> PAGEREF _Toc332749795 \h </w:instrText>
             </w:r>
             <w:r>
               <w:rPr>
@@ -1052,7 +1050,7 @@
               <w:noProof/>
             </w:rPr>
           </w:pPr>
-          <w:hyperlink w:anchor="_Toc329169296" w:history="1">
+          <w:hyperlink w:anchor="_Toc332749796" w:history="1">
             <w:r>
               <w:rPr>
                 <w:rStyle w:val="Hyperlink"/>
@@ -1080,7 +1078,7 @@
                 <w:noProof/>
                 <w:webHidden/>
               </w:rPr>
-              <w:instrText xml:space="preserve"> PAGEREF _Toc329169296 \h </w:instrText>
+              <w:instrText xml:space="preserve"> PAGEREF _Toc332749796 \h </w:instrText>
             </w:r>
             <w:r>
               <w:rPr>
@@ -1122,7 +1120,7 @@
               <w:noProof/>
             </w:rPr>
           </w:pPr>
-          <w:hyperlink w:anchor="_Toc329169297" w:history="1">
+          <w:hyperlink w:anchor="_Toc332749797" w:history="1">
             <w:r>
               <w:rPr>
                 <w:rStyle w:val="Hyperlink"/>
@@ -1150,7 +1148,7 @@
                 <w:noProof/>
                 <w:webHidden/>
               </w:rPr>
-              <w:instrText xml:space="preserve"> PAGEREF _Toc329169297 \h </w:instrText>
+              <w:instrText xml:space="preserve"> PAGEREF _Toc332749797 \h </w:instrText>
             </w:r>
             <w:r>
               <w:rPr>
@@ -1192,7 +1190,7 @@
               <w:noProof/>
             </w:rPr>
           </w:pPr>
-          <w:hyperlink w:anchor="_Toc329169298" w:history="1">
+          <w:hyperlink w:anchor="_Toc332749798" w:history="1">
             <w:r>
               <w:rPr>
                 <w:rStyle w:val="Hyperlink"/>
@@ -1220,7 +1218,7 @@
                 <w:noProof/>
                 <w:webHidden/>
               </w:rPr>
-              <w:instrText xml:space="preserve"> PAGEREF _Toc329169298 \h </w:instrText>
+              <w:instrText xml:space="preserve"> PAGEREF _Toc332749798 \h </w:instrText>
             </w:r>
             <w:r>
               <w:rPr>
@@ -1262,7 +1260,7 @@
               <w:noProof/>
             </w:rPr>
           </w:pPr>
-          <w:hyperlink w:anchor="_Toc329169299" w:history="1">
+          <w:hyperlink w:anchor="_Toc332749799" w:history="1">
             <w:r>
               <w:rPr>
                 <w:rStyle w:val="Hyperlink"/>
@@ -1290,7 +1288,77 @@
                 <w:noProof/>
                 <w:webHidden/>
               </w:rPr>
-              <w:instrText xml:space="preserve"> PAGEREF _Toc329169299 \h </w:instrText>
+              <w:instrText xml:space="preserve"> PAGEREF _Toc332749799 \h </w:instrText>
+            </w:r>
+            <w:r>
+              <w:rPr>
+                <w:noProof/>
+                <w:webHidden/>
+              </w:rPr>
+            </w:r>
+            <w:r>
+              <w:rPr>
+                <w:noProof/>
+                <w:webHidden/>
+              </w:rPr>
+              <w:fldChar w:fldCharType="separate"/>
+            </w:r>
+            <w:r>
+              <w:rPr>
+                <w:noProof/>
+                <w:webHidden/>
+              </w:rPr>
+              <w:t>12</w:t>
+            </w:r>
+            <w:r>
+              <w:rPr>
+                <w:noProof/>
+                <w:webHidden/>
+              </w:rPr>
+              <w:fldChar w:fldCharType="end"/>
+            </w:r>
+          </w:hyperlink>
+        </w:p>
+        <w:p>
+          <w:pPr>
+            <w:pStyle w:val="TOC1"/>
+            <w:tabs>
+              <w:tab w:val="right" w:leader="dot" w:pos="9350"/>
+            </w:tabs>
+            <w:rPr>
+              <w:rFonts w:asciiTheme="minorHAnsi" w:eastAsiaTheme="minorEastAsia" w:hAnsiTheme="minorHAnsi" w:cstheme="minorBidi"/>
+              <w:noProof/>
+            </w:rPr>
+          </w:pPr>
+          <w:hyperlink w:anchor="_Toc332749800" w:history="1">
+            <w:r>
+              <w:rPr>
+                <w:rStyle w:val="Hyperlink"/>
+                <w:rFonts w:ascii="Lucida Sans Unicode" w:hAnsi="Lucida Sans Unicode" w:cs="Lucida Sans Unicode"/>
+                <w:noProof/>
+              </w:rPr>
+              <w:t>2012/08/14</w:t>
+            </w:r>
+            <w:r>
+              <w:rPr>
+                <w:noProof/>
+                <w:webHidden/>
+              </w:rPr>
+              <w:tab/>
+            </w:r>
+            <w:r>
+              <w:rPr>
+                <w:noProof/>
+                <w:webHidden/>
+              </w:rPr>
+              <w:fldChar w:fldCharType="begin"/>
+            </w:r>
+            <w:r>
+              <w:rPr>
+                <w:noProof/>
+                <w:webHidden/>
+              </w:rPr>
+              <w:instrText xml:space="preserve"> PAGEREF _Toc332749800 \h </w:instrText>
             </w:r>
             <w:r>
               <w:rPr>
@@ -1366,7 +1434,7 @@
           <w:rFonts w:ascii="Lucida Sans Unicode" w:hAnsi="Lucida Sans Unicode" w:cs="Lucida Sans Unicode"/>
         </w:rPr>
       </w:pPr>
-      <w:bookmarkStart w:id="1" w:name="_Toc329169285"/>
+      <w:bookmarkStart w:id="0" w:name="_Toc332749785"/>
       <w:r>
         <w:rPr>
           <w:rFonts w:ascii="Lucida Sans Unicode" w:hAnsi="Lucida Sans Unicode" w:cs="Lucida Sans Unicode"/>
@@ -1374,7 +1442,7 @@
         <w:lastRenderedPageBreak/>
         <w:t>2012/04/21</w:t>
       </w:r>
-      <w:bookmarkEnd w:id="1"/>
+      <w:bookmarkEnd w:id="0"/>
     </w:p>
     <w:p>
       <w:pPr>
@@ -1406,23 +1474,22 @@
           <w:rFonts w:ascii="Lucida Sans Unicode" w:hAnsi="Lucida Sans Unicode" w:cs="Lucida Sans Unicode"/>
         </w:rPr>
       </w:pPr>
-      <w:bookmarkStart w:id="2" w:name="_Toc329169286"/>
+      <w:bookmarkStart w:id="1" w:name="_Toc332749786"/>
       <w:r>
         <w:rPr>
           <w:rFonts w:ascii="Lucida Sans Unicode" w:hAnsi="Lucida Sans Unicode" w:cs="Lucida Sans Unicode"/>
         </w:rPr>
         <w:t>2012/04/22</w:t>
       </w:r>
-      <w:bookmarkEnd w:id="2"/>
-    </w:p>
-    <w:p>
-      <w:pPr>
-        <w:spacing w:after="0" w:line="240" w:lineRule="auto"/>
-        <w:rPr>
-          <w:rFonts w:ascii="Lucida Sans Unicode" w:hAnsi="Lucida Sans Unicode" w:cs="Lucida Sans Unicode"/>
-        </w:rPr>
-      </w:pPr>
-      <w:proofErr w:type="gramStart"/>
+      <w:bookmarkEnd w:id="1"/>
+    </w:p>
+    <w:p>
+      <w:pPr>
+        <w:spacing w:after="0" w:line="240" w:lineRule="auto"/>
+        <w:rPr>
+          <w:rFonts w:ascii="Lucida Sans Unicode" w:hAnsi="Lucida Sans Unicode" w:cs="Lucida Sans Unicode"/>
+        </w:rPr>
+      </w:pPr>
       <w:r>
         <w:rPr>
           <w:rFonts w:ascii="Lucida Sans Unicode" w:hAnsi="Lucida Sans Unicode" w:cs="Lucida Sans Unicode"/>
@@ -1439,50 +1506,29 @@
         <w:rPr>
           <w:rFonts w:ascii="Lucida Sans Unicode" w:hAnsi="Lucida Sans Unicode" w:cs="Lucida Sans Unicode"/>
         </w:rPr>
-        <w:t xml:space="preserve"> information from Atmel and my past QTouch experience.</w:t>
-      </w:r>
-      <w:proofErr w:type="gramEnd"/>
-      <w:r>
-        <w:rPr>
-          <w:rFonts w:ascii="Lucida Sans Unicode" w:hAnsi="Lucida Sans Unicode" w:cs="Lucida Sans Unicode"/>
-        </w:rPr>
-        <w:t xml:space="preserve"> BOM will focus on parts to be used in both the test board and final design.</w:t>
-      </w:r>
-    </w:p>
-    <w:p>
-      <w:pPr>
-        <w:spacing w:after="0" w:line="240" w:lineRule="auto"/>
-        <w:rPr>
-          <w:rFonts w:ascii="Lucida Sans Unicode" w:hAnsi="Lucida Sans Unicode" w:cs="Lucida Sans Unicode"/>
-        </w:rPr>
-      </w:pPr>
-    </w:p>
-    <w:p>
-      <w:pPr>
-        <w:spacing w:after="0" w:line="240" w:lineRule="auto"/>
-        <w:rPr>
-          <w:rFonts w:ascii="Lucida Sans Unicode" w:hAnsi="Lucida Sans Unicode" w:cs="Lucida Sans Unicode"/>
-        </w:rPr>
-      </w:pPr>
-      <w:r>
-        <w:rPr>
-          <w:rFonts w:ascii="Lucida Sans Unicode" w:hAnsi="Lucida Sans Unicode" w:cs="Lucida Sans Unicode"/>
-        </w:rPr>
-        <w:t xml:space="preserve">BPS needs a better name. </w:t>
-      </w:r>
-      <w:proofErr w:type="gramStart"/>
-      <w:r>
-        <w:rPr>
-          <w:rFonts w:ascii="Lucida Sans Unicode" w:hAnsi="Lucida Sans Unicode" w:cs="Lucida Sans Unicode"/>
-        </w:rPr>
-        <w:t>Going to have to brainstorm.</w:t>
-      </w:r>
-      <w:proofErr w:type="gramEnd"/>
-      <w:r>
-        <w:rPr>
-          <w:rFonts w:ascii="Lucida Sans Unicode" w:hAnsi="Lucida Sans Unicode" w:cs="Lucida Sans Unicode"/>
-        </w:rPr>
-        <w:t xml:space="preserve"> Beer Pong Sense works well as a code name of sorts, like Microsoft's Longhorn, but it doesn't have much of a ring to it.</w:t>
+        <w:t xml:space="preserve"> information from Atmel and my past QTouch experience. BOM will focus on parts to be used in both the test board and final design.</w:t>
+      </w:r>
+    </w:p>
+    <w:p>
+      <w:pPr>
+        <w:spacing w:after="0" w:line="240" w:lineRule="auto"/>
+        <w:rPr>
+          <w:rFonts w:ascii="Lucida Sans Unicode" w:hAnsi="Lucida Sans Unicode" w:cs="Lucida Sans Unicode"/>
+        </w:rPr>
+      </w:pPr>
+    </w:p>
+    <w:p>
+      <w:pPr>
+        <w:spacing w:after="0" w:line="240" w:lineRule="auto"/>
+        <w:rPr>
+          <w:rFonts w:ascii="Lucida Sans Unicode" w:hAnsi="Lucida Sans Unicode" w:cs="Lucida Sans Unicode"/>
+        </w:rPr>
+      </w:pPr>
+      <w:r>
+        <w:rPr>
+          <w:rFonts w:ascii="Lucida Sans Unicode" w:hAnsi="Lucida Sans Unicode" w:cs="Lucida Sans Unicode"/>
+        </w:rPr>
+        <w:t>BPS needs a better name. Going to have to brainstorm. Beer Pong Sense works well as a code name of sorts, like Microsoft's Longhorn, but it doesn't have much of a ring to it.</w:t>
       </w:r>
     </w:p>
     <w:p>
@@ -1501,14 +1547,14 @@
           <w:rFonts w:ascii="Lucida Sans Unicode" w:hAnsi="Lucida Sans Unicode" w:cs="Lucida Sans Unicode"/>
         </w:rPr>
       </w:pPr>
-      <w:bookmarkStart w:id="3" w:name="_Toc329169287"/>
+      <w:bookmarkStart w:id="2" w:name="_Toc332749787"/>
       <w:r>
         <w:rPr>
           <w:rFonts w:ascii="Lucida Sans Unicode" w:hAnsi="Lucida Sans Unicode" w:cs="Lucida Sans Unicode"/>
         </w:rPr>
         <w:t>2012/04/24</w:t>
       </w:r>
-      <w:bookmarkEnd w:id="3"/>
+      <w:bookmarkEnd w:id="2"/>
     </w:p>
     <w:p>
       <w:pPr>
@@ -1619,91 +1665,21 @@
         <w:rPr>
           <w:rFonts w:ascii="Lucida Sans Unicode" w:hAnsi="Lucida Sans Unicode" w:cs="Lucida Sans Unicode"/>
         </w:rPr>
-        <w:t xml:space="preserve">I used the parametric search tools on </w:t>
-      </w:r>
-      <w:proofErr w:type="spellStart"/>
-      <w:r>
-        <w:rPr>
-          <w:rFonts w:ascii="Lucida Sans Unicode" w:hAnsi="Lucida Sans Unicode" w:cs="Lucida Sans Unicode"/>
-        </w:rPr>
-        <w:t>Digikey</w:t>
-      </w:r>
-      <w:proofErr w:type="spellEnd"/>
-      <w:r>
-        <w:rPr>
-          <w:rFonts w:ascii="Lucida Sans Unicode" w:hAnsi="Lucida Sans Unicode" w:cs="Lucida Sans Unicode"/>
-        </w:rPr>
-        <w:t xml:space="preserve"> to start finding components that would meet my needs. For instance, if I assume each LED (3x47=141 LEDs due to 3 LEDs per RGB) is 10mA, that’s 141*0.01= 1.41A – A lot of current. Now in reality, we won’t allow all the LEDs to be on at once, and we’ll use PWN or other methods to adjust their brightness, so the end result will be much less than 1.41Amps, but we’ll still be using a lot of current.</w:t>
-      </w:r>
-    </w:p>
-    <w:p>
-      <w:pPr>
-        <w:spacing w:after="0" w:line="240" w:lineRule="auto"/>
-        <w:rPr>
-          <w:rFonts w:ascii="Lucida Sans Unicode" w:hAnsi="Lucida Sans Unicode" w:cs="Lucida Sans Unicode"/>
-        </w:rPr>
-      </w:pPr>
-      <w:r>
-        <w:rPr>
-          <w:rFonts w:ascii="Lucida Sans Unicode" w:hAnsi="Lucida Sans Unicode" w:cs="Lucida Sans Unicode"/>
-        </w:rPr>
-        <w:t xml:space="preserve">Once these parts have been identified and I’ve gone through the datasheets to verify that everything meets my needs and will be compatible, I’ll move on toward starting the basic schematics in </w:t>
-      </w:r>
-      <w:proofErr w:type="spellStart"/>
-      <w:r>
-        <w:rPr>
-          <w:rFonts w:ascii="Lucida Sans Unicode" w:hAnsi="Lucida Sans Unicode" w:cs="Lucida Sans Unicode"/>
-        </w:rPr>
-        <w:t>KiCad</w:t>
-      </w:r>
-      <w:proofErr w:type="spellEnd"/>
-      <w:r>
-        <w:rPr>
-          <w:rFonts w:ascii="Lucida Sans Unicode" w:hAnsi="Lucida Sans Unicode" w:cs="Lucida Sans Unicode"/>
-        </w:rPr>
-        <w:t xml:space="preserve">. I prefer </w:t>
-      </w:r>
-      <w:proofErr w:type="spellStart"/>
-      <w:r>
-        <w:rPr>
-          <w:rFonts w:ascii="Lucida Sans Unicode" w:hAnsi="Lucida Sans Unicode" w:cs="Lucida Sans Unicode"/>
-        </w:rPr>
-        <w:t>KiCad</w:t>
-      </w:r>
-      <w:proofErr w:type="spellEnd"/>
-      <w:r>
-        <w:rPr>
-          <w:rFonts w:ascii="Lucida Sans Unicode" w:hAnsi="Lucida Sans Unicode" w:cs="Lucida Sans Unicode"/>
-        </w:rPr>
-        <w:t xml:space="preserve"> over </w:t>
-      </w:r>
-      <w:proofErr w:type="spellStart"/>
-      <w:r>
-        <w:rPr>
-          <w:rFonts w:ascii="Lucida Sans Unicode" w:hAnsi="Lucida Sans Unicode" w:cs="Lucida Sans Unicode"/>
-        </w:rPr>
-        <w:t>Cadsoft</w:t>
-      </w:r>
-      <w:proofErr w:type="spellEnd"/>
-      <w:r>
-        <w:rPr>
-          <w:rFonts w:ascii="Lucida Sans Unicode" w:hAnsi="Lucida Sans Unicode" w:cs="Lucida Sans Unicode"/>
-        </w:rPr>
-        <w:t xml:space="preserve"> Eagle for several reasons, including the fact that </w:t>
-      </w:r>
-      <w:proofErr w:type="spellStart"/>
-      <w:r>
-        <w:rPr>
-          <w:rFonts w:ascii="Lucida Sans Unicode" w:hAnsi="Lucida Sans Unicode" w:cs="Lucida Sans Unicode"/>
-        </w:rPr>
-        <w:t>KiCad</w:t>
-      </w:r>
-      <w:proofErr w:type="spellEnd"/>
-      <w:r>
-        <w:rPr>
-          <w:rFonts w:ascii="Lucida Sans Unicode" w:hAnsi="Lucida Sans Unicode" w:cs="Lucida Sans Unicode"/>
-        </w:rPr>
-        <w:t xml:space="preserve"> is </w:t>
+        <w:t>I used the parametric search tools on Digikey to start finding components that would meet my needs. For instance, if I assume each LED (3x47=141 LEDs due to 3 LEDs per RGB) is 10mA, that’s 141*0.01= 1.41A – A lot of current. Now in reality, we won’t allow all the LEDs to be on at once, and we’ll use PWN or other methods to adjust their brightness, so the end result will be much less than 1.41Amps, but we’ll still be using a lot of current.</w:t>
+      </w:r>
+    </w:p>
+    <w:p>
+      <w:pPr>
+        <w:spacing w:after="0" w:line="240" w:lineRule="auto"/>
+        <w:rPr>
+          <w:rFonts w:ascii="Lucida Sans Unicode" w:hAnsi="Lucida Sans Unicode" w:cs="Lucida Sans Unicode"/>
+        </w:rPr>
+      </w:pPr>
+      <w:r>
+        <w:rPr>
+          <w:rFonts w:ascii="Lucida Sans Unicode" w:hAnsi="Lucida Sans Unicode" w:cs="Lucida Sans Unicode"/>
+        </w:rPr>
+        <w:t xml:space="preserve">Once these parts have been identified and I’ve gone through the datasheets to verify that everything meets my needs and will be compatible, I’ll move on toward starting the basic schematics in KiCad. I prefer KiCad over Cadsoft Eagle for several reasons, including the fact that KiCad is </w:t>
       </w:r>
       <w:r>
         <w:rPr>
@@ -1740,14 +1716,14 @@
           <w:rFonts w:ascii="Lucida Sans Unicode" w:hAnsi="Lucida Sans Unicode" w:cs="Lucida Sans Unicode"/>
         </w:rPr>
       </w:pPr>
-      <w:bookmarkStart w:id="4" w:name="_Toc329169288"/>
+      <w:bookmarkStart w:id="3" w:name="_Toc332749788"/>
       <w:r>
         <w:rPr>
           <w:rFonts w:ascii="Lucida Sans Unicode" w:hAnsi="Lucida Sans Unicode" w:cs="Lucida Sans Unicode"/>
         </w:rPr>
         <w:t>2012/04/25</w:t>
       </w:r>
-      <w:bookmarkEnd w:id="4"/>
+      <w:bookmarkEnd w:id="3"/>
     </w:p>
     <w:p>
       <w:pPr>
@@ -1908,16 +1884,8 @@
         <w:rPr>
           <w:rFonts w:ascii="Lucida Sans Unicode" w:hAnsi="Lucida Sans Unicode" w:cs="Lucida Sans Unicode"/>
         </w:rPr>
-        <w:t xml:space="preserve"> </w:t>
-      </w:r>
-      <w:proofErr w:type="gramStart"/>
-      <w:r>
-        <w:rPr>
-          <w:rFonts w:ascii="Lucida Sans Unicode" w:hAnsi="Lucida Sans Unicode" w:cs="Lucida Sans Unicode"/>
-        </w:rPr>
-        <w:t>Likely pretty easy to program.</w:t>
-      </w:r>
-      <w:proofErr w:type="gramEnd"/>
+        <w:t xml:space="preserve"> Likely pretty easy to program.</w:t>
+      </w:r>
     </w:p>
     <w:p>
       <w:pPr>
@@ -1972,21 +1940,7 @@
         <w:rPr>
           <w:rFonts w:ascii="Lucida Sans Unicode" w:hAnsi="Lucida Sans Unicode" w:cs="Lucida Sans Unicode"/>
         </w:rPr>
-        <w:t xml:space="preserve"> Studio 6 Beta is now out. Once I start coding, I may use this, since (from what I’m reading) it already has the Touch libraries integrated. </w:t>
-      </w:r>
-      <w:proofErr w:type="gramStart"/>
-      <w:r>
-        <w:rPr>
-          <w:rFonts w:ascii="Lucida Sans Unicode" w:hAnsi="Lucida Sans Unicode" w:cs="Lucida Sans Unicode"/>
-        </w:rPr>
-        <w:t>May make things easier, though Beta can be a bit scary.</w:t>
-      </w:r>
-      <w:proofErr w:type="gramEnd"/>
-      <w:r>
-        <w:rPr>
-          <w:rFonts w:ascii="Lucida Sans Unicode" w:hAnsi="Lucida Sans Unicode" w:cs="Lucida Sans Unicode"/>
-        </w:rPr>
-        <w:t xml:space="preserve"> Still, I’m not in production with this project yet, so maybe taking the leap and trying </w:t>
+        <w:t xml:space="preserve"> Studio 6 Beta is now out. Once I start coding, I may use this, since (from what I’m reading) it already has the Touch libraries integrated. May make things easier, though Beta can be a bit scary. Still, I’m not in production with this project yet, so maybe taking the leap and trying </w:t>
       </w:r>
       <w:r>
         <w:rPr>
@@ -2004,16 +1958,8 @@
         <w:rPr>
           <w:rFonts w:ascii="Lucida Sans Unicode" w:hAnsi="Lucida Sans Unicode" w:cs="Lucida Sans Unicode"/>
         </w:rPr>
-        <w:t xml:space="preserve"> I’m concerned, though, about the fact that version 6, like version 5, doesn’t support Linux. That makes it difficult for a large portion of the Open Hardware community to work on or adapt this </w:t>
-      </w:r>
-      <w:proofErr w:type="gramStart"/>
-      <w:r>
-        <w:rPr>
-          <w:rFonts w:ascii="Lucida Sans Unicode" w:hAnsi="Lucida Sans Unicode" w:cs="Lucida Sans Unicode"/>
-        </w:rPr>
-        <w:t xml:space="preserve">project </w:t>
-      </w:r>
-      <w:proofErr w:type="gramEnd"/>
+        <w:t xml:space="preserve"> I’m concerned, though, about the fact that version 6, like version 5, doesn’t support Linux. That makes it difficult for a large portion of the Open Hardware community to work on or adapt this project </w:t>
+      </w:r>
       <w:r>
         <w:rPr>
           <w:rFonts w:ascii="Lucida Sans Unicode" w:hAnsi="Lucida Sans Unicode" w:cs="Lucida Sans Unicode"/>
@@ -2043,41 +1989,27 @@
           <w:rFonts w:ascii="Lucida Sans Unicode" w:hAnsi="Lucida Sans Unicode" w:cs="Lucida Sans Unicode"/>
         </w:rPr>
       </w:pPr>
-      <w:bookmarkStart w:id="5" w:name="_Toc329169289"/>
+      <w:bookmarkStart w:id="4" w:name="_Toc332749789"/>
       <w:r>
         <w:rPr>
           <w:rFonts w:ascii="Lucida Sans Unicode" w:hAnsi="Lucida Sans Unicode" w:cs="Lucida Sans Unicode"/>
         </w:rPr>
         <w:t>2012/04/28</w:t>
       </w:r>
-      <w:bookmarkEnd w:id="5"/>
-    </w:p>
-    <w:p>
-      <w:pPr>
-        <w:spacing w:after="0" w:line="240" w:lineRule="auto"/>
-        <w:rPr>
-          <w:rFonts w:ascii="Lucida Sans Unicode" w:hAnsi="Lucida Sans Unicode" w:cs="Lucida Sans Unicode"/>
-        </w:rPr>
-      </w:pPr>
-      <w:r>
-        <w:rPr>
-          <w:rFonts w:ascii="Lucida Sans Unicode" w:hAnsi="Lucida Sans Unicode" w:cs="Lucida Sans Unicode"/>
-        </w:rPr>
-        <w:t xml:space="preserve">I’ve been communicating with various battery manufacturers in China and elsewhere via </w:t>
-      </w:r>
-      <w:proofErr w:type="spellStart"/>
-      <w:r>
-        <w:rPr>
-          <w:rFonts w:ascii="Lucida Sans Unicode" w:hAnsi="Lucida Sans Unicode" w:cs="Lucida Sans Unicode"/>
-        </w:rPr>
-        <w:t>Alibaba</w:t>
-      </w:r>
-      <w:proofErr w:type="spellEnd"/>
-      <w:r>
-        <w:rPr>
-          <w:rFonts w:ascii="Lucida Sans Unicode" w:hAnsi="Lucida Sans Unicode" w:cs="Lucida Sans Unicode"/>
-        </w:rPr>
-        <w:t>. I’m working on getting quotes for Li-Ion and Li-Pol batteries. The specifications I’m aiming for:</w:t>
+      <w:bookmarkEnd w:id="4"/>
+    </w:p>
+    <w:p>
+      <w:pPr>
+        <w:spacing w:after="0" w:line="240" w:lineRule="auto"/>
+        <w:rPr>
+          <w:rFonts w:ascii="Lucida Sans Unicode" w:hAnsi="Lucida Sans Unicode" w:cs="Lucida Sans Unicode"/>
+        </w:rPr>
+      </w:pPr>
+      <w:r>
+        <w:rPr>
+          <w:rFonts w:ascii="Lucida Sans Unicode" w:hAnsi="Lucida Sans Unicode" w:cs="Lucida Sans Unicode"/>
+        </w:rPr>
+        <w:t>I’ve been communicating with various battery manufacturers in China and elsewhere via Alibaba. I’m working on getting quotes for Li-Ion and Li-Pol batteries. The specifications I’m aiming for:</w:t>
       </w:r>
     </w:p>
     <w:p>
@@ -2173,35 +2105,7 @@
         <w:rPr>
           <w:rFonts w:ascii="Lucida Sans Unicode" w:hAnsi="Lucida Sans Unicode" w:cs="Lucida Sans Unicode"/>
         </w:rPr>
-        <w:t xml:space="preserve">So far the most promising quote has come from Shenzhen </w:t>
-      </w:r>
-      <w:proofErr w:type="spellStart"/>
-      <w:r>
-        <w:rPr>
-          <w:rFonts w:ascii="Lucida Sans Unicode" w:hAnsi="Lucida Sans Unicode" w:cs="Lucida Sans Unicode"/>
-        </w:rPr>
-        <w:t>Puchuangyuan</w:t>
-      </w:r>
-      <w:proofErr w:type="spellEnd"/>
-      <w:r>
-        <w:rPr>
-          <w:rFonts w:ascii="Lucida Sans Unicode" w:hAnsi="Lucida Sans Unicode" w:cs="Lucida Sans Unicode"/>
-        </w:rPr>
-        <w:t xml:space="preserve"> Technology Co. Ltd, who </w:t>
-      </w:r>
-      <w:proofErr w:type="gramStart"/>
-      <w:r>
-        <w:rPr>
-          <w:rFonts w:ascii="Lucida Sans Unicode" w:hAnsi="Lucida Sans Unicode" w:cs="Lucida Sans Unicode"/>
-        </w:rPr>
-        <w:t>have</w:t>
-      </w:r>
-      <w:proofErr w:type="gramEnd"/>
-      <w:r>
-        <w:rPr>
-          <w:rFonts w:ascii="Lucida Sans Unicode" w:hAnsi="Lucida Sans Unicode" w:cs="Lucida Sans Unicode"/>
-        </w:rPr>
-        <w:t xml:space="preserve"> answered all of my questions, and promise the ability to provide Li-Pol batteries thin enough to meet the needs of this project. They’ve also sent </w:t>
+        <w:t xml:space="preserve">So far the most promising quote has come from Shenzhen Puchuangyuan Technology Co. Ltd, who have answered all of my questions, and promise the ability to provide Li-Pol batteries thin enough to meet the needs of this project. They’ve also sent </w:t>
       </w:r>
       <w:r>
         <w:rPr>
@@ -2255,14 +2159,14 @@
           <w:rFonts w:ascii="Lucida Sans Unicode" w:hAnsi="Lucida Sans Unicode" w:cs="Lucida Sans Unicode"/>
         </w:rPr>
       </w:pPr>
-      <w:bookmarkStart w:id="6" w:name="_Toc329169290"/>
+      <w:bookmarkStart w:id="5" w:name="_Toc332749790"/>
       <w:r>
         <w:rPr>
           <w:rFonts w:ascii="Lucida Sans Unicode" w:hAnsi="Lucida Sans Unicode" w:cs="Lucida Sans Unicode"/>
         </w:rPr>
         <w:t>2012/04/29</w:t>
       </w:r>
-      <w:bookmarkEnd w:id="6"/>
+      <w:bookmarkEnd w:id="5"/>
     </w:p>
     <w:p>
       <w:pPr>
@@ -2325,83 +2229,19 @@
         <w:rPr>
           <w:rFonts w:ascii="Lucida Sans Unicode" w:hAnsi="Lucida Sans Unicode" w:cs="Lucida Sans Unicode"/>
         </w:rPr>
-        <w:t xml:space="preserve"> (from Zhejiang </w:t>
-      </w:r>
-      <w:proofErr w:type="spellStart"/>
-      <w:r>
-        <w:rPr>
-          <w:rFonts w:ascii="Lucida Sans Unicode" w:hAnsi="Lucida Sans Unicode" w:cs="Lucida Sans Unicode"/>
-        </w:rPr>
-        <w:t>Nuociss</w:t>
-      </w:r>
-      <w:proofErr w:type="spellEnd"/>
-      <w:r>
-        <w:rPr>
-          <w:rFonts w:ascii="Lucida Sans Unicode" w:hAnsi="Lucida Sans Unicode" w:cs="Lucida Sans Unicode"/>
-        </w:rPr>
-        <w:t xml:space="preserve"> New Energy Technology </w:t>
-      </w:r>
-      <w:proofErr w:type="spellStart"/>
-      <w:r>
-        <w:rPr>
-          <w:rFonts w:ascii="Lucida Sans Unicode" w:hAnsi="Lucida Sans Unicode" w:cs="Lucida Sans Unicode"/>
-        </w:rPr>
-        <w:t>Co.</w:t>
-      </w:r>
-      <w:proofErr w:type="gramStart"/>
-      <w:r>
-        <w:rPr>
-          <w:rFonts w:ascii="Lucida Sans Unicode" w:hAnsi="Lucida Sans Unicode" w:cs="Lucida Sans Unicode"/>
-        </w:rPr>
-        <w:t>,Ltd</w:t>
-      </w:r>
-      <w:proofErr w:type="spellEnd"/>
-      <w:proofErr w:type="gramEnd"/>
-      <w:r>
-        <w:rPr>
-          <w:rFonts w:ascii="Lucida Sans Unicode" w:hAnsi="Lucida Sans Unicode" w:cs="Lucida Sans Unicode"/>
-        </w:rPr>
-        <w:t>.)</w:t>
-      </w:r>
-      <w:r>
-        <w:rPr>
-          <w:rFonts w:ascii="Lucida Sans Unicode" w:hAnsi="Lucida Sans Unicode" w:cs="Lucida Sans Unicode"/>
-        </w:rPr>
-        <w:t xml:space="preserve">. The cost per battery is about a dollar more than the quote from Shenzhen </w:t>
-      </w:r>
-      <w:proofErr w:type="spellStart"/>
-      <w:r>
-        <w:rPr>
-          <w:rFonts w:ascii="Lucida Sans Unicode" w:hAnsi="Lucida Sans Unicode" w:cs="Lucida Sans Unicode"/>
-        </w:rPr>
-        <w:t>Puchuangyuan</w:t>
-      </w:r>
-      <w:proofErr w:type="spellEnd"/>
-      <w:r>
-        <w:rPr>
-          <w:rFonts w:ascii="Lucida Sans Unicode" w:hAnsi="Lucida Sans Unicode" w:cs="Lucida Sans Unicode"/>
-        </w:rPr>
-        <w:t xml:space="preserve"> Technology Co. Ltd, </w:t>
-      </w:r>
-      <w:r>
-        <w:rPr>
-          <w:rFonts w:ascii="Lucida Sans Unicode" w:hAnsi="Lucida Sans Unicode" w:cs="Lucida Sans Unicode"/>
-        </w:rPr>
-        <w:t xml:space="preserve">but the cycle life is significantly higher, which I think should be well worth the cost. I’m building a simple spreadsheet as quotes come </w:t>
-      </w:r>
-      <w:proofErr w:type="gramStart"/>
-      <w:r>
-        <w:rPr>
-          <w:rFonts w:ascii="Lucida Sans Unicode" w:hAnsi="Lucida Sans Unicode" w:cs="Lucida Sans Unicode"/>
-        </w:rPr>
-        <w:t>in,</w:t>
-      </w:r>
-      <w:proofErr w:type="gramEnd"/>
-      <w:r>
-        <w:rPr>
-          <w:rFonts w:ascii="Lucida Sans Unicode" w:hAnsi="Lucida Sans Unicode" w:cs="Lucida Sans Unicode"/>
-        </w:rPr>
-        <w:t xml:space="preserve"> so</w:t>
+        <w:t xml:space="preserve"> (from Zhejiang Nuociss New Energy Technology Co.,Ltd.)</w:t>
+      </w:r>
+      <w:r>
+        <w:rPr>
+          <w:rFonts w:ascii="Lucida Sans Unicode" w:hAnsi="Lucida Sans Unicode" w:cs="Lucida Sans Unicode"/>
+        </w:rPr>
+        <w:t xml:space="preserve">. The cost per battery is about a dollar more than the quote from Shenzhen Puchuangyuan Technology Co. Ltd, </w:t>
+      </w:r>
+      <w:r>
+        <w:rPr>
+          <w:rFonts w:ascii="Lucida Sans Unicode" w:hAnsi="Lucida Sans Unicode" w:cs="Lucida Sans Unicode"/>
+        </w:rPr>
+        <w:t>but the cycle life is significantly higher, which I think should be well worth the cost. I’m building a simple spreadsheet as quotes come in, so</w:t>
       </w:r>
       <w:r>
         <w:rPr>
@@ -2435,56 +2275,14 @@
         <w:rPr>
           <w:rFonts w:ascii="Lucida Sans Unicode" w:hAnsi="Lucida Sans Unicode" w:cs="Lucida Sans Unicode"/>
         </w:rPr>
-        <w:t xml:space="preserve">I sometimes wonder if others develop things the same way as I do. I generally think up the project and begin to build it in my mind, using scratch paper to work out more complex problems and design the high-level schematics using black-boxes when I don’t know all the details yet). Once I’ve got all of the major components of the project figured out, I begin sourcing them. Then, once I’m confident there’s enough of each part on the market to manufacture effectively, I input the schematics in </w:t>
-      </w:r>
-      <w:proofErr w:type="spellStart"/>
-      <w:r>
-        <w:rPr>
-          <w:rFonts w:ascii="Lucida Sans Unicode" w:hAnsi="Lucida Sans Unicode" w:cs="Lucida Sans Unicode"/>
-        </w:rPr>
-        <w:t>KiCad</w:t>
-      </w:r>
-      <w:proofErr w:type="spellEnd"/>
-      <w:r>
-        <w:rPr>
-          <w:rFonts w:ascii="Lucida Sans Unicode" w:hAnsi="Lucida Sans Unicode" w:cs="Lucida Sans Unicode"/>
-        </w:rPr>
-        <w:t xml:space="preserve"> (or sometimes </w:t>
-      </w:r>
-      <w:proofErr w:type="spellStart"/>
-      <w:r>
-        <w:rPr>
-          <w:rFonts w:ascii="Lucida Sans Unicode" w:hAnsi="Lucida Sans Unicode" w:cs="Lucida Sans Unicode"/>
-        </w:rPr>
-        <w:t>Cadsoft</w:t>
-      </w:r>
-      <w:proofErr w:type="spellEnd"/>
-      <w:r>
-        <w:rPr>
-          <w:rFonts w:ascii="Lucida Sans Unicode" w:hAnsi="Lucida Sans Unicode" w:cs="Lucida Sans Unicode"/>
-        </w:rPr>
-        <w:t xml:space="preserve"> Eagle). From there, I begin to fill in the basic parts like resistors, determining the best part and values. And once that’s all don, it’s on to the PCB. I’ll back-edit as needed if there are changes to the design, but this can be exceedingly </w:t>
+        <w:t xml:space="preserve">I sometimes wonder if others develop things the same way as I do. I generally think up the project and begin to build it in my mind, using scratch paper to work out more complex problems and design the high-level schematics using black-boxes when I don’t know all the details yet). Once I’ve got all of the major components of the project figured out, I begin sourcing them. Then, once I’m confident there’s enough of each part on the market to manufacture effectively, I input the schematics in KiCad (or sometimes Cadsoft Eagle). From there, I begin to fill in the basic parts like resistors, determining the best part and values. And once that’s all don, it’s on to the PCB. I’ll back-edit as needed if there are changes to the design, but this can be exceedingly </w:t>
       </w:r>
       <w:r>
         <w:rPr>
           <w:rFonts w:ascii="Lucida Sans Unicode" w:hAnsi="Lucida Sans Unicode" w:cs="Lucida Sans Unicode"/>
         </w:rPr>
         <w:lastRenderedPageBreak/>
-        <w:t xml:space="preserve">difficult if it’s a complex board, or </w:t>
-      </w:r>
-      <w:proofErr w:type="spellStart"/>
-      <w:r>
-        <w:rPr>
-          <w:rFonts w:ascii="Lucida Sans Unicode" w:hAnsi="Lucida Sans Unicode" w:cs="Lucida Sans Unicode"/>
-        </w:rPr>
-        <w:t>ig</w:t>
-      </w:r>
-      <w:proofErr w:type="spellEnd"/>
-      <w:r>
-        <w:rPr>
-          <w:rFonts w:ascii="Lucida Sans Unicode" w:hAnsi="Lucida Sans Unicode" w:cs="Lucida Sans Unicode"/>
-        </w:rPr>
-        <w:t xml:space="preserve"> there are specific routing requirements, like in this project. The traces to the capacitive sensors must follow very specific rules in order to obtain the best sensitivity and noise immunity. You can read more about these requirements in Atmel’s </w:t>
+        <w:t xml:space="preserve">difficult if it’s a complex board, or ig there are specific routing requirements, like in this project. The traces to the capacitive sensors must follow very specific rules in order to obtain the best sensitivity and noise immunity. You can read more about these requirements in Atmel’s </w:t>
       </w:r>
       <w:hyperlink r:id="rId9" w:history="1">
         <w:r>
@@ -2518,41 +2316,27 @@
           <w:rFonts w:ascii="Lucida Sans Unicode" w:hAnsi="Lucida Sans Unicode" w:cs="Lucida Sans Unicode"/>
         </w:rPr>
       </w:pPr>
-      <w:bookmarkStart w:id="7" w:name="_Toc329169291"/>
+      <w:bookmarkStart w:id="6" w:name="_Toc332749791"/>
       <w:r>
         <w:rPr>
           <w:rFonts w:ascii="Lucida Sans Unicode" w:hAnsi="Lucida Sans Unicode" w:cs="Lucida Sans Unicode"/>
         </w:rPr>
         <w:t>2012/05/01</w:t>
       </w:r>
-      <w:bookmarkEnd w:id="7"/>
-    </w:p>
-    <w:p>
-      <w:pPr>
-        <w:spacing w:after="0" w:line="240" w:lineRule="auto"/>
-        <w:rPr>
-          <w:rFonts w:ascii="Lucida Sans Unicode" w:hAnsi="Lucida Sans Unicode" w:cs="Lucida Sans Unicode"/>
-        </w:rPr>
-      </w:pPr>
-      <w:r>
-        <w:rPr>
-          <w:rFonts w:ascii="Lucida Sans Unicode" w:hAnsi="Lucida Sans Unicode" w:cs="Lucida Sans Unicode"/>
-        </w:rPr>
-        <w:t xml:space="preserve">Today I decided to switch LDO voltage regulators, from the Microchip MCP1826 to the SPX29150T-L-5-0/TR made by </w:t>
-      </w:r>
-      <w:proofErr w:type="spellStart"/>
-      <w:r>
-        <w:rPr>
-          <w:rFonts w:ascii="Lucida Sans Unicode" w:hAnsi="Lucida Sans Unicode" w:cs="Lucida Sans Unicode"/>
-        </w:rPr>
-        <w:t>Exar</w:t>
-      </w:r>
-      <w:proofErr w:type="spellEnd"/>
-      <w:r>
-        <w:rPr>
-          <w:rFonts w:ascii="Lucida Sans Unicode" w:hAnsi="Lucida Sans Unicode" w:cs="Lucida Sans Unicode"/>
-        </w:rPr>
-        <w:t xml:space="preserve"> Corporation for the reasons below.</w:t>
+      <w:bookmarkEnd w:id="6"/>
+    </w:p>
+    <w:p>
+      <w:pPr>
+        <w:spacing w:after="0" w:line="240" w:lineRule="auto"/>
+        <w:rPr>
+          <w:rFonts w:ascii="Lucida Sans Unicode" w:hAnsi="Lucida Sans Unicode" w:cs="Lucida Sans Unicode"/>
+        </w:rPr>
+      </w:pPr>
+      <w:r>
+        <w:rPr>
+          <w:rFonts w:ascii="Lucida Sans Unicode" w:hAnsi="Lucida Sans Unicode" w:cs="Lucida Sans Unicode"/>
+        </w:rPr>
+        <w:t>Today I decided to switch LDO voltage regulators, from the Microchip MCP1826 to the SPX29150T-L-5-0/TR made by Exar Corporation for the reasons below.</w:t>
       </w:r>
     </w:p>
     <w:p>
@@ -2689,16 +2473,8 @@
         <w:rPr>
           <w:rFonts w:ascii="Lucida Sans Unicode" w:hAnsi="Lucida Sans Unicode" w:cs="Lucida Sans Unicode"/>
         </w:rPr>
-        <w:t xml:space="preserve">Sadly, this is about all I was able to accomplish today. </w:t>
-      </w:r>
-      <w:proofErr w:type="gramStart"/>
-      <w:r>
-        <w:rPr>
-          <w:rFonts w:ascii="Lucida Sans Unicode" w:hAnsi="Lucida Sans Unicode" w:cs="Lucida Sans Unicode"/>
-        </w:rPr>
-        <w:t>Long day at my real job.</w:t>
-      </w:r>
-      <w:proofErr w:type="gramEnd"/>
+        <w:t>Sadly, this is about all I was able to accomplish today. Long day at my real job.</w:t>
+      </w:r>
     </w:p>
     <w:p>
       <w:pPr>
@@ -2716,119 +2492,49 @@
           <w:rFonts w:ascii="Lucida Sans Unicode" w:hAnsi="Lucida Sans Unicode" w:cs="Lucida Sans Unicode"/>
         </w:rPr>
       </w:pPr>
-      <w:bookmarkStart w:id="8" w:name="_Toc329169292"/>
+      <w:bookmarkStart w:id="7" w:name="_Toc332749792"/>
       <w:r>
         <w:rPr>
           <w:rFonts w:ascii="Lucida Sans Unicode" w:hAnsi="Lucida Sans Unicode" w:cs="Lucida Sans Unicode"/>
         </w:rPr>
         <w:t>2012/05/02</w:t>
       </w:r>
-      <w:bookmarkEnd w:id="8"/>
-    </w:p>
-    <w:p>
-      <w:pPr>
-        <w:spacing w:after="0" w:line="240" w:lineRule="auto"/>
-        <w:rPr>
-          <w:rFonts w:ascii="Lucida Sans Unicode" w:hAnsi="Lucida Sans Unicode" w:cs="Lucida Sans Unicode"/>
-        </w:rPr>
-      </w:pPr>
-      <w:r>
-        <w:rPr>
-          <w:rFonts w:ascii="Lucida Sans Unicode" w:hAnsi="Lucida Sans Unicode" w:cs="Lucida Sans Unicode"/>
-        </w:rPr>
-        <w:t xml:space="preserve">Now that I’ve selected most of the main components, have written on paper several rough high-level drafts of the design, and have read enough to understand the requirements for each of the parts I’ve selected, I’m moving on to starting the schematic drawings in </w:t>
-      </w:r>
-      <w:proofErr w:type="spellStart"/>
-      <w:r>
-        <w:rPr>
-          <w:rFonts w:ascii="Lucida Sans Unicode" w:hAnsi="Lucida Sans Unicode" w:cs="Lucida Sans Unicode"/>
-        </w:rPr>
-        <w:t>KiCad</w:t>
-      </w:r>
-      <w:proofErr w:type="spellEnd"/>
-      <w:r>
-        <w:rPr>
-          <w:rFonts w:ascii="Lucida Sans Unicode" w:hAnsi="Lucida Sans Unicode" w:cs="Lucida Sans Unicode"/>
-        </w:rPr>
-        <w:t>.</w:t>
-      </w:r>
-    </w:p>
-    <w:p>
-      <w:pPr>
-        <w:spacing w:after="0" w:line="240" w:lineRule="auto"/>
-        <w:rPr>
-          <w:rFonts w:ascii="Lucida Sans Unicode" w:hAnsi="Lucida Sans Unicode" w:cs="Lucida Sans Unicode"/>
-        </w:rPr>
-      </w:pPr>
-    </w:p>
-    <w:p>
-      <w:pPr>
-        <w:spacing w:after="0" w:line="240" w:lineRule="auto"/>
-        <w:rPr>
-          <w:rFonts w:ascii="Lucida Sans Unicode" w:hAnsi="Lucida Sans Unicode" w:cs="Lucida Sans Unicode"/>
-        </w:rPr>
-      </w:pPr>
-      <w:r>
-        <w:rPr>
-          <w:rFonts w:ascii="Lucida Sans Unicode" w:hAnsi="Lucida Sans Unicode" w:cs="Lucida Sans Unicode"/>
-        </w:rPr>
-        <w:t xml:space="preserve">For non-standard parts (those not included in </w:t>
-      </w:r>
-      <w:proofErr w:type="spellStart"/>
-      <w:r>
-        <w:rPr>
-          <w:rFonts w:ascii="Lucida Sans Unicode" w:hAnsi="Lucida Sans Unicode" w:cs="Lucida Sans Unicode"/>
-        </w:rPr>
-        <w:t>KiCad</w:t>
-      </w:r>
-      <w:proofErr w:type="spellEnd"/>
-      <w:r>
-        <w:rPr>
-          <w:rFonts w:ascii="Lucida Sans Unicode" w:hAnsi="Lucida Sans Unicode" w:cs="Lucida Sans Unicode"/>
-        </w:rPr>
-        <w:t xml:space="preserve"> by default), I’m drawing them in </w:t>
-      </w:r>
-      <w:proofErr w:type="spellStart"/>
-      <w:r>
-        <w:rPr>
-          <w:rFonts w:ascii="Lucida Sans Unicode" w:hAnsi="Lucida Sans Unicode" w:cs="Lucida Sans Unicode"/>
-        </w:rPr>
-        <w:t>KiCad’s</w:t>
-      </w:r>
-      <w:proofErr w:type="spellEnd"/>
-      <w:r>
-        <w:rPr>
-          <w:rFonts w:ascii="Lucida Sans Unicode" w:hAnsi="Lucida Sans Unicode" w:cs="Lucida Sans Unicode"/>
-        </w:rPr>
-        <w:t xml:space="preserve"> Library Editor, based on the datasheet for the part. For those parts that are included in </w:t>
-      </w:r>
-      <w:proofErr w:type="spellStart"/>
-      <w:r>
-        <w:rPr>
-          <w:rFonts w:ascii="Lucida Sans Unicode" w:hAnsi="Lucida Sans Unicode" w:cs="Lucida Sans Unicode"/>
-        </w:rPr>
-        <w:t>KiCad’s</w:t>
-      </w:r>
-      <w:proofErr w:type="spellEnd"/>
-      <w:r>
-        <w:rPr>
-          <w:rFonts w:ascii="Lucida Sans Unicode" w:hAnsi="Lucida Sans Unicode" w:cs="Lucida Sans Unicode"/>
-        </w:rPr>
-        <w:t xml:space="preserve"> default libraries, I’ll open the part drawing in </w:t>
-      </w:r>
-      <w:proofErr w:type="spellStart"/>
-      <w:r>
-        <w:rPr>
-          <w:rFonts w:ascii="Lucida Sans Unicode" w:hAnsi="Lucida Sans Unicode" w:cs="Lucida Sans Unicode"/>
-        </w:rPr>
-        <w:t>KiCad</w:t>
-      </w:r>
-      <w:proofErr w:type="spellEnd"/>
-      <w:r>
-        <w:rPr>
-          <w:rFonts w:ascii="Lucida Sans Unicode" w:hAnsi="Lucida Sans Unicode" w:cs="Lucida Sans Unicode"/>
-        </w:rPr>
-        <w:t xml:space="preserve">, and open the PDF Datasheet for the part, and compare pin-by-pin that the drawing is accurate. It’s </w:t>
+      <w:bookmarkEnd w:id="7"/>
+    </w:p>
+    <w:p>
+      <w:pPr>
+        <w:spacing w:after="0" w:line="240" w:lineRule="auto"/>
+        <w:rPr>
+          <w:rFonts w:ascii="Lucida Sans Unicode" w:hAnsi="Lucida Sans Unicode" w:cs="Lucida Sans Unicode"/>
+        </w:rPr>
+      </w:pPr>
+      <w:r>
+        <w:rPr>
+          <w:rFonts w:ascii="Lucida Sans Unicode" w:hAnsi="Lucida Sans Unicode" w:cs="Lucida Sans Unicode"/>
+        </w:rPr>
+        <w:t>Now that I’ve selected most of the main components, have written on paper several rough high-level drafts of the design, and have read enough to understand the requirements for each of the parts I’ve selected, I’m moving on to starting the schematic drawings in KiCad.</w:t>
+      </w:r>
+    </w:p>
+    <w:p>
+      <w:pPr>
+        <w:spacing w:after="0" w:line="240" w:lineRule="auto"/>
+        <w:rPr>
+          <w:rFonts w:ascii="Lucida Sans Unicode" w:hAnsi="Lucida Sans Unicode" w:cs="Lucida Sans Unicode"/>
+        </w:rPr>
+      </w:pPr>
+    </w:p>
+    <w:p>
+      <w:pPr>
+        <w:spacing w:after="0" w:line="240" w:lineRule="auto"/>
+        <w:rPr>
+          <w:rFonts w:ascii="Lucida Sans Unicode" w:hAnsi="Lucida Sans Unicode" w:cs="Lucida Sans Unicode"/>
+        </w:rPr>
+      </w:pPr>
+      <w:r>
+        <w:rPr>
+          <w:rFonts w:ascii="Lucida Sans Unicode" w:hAnsi="Lucida Sans Unicode" w:cs="Lucida Sans Unicode"/>
+        </w:rPr>
+        <w:t xml:space="preserve">For non-standard parts (those not included in KiCad by default), I’m drawing them in KiCad’s Library Editor, based on the datasheet for the part. For those parts that are included in KiCad’s default libraries, I’ll open the part drawing in KiCad, and open the PDF Datasheet for the part, and compare pin-by-pin that the drawing is accurate. It’s </w:t>
       </w:r>
       <w:r>
         <w:rPr>
@@ -2857,21 +2563,7 @@
         <w:rPr>
           <w:rFonts w:ascii="Lucida Sans Unicode" w:hAnsi="Lucida Sans Unicode" w:cs="Lucida Sans Unicode"/>
         </w:rPr>
-        <w:t xml:space="preserve">I tend not to use </w:t>
-      </w:r>
-      <w:proofErr w:type="spellStart"/>
-      <w:r>
-        <w:rPr>
-          <w:rFonts w:ascii="Lucida Sans Unicode" w:hAnsi="Lucida Sans Unicode" w:cs="Lucida Sans Unicode"/>
-        </w:rPr>
-        <w:t>KiCad’s</w:t>
-      </w:r>
-      <w:proofErr w:type="spellEnd"/>
-      <w:r>
-        <w:rPr>
-          <w:rFonts w:ascii="Lucida Sans Unicode" w:hAnsi="Lucida Sans Unicode" w:cs="Lucida Sans Unicode"/>
-        </w:rPr>
-        <w:t xml:space="preserve"> libraries for the actual pad drawings, because dimensions are more difficult to verify, but for schematic symbols it’s not really an issue.</w:t>
+        <w:t>I tend not to use KiCad’s libraries for the actual pad drawings, because dimensions are more difficult to verify, but for schematic symbols it’s not really an issue.</w:t>
       </w:r>
     </w:p>
     <w:p>
@@ -2915,21 +2607,7 @@
         <w:rPr>
           <w:rFonts w:ascii="Lucida Sans Unicode" w:hAnsi="Lucida Sans Unicode" w:cs="Lucida Sans Unicode"/>
         </w:rPr>
-        <w:t xml:space="preserve">I also try to stick with common part sizes. For instance, in this project, most of the discreet components (resistors, capacitors, </w:t>
-      </w:r>
-      <w:proofErr w:type="spellStart"/>
-      <w:r>
-        <w:rPr>
-          <w:rFonts w:ascii="Lucida Sans Unicode" w:hAnsi="Lucida Sans Unicode" w:cs="Lucida Sans Unicode"/>
-        </w:rPr>
-        <w:t>etc</w:t>
-      </w:r>
-      <w:proofErr w:type="spellEnd"/>
-      <w:r>
-        <w:rPr>
-          <w:rFonts w:ascii="Lucida Sans Unicode" w:hAnsi="Lucida Sans Unicode" w:cs="Lucida Sans Unicode"/>
-        </w:rPr>
-        <w:t>) are sized 1206 in American (0.126" x 0.063"), which is 3216 in Metric (3.20mm x 1.60mm). Keeping things the same size saves time on the PCB, because it’s easier to work with several components all of the same pad size.</w:t>
+        <w:t>I also try to stick with common part sizes. For instance, in this project, most of the discreet components (resistors, capacitors, etc) are sized 1206 in American (0.126" x 0.063"), which is 3216 in Metric (3.20mm x 1.60mm). Keeping things the same size saves time on the PCB, because it’s easier to work with several components all of the same pad size.</w:t>
       </w:r>
     </w:p>
     <w:p>
@@ -3077,16 +2755,8 @@
         <w:rPr>
           <w:rFonts w:ascii="Lucida Sans Unicode" w:hAnsi="Lucida Sans Unicode" w:cs="Lucida Sans Unicode"/>
         </w:rPr>
-        <w:t xml:space="preserve">Late Entry: Found the problem in the Matrix and corrected it. Just had things linked up </w:t>
-      </w:r>
-      <w:proofErr w:type="gramStart"/>
-      <w:r>
-        <w:rPr>
-          <w:rFonts w:ascii="Lucida Sans Unicode" w:hAnsi="Lucida Sans Unicode" w:cs="Lucida Sans Unicode"/>
-        </w:rPr>
-        <w:t>incorrectly.</w:t>
-      </w:r>
-      <w:proofErr w:type="gramEnd"/>
+        <w:t>Late Entry: Found the problem in the Matrix and corrected it. Just had things linked up incorrectly.</w:t>
+      </w:r>
     </w:p>
     <w:p>
       <w:pPr>
@@ -3104,7 +2774,7 @@
           <w:rFonts w:ascii="Lucida Sans Unicode" w:hAnsi="Lucida Sans Unicode" w:cs="Lucida Sans Unicode"/>
         </w:rPr>
       </w:pPr>
-      <w:bookmarkStart w:id="9" w:name="_Toc329169293"/>
+      <w:bookmarkStart w:id="8" w:name="_Toc332749793"/>
       <w:r>
         <w:rPr>
           <w:rFonts w:ascii="Lucida Sans Unicode" w:hAnsi="Lucida Sans Unicode" w:cs="Lucida Sans Unicode"/>
@@ -3136,28 +2806,20 @@
         </w:rPr>
         <w:t>04</w:t>
       </w:r>
-      <w:bookmarkEnd w:id="9"/>
-    </w:p>
-    <w:p>
-      <w:pPr>
-        <w:spacing w:after="0" w:line="240" w:lineRule="auto"/>
-        <w:rPr>
-          <w:rFonts w:ascii="Lucida Sans Unicode" w:hAnsi="Lucida Sans Unicode" w:cs="Lucida Sans Unicode"/>
-        </w:rPr>
-      </w:pPr>
-      <w:proofErr w:type="gramStart"/>
-      <w:r>
-        <w:rPr>
-          <w:rFonts w:ascii="Lucida Sans Unicode" w:hAnsi="Lucida Sans Unicode" w:cs="Lucida Sans Unicode"/>
-        </w:rPr>
-        <w:t>Worked on fleshing out the schematics this evening.</w:t>
-      </w:r>
-      <w:proofErr w:type="gramEnd"/>
-      <w:r>
-        <w:rPr>
-          <w:rFonts w:ascii="Lucida Sans Unicode" w:hAnsi="Lucida Sans Unicode" w:cs="Lucida Sans Unicode"/>
-        </w:rPr>
-        <w:t xml:space="preserve"> Some of the specifics:</w:t>
+      <w:bookmarkEnd w:id="8"/>
+    </w:p>
+    <w:p>
+      <w:pPr>
+        <w:spacing w:after="0" w:line="240" w:lineRule="auto"/>
+        <w:rPr>
+          <w:rFonts w:ascii="Lucida Sans Unicode" w:hAnsi="Lucida Sans Unicode" w:cs="Lucida Sans Unicode"/>
+        </w:rPr>
+      </w:pPr>
+      <w:r>
+        <w:rPr>
+          <w:rFonts w:ascii="Lucida Sans Unicode" w:hAnsi="Lucida Sans Unicode" w:cs="Lucida Sans Unicode"/>
+        </w:rPr>
+        <w:t>Worked on fleshing out the schematics this evening. Some of the specifics:</w:t>
       </w:r>
     </w:p>
     <w:p>
@@ -3277,21 +2939,7 @@
         <w:rPr>
           <w:rFonts w:ascii="Lucida Sans Unicode" w:hAnsi="Lucida Sans Unicode" w:cs="Lucida Sans Unicode"/>
         </w:rPr>
-        <w:t xml:space="preserve">All that being said, from the list of tasks completed tonight (over about 3 hours), it doesn’t look like much, but I’ve been poring over datasheets, Atmel’s Application Notes (particularly AVR042 which has a bunch of useful little tips about setting up your inputs, reset, ISP, </w:t>
-      </w:r>
-      <w:proofErr w:type="spellStart"/>
-      <w:r>
-        <w:rPr>
-          <w:rFonts w:ascii="Lucida Sans Unicode" w:hAnsi="Lucida Sans Unicode" w:cs="Lucida Sans Unicode"/>
-        </w:rPr>
-        <w:t>etc</w:t>
-      </w:r>
-      <w:proofErr w:type="spellEnd"/>
-      <w:r>
-        <w:rPr>
-          <w:rFonts w:ascii="Lucida Sans Unicode" w:hAnsi="Lucida Sans Unicode" w:cs="Lucida Sans Unicode"/>
-        </w:rPr>
-        <w:t>).</w:t>
+        <w:t>All that being said, from the list of tasks completed tonight (over about 3 hours), it doesn’t look like much, but I’ve been poring over datasheets, Atmel’s Application Notes (particularly AVR042 which has a bunch of useful little tips about setting up your inputs, reset, ISP, etc).</w:t>
       </w:r>
     </w:p>
     <w:p>
@@ -3494,14 +3142,14 @@
           <w:rFonts w:ascii="Lucida Sans Unicode" w:hAnsi="Lucida Sans Unicode" w:cs="Lucida Sans Unicode"/>
         </w:rPr>
       </w:pPr>
-      <w:bookmarkStart w:id="10" w:name="_Toc329169294"/>
+      <w:bookmarkStart w:id="9" w:name="_Toc332749794"/>
       <w:r>
         <w:rPr>
           <w:rFonts w:ascii="Lucida Sans Unicode" w:hAnsi="Lucida Sans Unicode" w:cs="Lucida Sans Unicode"/>
         </w:rPr>
         <w:t>2012/05/05</w:t>
       </w:r>
-      <w:bookmarkEnd w:id="10"/>
+      <w:bookmarkEnd w:id="9"/>
     </w:p>
     <w:p>
       <w:pPr>
@@ -3536,21 +3184,7 @@
         <w:rPr>
           <w:rFonts w:ascii="Lucida Sans Unicode" w:hAnsi="Lucida Sans Unicode" w:cs="Lucida Sans Unicode"/>
         </w:rPr>
-        <w:t>I am working on figuring out the best value for the bypass capacitors for the LED matrix. Atmel’s Touch Sensors Design Guide recommends a typical value of 1nF for bypassing the LEDs, but then notes that this is a "</w:t>
-      </w:r>
-      <w:proofErr w:type="spellStart"/>
-      <w:r>
-        <w:rPr>
-          <w:rFonts w:ascii="Lucida Sans Unicode" w:hAnsi="Lucida Sans Unicode" w:cs="Lucida Sans Unicode"/>
-        </w:rPr>
-        <w:t>Non critical</w:t>
-      </w:r>
-      <w:proofErr w:type="spellEnd"/>
-      <w:r>
-        <w:rPr>
-          <w:rFonts w:ascii="Lucida Sans Unicode" w:hAnsi="Lucida Sans Unicode" w:cs="Lucida Sans Unicode"/>
-        </w:rPr>
-        <w:t xml:space="preserve"> value. The idea is to simply provide a constant low-impedance path as seen by the sensor, on both ends of the LED. Low means less than 1 </w:t>
+        <w:t xml:space="preserve">I am working on figuring out the best value for the bypass capacitors for the LED matrix. Atmel’s Touch Sensors Design Guide recommends a typical value of 1nF for bypassing the LEDs, but then notes that this is a "Non critical value. The idea is to simply provide a constant low-impedance path as seen by the sensor, on both ends of the LED. Low means less than 1 </w:t>
       </w:r>
       <w:r>
         <w:rPr>
@@ -3584,21 +3218,7 @@
         <w:rPr>
           <w:rFonts w:ascii="Lucida Sans Unicode" w:hAnsi="Lucida Sans Unicode" w:cs="Lucida Sans Unicode"/>
         </w:rPr>
-        <w:t xml:space="preserve">But if we run some simple calculations, a 1nF capacitor at </w:t>
-      </w:r>
-      <w:proofErr w:type="gramStart"/>
-      <w:r>
-        <w:rPr>
-          <w:rFonts w:ascii="Lucida Sans Unicode" w:hAnsi="Lucida Sans Unicode" w:cs="Lucida Sans Unicode"/>
-        </w:rPr>
-        <w:t>100kHz</w:t>
-      </w:r>
-      <w:proofErr w:type="gramEnd"/>
-      <w:r>
-        <w:rPr>
-          <w:rFonts w:ascii="Lucida Sans Unicode" w:hAnsi="Lucida Sans Unicode" w:cs="Lucida Sans Unicode"/>
-        </w:rPr>
-        <w:t xml:space="preserve"> has an impedance of about 1.5k</w:t>
+        <w:t>But if we run some simple calculations, a 1nF capacitor at 100kHz has an impedance of about 1.5k</w:t>
       </w:r>
       <w:r>
         <w:rPr>
@@ -3898,21 +3518,7 @@
         <w:rPr>
           <w:rFonts w:ascii="Lucida Sans Unicode" w:hAnsi="Lucida Sans Unicode" w:cs="Lucida Sans Unicode"/>
         </w:rPr>
-        <w:t xml:space="preserve">I continued making minor changes and improvements this evening. I found the best resistor for the pull-ups in the project. Basically, I knew I needed a resistor between 4.7k and 10k, so I went on </w:t>
-      </w:r>
-      <w:proofErr w:type="spellStart"/>
-      <w:r>
-        <w:rPr>
-          <w:rFonts w:ascii="Lucida Sans Unicode" w:hAnsi="Lucida Sans Unicode" w:cs="Lucida Sans Unicode"/>
-        </w:rPr>
-        <w:t>DigiKey</w:t>
-      </w:r>
-      <w:proofErr w:type="spellEnd"/>
-      <w:r>
-        <w:rPr>
-          <w:rFonts w:ascii="Lucida Sans Unicode" w:hAnsi="Lucida Sans Unicode" w:cs="Lucida Sans Unicode"/>
-        </w:rPr>
-        <w:t>, selected all the surface mount resistors with those values able to handle 1/8W or above. Since I need to per board, and I’m currently aiming to produce 500 boards, I sorted by price for quantity 1,000. That showed me a 10k resistor with over 1 million in stock for about 4/10 of a cent each.</w:t>
+        <w:t>I continued making minor changes and improvements this evening. I found the best resistor for the pull-ups in the project. Basically, I knew I needed a resistor between 4.7k and 10k, so I went on DigiKey, selected all the surface mount resistors with those values able to handle 1/8W or above. Since I need to per board, and I’m currently aiming to produce 500 boards, I sorted by price for quantity 1,000. That showed me a 10k resistor with over 1 million in stock for about 4/10 of a cent each.</w:t>
       </w:r>
     </w:p>
     <w:p>
@@ -3956,38 +3562,15 @@
         <w:rPr>
           <w:rFonts w:ascii="Lucida Sans Unicode" w:hAnsi="Lucida Sans Unicode" w:cs="Lucida Sans Unicode"/>
         </w:rPr>
-        <w:t xml:space="preserve">Last, I found a nice little tool today for formatting a Bill of Materials (BOM) generated from </w:t>
-      </w:r>
-      <w:proofErr w:type="spellStart"/>
-      <w:r>
-        <w:rPr>
-          <w:rFonts w:ascii="Lucida Sans Unicode" w:hAnsi="Lucida Sans Unicode" w:cs="Lucida Sans Unicode"/>
-        </w:rPr>
-        <w:t>KiCad</w:t>
-      </w:r>
-      <w:proofErr w:type="spellEnd"/>
-      <w:r>
-        <w:rPr>
-          <w:rFonts w:ascii="Lucida Sans Unicode" w:hAnsi="Lucida Sans Unicode" w:cs="Lucida Sans Unicode"/>
-        </w:rPr>
-        <w:t xml:space="preserve"> into a more useable format. </w:t>
+        <w:t xml:space="preserve">Last, I found a nice little tool today for formatting a Bill of Materials (BOM) generated from KiCad into a more useable format. </w:t>
       </w:r>
       <w:hyperlink r:id="rId10" w:history="1">
-        <w:proofErr w:type="spellStart"/>
         <w:r>
           <w:rPr>
             <w:rStyle w:val="Hyperlink"/>
             <w:rFonts w:ascii="Lucida Sans Unicode" w:hAnsi="Lucida Sans Unicode" w:cs="Lucida Sans Unicode"/>
           </w:rPr>
-          <w:t>KiCAD</w:t>
-        </w:r>
-        <w:proofErr w:type="spellEnd"/>
-        <w:r>
-          <w:rPr>
-            <w:rStyle w:val="Hyperlink"/>
-            <w:rFonts w:ascii="Lucida Sans Unicode" w:hAnsi="Lucida Sans Unicode" w:cs="Lucida Sans Unicode"/>
-          </w:rPr>
-          <w:t xml:space="preserve"> Excel Add-In</w:t>
+          <w:t>KiCAD Excel Add-In</w:t>
         </w:r>
       </w:hyperlink>
       <w:r>
@@ -4013,14 +3596,14 @@
           <w:rFonts w:ascii="Lucida Sans Unicode" w:hAnsi="Lucida Sans Unicode" w:cs="Lucida Sans Unicode"/>
         </w:rPr>
       </w:pPr>
-      <w:bookmarkStart w:id="11" w:name="_Toc329169295"/>
+      <w:bookmarkStart w:id="10" w:name="_Toc332749795"/>
       <w:r>
         <w:rPr>
           <w:rFonts w:ascii="Lucida Sans Unicode" w:hAnsi="Lucida Sans Unicode" w:cs="Lucida Sans Unicode"/>
         </w:rPr>
         <w:t>2012/05/06</w:t>
       </w:r>
-      <w:bookmarkEnd w:id="11"/>
+      <w:bookmarkEnd w:id="10"/>
     </w:p>
     <w:p>
       <w:pPr>
@@ -4039,21 +3622,7 @@
         <w:rPr>
           <w:rFonts w:ascii="Lucida Sans Unicode" w:hAnsi="Lucida Sans Unicode" w:cs="Lucida Sans Unicode"/>
         </w:rPr>
-        <w:t xml:space="preserve"> (Shenzhen </w:t>
-      </w:r>
-      <w:proofErr w:type="spellStart"/>
-      <w:r>
-        <w:rPr>
-          <w:rFonts w:ascii="Lucida Sans Unicode" w:hAnsi="Lucida Sans Unicode" w:cs="Lucida Sans Unicode"/>
-        </w:rPr>
-        <w:t>Puchuangyuan</w:t>
-      </w:r>
-      <w:proofErr w:type="spellEnd"/>
-      <w:r>
-        <w:rPr>
-          <w:rFonts w:ascii="Lucida Sans Unicode" w:hAnsi="Lucida Sans Unicode" w:cs="Lucida Sans Unicode"/>
-        </w:rPr>
-        <w:t xml:space="preserve"> Technology Co. Ltd)</w:t>
+        <w:t xml:space="preserve"> (Shenzhen Puchuangyuan Technology Co. Ltd)</w:t>
       </w:r>
       <w:r>
         <w:rPr>
@@ -4121,14 +3690,14 @@
           <w:rFonts w:ascii="Lucida Sans Unicode" w:hAnsi="Lucida Sans Unicode" w:cs="Lucida Sans Unicode"/>
         </w:rPr>
       </w:pPr>
-      <w:bookmarkStart w:id="12" w:name="_Toc329169296"/>
+      <w:bookmarkStart w:id="11" w:name="_Toc332749796"/>
       <w:r>
         <w:rPr>
           <w:rFonts w:ascii="Lucida Sans Unicode" w:hAnsi="Lucida Sans Unicode" w:cs="Lucida Sans Unicode"/>
         </w:rPr>
         <w:t>2012/05/19</w:t>
       </w:r>
-      <w:bookmarkEnd w:id="12"/>
+      <w:bookmarkEnd w:id="11"/>
     </w:p>
     <w:p>
       <w:pPr>
@@ -4185,21 +3754,7 @@
         <w:rPr>
           <w:rFonts w:ascii="Lucida Sans Unicode" w:hAnsi="Lucida Sans Unicode" w:cs="Lucida Sans Unicode"/>
         </w:rPr>
-        <w:t xml:space="preserve">I installed Atmel Studio 6 and used the QTouch Project Builder to generate the skeleton for this project. It almost feels like cheating. You input how many sensors, which microcontroller you’ll be using, and which pins </w:t>
-      </w:r>
-      <w:proofErr w:type="gramStart"/>
-      <w:r>
-        <w:rPr>
-          <w:rFonts w:ascii="Lucida Sans Unicode" w:hAnsi="Lucida Sans Unicode" w:cs="Lucida Sans Unicode"/>
-        </w:rPr>
-        <w:t>your</w:t>
-      </w:r>
-      <w:proofErr w:type="gramEnd"/>
-      <w:r>
-        <w:rPr>
-          <w:rFonts w:ascii="Lucida Sans Unicode" w:hAnsi="Lucida Sans Unicode" w:cs="Lucida Sans Unicode"/>
-        </w:rPr>
-        <w:t xml:space="preserve"> using for each channel, and it creates a ready-to-go project. This is very convenient, and will cut probably cut a full day or two of development time, since I don’t have to manually fill all this out in the source files. Wizards can be nice sometimes.</w:t>
+        <w:t>I installed Atmel Studio 6 and used the QTouch Project Builder to generate the skeleton for this project. It almost feels like cheating. You input how many sensors, which microcontroller you’ll be using, and which pins your using for each channel, and it creates a ready-to-go project. This is very convenient, and will cut probably cut a full day or two of development time, since I don’t have to manually fill all this out in the source files. Wizards can be nice sometimes.</w:t>
       </w:r>
     </w:p>
     <w:p>
@@ -4218,14 +3773,14 @@
           <w:rFonts w:ascii="Lucida Sans Unicode" w:hAnsi="Lucida Sans Unicode" w:cs="Lucida Sans Unicode"/>
         </w:rPr>
       </w:pPr>
-      <w:bookmarkStart w:id="13" w:name="_Toc329169297"/>
+      <w:bookmarkStart w:id="12" w:name="_Toc332749797"/>
       <w:r>
         <w:rPr>
           <w:rFonts w:ascii="Lucida Sans Unicode" w:hAnsi="Lucida Sans Unicode" w:cs="Lucida Sans Unicode"/>
         </w:rPr>
         <w:t>2012/06/02</w:t>
       </w:r>
-      <w:bookmarkEnd w:id="13"/>
+      <w:bookmarkEnd w:id="12"/>
     </w:p>
     <w:p>
       <w:pPr>
@@ -4321,7 +3876,7 @@
           <w:rFonts w:ascii="Lucida Sans Unicode" w:hAnsi="Lucida Sans Unicode" w:cs="Lucida Sans Unicode"/>
         </w:rPr>
       </w:pPr>
-      <w:bookmarkStart w:id="14" w:name="_Toc329169298"/>
+      <w:bookmarkStart w:id="13" w:name="_Toc332749798"/>
       <w:r>
         <w:rPr>
           <w:rFonts w:ascii="Lucida Sans Unicode" w:hAnsi="Lucida Sans Unicode" w:cs="Lucida Sans Unicode"/>
@@ -4329,7 +3884,7 @@
         <w:lastRenderedPageBreak/>
         <w:t>2012/07/03</w:t>
       </w:r>
-      <w:bookmarkEnd w:id="14"/>
+      <w:bookmarkEnd w:id="13"/>
     </w:p>
     <w:p>
       <w:pPr>
@@ -4407,13 +3962,52 @@
           <w:rFonts w:ascii="Lucida Sans Unicode" w:hAnsi="Lucida Sans Unicode" w:cs="Lucida Sans Unicode"/>
         </w:rPr>
       </w:pPr>
-      <w:bookmarkStart w:id="15" w:name="_Toc329169299"/>
+      <w:bookmarkStart w:id="14" w:name="_Toc332749799"/>
       <w:r>
         <w:rPr>
           <w:rFonts w:ascii="Lucida Sans Unicode" w:hAnsi="Lucida Sans Unicode" w:cs="Lucida Sans Unicode"/>
         </w:rPr>
         <w:t>2012/07/04</w:t>
       </w:r>
+      <w:bookmarkEnd w:id="14"/>
+    </w:p>
+    <w:p>
+      <w:pPr>
+        <w:spacing w:after="0" w:line="240" w:lineRule="auto"/>
+        <w:rPr>
+          <w:rFonts w:ascii="Lucida Sans Unicode" w:hAnsi="Lucida Sans Unicode" w:cs="Lucida Sans Unicode"/>
+        </w:rPr>
+      </w:pPr>
+      <w:r>
+        <w:rPr>
+          <w:rFonts w:ascii="Lucida Sans Unicode" w:hAnsi="Lucida Sans Unicode" w:cs="Lucida Sans Unicode"/>
+        </w:rPr>
+        <w:t>Getting started on the actual schematic portion of the sliders, I realized the ATTiny84 just doesn’t have enough pins to provide that functionality, and also communicate with the main board effectively. For this reason, I’ve switched to the ATMega168, which has pins to spare, but costs about 50% more than the ATTiny84.</w:t>
+      </w:r>
+    </w:p>
+    <w:p>
+      <w:pPr>
+        <w:spacing w:after="0" w:line="240" w:lineRule="auto"/>
+        <w:rPr>
+          <w:rFonts w:ascii="Lucida Sans Unicode" w:hAnsi="Lucida Sans Unicode" w:cs="Lucida Sans Unicode"/>
+        </w:rPr>
+      </w:pPr>
+    </w:p>
+    <w:p>
+      <w:pPr>
+        <w:pStyle w:val="Heading1"/>
+        <w:spacing w:before="0" w:line="240" w:lineRule="auto"/>
+        <w:rPr>
+          <w:rFonts w:ascii="Lucida Sans Unicode" w:hAnsi="Lucida Sans Unicode" w:cs="Lucida Sans Unicode"/>
+        </w:rPr>
+      </w:pPr>
+      <w:bookmarkStart w:id="15" w:name="_Toc332749800"/>
+      <w:r>
+        <w:rPr>
+          <w:rFonts w:ascii="Lucida Sans Unicode" w:hAnsi="Lucida Sans Unicode" w:cs="Lucida Sans Unicode"/>
+        </w:rPr>
+        <w:t>2012/08/14</w:t>
+      </w:r>
       <w:bookmarkEnd w:id="15"/>
     </w:p>
     <w:p>
@@ -4427,7 +4021,135 @@
         <w:rPr>
           <w:rFonts w:ascii="Lucida Sans Unicode" w:hAnsi="Lucida Sans Unicode" w:cs="Lucida Sans Unicode"/>
         </w:rPr>
-        <w:t>Getting started on the actual schematic portion of the sliders, I realized the ATTiny84 just doesn’t have enough pins to provide that functionality, and also communicate with the main board effectively. For this reason, I’ve switched to the ATMega168, which has pins to spare, but costs about 50% more than the ATTiny84.</w:t>
+        <w:t>I’ve been working a lot on the precursor to this project (Chameleon), and after several successful tests, I’m going to start shifting focus back to this.</w:t>
+      </w:r>
+    </w:p>
+    <w:p>
+      <w:pPr>
+        <w:spacing w:after="0" w:line="240" w:lineRule="auto"/>
+        <w:rPr>
+          <w:rFonts w:ascii="Lucida Sans Unicode" w:hAnsi="Lucida Sans Unicode" w:cs="Lucida Sans Unicode"/>
+        </w:rPr>
+      </w:pPr>
+    </w:p>
+    <w:p>
+      <w:pPr>
+        <w:spacing w:after="0" w:line="240" w:lineRule="auto"/>
+        <w:rPr>
+          <w:rFonts w:ascii="Lucida Sans Unicode" w:hAnsi="Lucida Sans Unicode" w:cs="Lucida Sans Unicode"/>
+        </w:rPr>
+      </w:pPr>
+      <w:r>
+        <w:rPr>
+          <w:rFonts w:ascii="Lucida Sans Unicode" w:hAnsi="Lucida Sans Unicode" w:cs="Lucida Sans Unicode"/>
+        </w:rPr>
+        <w:t>From that project, I now know that the ideal current limiting resistors for the LEDs are 330 Ohms for Red, and 220 Ohms for Blue or Green.</w:t>
+      </w:r>
+      <w:r>
+        <w:rPr>
+          <w:rFonts w:ascii="Lucida Sans Unicode" w:hAnsi="Lucida Sans Unicode" w:cs="Lucida Sans Unicode"/>
+        </w:rPr>
+        <w:t xml:space="preserve"> </w:t>
+      </w:r>
+      <w:r>
+        <w:rPr>
+          <w:rFonts w:ascii="Lucida Sans Unicode" w:hAnsi="Lucida Sans Unicode" w:cs="Lucida Sans Unicode"/>
+        </w:rPr>
+        <w:t>I’ve also experienced the challenges of finding the best component values for an</w:t>
+      </w:r>
+      <w:r>
+        <w:rPr>
+          <w:rFonts w:ascii="Lucida Sans Unicode" w:hAnsi="Lucida Sans Unicode" w:cs="Lucida Sans Unicode"/>
+        </w:rPr>
+        <w:t xml:space="preserve"> I2C bus. Many other lessons have been learned as well, and will be explained and incorporated into this project as I progress.</w:t>
+      </w:r>
+    </w:p>
+    <w:p>
+      <w:pPr>
+        <w:spacing w:after="0" w:line="240" w:lineRule="auto"/>
+        <w:rPr>
+          <w:rFonts w:ascii="Lucida Sans Unicode" w:hAnsi="Lucida Sans Unicode" w:cs="Lucida Sans Unicode"/>
+        </w:rPr>
+      </w:pPr>
+    </w:p>
+    <w:p>
+      <w:pPr>
+        <w:spacing w:after="0" w:line="240" w:lineRule="auto"/>
+        <w:rPr>
+          <w:rFonts w:ascii="Lucida Sans Unicode" w:hAnsi="Lucida Sans Unicode" w:cs="Lucida Sans Unicode"/>
+        </w:rPr>
+      </w:pPr>
+      <w:r>
+        <w:rPr>
+          <w:rFonts w:ascii="Lucida Sans Unicode" w:hAnsi="Lucida Sans Unicode" w:cs="Lucida Sans Unicode"/>
+        </w:rPr>
+        <w:t>While the test board with 4 sensors is the next step in the progression toward a full Pong.0 board, I did start fleshing out the schematics for the main project today, including placing the main microcontroller and the basic power block.</w:t>
+      </w:r>
+    </w:p>
+    <w:p>
+      <w:pPr>
+        <w:spacing w:after="0" w:line="240" w:lineRule="auto"/>
+        <w:rPr>
+          <w:rFonts w:ascii="Lucida Sans Unicode" w:hAnsi="Lucida Sans Unicode" w:cs="Lucida Sans Unicode"/>
+        </w:rPr>
+      </w:pPr>
+    </w:p>
+    <w:p>
+      <w:pPr>
+        <w:spacing w:after="0" w:line="240" w:lineRule="auto"/>
+        <w:rPr>
+          <w:rFonts w:ascii="Lucida Sans Unicode" w:hAnsi="Lucida Sans Unicode" w:cs="Lucida Sans Unicode"/>
+        </w:rPr>
+      </w:pPr>
+      <w:r>
+        <w:rPr>
+          <w:rFonts w:ascii="Lucida Sans Unicode" w:hAnsi="Lucida Sans Unicode" w:cs="Lucida Sans Unicode"/>
+        </w:rPr>
+        <w:t xml:space="preserve">I also found an error in the Test board. The sample pin (SMP) for QMatrix should be a </w:t>
+      </w:r>
+      <w:r>
+        <w:rPr>
+          <w:rFonts w:ascii="Lucida Sans Unicode" w:hAnsi="Lucida Sans Unicode" w:cs="Lucida Sans Unicode"/>
+        </w:rPr>
+        <w:t>pin within the port that has the ADC, which in this case is Port A. SMP was in Port B</w:t>
+      </w:r>
+      <w:r>
+        <w:rPr>
+          <w:rFonts w:ascii="Lucida Sans Unicode" w:hAnsi="Lucida Sans Unicode" w:cs="Lucida Sans Unicode"/>
+        </w:rPr>
+        <w:t xml:space="preserve"> (B1)</w:t>
+      </w:r>
+      <w:r>
+        <w:rPr>
+          <w:rFonts w:ascii="Lucida Sans Unicode" w:hAnsi="Lucida Sans Unicode" w:cs="Lucida Sans Unicode"/>
+        </w:rPr>
+        <w:t xml:space="preserve">. I’ve </w:t>
+      </w:r>
+      <w:r>
+        <w:rPr>
+          <w:rFonts w:ascii="Lucida Sans Unicode" w:hAnsi="Lucida Sans Unicode" w:cs="Lucida Sans Unicode"/>
+        </w:rPr>
+        <w:t xml:space="preserve">now </w:t>
+      </w:r>
+      <w:r>
+        <w:rPr>
+          <w:rFonts w:ascii="Lucida Sans Unicode" w:hAnsi="Lucida Sans Unicode" w:cs="Lucida Sans Unicode"/>
+        </w:rPr>
+        <w:t>modified this on the schematic and in the code</w:t>
+      </w:r>
+      <w:r>
+        <w:rPr>
+          <w:rFonts w:ascii="Lucida Sans Unicode" w:hAnsi="Lucida Sans Unicode" w:cs="Lucida Sans Unicode"/>
+        </w:rPr>
+        <w:t xml:space="preserve"> (Changed to A1)</w:t>
+      </w:r>
+      <w:bookmarkStart w:id="16" w:name="_GoBack"/>
+      <w:bookmarkEnd w:id="16"/>
+      <w:r>
+        <w:rPr>
+          <w:rFonts w:ascii="Lucida Sans Unicode" w:hAnsi="Lucida Sans Unicode" w:cs="Lucida Sans Unicode"/>
+        </w:rPr>
+        <w:t>.</w:t>
       </w:r>
     </w:p>
     <w:sectPr>
@@ -5570,7 +5292,7 @@
 </file>
 
 <file path=customXml/itemProps1.xml><?xml version="1.0" encoding="utf-8"?>
-<ds:datastoreItem xmlns:ds="http://schemas.openxmlformats.org/officeDocument/2006/customXml" ds:itemID="{198DFBF0-46D4-4BE8-BC02-95888536C264}">
+<ds:datastoreItem xmlns:ds="http://schemas.openxmlformats.org/officeDocument/2006/customXml" ds:itemID="{DEA3CDAF-5F62-4F0F-B420-EEEADBBF7B3D}">
   <ds:schemaRefs>
     <ds:schemaRef ds:uri="http://schemas.openxmlformats.org/officeDocument/2006/bibliography"/>
   </ds:schemaRefs>

</xml_diff>

<commit_message>
Forgot to include updated Project Log in last push
</commit_message>
<xml_diff>
--- a/Notes/Pong.0 Project Log.docx
+++ b/Notes/Pong.0 Project Log.docx
@@ -250,6 +250,8 @@
             </w:rPr>
             <w:t>Contents</w:t>
           </w:r>
+          <w:bookmarkStart w:id="0" w:name="_GoBack"/>
+          <w:bookmarkEnd w:id="0"/>
         </w:p>
         <w:p>
           <w:pPr>
@@ -280,7 +282,7 @@
             </w:rPr>
             <w:fldChar w:fldCharType="separate"/>
           </w:r>
-          <w:hyperlink w:anchor="_Toc332749785" w:history="1">
+          <w:hyperlink w:anchor="_Toc332921945" w:history="1">
             <w:r>
               <w:rPr>
                 <w:rStyle w:val="Hyperlink"/>
@@ -308,7 +310,7 @@
                 <w:noProof/>
                 <w:webHidden/>
               </w:rPr>
-              <w:instrText xml:space="preserve"> PAGEREF _Toc332749785 \h </w:instrText>
+              <w:instrText xml:space="preserve"> PAGEREF _Toc332921945 \h </w:instrText>
             </w:r>
             <w:r>
               <w:rPr>
@@ -350,7 +352,7 @@
               <w:noProof/>
             </w:rPr>
           </w:pPr>
-          <w:hyperlink w:anchor="_Toc332749786" w:history="1">
+          <w:hyperlink w:anchor="_Toc332921946" w:history="1">
             <w:r>
               <w:rPr>
                 <w:rStyle w:val="Hyperlink"/>
@@ -378,7 +380,7 @@
                 <w:noProof/>
                 <w:webHidden/>
               </w:rPr>
-              <w:instrText xml:space="preserve"> PAGEREF _Toc332749786 \h </w:instrText>
+              <w:instrText xml:space="preserve"> PAGEREF _Toc332921946 \h </w:instrText>
             </w:r>
             <w:r>
               <w:rPr>
@@ -420,7 +422,7 @@
               <w:noProof/>
             </w:rPr>
           </w:pPr>
-          <w:hyperlink w:anchor="_Toc332749787" w:history="1">
+          <w:hyperlink w:anchor="_Toc332921947" w:history="1">
             <w:r>
               <w:rPr>
                 <w:rStyle w:val="Hyperlink"/>
@@ -448,7 +450,7 @@
                 <w:noProof/>
                 <w:webHidden/>
               </w:rPr>
-              <w:instrText xml:space="preserve"> PAGEREF _Toc332749787 \h </w:instrText>
+              <w:instrText xml:space="preserve"> PAGEREF _Toc332921947 \h </w:instrText>
             </w:r>
             <w:r>
               <w:rPr>
@@ -490,7 +492,7 @@
               <w:noProof/>
             </w:rPr>
           </w:pPr>
-          <w:hyperlink w:anchor="_Toc332749788" w:history="1">
+          <w:hyperlink w:anchor="_Toc332921948" w:history="1">
             <w:r>
               <w:rPr>
                 <w:rStyle w:val="Hyperlink"/>
@@ -518,7 +520,7 @@
                 <w:noProof/>
                 <w:webHidden/>
               </w:rPr>
-              <w:instrText xml:space="preserve"> PAGEREF _Toc332749788 \h </w:instrText>
+              <w:instrText xml:space="preserve"> PAGEREF _Toc332921948 \h </w:instrText>
             </w:r>
             <w:r>
               <w:rPr>
@@ -560,7 +562,7 @@
               <w:noProof/>
             </w:rPr>
           </w:pPr>
-          <w:hyperlink w:anchor="_Toc332749789" w:history="1">
+          <w:hyperlink w:anchor="_Toc332921949" w:history="1">
             <w:r>
               <w:rPr>
                 <w:rStyle w:val="Hyperlink"/>
@@ -588,7 +590,7 @@
                 <w:noProof/>
                 <w:webHidden/>
               </w:rPr>
-              <w:instrText xml:space="preserve"> PAGEREF _Toc332749789 \h </w:instrText>
+              <w:instrText xml:space="preserve"> PAGEREF _Toc332921949 \h </w:instrText>
             </w:r>
             <w:r>
               <w:rPr>
@@ -630,7 +632,7 @@
               <w:noProof/>
             </w:rPr>
           </w:pPr>
-          <w:hyperlink w:anchor="_Toc332749790" w:history="1">
+          <w:hyperlink w:anchor="_Toc332921950" w:history="1">
             <w:r>
               <w:rPr>
                 <w:rStyle w:val="Hyperlink"/>
@@ -658,7 +660,7 @@
                 <w:noProof/>
                 <w:webHidden/>
               </w:rPr>
-              <w:instrText xml:space="preserve"> PAGEREF _Toc332749790 \h </w:instrText>
+              <w:instrText xml:space="preserve"> PAGEREF _Toc332921950 \h </w:instrText>
             </w:r>
             <w:r>
               <w:rPr>
@@ -700,7 +702,7 @@
               <w:noProof/>
             </w:rPr>
           </w:pPr>
-          <w:hyperlink w:anchor="_Toc332749791" w:history="1">
+          <w:hyperlink w:anchor="_Toc332921951" w:history="1">
             <w:r>
               <w:rPr>
                 <w:rStyle w:val="Hyperlink"/>
@@ -728,7 +730,7 @@
                 <w:noProof/>
                 <w:webHidden/>
               </w:rPr>
-              <w:instrText xml:space="preserve"> PAGEREF _Toc332749791 \h </w:instrText>
+              <w:instrText xml:space="preserve"> PAGEREF _Toc332921951 \h </w:instrText>
             </w:r>
             <w:r>
               <w:rPr>
@@ -770,7 +772,7 @@
               <w:noProof/>
             </w:rPr>
           </w:pPr>
-          <w:hyperlink w:anchor="_Toc332749792" w:history="1">
+          <w:hyperlink w:anchor="_Toc332921952" w:history="1">
             <w:r>
               <w:rPr>
                 <w:rStyle w:val="Hyperlink"/>
@@ -798,7 +800,7 @@
                 <w:noProof/>
                 <w:webHidden/>
               </w:rPr>
-              <w:instrText xml:space="preserve"> PAGEREF _Toc332749792 \h </w:instrText>
+              <w:instrText xml:space="preserve"> PAGEREF _Toc332921952 \h </w:instrText>
             </w:r>
             <w:r>
               <w:rPr>
@@ -840,7 +842,7 @@
               <w:noProof/>
             </w:rPr>
           </w:pPr>
-          <w:hyperlink w:anchor="_Toc332749793" w:history="1">
+          <w:hyperlink w:anchor="_Toc332921953" w:history="1">
             <w:r>
               <w:rPr>
                 <w:rStyle w:val="Hyperlink"/>
@@ -868,7 +870,7 @@
                 <w:noProof/>
                 <w:webHidden/>
               </w:rPr>
-              <w:instrText xml:space="preserve"> PAGEREF _Toc332749793 \h </w:instrText>
+              <w:instrText xml:space="preserve"> PAGEREF _Toc332921953 \h </w:instrText>
             </w:r>
             <w:r>
               <w:rPr>
@@ -910,7 +912,7 @@
               <w:noProof/>
             </w:rPr>
           </w:pPr>
-          <w:hyperlink w:anchor="_Toc332749794" w:history="1">
+          <w:hyperlink w:anchor="_Toc332921954" w:history="1">
             <w:r>
               <w:rPr>
                 <w:rStyle w:val="Hyperlink"/>
@@ -938,7 +940,7 @@
                 <w:noProof/>
                 <w:webHidden/>
               </w:rPr>
-              <w:instrText xml:space="preserve"> PAGEREF _Toc332749794 \h </w:instrText>
+              <w:instrText xml:space="preserve"> PAGEREF _Toc332921954 \h </w:instrText>
             </w:r>
             <w:r>
               <w:rPr>
@@ -980,7 +982,7 @@
               <w:noProof/>
             </w:rPr>
           </w:pPr>
-          <w:hyperlink w:anchor="_Toc332749795" w:history="1">
+          <w:hyperlink w:anchor="_Toc332921955" w:history="1">
             <w:r>
               <w:rPr>
                 <w:rStyle w:val="Hyperlink"/>
@@ -1008,7 +1010,7 @@
                 <w:noProof/>
                 <w:webHidden/>
               </w:rPr>
-              <w:instrText xml:space="preserve"> PAGEREF _Toc332749795 \h </w:instrText>
+              <w:instrText xml:space="preserve"> PAGEREF _Toc332921955 \h </w:instrText>
             </w:r>
             <w:r>
               <w:rPr>
@@ -1050,7 +1052,7 @@
               <w:noProof/>
             </w:rPr>
           </w:pPr>
-          <w:hyperlink w:anchor="_Toc332749796" w:history="1">
+          <w:hyperlink w:anchor="_Toc332921956" w:history="1">
             <w:r>
               <w:rPr>
                 <w:rStyle w:val="Hyperlink"/>
@@ -1078,7 +1080,7 @@
                 <w:noProof/>
                 <w:webHidden/>
               </w:rPr>
-              <w:instrText xml:space="preserve"> PAGEREF _Toc332749796 \h </w:instrText>
+              <w:instrText xml:space="preserve"> PAGEREF _Toc332921956 \h </w:instrText>
             </w:r>
             <w:r>
               <w:rPr>
@@ -1120,7 +1122,7 @@
               <w:noProof/>
             </w:rPr>
           </w:pPr>
-          <w:hyperlink w:anchor="_Toc332749797" w:history="1">
+          <w:hyperlink w:anchor="_Toc332921957" w:history="1">
             <w:r>
               <w:rPr>
                 <w:rStyle w:val="Hyperlink"/>
@@ -1148,7 +1150,7 @@
                 <w:noProof/>
                 <w:webHidden/>
               </w:rPr>
-              <w:instrText xml:space="preserve"> PAGEREF _Toc332749797 \h </w:instrText>
+              <w:instrText xml:space="preserve"> PAGEREF _Toc332921957 \h </w:instrText>
             </w:r>
             <w:r>
               <w:rPr>
@@ -1190,7 +1192,7 @@
               <w:noProof/>
             </w:rPr>
           </w:pPr>
-          <w:hyperlink w:anchor="_Toc332749798" w:history="1">
+          <w:hyperlink w:anchor="_Toc332921958" w:history="1">
             <w:r>
               <w:rPr>
                 <w:rStyle w:val="Hyperlink"/>
@@ -1218,7 +1220,7 @@
                 <w:noProof/>
                 <w:webHidden/>
               </w:rPr>
-              <w:instrText xml:space="preserve"> PAGEREF _Toc332749798 \h </w:instrText>
+              <w:instrText xml:space="preserve"> PAGEREF _Toc332921958 \h </w:instrText>
             </w:r>
             <w:r>
               <w:rPr>
@@ -1260,7 +1262,7 @@
               <w:noProof/>
             </w:rPr>
           </w:pPr>
-          <w:hyperlink w:anchor="_Toc332749799" w:history="1">
+          <w:hyperlink w:anchor="_Toc332921959" w:history="1">
             <w:r>
               <w:rPr>
                 <w:rStyle w:val="Hyperlink"/>
@@ -1288,7 +1290,7 @@
                 <w:noProof/>
                 <w:webHidden/>
               </w:rPr>
-              <w:instrText xml:space="preserve"> PAGEREF _Toc332749799 \h </w:instrText>
+              <w:instrText xml:space="preserve"> PAGEREF _Toc332921959 \h </w:instrText>
             </w:r>
             <w:r>
               <w:rPr>
@@ -1330,7 +1332,7 @@
               <w:noProof/>
             </w:rPr>
           </w:pPr>
-          <w:hyperlink w:anchor="_Toc332749800" w:history="1">
+          <w:hyperlink w:anchor="_Toc332921960" w:history="1">
             <w:r>
               <w:rPr>
                 <w:rStyle w:val="Hyperlink"/>
@@ -1358,7 +1360,77 @@
                 <w:noProof/>
                 <w:webHidden/>
               </w:rPr>
-              <w:instrText xml:space="preserve"> PAGEREF _Toc332749800 \h </w:instrText>
+              <w:instrText xml:space="preserve"> PAGEREF _Toc332921960 \h </w:instrText>
+            </w:r>
+            <w:r>
+              <w:rPr>
+                <w:noProof/>
+                <w:webHidden/>
+              </w:rPr>
+            </w:r>
+            <w:r>
+              <w:rPr>
+                <w:noProof/>
+                <w:webHidden/>
+              </w:rPr>
+              <w:fldChar w:fldCharType="separate"/>
+            </w:r>
+            <w:r>
+              <w:rPr>
+                <w:noProof/>
+                <w:webHidden/>
+              </w:rPr>
+              <w:t>12</w:t>
+            </w:r>
+            <w:r>
+              <w:rPr>
+                <w:noProof/>
+                <w:webHidden/>
+              </w:rPr>
+              <w:fldChar w:fldCharType="end"/>
+            </w:r>
+          </w:hyperlink>
+        </w:p>
+        <w:p>
+          <w:pPr>
+            <w:pStyle w:val="TOC1"/>
+            <w:tabs>
+              <w:tab w:val="right" w:leader="dot" w:pos="9350"/>
+            </w:tabs>
+            <w:rPr>
+              <w:rFonts w:asciiTheme="minorHAnsi" w:eastAsiaTheme="minorEastAsia" w:hAnsiTheme="minorHAnsi" w:cstheme="minorBidi"/>
+              <w:noProof/>
+            </w:rPr>
+          </w:pPr>
+          <w:hyperlink w:anchor="_Toc332921961" w:history="1">
+            <w:r>
+              <w:rPr>
+                <w:rStyle w:val="Hyperlink"/>
+                <w:rFonts w:ascii="Lucida Sans Unicode" w:hAnsi="Lucida Sans Unicode" w:cs="Lucida Sans Unicode"/>
+                <w:noProof/>
+              </w:rPr>
+              <w:t>2012/05/16</w:t>
+            </w:r>
+            <w:r>
+              <w:rPr>
+                <w:noProof/>
+                <w:webHidden/>
+              </w:rPr>
+              <w:tab/>
+            </w:r>
+            <w:r>
+              <w:rPr>
+                <w:noProof/>
+                <w:webHidden/>
+              </w:rPr>
+              <w:fldChar w:fldCharType="begin"/>
+            </w:r>
+            <w:r>
+              <w:rPr>
+                <w:noProof/>
+                <w:webHidden/>
+              </w:rPr>
+              <w:instrText xml:space="preserve"> PAGEREF _Toc332921961 \h </w:instrText>
             </w:r>
             <w:r>
               <w:rPr>
@@ -1434,7 +1506,7 @@
           <w:rFonts w:ascii="Lucida Sans Unicode" w:hAnsi="Lucida Sans Unicode" w:cs="Lucida Sans Unicode"/>
         </w:rPr>
       </w:pPr>
-      <w:bookmarkStart w:id="0" w:name="_Toc332749785"/>
+      <w:bookmarkStart w:id="1" w:name="_Toc332921945"/>
       <w:r>
         <w:rPr>
           <w:rFonts w:ascii="Lucida Sans Unicode" w:hAnsi="Lucida Sans Unicode" w:cs="Lucida Sans Unicode"/>
@@ -1442,7 +1514,7 @@
         <w:lastRenderedPageBreak/>
         <w:t>2012/04/21</w:t>
       </w:r>
-      <w:bookmarkEnd w:id="0"/>
+      <w:bookmarkEnd w:id="1"/>
     </w:p>
     <w:p>
       <w:pPr>
@@ -1474,22 +1546,23 @@
           <w:rFonts w:ascii="Lucida Sans Unicode" w:hAnsi="Lucida Sans Unicode" w:cs="Lucida Sans Unicode"/>
         </w:rPr>
       </w:pPr>
-      <w:bookmarkStart w:id="1" w:name="_Toc332749786"/>
+      <w:bookmarkStart w:id="2" w:name="_Toc332921946"/>
       <w:r>
         <w:rPr>
           <w:rFonts w:ascii="Lucida Sans Unicode" w:hAnsi="Lucida Sans Unicode" w:cs="Lucida Sans Unicode"/>
         </w:rPr>
         <w:t>2012/04/22</w:t>
       </w:r>
-      <w:bookmarkEnd w:id="1"/>
-    </w:p>
-    <w:p>
-      <w:pPr>
-        <w:spacing w:after="0" w:line="240" w:lineRule="auto"/>
-        <w:rPr>
-          <w:rFonts w:ascii="Lucida Sans Unicode" w:hAnsi="Lucida Sans Unicode" w:cs="Lucida Sans Unicode"/>
-        </w:rPr>
-      </w:pPr>
+      <w:bookmarkEnd w:id="2"/>
+    </w:p>
+    <w:p>
+      <w:pPr>
+        <w:spacing w:after="0" w:line="240" w:lineRule="auto"/>
+        <w:rPr>
+          <w:rFonts w:ascii="Lucida Sans Unicode" w:hAnsi="Lucida Sans Unicode" w:cs="Lucida Sans Unicode"/>
+        </w:rPr>
+      </w:pPr>
+      <w:proofErr w:type="gramStart"/>
       <w:r>
         <w:rPr>
           <w:rFonts w:ascii="Lucida Sans Unicode" w:hAnsi="Lucida Sans Unicode" w:cs="Lucida Sans Unicode"/>
@@ -1506,29 +1579,64 @@
         <w:rPr>
           <w:rFonts w:ascii="Lucida Sans Unicode" w:hAnsi="Lucida Sans Unicode" w:cs="Lucida Sans Unicode"/>
         </w:rPr>
-        <w:t xml:space="preserve"> information from Atmel and my past QTouch experience. BOM will focus on parts to be used in both the test board and final design.</w:t>
-      </w:r>
-    </w:p>
-    <w:p>
-      <w:pPr>
-        <w:spacing w:after="0" w:line="240" w:lineRule="auto"/>
-        <w:rPr>
-          <w:rFonts w:ascii="Lucida Sans Unicode" w:hAnsi="Lucida Sans Unicode" w:cs="Lucida Sans Unicode"/>
-        </w:rPr>
-      </w:pPr>
-    </w:p>
-    <w:p>
-      <w:pPr>
-        <w:spacing w:after="0" w:line="240" w:lineRule="auto"/>
-        <w:rPr>
-          <w:rFonts w:ascii="Lucida Sans Unicode" w:hAnsi="Lucida Sans Unicode" w:cs="Lucida Sans Unicode"/>
-        </w:rPr>
-      </w:pPr>
-      <w:r>
-        <w:rPr>
-          <w:rFonts w:ascii="Lucida Sans Unicode" w:hAnsi="Lucida Sans Unicode" w:cs="Lucida Sans Unicode"/>
-        </w:rPr>
-        <w:t>BPS needs a better name. Going to have to brainstorm. Beer Pong Sense works well as a code name of sorts, like Microsoft's Longhorn, but it doesn't have much of a ring to it.</w:t>
+        <w:t xml:space="preserve"> information from Atmel and my past </w:t>
+      </w:r>
+      <w:proofErr w:type="spellStart"/>
+      <w:r>
+        <w:rPr>
+          <w:rFonts w:ascii="Lucida Sans Unicode" w:hAnsi="Lucida Sans Unicode" w:cs="Lucida Sans Unicode"/>
+        </w:rPr>
+        <w:t>QTouch</w:t>
+      </w:r>
+      <w:proofErr w:type="spellEnd"/>
+      <w:r>
+        <w:rPr>
+          <w:rFonts w:ascii="Lucida Sans Unicode" w:hAnsi="Lucida Sans Unicode" w:cs="Lucida Sans Unicode"/>
+        </w:rPr>
+        <w:t xml:space="preserve"> experience.</w:t>
+      </w:r>
+      <w:proofErr w:type="gramEnd"/>
+      <w:r>
+        <w:rPr>
+          <w:rFonts w:ascii="Lucida Sans Unicode" w:hAnsi="Lucida Sans Unicode" w:cs="Lucida Sans Unicode"/>
+        </w:rPr>
+        <w:t xml:space="preserve"> BOM will focus on parts to be used in both the test board and final design.</w:t>
+      </w:r>
+    </w:p>
+    <w:p>
+      <w:pPr>
+        <w:spacing w:after="0" w:line="240" w:lineRule="auto"/>
+        <w:rPr>
+          <w:rFonts w:ascii="Lucida Sans Unicode" w:hAnsi="Lucida Sans Unicode" w:cs="Lucida Sans Unicode"/>
+        </w:rPr>
+      </w:pPr>
+    </w:p>
+    <w:p>
+      <w:pPr>
+        <w:spacing w:after="0" w:line="240" w:lineRule="auto"/>
+        <w:rPr>
+          <w:rFonts w:ascii="Lucida Sans Unicode" w:hAnsi="Lucida Sans Unicode" w:cs="Lucida Sans Unicode"/>
+        </w:rPr>
+      </w:pPr>
+      <w:r>
+        <w:rPr>
+          <w:rFonts w:ascii="Lucida Sans Unicode" w:hAnsi="Lucida Sans Unicode" w:cs="Lucida Sans Unicode"/>
+        </w:rPr>
+        <w:t xml:space="preserve">BPS needs a better name. </w:t>
+      </w:r>
+      <w:proofErr w:type="gramStart"/>
+      <w:r>
+        <w:rPr>
+          <w:rFonts w:ascii="Lucida Sans Unicode" w:hAnsi="Lucida Sans Unicode" w:cs="Lucida Sans Unicode"/>
+        </w:rPr>
+        <w:t>Going to have to brainstorm.</w:t>
+      </w:r>
+      <w:proofErr w:type="gramEnd"/>
+      <w:r>
+        <w:rPr>
+          <w:rFonts w:ascii="Lucida Sans Unicode" w:hAnsi="Lucida Sans Unicode" w:cs="Lucida Sans Unicode"/>
+        </w:rPr>
+        <w:t xml:space="preserve"> Beer Pong Sense works well as a code name of sorts, like Microsoft's Longhorn, but it doesn't have much of a ring to it.</w:t>
       </w:r>
     </w:p>
     <w:p>
@@ -1547,14 +1655,14 @@
           <w:rFonts w:ascii="Lucida Sans Unicode" w:hAnsi="Lucida Sans Unicode" w:cs="Lucida Sans Unicode"/>
         </w:rPr>
       </w:pPr>
-      <w:bookmarkStart w:id="2" w:name="_Toc332749787"/>
+      <w:bookmarkStart w:id="3" w:name="_Toc332921947"/>
       <w:r>
         <w:rPr>
           <w:rFonts w:ascii="Lucida Sans Unicode" w:hAnsi="Lucida Sans Unicode" w:cs="Lucida Sans Unicode"/>
         </w:rPr>
         <w:t>2012/04/24</w:t>
       </w:r>
-      <w:bookmarkEnd w:id="2"/>
+      <w:bookmarkEnd w:id="3"/>
     </w:p>
     <w:p>
       <w:pPr>
@@ -1609,7 +1717,39 @@
           <w:rFonts w:ascii="Lucida Sans Unicode" w:hAnsi="Lucida Sans Unicode" w:cs="Lucida Sans Unicode"/>
           <w:b/>
         </w:rPr>
-        <w:t>AVR Microcontroller capable of QMatrix/QTouch and with a good amount of memory and peripherals for hacking</w:t>
+        <w:t xml:space="preserve">AVR Microcontroller capable of </w:t>
+      </w:r>
+      <w:proofErr w:type="spellStart"/>
+      <w:r>
+        <w:rPr>
+          <w:rFonts w:ascii="Lucida Sans Unicode" w:hAnsi="Lucida Sans Unicode" w:cs="Lucida Sans Unicode"/>
+          <w:b/>
+        </w:rPr>
+        <w:t>QMatrix</w:t>
+      </w:r>
+      <w:proofErr w:type="spellEnd"/>
+      <w:r>
+        <w:rPr>
+          <w:rFonts w:ascii="Lucida Sans Unicode" w:hAnsi="Lucida Sans Unicode" w:cs="Lucida Sans Unicode"/>
+          <w:b/>
+        </w:rPr>
+        <w:t>/</w:t>
+      </w:r>
+      <w:proofErr w:type="spellStart"/>
+      <w:r>
+        <w:rPr>
+          <w:rFonts w:ascii="Lucida Sans Unicode" w:hAnsi="Lucida Sans Unicode" w:cs="Lucida Sans Unicode"/>
+          <w:b/>
+        </w:rPr>
+        <w:t>QTouch</w:t>
+      </w:r>
+      <w:proofErr w:type="spellEnd"/>
+      <w:r>
+        <w:rPr>
+          <w:rFonts w:ascii="Lucida Sans Unicode" w:hAnsi="Lucida Sans Unicode" w:cs="Lucida Sans Unicode"/>
+          <w:b/>
+        </w:rPr>
+        <w:t xml:space="preserve"> and with a good amount of memory and peripherals for hacking</w:t>
       </w:r>
     </w:p>
     <w:p>
@@ -1665,21 +1805,91 @@
         <w:rPr>
           <w:rFonts w:ascii="Lucida Sans Unicode" w:hAnsi="Lucida Sans Unicode" w:cs="Lucida Sans Unicode"/>
         </w:rPr>
-        <w:t>I used the parametric search tools on Digikey to start finding components that would meet my needs. For instance, if I assume each LED (3x47=141 LEDs due to 3 LEDs per RGB) is 10mA, that’s 141*0.01= 1.41A – A lot of current. Now in reality, we won’t allow all the LEDs to be on at once, and we’ll use PWN or other methods to adjust their brightness, so the end result will be much less than 1.41Amps, but we’ll still be using a lot of current.</w:t>
-      </w:r>
-    </w:p>
-    <w:p>
-      <w:pPr>
-        <w:spacing w:after="0" w:line="240" w:lineRule="auto"/>
-        <w:rPr>
-          <w:rFonts w:ascii="Lucida Sans Unicode" w:hAnsi="Lucida Sans Unicode" w:cs="Lucida Sans Unicode"/>
-        </w:rPr>
-      </w:pPr>
-      <w:r>
-        <w:rPr>
-          <w:rFonts w:ascii="Lucida Sans Unicode" w:hAnsi="Lucida Sans Unicode" w:cs="Lucida Sans Unicode"/>
-        </w:rPr>
-        <w:t xml:space="preserve">Once these parts have been identified and I’ve gone through the datasheets to verify that everything meets my needs and will be compatible, I’ll move on toward starting the basic schematics in KiCad. I prefer KiCad over Cadsoft Eagle for several reasons, including the fact that KiCad is </w:t>
+        <w:t xml:space="preserve">I used the parametric search tools on </w:t>
+      </w:r>
+      <w:proofErr w:type="spellStart"/>
+      <w:r>
+        <w:rPr>
+          <w:rFonts w:ascii="Lucida Sans Unicode" w:hAnsi="Lucida Sans Unicode" w:cs="Lucida Sans Unicode"/>
+        </w:rPr>
+        <w:t>Digikey</w:t>
+      </w:r>
+      <w:proofErr w:type="spellEnd"/>
+      <w:r>
+        <w:rPr>
+          <w:rFonts w:ascii="Lucida Sans Unicode" w:hAnsi="Lucida Sans Unicode" w:cs="Lucida Sans Unicode"/>
+        </w:rPr>
+        <w:t xml:space="preserve"> to start finding components that would meet my needs. For instance, if I assume each LED (3x47=141 LEDs due to 3 LEDs per RGB) is 10mA, that’s 141*0.01= 1.41A – A lot of current. Now in reality, we won’t allow all the LEDs to be on at once, and we’ll use PWN or other methods to adjust their brightness, so the end result will be much less than 1.41Amps, but we’ll still be using a lot of current.</w:t>
+      </w:r>
+    </w:p>
+    <w:p>
+      <w:pPr>
+        <w:spacing w:after="0" w:line="240" w:lineRule="auto"/>
+        <w:rPr>
+          <w:rFonts w:ascii="Lucida Sans Unicode" w:hAnsi="Lucida Sans Unicode" w:cs="Lucida Sans Unicode"/>
+        </w:rPr>
+      </w:pPr>
+      <w:r>
+        <w:rPr>
+          <w:rFonts w:ascii="Lucida Sans Unicode" w:hAnsi="Lucida Sans Unicode" w:cs="Lucida Sans Unicode"/>
+        </w:rPr>
+        <w:t xml:space="preserve">Once these parts have been identified and I’ve gone through the datasheets to verify that everything meets my needs and will be compatible, I’ll move on toward starting the basic schematics in </w:t>
+      </w:r>
+      <w:proofErr w:type="spellStart"/>
+      <w:r>
+        <w:rPr>
+          <w:rFonts w:ascii="Lucida Sans Unicode" w:hAnsi="Lucida Sans Unicode" w:cs="Lucida Sans Unicode"/>
+        </w:rPr>
+        <w:t>KiCad</w:t>
+      </w:r>
+      <w:proofErr w:type="spellEnd"/>
+      <w:r>
+        <w:rPr>
+          <w:rFonts w:ascii="Lucida Sans Unicode" w:hAnsi="Lucida Sans Unicode" w:cs="Lucida Sans Unicode"/>
+        </w:rPr>
+        <w:t xml:space="preserve">. I prefer </w:t>
+      </w:r>
+      <w:proofErr w:type="spellStart"/>
+      <w:r>
+        <w:rPr>
+          <w:rFonts w:ascii="Lucida Sans Unicode" w:hAnsi="Lucida Sans Unicode" w:cs="Lucida Sans Unicode"/>
+        </w:rPr>
+        <w:t>KiCad</w:t>
+      </w:r>
+      <w:proofErr w:type="spellEnd"/>
+      <w:r>
+        <w:rPr>
+          <w:rFonts w:ascii="Lucida Sans Unicode" w:hAnsi="Lucida Sans Unicode" w:cs="Lucida Sans Unicode"/>
+        </w:rPr>
+        <w:t xml:space="preserve"> over </w:t>
+      </w:r>
+      <w:proofErr w:type="spellStart"/>
+      <w:r>
+        <w:rPr>
+          <w:rFonts w:ascii="Lucida Sans Unicode" w:hAnsi="Lucida Sans Unicode" w:cs="Lucida Sans Unicode"/>
+        </w:rPr>
+        <w:t>Cadsoft</w:t>
+      </w:r>
+      <w:proofErr w:type="spellEnd"/>
+      <w:r>
+        <w:rPr>
+          <w:rFonts w:ascii="Lucida Sans Unicode" w:hAnsi="Lucida Sans Unicode" w:cs="Lucida Sans Unicode"/>
+        </w:rPr>
+        <w:t xml:space="preserve"> Eagle for several reasons, including the fact that </w:t>
+      </w:r>
+      <w:proofErr w:type="spellStart"/>
+      <w:r>
+        <w:rPr>
+          <w:rFonts w:ascii="Lucida Sans Unicode" w:hAnsi="Lucida Sans Unicode" w:cs="Lucida Sans Unicode"/>
+        </w:rPr>
+        <w:t>KiCad</w:t>
+      </w:r>
+      <w:proofErr w:type="spellEnd"/>
+      <w:r>
+        <w:rPr>
+          <w:rFonts w:ascii="Lucida Sans Unicode" w:hAnsi="Lucida Sans Unicode" w:cs="Lucida Sans Unicode"/>
+        </w:rPr>
+        <w:t xml:space="preserve"> is </w:t>
       </w:r>
       <w:r>
         <w:rPr>
@@ -1716,27 +1926,55 @@
           <w:rFonts w:ascii="Lucida Sans Unicode" w:hAnsi="Lucida Sans Unicode" w:cs="Lucida Sans Unicode"/>
         </w:rPr>
       </w:pPr>
-      <w:bookmarkStart w:id="3" w:name="_Toc332749788"/>
+      <w:bookmarkStart w:id="4" w:name="_Toc332921948"/>
       <w:r>
         <w:rPr>
           <w:rFonts w:ascii="Lucida Sans Unicode" w:hAnsi="Lucida Sans Unicode" w:cs="Lucida Sans Unicode"/>
         </w:rPr>
         <w:t>2012/04/25</w:t>
       </w:r>
-      <w:bookmarkEnd w:id="3"/>
-    </w:p>
-    <w:p>
-      <w:pPr>
-        <w:spacing w:after="0" w:line="240" w:lineRule="auto"/>
-        <w:rPr>
-          <w:rFonts w:ascii="Lucida Sans Unicode" w:hAnsi="Lucida Sans Unicode" w:cs="Lucida Sans Unicode"/>
-        </w:rPr>
-      </w:pPr>
-      <w:r>
-        <w:rPr>
-          <w:rFonts w:ascii="Lucida Sans Unicode" w:hAnsi="Lucida Sans Unicode" w:cs="Lucida Sans Unicode"/>
-        </w:rPr>
-        <w:t xml:space="preserve">The plan right now is to use the Atmel AVR ATMEGA164/324/644 Series Microcontrollers along with Atmel’s QTouch Library (utilizing QMatrix technology) to </w:t>
+      <w:bookmarkEnd w:id="4"/>
+    </w:p>
+    <w:p>
+      <w:pPr>
+        <w:spacing w:after="0" w:line="240" w:lineRule="auto"/>
+        <w:rPr>
+          <w:rFonts w:ascii="Lucida Sans Unicode" w:hAnsi="Lucida Sans Unicode" w:cs="Lucida Sans Unicode"/>
+        </w:rPr>
+      </w:pPr>
+      <w:r>
+        <w:rPr>
+          <w:rFonts w:ascii="Lucida Sans Unicode" w:hAnsi="Lucida Sans Unicode" w:cs="Lucida Sans Unicode"/>
+        </w:rPr>
+        <w:t xml:space="preserve">The plan right now is to use the Atmel AVR ATMEGA164/324/644 Series Microcontrollers along with Atmel’s </w:t>
+      </w:r>
+      <w:proofErr w:type="spellStart"/>
+      <w:r>
+        <w:rPr>
+          <w:rFonts w:ascii="Lucida Sans Unicode" w:hAnsi="Lucida Sans Unicode" w:cs="Lucida Sans Unicode"/>
+        </w:rPr>
+        <w:t>QTouch</w:t>
+      </w:r>
+      <w:proofErr w:type="spellEnd"/>
+      <w:r>
+        <w:rPr>
+          <w:rFonts w:ascii="Lucida Sans Unicode" w:hAnsi="Lucida Sans Unicode" w:cs="Lucida Sans Unicode"/>
+        </w:rPr>
+        <w:t xml:space="preserve"> Library (utilizing </w:t>
+      </w:r>
+      <w:proofErr w:type="spellStart"/>
+      <w:r>
+        <w:rPr>
+          <w:rFonts w:ascii="Lucida Sans Unicode" w:hAnsi="Lucida Sans Unicode" w:cs="Lucida Sans Unicode"/>
+        </w:rPr>
+        <w:t>QMatrix</w:t>
+      </w:r>
+      <w:proofErr w:type="spellEnd"/>
+      <w:r>
+        <w:rPr>
+          <w:rFonts w:ascii="Lucida Sans Unicode" w:hAnsi="Lucida Sans Unicode" w:cs="Lucida Sans Unicode"/>
+        </w:rPr>
+        <w:t xml:space="preserve"> technology) to </w:t>
       </w:r>
       <w:r>
         <w:rPr>
@@ -1884,8 +2122,16 @@
         <w:rPr>
           <w:rFonts w:ascii="Lucida Sans Unicode" w:hAnsi="Lucida Sans Unicode" w:cs="Lucida Sans Unicode"/>
         </w:rPr>
-        <w:t xml:space="preserve"> Likely pretty easy to program.</w:t>
-      </w:r>
+        <w:t xml:space="preserve"> </w:t>
+      </w:r>
+      <w:proofErr w:type="gramStart"/>
+      <w:r>
+        <w:rPr>
+          <w:rFonts w:ascii="Lucida Sans Unicode" w:hAnsi="Lucida Sans Unicode" w:cs="Lucida Sans Unicode"/>
+        </w:rPr>
+        <w:t>Likely pretty easy to program.</w:t>
+      </w:r>
+      <w:proofErr w:type="gramEnd"/>
     </w:p>
     <w:p>
       <w:pPr>
@@ -1940,7 +2186,21 @@
         <w:rPr>
           <w:rFonts w:ascii="Lucida Sans Unicode" w:hAnsi="Lucida Sans Unicode" w:cs="Lucida Sans Unicode"/>
         </w:rPr>
-        <w:t xml:space="preserve"> Studio 6 Beta is now out. Once I start coding, I may use this, since (from what I’m reading) it already has the Touch libraries integrated. May make things easier, though Beta can be a bit scary. Still, I’m not in production with this project yet, so maybe taking the leap and trying </w:t>
+        <w:t xml:space="preserve"> Studio 6 Beta is now out. Once I start coding, I may use this, since (from what I’m reading) it already has the Touch libraries integrated. </w:t>
+      </w:r>
+      <w:proofErr w:type="gramStart"/>
+      <w:r>
+        <w:rPr>
+          <w:rFonts w:ascii="Lucida Sans Unicode" w:hAnsi="Lucida Sans Unicode" w:cs="Lucida Sans Unicode"/>
+        </w:rPr>
+        <w:t>May make things easier, though Beta can be a bit scary.</w:t>
+      </w:r>
+      <w:proofErr w:type="gramEnd"/>
+      <w:r>
+        <w:rPr>
+          <w:rFonts w:ascii="Lucida Sans Unicode" w:hAnsi="Lucida Sans Unicode" w:cs="Lucida Sans Unicode"/>
+        </w:rPr>
+        <w:t xml:space="preserve"> Still, I’m not in production with this project yet, so maybe taking the leap and trying </w:t>
       </w:r>
       <w:r>
         <w:rPr>
@@ -1958,8 +2218,16 @@
         <w:rPr>
           <w:rFonts w:ascii="Lucida Sans Unicode" w:hAnsi="Lucida Sans Unicode" w:cs="Lucida Sans Unicode"/>
         </w:rPr>
-        <w:t xml:space="preserve"> I’m concerned, though, about the fact that version 6, like version 5, doesn’t support Linux. That makes it difficult for a large portion of the Open Hardware community to work on or adapt this project </w:t>
-      </w:r>
+        <w:t xml:space="preserve"> I’m concerned, though, about the fact that version 6, like version 5, doesn’t support Linux. That makes it difficult for a large portion of the Open Hardware community to work on or adapt this </w:t>
+      </w:r>
+      <w:proofErr w:type="gramStart"/>
+      <w:r>
+        <w:rPr>
+          <w:rFonts w:ascii="Lucida Sans Unicode" w:hAnsi="Lucida Sans Unicode" w:cs="Lucida Sans Unicode"/>
+        </w:rPr>
+        <w:t xml:space="preserve">project </w:t>
+      </w:r>
+      <w:proofErr w:type="gramEnd"/>
       <w:r>
         <w:rPr>
           <w:rFonts w:ascii="Lucida Sans Unicode" w:hAnsi="Lucida Sans Unicode" w:cs="Lucida Sans Unicode"/>
@@ -1989,27 +2257,41 @@
           <w:rFonts w:ascii="Lucida Sans Unicode" w:hAnsi="Lucida Sans Unicode" w:cs="Lucida Sans Unicode"/>
         </w:rPr>
       </w:pPr>
-      <w:bookmarkStart w:id="4" w:name="_Toc332749789"/>
+      <w:bookmarkStart w:id="5" w:name="_Toc332921949"/>
       <w:r>
         <w:rPr>
           <w:rFonts w:ascii="Lucida Sans Unicode" w:hAnsi="Lucida Sans Unicode" w:cs="Lucida Sans Unicode"/>
         </w:rPr>
         <w:t>2012/04/28</w:t>
       </w:r>
-      <w:bookmarkEnd w:id="4"/>
-    </w:p>
-    <w:p>
-      <w:pPr>
-        <w:spacing w:after="0" w:line="240" w:lineRule="auto"/>
-        <w:rPr>
-          <w:rFonts w:ascii="Lucida Sans Unicode" w:hAnsi="Lucida Sans Unicode" w:cs="Lucida Sans Unicode"/>
-        </w:rPr>
-      </w:pPr>
-      <w:r>
-        <w:rPr>
-          <w:rFonts w:ascii="Lucida Sans Unicode" w:hAnsi="Lucida Sans Unicode" w:cs="Lucida Sans Unicode"/>
-        </w:rPr>
-        <w:t>I’ve been communicating with various battery manufacturers in China and elsewhere via Alibaba. I’m working on getting quotes for Li-Ion and Li-Pol batteries. The specifications I’m aiming for:</w:t>
+      <w:bookmarkEnd w:id="5"/>
+    </w:p>
+    <w:p>
+      <w:pPr>
+        <w:spacing w:after="0" w:line="240" w:lineRule="auto"/>
+        <w:rPr>
+          <w:rFonts w:ascii="Lucida Sans Unicode" w:hAnsi="Lucida Sans Unicode" w:cs="Lucida Sans Unicode"/>
+        </w:rPr>
+      </w:pPr>
+      <w:r>
+        <w:rPr>
+          <w:rFonts w:ascii="Lucida Sans Unicode" w:hAnsi="Lucida Sans Unicode" w:cs="Lucida Sans Unicode"/>
+        </w:rPr>
+        <w:t xml:space="preserve">I’ve been communicating with various battery manufacturers in China and elsewhere via </w:t>
+      </w:r>
+      <w:proofErr w:type="spellStart"/>
+      <w:r>
+        <w:rPr>
+          <w:rFonts w:ascii="Lucida Sans Unicode" w:hAnsi="Lucida Sans Unicode" w:cs="Lucida Sans Unicode"/>
+        </w:rPr>
+        <w:t>Alibaba</w:t>
+      </w:r>
+      <w:proofErr w:type="spellEnd"/>
+      <w:r>
+        <w:rPr>
+          <w:rFonts w:ascii="Lucida Sans Unicode" w:hAnsi="Lucida Sans Unicode" w:cs="Lucida Sans Unicode"/>
+        </w:rPr>
+        <w:t>. I’m working on getting quotes for Li-Ion and Li-Pol batteries. The specifications I’m aiming for:</w:t>
       </w:r>
     </w:p>
     <w:p>
@@ -2105,7 +2387,35 @@
         <w:rPr>
           <w:rFonts w:ascii="Lucida Sans Unicode" w:hAnsi="Lucida Sans Unicode" w:cs="Lucida Sans Unicode"/>
         </w:rPr>
-        <w:t xml:space="preserve">So far the most promising quote has come from Shenzhen Puchuangyuan Technology Co. Ltd, who have answered all of my questions, and promise the ability to provide Li-Pol batteries thin enough to meet the needs of this project. They’ve also sent </w:t>
+        <w:t xml:space="preserve">So far the most promising quote has come from Shenzhen </w:t>
+      </w:r>
+      <w:proofErr w:type="spellStart"/>
+      <w:r>
+        <w:rPr>
+          <w:rFonts w:ascii="Lucida Sans Unicode" w:hAnsi="Lucida Sans Unicode" w:cs="Lucida Sans Unicode"/>
+        </w:rPr>
+        <w:t>Puchuangyuan</w:t>
+      </w:r>
+      <w:proofErr w:type="spellEnd"/>
+      <w:r>
+        <w:rPr>
+          <w:rFonts w:ascii="Lucida Sans Unicode" w:hAnsi="Lucida Sans Unicode" w:cs="Lucida Sans Unicode"/>
+        </w:rPr>
+        <w:t xml:space="preserve"> Technology Co. Ltd, who </w:t>
+      </w:r>
+      <w:proofErr w:type="gramStart"/>
+      <w:r>
+        <w:rPr>
+          <w:rFonts w:ascii="Lucida Sans Unicode" w:hAnsi="Lucida Sans Unicode" w:cs="Lucida Sans Unicode"/>
+        </w:rPr>
+        <w:t>have</w:t>
+      </w:r>
+      <w:proofErr w:type="gramEnd"/>
+      <w:r>
+        <w:rPr>
+          <w:rFonts w:ascii="Lucida Sans Unicode" w:hAnsi="Lucida Sans Unicode" w:cs="Lucida Sans Unicode"/>
+        </w:rPr>
+        <w:t xml:space="preserve"> answered all of my questions, and promise the ability to provide Li-Pol batteries thin enough to meet the needs of this project. They’ve also sent </w:t>
       </w:r>
       <w:r>
         <w:rPr>
@@ -2159,14 +2469,14 @@
           <w:rFonts w:ascii="Lucida Sans Unicode" w:hAnsi="Lucida Sans Unicode" w:cs="Lucida Sans Unicode"/>
         </w:rPr>
       </w:pPr>
-      <w:bookmarkStart w:id="5" w:name="_Toc332749790"/>
+      <w:bookmarkStart w:id="6" w:name="_Toc332921950"/>
       <w:r>
         <w:rPr>
           <w:rFonts w:ascii="Lucida Sans Unicode" w:hAnsi="Lucida Sans Unicode" w:cs="Lucida Sans Unicode"/>
         </w:rPr>
         <w:t>2012/04/29</w:t>
       </w:r>
-      <w:bookmarkEnd w:id="5"/>
+      <w:bookmarkEnd w:id="6"/>
     </w:p>
     <w:p>
       <w:pPr>
@@ -2229,19 +2539,83 @@
         <w:rPr>
           <w:rFonts w:ascii="Lucida Sans Unicode" w:hAnsi="Lucida Sans Unicode" w:cs="Lucida Sans Unicode"/>
         </w:rPr>
-        <w:t xml:space="preserve"> (from Zhejiang Nuociss New Energy Technology Co.,Ltd.)</w:t>
-      </w:r>
-      <w:r>
-        <w:rPr>
-          <w:rFonts w:ascii="Lucida Sans Unicode" w:hAnsi="Lucida Sans Unicode" w:cs="Lucida Sans Unicode"/>
-        </w:rPr>
-        <w:t xml:space="preserve">. The cost per battery is about a dollar more than the quote from Shenzhen Puchuangyuan Technology Co. Ltd, </w:t>
-      </w:r>
-      <w:r>
-        <w:rPr>
-          <w:rFonts w:ascii="Lucida Sans Unicode" w:hAnsi="Lucida Sans Unicode" w:cs="Lucida Sans Unicode"/>
-        </w:rPr>
-        <w:t>but the cycle life is significantly higher, which I think should be well worth the cost. I’m building a simple spreadsheet as quotes come in, so</w:t>
+        <w:t xml:space="preserve"> (from Zhejiang </w:t>
+      </w:r>
+      <w:proofErr w:type="spellStart"/>
+      <w:r>
+        <w:rPr>
+          <w:rFonts w:ascii="Lucida Sans Unicode" w:hAnsi="Lucida Sans Unicode" w:cs="Lucida Sans Unicode"/>
+        </w:rPr>
+        <w:t>Nuociss</w:t>
+      </w:r>
+      <w:proofErr w:type="spellEnd"/>
+      <w:r>
+        <w:rPr>
+          <w:rFonts w:ascii="Lucida Sans Unicode" w:hAnsi="Lucida Sans Unicode" w:cs="Lucida Sans Unicode"/>
+        </w:rPr>
+        <w:t xml:space="preserve"> New Energy Technology </w:t>
+      </w:r>
+      <w:proofErr w:type="spellStart"/>
+      <w:r>
+        <w:rPr>
+          <w:rFonts w:ascii="Lucida Sans Unicode" w:hAnsi="Lucida Sans Unicode" w:cs="Lucida Sans Unicode"/>
+        </w:rPr>
+        <w:t>Co.</w:t>
+      </w:r>
+      <w:proofErr w:type="gramStart"/>
+      <w:r>
+        <w:rPr>
+          <w:rFonts w:ascii="Lucida Sans Unicode" w:hAnsi="Lucida Sans Unicode" w:cs="Lucida Sans Unicode"/>
+        </w:rPr>
+        <w:t>,Ltd</w:t>
+      </w:r>
+      <w:proofErr w:type="spellEnd"/>
+      <w:proofErr w:type="gramEnd"/>
+      <w:r>
+        <w:rPr>
+          <w:rFonts w:ascii="Lucida Sans Unicode" w:hAnsi="Lucida Sans Unicode" w:cs="Lucida Sans Unicode"/>
+        </w:rPr>
+        <w:t>.)</w:t>
+      </w:r>
+      <w:r>
+        <w:rPr>
+          <w:rFonts w:ascii="Lucida Sans Unicode" w:hAnsi="Lucida Sans Unicode" w:cs="Lucida Sans Unicode"/>
+        </w:rPr>
+        <w:t xml:space="preserve">. The cost per battery is about a dollar more than the quote from Shenzhen </w:t>
+      </w:r>
+      <w:proofErr w:type="spellStart"/>
+      <w:r>
+        <w:rPr>
+          <w:rFonts w:ascii="Lucida Sans Unicode" w:hAnsi="Lucida Sans Unicode" w:cs="Lucida Sans Unicode"/>
+        </w:rPr>
+        <w:t>Puchuangyuan</w:t>
+      </w:r>
+      <w:proofErr w:type="spellEnd"/>
+      <w:r>
+        <w:rPr>
+          <w:rFonts w:ascii="Lucida Sans Unicode" w:hAnsi="Lucida Sans Unicode" w:cs="Lucida Sans Unicode"/>
+        </w:rPr>
+        <w:t xml:space="preserve"> Technology Co. Ltd, </w:t>
+      </w:r>
+      <w:r>
+        <w:rPr>
+          <w:rFonts w:ascii="Lucida Sans Unicode" w:hAnsi="Lucida Sans Unicode" w:cs="Lucida Sans Unicode"/>
+        </w:rPr>
+        <w:t xml:space="preserve">but the cycle life is significantly higher, which I think should be well worth the cost. I’m building a simple spreadsheet as quotes come </w:t>
+      </w:r>
+      <w:proofErr w:type="gramStart"/>
+      <w:r>
+        <w:rPr>
+          <w:rFonts w:ascii="Lucida Sans Unicode" w:hAnsi="Lucida Sans Unicode" w:cs="Lucida Sans Unicode"/>
+        </w:rPr>
+        <w:t>in,</w:t>
+      </w:r>
+      <w:proofErr w:type="gramEnd"/>
+      <w:r>
+        <w:rPr>
+          <w:rFonts w:ascii="Lucida Sans Unicode" w:hAnsi="Lucida Sans Unicode" w:cs="Lucida Sans Unicode"/>
+        </w:rPr>
+        <w:t xml:space="preserve"> so</w:t>
       </w:r>
       <w:r>
         <w:rPr>
@@ -2275,14 +2649,56 @@
         <w:rPr>
           <w:rFonts w:ascii="Lucida Sans Unicode" w:hAnsi="Lucida Sans Unicode" w:cs="Lucida Sans Unicode"/>
         </w:rPr>
-        <w:t xml:space="preserve">I sometimes wonder if others develop things the same way as I do. I generally think up the project and begin to build it in my mind, using scratch paper to work out more complex problems and design the high-level schematics using black-boxes when I don’t know all the details yet). Once I’ve got all of the major components of the project figured out, I begin sourcing them. Then, once I’m confident there’s enough of each part on the market to manufacture effectively, I input the schematics in KiCad (or sometimes Cadsoft Eagle). From there, I begin to fill in the basic parts like resistors, determining the best part and values. And once that’s all don, it’s on to the PCB. I’ll back-edit as needed if there are changes to the design, but this can be exceedingly </w:t>
+        <w:t xml:space="preserve">I sometimes wonder if others develop things the same way as I do. I generally think up the project and begin to build it in my mind, using scratch paper to work out more complex problems and design the high-level schematics using black-boxes when I don’t know all the details yet). Once I’ve got all of the major components of the project figured out, I begin sourcing them. Then, once I’m confident there’s enough of each part on the market to manufacture effectively, I input the schematics in </w:t>
+      </w:r>
+      <w:proofErr w:type="spellStart"/>
+      <w:r>
+        <w:rPr>
+          <w:rFonts w:ascii="Lucida Sans Unicode" w:hAnsi="Lucida Sans Unicode" w:cs="Lucida Sans Unicode"/>
+        </w:rPr>
+        <w:t>KiCad</w:t>
+      </w:r>
+      <w:proofErr w:type="spellEnd"/>
+      <w:r>
+        <w:rPr>
+          <w:rFonts w:ascii="Lucida Sans Unicode" w:hAnsi="Lucida Sans Unicode" w:cs="Lucida Sans Unicode"/>
+        </w:rPr>
+        <w:t xml:space="preserve"> (or sometimes </w:t>
+      </w:r>
+      <w:proofErr w:type="spellStart"/>
+      <w:r>
+        <w:rPr>
+          <w:rFonts w:ascii="Lucida Sans Unicode" w:hAnsi="Lucida Sans Unicode" w:cs="Lucida Sans Unicode"/>
+        </w:rPr>
+        <w:t>Cadsoft</w:t>
+      </w:r>
+      <w:proofErr w:type="spellEnd"/>
+      <w:r>
+        <w:rPr>
+          <w:rFonts w:ascii="Lucida Sans Unicode" w:hAnsi="Lucida Sans Unicode" w:cs="Lucida Sans Unicode"/>
+        </w:rPr>
+        <w:t xml:space="preserve"> Eagle). From there, I begin to fill in the basic parts like resistors, determining the best part and values. And once that’s all don, it’s on to the PCB. I’ll back-edit as needed if there are changes to the design, but this can be exceedingly </w:t>
       </w:r>
       <w:r>
         <w:rPr>
           <w:rFonts w:ascii="Lucida Sans Unicode" w:hAnsi="Lucida Sans Unicode" w:cs="Lucida Sans Unicode"/>
         </w:rPr>
         <w:lastRenderedPageBreak/>
-        <w:t xml:space="preserve">difficult if it’s a complex board, or ig there are specific routing requirements, like in this project. The traces to the capacitive sensors must follow very specific rules in order to obtain the best sensitivity and noise immunity. You can read more about these requirements in Atmel’s </w:t>
+        <w:t xml:space="preserve">difficult if it’s a complex board, or </w:t>
+      </w:r>
+      <w:proofErr w:type="spellStart"/>
+      <w:r>
+        <w:rPr>
+          <w:rFonts w:ascii="Lucida Sans Unicode" w:hAnsi="Lucida Sans Unicode" w:cs="Lucida Sans Unicode"/>
+        </w:rPr>
+        <w:t>ig</w:t>
+      </w:r>
+      <w:proofErr w:type="spellEnd"/>
+      <w:r>
+        <w:rPr>
+          <w:rFonts w:ascii="Lucida Sans Unicode" w:hAnsi="Lucida Sans Unicode" w:cs="Lucida Sans Unicode"/>
+        </w:rPr>
+        <w:t xml:space="preserve"> there are specific routing requirements, like in this project. The traces to the capacitive sensors must follow very specific rules in order to obtain the best sensitivity and noise immunity. You can read more about these requirements in Atmel’s </w:t>
       </w:r>
       <w:hyperlink r:id="rId9" w:history="1">
         <w:r>
@@ -2297,7 +2713,35 @@
         <w:rPr>
           <w:rFonts w:ascii="Lucida Sans Unicode" w:hAnsi="Lucida Sans Unicode" w:cs="Lucida Sans Unicode"/>
         </w:rPr>
-        <w:t>, which covers all sorts of information about PCB and sensor layouts for Atmel’s QTouch and QMatrix technologies.</w:t>
+        <w:t xml:space="preserve">, which covers all sorts of information about PCB and sensor layouts for Atmel’s </w:t>
+      </w:r>
+      <w:proofErr w:type="spellStart"/>
+      <w:r>
+        <w:rPr>
+          <w:rFonts w:ascii="Lucida Sans Unicode" w:hAnsi="Lucida Sans Unicode" w:cs="Lucida Sans Unicode"/>
+        </w:rPr>
+        <w:t>QTouch</w:t>
+      </w:r>
+      <w:proofErr w:type="spellEnd"/>
+      <w:r>
+        <w:rPr>
+          <w:rFonts w:ascii="Lucida Sans Unicode" w:hAnsi="Lucida Sans Unicode" w:cs="Lucida Sans Unicode"/>
+        </w:rPr>
+        <w:t xml:space="preserve"> and </w:t>
+      </w:r>
+      <w:proofErr w:type="spellStart"/>
+      <w:r>
+        <w:rPr>
+          <w:rFonts w:ascii="Lucida Sans Unicode" w:hAnsi="Lucida Sans Unicode" w:cs="Lucida Sans Unicode"/>
+        </w:rPr>
+        <w:t>QMatrix</w:t>
+      </w:r>
+      <w:proofErr w:type="spellEnd"/>
+      <w:r>
+        <w:rPr>
+          <w:rFonts w:ascii="Lucida Sans Unicode" w:hAnsi="Lucida Sans Unicode" w:cs="Lucida Sans Unicode"/>
+        </w:rPr>
+        <w:t xml:space="preserve"> technologies.</w:t>
       </w:r>
     </w:p>
     <w:p>
@@ -2316,27 +2760,41 @@
           <w:rFonts w:ascii="Lucida Sans Unicode" w:hAnsi="Lucida Sans Unicode" w:cs="Lucida Sans Unicode"/>
         </w:rPr>
       </w:pPr>
-      <w:bookmarkStart w:id="6" w:name="_Toc332749791"/>
+      <w:bookmarkStart w:id="7" w:name="_Toc332921951"/>
       <w:r>
         <w:rPr>
           <w:rFonts w:ascii="Lucida Sans Unicode" w:hAnsi="Lucida Sans Unicode" w:cs="Lucida Sans Unicode"/>
         </w:rPr>
         <w:t>2012/05/01</w:t>
       </w:r>
-      <w:bookmarkEnd w:id="6"/>
-    </w:p>
-    <w:p>
-      <w:pPr>
-        <w:spacing w:after="0" w:line="240" w:lineRule="auto"/>
-        <w:rPr>
-          <w:rFonts w:ascii="Lucida Sans Unicode" w:hAnsi="Lucida Sans Unicode" w:cs="Lucida Sans Unicode"/>
-        </w:rPr>
-      </w:pPr>
-      <w:r>
-        <w:rPr>
-          <w:rFonts w:ascii="Lucida Sans Unicode" w:hAnsi="Lucida Sans Unicode" w:cs="Lucida Sans Unicode"/>
-        </w:rPr>
-        <w:t>Today I decided to switch LDO voltage regulators, from the Microchip MCP1826 to the SPX29150T-L-5-0/TR made by Exar Corporation for the reasons below.</w:t>
+      <w:bookmarkEnd w:id="7"/>
+    </w:p>
+    <w:p>
+      <w:pPr>
+        <w:spacing w:after="0" w:line="240" w:lineRule="auto"/>
+        <w:rPr>
+          <w:rFonts w:ascii="Lucida Sans Unicode" w:hAnsi="Lucida Sans Unicode" w:cs="Lucida Sans Unicode"/>
+        </w:rPr>
+      </w:pPr>
+      <w:r>
+        <w:rPr>
+          <w:rFonts w:ascii="Lucida Sans Unicode" w:hAnsi="Lucida Sans Unicode" w:cs="Lucida Sans Unicode"/>
+        </w:rPr>
+        <w:t xml:space="preserve">Today I decided to switch LDO voltage regulators, from the Microchip MCP1826 to the SPX29150T-L-5-0/TR made by </w:t>
+      </w:r>
+      <w:proofErr w:type="spellStart"/>
+      <w:r>
+        <w:rPr>
+          <w:rFonts w:ascii="Lucida Sans Unicode" w:hAnsi="Lucida Sans Unicode" w:cs="Lucida Sans Unicode"/>
+        </w:rPr>
+        <w:t>Exar</w:t>
+      </w:r>
+      <w:proofErr w:type="spellEnd"/>
+      <w:r>
+        <w:rPr>
+          <w:rFonts w:ascii="Lucida Sans Unicode" w:hAnsi="Lucida Sans Unicode" w:cs="Lucida Sans Unicode"/>
+        </w:rPr>
+        <w:t xml:space="preserve"> Corporation for the reasons below.</w:t>
       </w:r>
     </w:p>
     <w:p>
@@ -2473,8 +2931,16 @@
         <w:rPr>
           <w:rFonts w:ascii="Lucida Sans Unicode" w:hAnsi="Lucida Sans Unicode" w:cs="Lucida Sans Unicode"/>
         </w:rPr>
-        <w:t>Sadly, this is about all I was able to accomplish today. Long day at my real job.</w:t>
-      </w:r>
+        <w:t xml:space="preserve">Sadly, this is about all I was able to accomplish today. </w:t>
+      </w:r>
+      <w:proofErr w:type="gramStart"/>
+      <w:r>
+        <w:rPr>
+          <w:rFonts w:ascii="Lucida Sans Unicode" w:hAnsi="Lucida Sans Unicode" w:cs="Lucida Sans Unicode"/>
+        </w:rPr>
+        <w:t>Long day at my real job.</w:t>
+      </w:r>
+      <w:proofErr w:type="gramEnd"/>
     </w:p>
     <w:p>
       <w:pPr>
@@ -2492,49 +2958,119 @@
           <w:rFonts w:ascii="Lucida Sans Unicode" w:hAnsi="Lucida Sans Unicode" w:cs="Lucida Sans Unicode"/>
         </w:rPr>
       </w:pPr>
-      <w:bookmarkStart w:id="7" w:name="_Toc332749792"/>
+      <w:bookmarkStart w:id="8" w:name="_Toc332921952"/>
       <w:r>
         <w:rPr>
           <w:rFonts w:ascii="Lucida Sans Unicode" w:hAnsi="Lucida Sans Unicode" w:cs="Lucida Sans Unicode"/>
         </w:rPr>
         <w:t>2012/05/02</w:t>
       </w:r>
-      <w:bookmarkEnd w:id="7"/>
-    </w:p>
-    <w:p>
-      <w:pPr>
-        <w:spacing w:after="0" w:line="240" w:lineRule="auto"/>
-        <w:rPr>
-          <w:rFonts w:ascii="Lucida Sans Unicode" w:hAnsi="Lucida Sans Unicode" w:cs="Lucida Sans Unicode"/>
-        </w:rPr>
-      </w:pPr>
-      <w:r>
-        <w:rPr>
-          <w:rFonts w:ascii="Lucida Sans Unicode" w:hAnsi="Lucida Sans Unicode" w:cs="Lucida Sans Unicode"/>
-        </w:rPr>
-        <w:t>Now that I’ve selected most of the main components, have written on paper several rough high-level drafts of the design, and have read enough to understand the requirements for each of the parts I’ve selected, I’m moving on to starting the schematic drawings in KiCad.</w:t>
-      </w:r>
-    </w:p>
-    <w:p>
-      <w:pPr>
-        <w:spacing w:after="0" w:line="240" w:lineRule="auto"/>
-        <w:rPr>
-          <w:rFonts w:ascii="Lucida Sans Unicode" w:hAnsi="Lucida Sans Unicode" w:cs="Lucida Sans Unicode"/>
-        </w:rPr>
-      </w:pPr>
-    </w:p>
-    <w:p>
-      <w:pPr>
-        <w:spacing w:after="0" w:line="240" w:lineRule="auto"/>
-        <w:rPr>
-          <w:rFonts w:ascii="Lucida Sans Unicode" w:hAnsi="Lucida Sans Unicode" w:cs="Lucida Sans Unicode"/>
-        </w:rPr>
-      </w:pPr>
-      <w:r>
-        <w:rPr>
-          <w:rFonts w:ascii="Lucida Sans Unicode" w:hAnsi="Lucida Sans Unicode" w:cs="Lucida Sans Unicode"/>
-        </w:rPr>
-        <w:t xml:space="preserve">For non-standard parts (those not included in KiCad by default), I’m drawing them in KiCad’s Library Editor, based on the datasheet for the part. For those parts that are included in KiCad’s default libraries, I’ll open the part drawing in KiCad, and open the PDF Datasheet for the part, and compare pin-by-pin that the drawing is accurate. It’s </w:t>
+      <w:bookmarkEnd w:id="8"/>
+    </w:p>
+    <w:p>
+      <w:pPr>
+        <w:spacing w:after="0" w:line="240" w:lineRule="auto"/>
+        <w:rPr>
+          <w:rFonts w:ascii="Lucida Sans Unicode" w:hAnsi="Lucida Sans Unicode" w:cs="Lucida Sans Unicode"/>
+        </w:rPr>
+      </w:pPr>
+      <w:r>
+        <w:rPr>
+          <w:rFonts w:ascii="Lucida Sans Unicode" w:hAnsi="Lucida Sans Unicode" w:cs="Lucida Sans Unicode"/>
+        </w:rPr>
+        <w:t xml:space="preserve">Now that I’ve selected most of the main components, have written on paper several rough high-level drafts of the design, and have read enough to understand the requirements for each of the parts I’ve selected, I’m moving on to starting the schematic drawings in </w:t>
+      </w:r>
+      <w:proofErr w:type="spellStart"/>
+      <w:r>
+        <w:rPr>
+          <w:rFonts w:ascii="Lucida Sans Unicode" w:hAnsi="Lucida Sans Unicode" w:cs="Lucida Sans Unicode"/>
+        </w:rPr>
+        <w:t>KiCad</w:t>
+      </w:r>
+      <w:proofErr w:type="spellEnd"/>
+      <w:r>
+        <w:rPr>
+          <w:rFonts w:ascii="Lucida Sans Unicode" w:hAnsi="Lucida Sans Unicode" w:cs="Lucida Sans Unicode"/>
+        </w:rPr>
+        <w:t>.</w:t>
+      </w:r>
+    </w:p>
+    <w:p>
+      <w:pPr>
+        <w:spacing w:after="0" w:line="240" w:lineRule="auto"/>
+        <w:rPr>
+          <w:rFonts w:ascii="Lucida Sans Unicode" w:hAnsi="Lucida Sans Unicode" w:cs="Lucida Sans Unicode"/>
+        </w:rPr>
+      </w:pPr>
+    </w:p>
+    <w:p>
+      <w:pPr>
+        <w:spacing w:after="0" w:line="240" w:lineRule="auto"/>
+        <w:rPr>
+          <w:rFonts w:ascii="Lucida Sans Unicode" w:hAnsi="Lucida Sans Unicode" w:cs="Lucida Sans Unicode"/>
+        </w:rPr>
+      </w:pPr>
+      <w:r>
+        <w:rPr>
+          <w:rFonts w:ascii="Lucida Sans Unicode" w:hAnsi="Lucida Sans Unicode" w:cs="Lucida Sans Unicode"/>
+        </w:rPr>
+        <w:t xml:space="preserve">For non-standard parts (those not included in </w:t>
+      </w:r>
+      <w:proofErr w:type="spellStart"/>
+      <w:r>
+        <w:rPr>
+          <w:rFonts w:ascii="Lucida Sans Unicode" w:hAnsi="Lucida Sans Unicode" w:cs="Lucida Sans Unicode"/>
+        </w:rPr>
+        <w:t>KiCad</w:t>
+      </w:r>
+      <w:proofErr w:type="spellEnd"/>
+      <w:r>
+        <w:rPr>
+          <w:rFonts w:ascii="Lucida Sans Unicode" w:hAnsi="Lucida Sans Unicode" w:cs="Lucida Sans Unicode"/>
+        </w:rPr>
+        <w:t xml:space="preserve"> by default), I’m drawing them in </w:t>
+      </w:r>
+      <w:proofErr w:type="spellStart"/>
+      <w:r>
+        <w:rPr>
+          <w:rFonts w:ascii="Lucida Sans Unicode" w:hAnsi="Lucida Sans Unicode" w:cs="Lucida Sans Unicode"/>
+        </w:rPr>
+        <w:t>KiCad’s</w:t>
+      </w:r>
+      <w:proofErr w:type="spellEnd"/>
+      <w:r>
+        <w:rPr>
+          <w:rFonts w:ascii="Lucida Sans Unicode" w:hAnsi="Lucida Sans Unicode" w:cs="Lucida Sans Unicode"/>
+        </w:rPr>
+        <w:t xml:space="preserve"> Library Editor, based on the datasheet for the part. For those parts that are included in </w:t>
+      </w:r>
+      <w:proofErr w:type="spellStart"/>
+      <w:r>
+        <w:rPr>
+          <w:rFonts w:ascii="Lucida Sans Unicode" w:hAnsi="Lucida Sans Unicode" w:cs="Lucida Sans Unicode"/>
+        </w:rPr>
+        <w:t>KiCad’s</w:t>
+      </w:r>
+      <w:proofErr w:type="spellEnd"/>
+      <w:r>
+        <w:rPr>
+          <w:rFonts w:ascii="Lucida Sans Unicode" w:hAnsi="Lucida Sans Unicode" w:cs="Lucida Sans Unicode"/>
+        </w:rPr>
+        <w:t xml:space="preserve"> default libraries, I’ll open the part drawing in </w:t>
+      </w:r>
+      <w:proofErr w:type="spellStart"/>
+      <w:r>
+        <w:rPr>
+          <w:rFonts w:ascii="Lucida Sans Unicode" w:hAnsi="Lucida Sans Unicode" w:cs="Lucida Sans Unicode"/>
+        </w:rPr>
+        <w:t>KiCad</w:t>
+      </w:r>
+      <w:proofErr w:type="spellEnd"/>
+      <w:r>
+        <w:rPr>
+          <w:rFonts w:ascii="Lucida Sans Unicode" w:hAnsi="Lucida Sans Unicode" w:cs="Lucida Sans Unicode"/>
+        </w:rPr>
+        <w:t xml:space="preserve">, and open the PDF Datasheet for the part, and compare pin-by-pin that the drawing is accurate. It’s </w:t>
       </w:r>
       <w:r>
         <w:rPr>
@@ -2563,7 +3099,21 @@
         <w:rPr>
           <w:rFonts w:ascii="Lucida Sans Unicode" w:hAnsi="Lucida Sans Unicode" w:cs="Lucida Sans Unicode"/>
         </w:rPr>
-        <w:t>I tend not to use KiCad’s libraries for the actual pad drawings, because dimensions are more difficult to verify, but for schematic symbols it’s not really an issue.</w:t>
+        <w:t xml:space="preserve">I tend not to use </w:t>
+      </w:r>
+      <w:proofErr w:type="spellStart"/>
+      <w:r>
+        <w:rPr>
+          <w:rFonts w:ascii="Lucida Sans Unicode" w:hAnsi="Lucida Sans Unicode" w:cs="Lucida Sans Unicode"/>
+        </w:rPr>
+        <w:t>KiCad’s</w:t>
+      </w:r>
+      <w:proofErr w:type="spellEnd"/>
+      <w:r>
+        <w:rPr>
+          <w:rFonts w:ascii="Lucida Sans Unicode" w:hAnsi="Lucida Sans Unicode" w:cs="Lucida Sans Unicode"/>
+        </w:rPr>
+        <w:t xml:space="preserve"> libraries for the actual pad drawings, because dimensions are more difficult to verify, but for schematic symbols it’s not really an issue.</w:t>
       </w:r>
     </w:p>
     <w:p>
@@ -2607,29 +3157,57 @@
         <w:rPr>
           <w:rFonts w:ascii="Lucida Sans Unicode" w:hAnsi="Lucida Sans Unicode" w:cs="Lucida Sans Unicode"/>
         </w:rPr>
-        <w:t>I also try to stick with common part sizes. For instance, in this project, most of the discreet components (resistors, capacitors, etc) are sized 1206 in American (0.126" x 0.063"), which is 3216 in Metric (3.20mm x 1.60mm). Keeping things the same size saves time on the PCB, because it’s easier to work with several components all of the same pad size.</w:t>
-      </w:r>
-    </w:p>
-    <w:p>
-      <w:pPr>
-        <w:spacing w:after="0" w:line="240" w:lineRule="auto"/>
-        <w:rPr>
-          <w:rFonts w:ascii="Lucida Sans Unicode" w:hAnsi="Lucida Sans Unicode" w:cs="Lucida Sans Unicode"/>
-        </w:rPr>
-      </w:pPr>
-    </w:p>
-    <w:p>
-      <w:pPr>
-        <w:spacing w:after="0" w:line="240" w:lineRule="auto"/>
-        <w:rPr>
-          <w:rFonts w:ascii="Lucida Sans Unicode" w:hAnsi="Lucida Sans Unicode" w:cs="Lucida Sans Unicode"/>
-        </w:rPr>
-      </w:pPr>
-      <w:r>
-        <w:rPr>
-          <w:rFonts w:ascii="Lucida Sans Unicode" w:hAnsi="Lucida Sans Unicode" w:cs="Lucida Sans Unicode"/>
-        </w:rPr>
-        <w:t>Today I really got to work on the schematics. I managed to get the display and sensor schematic sheets mostly completed. The main sheet is still in progress. I’ll have to figure out which microcontroller pins are required for the small QMatrix setup I’m workin</w:t>
+        <w:t xml:space="preserve">I also try to stick with common part sizes. For instance, in this project, most of the discreet components (resistors, capacitors, </w:t>
+      </w:r>
+      <w:proofErr w:type="spellStart"/>
+      <w:r>
+        <w:rPr>
+          <w:rFonts w:ascii="Lucida Sans Unicode" w:hAnsi="Lucida Sans Unicode" w:cs="Lucida Sans Unicode"/>
+        </w:rPr>
+        <w:t>etc</w:t>
+      </w:r>
+      <w:proofErr w:type="spellEnd"/>
+      <w:r>
+        <w:rPr>
+          <w:rFonts w:ascii="Lucida Sans Unicode" w:hAnsi="Lucida Sans Unicode" w:cs="Lucida Sans Unicode"/>
+        </w:rPr>
+        <w:t>) are sized 1206 in American (0.126" x 0.063"), which is 3216 in Metric (3.20mm x 1.60mm). Keeping things the same size saves time on the PCB, because it’s easier to work with several components all of the same pad size.</w:t>
+      </w:r>
+    </w:p>
+    <w:p>
+      <w:pPr>
+        <w:spacing w:after="0" w:line="240" w:lineRule="auto"/>
+        <w:rPr>
+          <w:rFonts w:ascii="Lucida Sans Unicode" w:hAnsi="Lucida Sans Unicode" w:cs="Lucida Sans Unicode"/>
+        </w:rPr>
+      </w:pPr>
+    </w:p>
+    <w:p>
+      <w:pPr>
+        <w:spacing w:after="0" w:line="240" w:lineRule="auto"/>
+        <w:rPr>
+          <w:rFonts w:ascii="Lucida Sans Unicode" w:hAnsi="Lucida Sans Unicode" w:cs="Lucida Sans Unicode"/>
+        </w:rPr>
+      </w:pPr>
+      <w:r>
+        <w:rPr>
+          <w:rFonts w:ascii="Lucida Sans Unicode" w:hAnsi="Lucida Sans Unicode" w:cs="Lucida Sans Unicode"/>
+        </w:rPr>
+        <w:t xml:space="preserve">Today I really got to work on the schematics. I managed to get the display and sensor schematic sheets mostly completed. The main sheet is still in progress. I’ll have to figure out which microcontroller pins are required for the small </w:t>
+      </w:r>
+      <w:proofErr w:type="spellStart"/>
+      <w:r>
+        <w:rPr>
+          <w:rFonts w:ascii="Lucida Sans Unicode" w:hAnsi="Lucida Sans Unicode" w:cs="Lucida Sans Unicode"/>
+        </w:rPr>
+        <w:t>QMatrix</w:t>
+      </w:r>
+      <w:proofErr w:type="spellEnd"/>
+      <w:r>
+        <w:rPr>
+          <w:rFonts w:ascii="Lucida Sans Unicode" w:hAnsi="Lucida Sans Unicode" w:cs="Lucida Sans Unicode"/>
+        </w:rPr>
+        <w:t xml:space="preserve"> setup I’m workin</w:t>
       </w:r>
       <w:r>
         <w:rPr>
@@ -2755,8 +3333,16 @@
         <w:rPr>
           <w:rFonts w:ascii="Lucida Sans Unicode" w:hAnsi="Lucida Sans Unicode" w:cs="Lucida Sans Unicode"/>
         </w:rPr>
-        <w:t>Late Entry: Found the problem in the Matrix and corrected it. Just had things linked up incorrectly.</w:t>
-      </w:r>
+        <w:t xml:space="preserve">Late Entry: Found the problem in the Matrix and corrected it. Just had things linked up </w:t>
+      </w:r>
+      <w:proofErr w:type="gramStart"/>
+      <w:r>
+        <w:rPr>
+          <w:rFonts w:ascii="Lucida Sans Unicode" w:hAnsi="Lucida Sans Unicode" w:cs="Lucida Sans Unicode"/>
+        </w:rPr>
+        <w:t>incorrectly.</w:t>
+      </w:r>
+      <w:proofErr w:type="gramEnd"/>
     </w:p>
     <w:p>
       <w:pPr>
@@ -2774,7 +3360,7 @@
           <w:rFonts w:ascii="Lucida Sans Unicode" w:hAnsi="Lucida Sans Unicode" w:cs="Lucida Sans Unicode"/>
         </w:rPr>
       </w:pPr>
-      <w:bookmarkStart w:id="8" w:name="_Toc332749793"/>
+      <w:bookmarkStart w:id="9" w:name="_Toc332921953"/>
       <w:r>
         <w:rPr>
           <w:rFonts w:ascii="Lucida Sans Unicode" w:hAnsi="Lucida Sans Unicode" w:cs="Lucida Sans Unicode"/>
@@ -2806,20 +3392,28 @@
         </w:rPr>
         <w:t>04</w:t>
       </w:r>
-      <w:bookmarkEnd w:id="8"/>
-    </w:p>
-    <w:p>
-      <w:pPr>
-        <w:spacing w:after="0" w:line="240" w:lineRule="auto"/>
-        <w:rPr>
-          <w:rFonts w:ascii="Lucida Sans Unicode" w:hAnsi="Lucida Sans Unicode" w:cs="Lucida Sans Unicode"/>
-        </w:rPr>
-      </w:pPr>
-      <w:r>
-        <w:rPr>
-          <w:rFonts w:ascii="Lucida Sans Unicode" w:hAnsi="Lucida Sans Unicode" w:cs="Lucida Sans Unicode"/>
-        </w:rPr>
-        <w:t>Worked on fleshing out the schematics this evening. Some of the specifics:</w:t>
+      <w:bookmarkEnd w:id="9"/>
+    </w:p>
+    <w:p>
+      <w:pPr>
+        <w:spacing w:after="0" w:line="240" w:lineRule="auto"/>
+        <w:rPr>
+          <w:rFonts w:ascii="Lucida Sans Unicode" w:hAnsi="Lucida Sans Unicode" w:cs="Lucida Sans Unicode"/>
+        </w:rPr>
+      </w:pPr>
+      <w:proofErr w:type="gramStart"/>
+      <w:r>
+        <w:rPr>
+          <w:rFonts w:ascii="Lucida Sans Unicode" w:hAnsi="Lucida Sans Unicode" w:cs="Lucida Sans Unicode"/>
+        </w:rPr>
+        <w:t>Worked on fleshing out the schematics this evening.</w:t>
+      </w:r>
+      <w:proofErr w:type="gramEnd"/>
+      <w:r>
+        <w:rPr>
+          <w:rFonts w:ascii="Lucida Sans Unicode" w:hAnsi="Lucida Sans Unicode" w:cs="Lucida Sans Unicode"/>
+        </w:rPr>
+        <w:t xml:space="preserve"> Some of the specifics:</w:t>
       </w:r>
     </w:p>
     <w:p>
@@ -2939,7 +3533,21 @@
         <w:rPr>
           <w:rFonts w:ascii="Lucida Sans Unicode" w:hAnsi="Lucida Sans Unicode" w:cs="Lucida Sans Unicode"/>
         </w:rPr>
-        <w:t>All that being said, from the list of tasks completed tonight (over about 3 hours), it doesn’t look like much, but I’ve been poring over datasheets, Atmel’s Application Notes (particularly AVR042 which has a bunch of useful little tips about setting up your inputs, reset, ISP, etc).</w:t>
+        <w:t xml:space="preserve">All that being said, from the list of tasks completed tonight (over about 3 hours), it doesn’t look like much, but I’ve been poring over datasheets, Atmel’s Application Notes (particularly AVR042 which has a bunch of useful little tips about setting up your inputs, reset, ISP, </w:t>
+      </w:r>
+      <w:proofErr w:type="spellStart"/>
+      <w:r>
+        <w:rPr>
+          <w:rFonts w:ascii="Lucida Sans Unicode" w:hAnsi="Lucida Sans Unicode" w:cs="Lucida Sans Unicode"/>
+        </w:rPr>
+        <w:t>etc</w:t>
+      </w:r>
+      <w:proofErr w:type="spellEnd"/>
+      <w:r>
+        <w:rPr>
+          <w:rFonts w:ascii="Lucida Sans Unicode" w:hAnsi="Lucida Sans Unicode" w:cs="Lucida Sans Unicode"/>
+        </w:rPr>
+        <w:t>).</w:t>
       </w:r>
     </w:p>
     <w:p>
@@ -3142,14 +3750,14 @@
           <w:rFonts w:ascii="Lucida Sans Unicode" w:hAnsi="Lucida Sans Unicode" w:cs="Lucida Sans Unicode"/>
         </w:rPr>
       </w:pPr>
-      <w:bookmarkStart w:id="9" w:name="_Toc332749794"/>
+      <w:bookmarkStart w:id="10" w:name="_Toc332921954"/>
       <w:r>
         <w:rPr>
           <w:rFonts w:ascii="Lucida Sans Unicode" w:hAnsi="Lucida Sans Unicode" w:cs="Lucida Sans Unicode"/>
         </w:rPr>
         <w:t>2012/05/05</w:t>
       </w:r>
-      <w:bookmarkEnd w:id="9"/>
+      <w:bookmarkEnd w:id="10"/>
     </w:p>
     <w:p>
       <w:pPr>
@@ -3184,7 +3792,21 @@
         <w:rPr>
           <w:rFonts w:ascii="Lucida Sans Unicode" w:hAnsi="Lucida Sans Unicode" w:cs="Lucida Sans Unicode"/>
         </w:rPr>
-        <w:t xml:space="preserve">I am working on figuring out the best value for the bypass capacitors for the LED matrix. Atmel’s Touch Sensors Design Guide recommends a typical value of 1nF for bypassing the LEDs, but then notes that this is a "Non critical value. The idea is to simply provide a constant low-impedance path as seen by the sensor, on both ends of the LED. Low means less than 1 </w:t>
+        <w:t>I am working on figuring out the best value for the bypass capacitors for the LED matrix. Atmel’s Touch Sensors Design Guide recommends a typical value of 1nF for bypassing the LEDs, but then notes that this is a "</w:t>
+      </w:r>
+      <w:proofErr w:type="spellStart"/>
+      <w:r>
+        <w:rPr>
+          <w:rFonts w:ascii="Lucida Sans Unicode" w:hAnsi="Lucida Sans Unicode" w:cs="Lucida Sans Unicode"/>
+        </w:rPr>
+        <w:t>Non critical</w:t>
+      </w:r>
+      <w:proofErr w:type="spellEnd"/>
+      <w:r>
+        <w:rPr>
+          <w:rFonts w:ascii="Lucida Sans Unicode" w:hAnsi="Lucida Sans Unicode" w:cs="Lucida Sans Unicode"/>
+        </w:rPr>
+        <w:t xml:space="preserve"> value. The idea is to simply provide a constant low-impedance path as seen by the sensor, on both ends of the LED. Low means less than 1 </w:t>
       </w:r>
       <w:r>
         <w:rPr>
@@ -3218,7 +3840,21 @@
         <w:rPr>
           <w:rFonts w:ascii="Lucida Sans Unicode" w:hAnsi="Lucida Sans Unicode" w:cs="Lucida Sans Unicode"/>
         </w:rPr>
-        <w:t>But if we run some simple calculations, a 1nF capacitor at 100kHz has an impedance of about 1.5k</w:t>
+        <w:t xml:space="preserve">But if we run some simple calculations, a 1nF capacitor at </w:t>
+      </w:r>
+      <w:proofErr w:type="gramStart"/>
+      <w:r>
+        <w:rPr>
+          <w:rFonts w:ascii="Lucida Sans Unicode" w:hAnsi="Lucida Sans Unicode" w:cs="Lucida Sans Unicode"/>
+        </w:rPr>
+        <w:t>100kHz</w:t>
+      </w:r>
+      <w:proofErr w:type="gramEnd"/>
+      <w:r>
+        <w:rPr>
+          <w:rFonts w:ascii="Lucida Sans Unicode" w:hAnsi="Lucida Sans Unicode" w:cs="Lucida Sans Unicode"/>
+        </w:rPr>
+        <w:t xml:space="preserve"> has an impedance of about 1.5k</w:t>
       </w:r>
       <w:r>
         <w:rPr>
@@ -3518,7 +4154,21 @@
         <w:rPr>
           <w:rFonts w:ascii="Lucida Sans Unicode" w:hAnsi="Lucida Sans Unicode" w:cs="Lucida Sans Unicode"/>
         </w:rPr>
-        <w:t>I continued making minor changes and improvements this evening. I found the best resistor for the pull-ups in the project. Basically, I knew I needed a resistor between 4.7k and 10k, so I went on DigiKey, selected all the surface mount resistors with those values able to handle 1/8W or above. Since I need to per board, and I’m currently aiming to produce 500 boards, I sorted by price for quantity 1,000. That showed me a 10k resistor with over 1 million in stock for about 4/10 of a cent each.</w:t>
+        <w:t xml:space="preserve">I continued making minor changes and improvements this evening. I found the best resistor for the pull-ups in the project. Basically, I knew I needed a resistor between 4.7k and 10k, so I went on </w:t>
+      </w:r>
+      <w:proofErr w:type="spellStart"/>
+      <w:r>
+        <w:rPr>
+          <w:rFonts w:ascii="Lucida Sans Unicode" w:hAnsi="Lucida Sans Unicode" w:cs="Lucida Sans Unicode"/>
+        </w:rPr>
+        <w:t>DigiKey</w:t>
+      </w:r>
+      <w:proofErr w:type="spellEnd"/>
+      <w:r>
+        <w:rPr>
+          <w:rFonts w:ascii="Lucida Sans Unicode" w:hAnsi="Lucida Sans Unicode" w:cs="Lucida Sans Unicode"/>
+        </w:rPr>
+        <w:t>, selected all the surface mount resistors with those values able to handle 1/8W or above. Since I need to per board, and I’m currently aiming to produce 500 boards, I sorted by price for quantity 1,000. That showed me a 10k resistor with over 1 million in stock for about 4/10 of a cent each.</w:t>
       </w:r>
     </w:p>
     <w:p>
@@ -3562,15 +4212,38 @@
         <w:rPr>
           <w:rFonts w:ascii="Lucida Sans Unicode" w:hAnsi="Lucida Sans Unicode" w:cs="Lucida Sans Unicode"/>
         </w:rPr>
-        <w:t xml:space="preserve">Last, I found a nice little tool today for formatting a Bill of Materials (BOM) generated from KiCad into a more useable format. </w:t>
+        <w:t xml:space="preserve">Last, I found a nice little tool today for formatting a Bill of Materials (BOM) generated from </w:t>
+      </w:r>
+      <w:proofErr w:type="spellStart"/>
+      <w:r>
+        <w:rPr>
+          <w:rFonts w:ascii="Lucida Sans Unicode" w:hAnsi="Lucida Sans Unicode" w:cs="Lucida Sans Unicode"/>
+        </w:rPr>
+        <w:t>KiCad</w:t>
+      </w:r>
+      <w:proofErr w:type="spellEnd"/>
+      <w:r>
+        <w:rPr>
+          <w:rFonts w:ascii="Lucida Sans Unicode" w:hAnsi="Lucida Sans Unicode" w:cs="Lucida Sans Unicode"/>
+        </w:rPr>
+        <w:t xml:space="preserve"> into a more useable format. </w:t>
       </w:r>
       <w:hyperlink r:id="rId10" w:history="1">
+        <w:proofErr w:type="spellStart"/>
         <w:r>
           <w:rPr>
             <w:rStyle w:val="Hyperlink"/>
             <w:rFonts w:ascii="Lucida Sans Unicode" w:hAnsi="Lucida Sans Unicode" w:cs="Lucida Sans Unicode"/>
           </w:rPr>
-          <w:t>KiCAD Excel Add-In</w:t>
+          <w:t>KiCAD</w:t>
+        </w:r>
+        <w:proofErr w:type="spellEnd"/>
+        <w:r>
+          <w:rPr>
+            <w:rStyle w:val="Hyperlink"/>
+            <w:rFonts w:ascii="Lucida Sans Unicode" w:hAnsi="Lucida Sans Unicode" w:cs="Lucida Sans Unicode"/>
+          </w:rPr>
+          <w:t xml:space="preserve"> Excel Add-In</w:t>
         </w:r>
       </w:hyperlink>
       <w:r>
@@ -3596,14 +4269,14 @@
           <w:rFonts w:ascii="Lucida Sans Unicode" w:hAnsi="Lucida Sans Unicode" w:cs="Lucida Sans Unicode"/>
         </w:rPr>
       </w:pPr>
-      <w:bookmarkStart w:id="10" w:name="_Toc332749795"/>
+      <w:bookmarkStart w:id="11" w:name="_Toc332921955"/>
       <w:r>
         <w:rPr>
           <w:rFonts w:ascii="Lucida Sans Unicode" w:hAnsi="Lucida Sans Unicode" w:cs="Lucida Sans Unicode"/>
         </w:rPr>
         <w:t>2012/05/06</w:t>
       </w:r>
-      <w:bookmarkEnd w:id="10"/>
+      <w:bookmarkEnd w:id="11"/>
     </w:p>
     <w:p>
       <w:pPr>
@@ -3622,7 +4295,21 @@
         <w:rPr>
           <w:rFonts w:ascii="Lucida Sans Unicode" w:hAnsi="Lucida Sans Unicode" w:cs="Lucida Sans Unicode"/>
         </w:rPr>
-        <w:t xml:space="preserve"> (Shenzhen Puchuangyuan Technology Co. Ltd)</w:t>
+        <w:t xml:space="preserve"> (Shenzhen </w:t>
+      </w:r>
+      <w:proofErr w:type="spellStart"/>
+      <w:r>
+        <w:rPr>
+          <w:rFonts w:ascii="Lucida Sans Unicode" w:hAnsi="Lucida Sans Unicode" w:cs="Lucida Sans Unicode"/>
+        </w:rPr>
+        <w:t>Puchuangyuan</w:t>
+      </w:r>
+      <w:proofErr w:type="spellEnd"/>
+      <w:r>
+        <w:rPr>
+          <w:rFonts w:ascii="Lucida Sans Unicode" w:hAnsi="Lucida Sans Unicode" w:cs="Lucida Sans Unicode"/>
+        </w:rPr>
+        <w:t xml:space="preserve"> Technology Co. Ltd)</w:t>
       </w:r>
       <w:r>
         <w:rPr>
@@ -3690,14 +4377,14 @@
           <w:rFonts w:ascii="Lucida Sans Unicode" w:hAnsi="Lucida Sans Unicode" w:cs="Lucida Sans Unicode"/>
         </w:rPr>
       </w:pPr>
-      <w:bookmarkStart w:id="11" w:name="_Toc332749796"/>
+      <w:bookmarkStart w:id="12" w:name="_Toc332921956"/>
       <w:r>
         <w:rPr>
           <w:rFonts w:ascii="Lucida Sans Unicode" w:hAnsi="Lucida Sans Unicode" w:cs="Lucida Sans Unicode"/>
         </w:rPr>
         <w:t>2012/05/19</w:t>
       </w:r>
-      <w:bookmarkEnd w:id="11"/>
+      <w:bookmarkEnd w:id="12"/>
     </w:p>
     <w:p>
       <w:pPr>
@@ -3754,7 +4441,35 @@
         <w:rPr>
           <w:rFonts w:ascii="Lucida Sans Unicode" w:hAnsi="Lucida Sans Unicode" w:cs="Lucida Sans Unicode"/>
         </w:rPr>
-        <w:t>I installed Atmel Studio 6 and used the QTouch Project Builder to generate the skeleton for this project. It almost feels like cheating. You input how many sensors, which microcontroller you’ll be using, and which pins your using for each channel, and it creates a ready-to-go project. This is very convenient, and will cut probably cut a full day or two of development time, since I don’t have to manually fill all this out in the source files. Wizards can be nice sometimes.</w:t>
+        <w:t xml:space="preserve">I installed Atmel Studio 6 and used the </w:t>
+      </w:r>
+      <w:proofErr w:type="spellStart"/>
+      <w:r>
+        <w:rPr>
+          <w:rFonts w:ascii="Lucida Sans Unicode" w:hAnsi="Lucida Sans Unicode" w:cs="Lucida Sans Unicode"/>
+        </w:rPr>
+        <w:t>QTouch</w:t>
+      </w:r>
+      <w:proofErr w:type="spellEnd"/>
+      <w:r>
+        <w:rPr>
+          <w:rFonts w:ascii="Lucida Sans Unicode" w:hAnsi="Lucida Sans Unicode" w:cs="Lucida Sans Unicode"/>
+        </w:rPr>
+        <w:t xml:space="preserve"> Project Builder to generate the skeleton for this project. It almost feels like cheating. You input how many sensors, which microcontroller you’ll be using, and which pins </w:t>
+      </w:r>
+      <w:proofErr w:type="gramStart"/>
+      <w:r>
+        <w:rPr>
+          <w:rFonts w:ascii="Lucida Sans Unicode" w:hAnsi="Lucida Sans Unicode" w:cs="Lucida Sans Unicode"/>
+        </w:rPr>
+        <w:t>your</w:t>
+      </w:r>
+      <w:proofErr w:type="gramEnd"/>
+      <w:r>
+        <w:rPr>
+          <w:rFonts w:ascii="Lucida Sans Unicode" w:hAnsi="Lucida Sans Unicode" w:cs="Lucida Sans Unicode"/>
+        </w:rPr>
+        <w:t xml:space="preserve"> using for each channel, and it creates a ready-to-go project. This is very convenient, and will cut probably cut a full day or two of development time, since I don’t have to manually fill all this out in the source files. Wizards can be nice sometimes.</w:t>
       </w:r>
     </w:p>
     <w:p>
@@ -3773,14 +4488,14 @@
           <w:rFonts w:ascii="Lucida Sans Unicode" w:hAnsi="Lucida Sans Unicode" w:cs="Lucida Sans Unicode"/>
         </w:rPr>
       </w:pPr>
-      <w:bookmarkStart w:id="12" w:name="_Toc332749797"/>
+      <w:bookmarkStart w:id="13" w:name="_Toc332921957"/>
       <w:r>
         <w:rPr>
           <w:rFonts w:ascii="Lucida Sans Unicode" w:hAnsi="Lucida Sans Unicode" w:cs="Lucida Sans Unicode"/>
         </w:rPr>
         <w:t>2012/06/02</w:t>
       </w:r>
-      <w:bookmarkEnd w:id="12"/>
+      <w:bookmarkEnd w:id="13"/>
     </w:p>
     <w:p>
       <w:pPr>
@@ -3876,7 +4591,7 @@
           <w:rFonts w:ascii="Lucida Sans Unicode" w:hAnsi="Lucida Sans Unicode" w:cs="Lucida Sans Unicode"/>
         </w:rPr>
       </w:pPr>
-      <w:bookmarkStart w:id="13" w:name="_Toc332749798"/>
+      <w:bookmarkStart w:id="14" w:name="_Toc332921958"/>
       <w:r>
         <w:rPr>
           <w:rFonts w:ascii="Lucida Sans Unicode" w:hAnsi="Lucida Sans Unicode" w:cs="Lucida Sans Unicode"/>
@@ -3884,7 +4599,7 @@
         <w:lastRenderedPageBreak/>
         <w:t>2012/07/03</w:t>
       </w:r>
-      <w:bookmarkEnd w:id="13"/>
+      <w:bookmarkEnd w:id="14"/>
     </w:p>
     <w:p>
       <w:pPr>
@@ -3962,14 +4677,14 @@
           <w:rFonts w:ascii="Lucida Sans Unicode" w:hAnsi="Lucida Sans Unicode" w:cs="Lucida Sans Unicode"/>
         </w:rPr>
       </w:pPr>
-      <w:bookmarkStart w:id="14" w:name="_Toc332749799"/>
+      <w:bookmarkStart w:id="15" w:name="_Toc332921959"/>
       <w:r>
         <w:rPr>
           <w:rFonts w:ascii="Lucida Sans Unicode" w:hAnsi="Lucida Sans Unicode" w:cs="Lucida Sans Unicode"/>
         </w:rPr>
         <w:t>2012/07/04</w:t>
       </w:r>
-      <w:bookmarkEnd w:id="14"/>
+      <w:bookmarkEnd w:id="15"/>
     </w:p>
     <w:p>
       <w:pPr>
@@ -4001,14 +4716,14 @@
           <w:rFonts w:ascii="Lucida Sans Unicode" w:hAnsi="Lucida Sans Unicode" w:cs="Lucida Sans Unicode"/>
         </w:rPr>
       </w:pPr>
-      <w:bookmarkStart w:id="15" w:name="_Toc332749800"/>
+      <w:bookmarkStart w:id="16" w:name="_Toc332921960"/>
       <w:r>
         <w:rPr>
           <w:rFonts w:ascii="Lucida Sans Unicode" w:hAnsi="Lucida Sans Unicode" w:cs="Lucida Sans Unicode"/>
         </w:rPr>
         <w:t>2012/08/14</w:t>
       </w:r>
-      <w:bookmarkEnd w:id="15"/>
+      <w:bookmarkEnd w:id="16"/>
     </w:p>
     <w:p>
       <w:pPr>
@@ -4043,7 +4758,21 @@
         <w:rPr>
           <w:rFonts w:ascii="Lucida Sans Unicode" w:hAnsi="Lucida Sans Unicode" w:cs="Lucida Sans Unicode"/>
         </w:rPr>
-        <w:t>From that project, I now know that the ideal current limiting resistors for the LEDs are 330 Ohms for Red, and 220 Ohms for Blue or Green.</w:t>
+        <w:t xml:space="preserve">From that project, I now know that the ideal current limiting resistors for the LEDs are 330 Ohms for </w:t>
+      </w:r>
+      <w:proofErr w:type="gramStart"/>
+      <w:r>
+        <w:rPr>
+          <w:rFonts w:ascii="Lucida Sans Unicode" w:hAnsi="Lucida Sans Unicode" w:cs="Lucida Sans Unicode"/>
+        </w:rPr>
+        <w:t>Red,</w:t>
+      </w:r>
+      <w:proofErr w:type="gramEnd"/>
+      <w:r>
+        <w:rPr>
+          <w:rFonts w:ascii="Lucida Sans Unicode" w:hAnsi="Lucida Sans Unicode" w:cs="Lucida Sans Unicode"/>
+        </w:rPr>
+        <w:t xml:space="preserve"> and 220 Ohms for Blue or Green.</w:t>
       </w:r>
       <w:r>
         <w:rPr>
@@ -4105,13 +4834,41 @@
         <w:rPr>
           <w:rFonts w:ascii="Lucida Sans Unicode" w:hAnsi="Lucida Sans Unicode" w:cs="Lucida Sans Unicode"/>
         </w:rPr>
-        <w:t xml:space="preserve">I also found an error in the Test board. The sample pin (SMP) for QMatrix should be a </w:t>
-      </w:r>
-      <w:r>
-        <w:rPr>
-          <w:rFonts w:ascii="Lucida Sans Unicode" w:hAnsi="Lucida Sans Unicode" w:cs="Lucida Sans Unicode"/>
-        </w:rPr>
-        <w:t>pin within the port that has the ADC, which in this case is Port A. SMP was in Port B</w:t>
+        <w:t xml:space="preserve">I also found an error in the Test board. The sample pin (SMP) for </w:t>
+      </w:r>
+      <w:proofErr w:type="spellStart"/>
+      <w:r>
+        <w:rPr>
+          <w:rFonts w:ascii="Lucida Sans Unicode" w:hAnsi="Lucida Sans Unicode" w:cs="Lucida Sans Unicode"/>
+        </w:rPr>
+        <w:t>QMatrix</w:t>
+      </w:r>
+      <w:proofErr w:type="spellEnd"/>
+      <w:r>
+        <w:rPr>
+          <w:rFonts w:ascii="Lucida Sans Unicode" w:hAnsi="Lucida Sans Unicode" w:cs="Lucida Sans Unicode"/>
+        </w:rPr>
+        <w:t xml:space="preserve"> should be a </w:t>
+      </w:r>
+      <w:r>
+        <w:rPr>
+          <w:rFonts w:ascii="Lucida Sans Unicode" w:hAnsi="Lucida Sans Unicode" w:cs="Lucida Sans Unicode"/>
+        </w:rPr>
+        <w:t xml:space="preserve">pin within the port that has the ADC, which in this case is Port A. </w:t>
+      </w:r>
+      <w:proofErr w:type="gramStart"/>
+      <w:r>
+        <w:rPr>
+          <w:rFonts w:ascii="Lucida Sans Unicode" w:hAnsi="Lucida Sans Unicode" w:cs="Lucida Sans Unicode"/>
+        </w:rPr>
+        <w:t>SMP</w:t>
+      </w:r>
+      <w:proofErr w:type="gramEnd"/>
+      <w:r>
+        <w:rPr>
+          <w:rFonts w:ascii="Lucida Sans Unicode" w:hAnsi="Lucida Sans Unicode" w:cs="Lucida Sans Unicode"/>
+        </w:rPr>
+        <w:t xml:space="preserve"> was in Port B</w:t>
       </w:r>
       <w:r>
         <w:rPr>
@@ -4143,13 +4900,58 @@
         </w:rPr>
         <w:t xml:space="preserve"> (Changed to A1)</w:t>
       </w:r>
-      <w:bookmarkStart w:id="16" w:name="_GoBack"/>
-      <w:bookmarkEnd w:id="16"/>
       <w:r>
         <w:rPr>
           <w:rFonts w:ascii="Lucida Sans Unicode" w:hAnsi="Lucida Sans Unicode" w:cs="Lucida Sans Unicode"/>
         </w:rPr>
         <w:t>.</w:t>
+      </w:r>
+    </w:p>
+    <w:p>
+      <w:pPr>
+        <w:spacing w:after="0" w:line="240" w:lineRule="auto"/>
+        <w:rPr>
+          <w:rFonts w:ascii="Lucida Sans Unicode" w:hAnsi="Lucida Sans Unicode" w:cs="Lucida Sans Unicode"/>
+        </w:rPr>
+      </w:pPr>
+    </w:p>
+    <w:p>
+      <w:pPr>
+        <w:pStyle w:val="Heading1"/>
+        <w:spacing w:before="0" w:line="240" w:lineRule="auto"/>
+        <w:rPr>
+          <w:rFonts w:ascii="Lucida Sans Unicode" w:hAnsi="Lucida Sans Unicode" w:cs="Lucida Sans Unicode"/>
+        </w:rPr>
+      </w:pPr>
+      <w:bookmarkStart w:id="17" w:name="_Toc332921961"/>
+      <w:r>
+        <w:rPr>
+          <w:rFonts w:ascii="Lucida Sans Unicode" w:hAnsi="Lucida Sans Unicode" w:cs="Lucida Sans Unicode"/>
+        </w:rPr>
+        <w:t>2012/05/16</w:t>
+      </w:r>
+      <w:bookmarkEnd w:id="17"/>
+    </w:p>
+    <w:p>
+      <w:pPr>
+        <w:spacing w:after="0" w:line="240" w:lineRule="auto"/>
+        <w:rPr>
+          <w:rFonts w:ascii="Lucida Sans Unicode" w:hAnsi="Lucida Sans Unicode" w:cs="Lucida Sans Unicode"/>
+        </w:rPr>
+      </w:pPr>
+      <w:proofErr w:type="gramStart"/>
+      <w:r>
+        <w:rPr>
+          <w:rFonts w:ascii="Lucida Sans Unicode" w:hAnsi="Lucida Sans Unicode" w:cs="Lucida Sans Unicode"/>
+        </w:rPr>
+        <w:t>Fleshed out the schematics for the slider portion of the test board.</w:t>
+      </w:r>
+      <w:proofErr w:type="gramEnd"/>
+      <w:r>
+        <w:rPr>
+          <w:rFonts w:ascii="Lucida Sans Unicode" w:hAnsi="Lucida Sans Unicode" w:cs="Lucida Sans Unicode"/>
+        </w:rPr>
+        <w:t xml:space="preserve"> Both microcontrollers (main control and slider control) will share VCC, GND, and RESET, but the ISP lines will be separate. This will make programming the devices much simpler.</w:t>
       </w:r>
     </w:p>
     <w:sectPr>
@@ -5292,7 +6094,7 @@
 </file>
 
 <file path=customXml/itemProps1.xml><?xml version="1.0" encoding="utf-8"?>
-<ds:datastoreItem xmlns:ds="http://schemas.openxmlformats.org/officeDocument/2006/customXml" ds:itemID="{DEA3CDAF-5F62-4F0F-B420-EEEADBBF7B3D}">
+<ds:datastoreItem xmlns:ds="http://schemas.openxmlformats.org/officeDocument/2006/customXml" ds:itemID="{A1126B14-3AB5-41D1-9F04-4BF7849E2DF5}">
   <ds:schemaRefs>
     <ds:schemaRef ds:uri="http://schemas.openxmlformats.org/officeDocument/2006/bibliography"/>
   </ds:schemaRefs>

</xml_diff>

<commit_message>
Updated Slider and Project Log
</commit_message>
<xml_diff>
--- a/Notes/Pong.0 Project Log.docx
+++ b/Notes/Pong.0 Project Log.docx
@@ -250,8 +250,6 @@
             </w:rPr>
             <w:t>Contents</w:t>
           </w:r>
-          <w:bookmarkStart w:id="0" w:name="_GoBack"/>
-          <w:bookmarkEnd w:id="0"/>
         </w:p>
         <w:p>
           <w:pPr>
@@ -1506,7 +1504,7 @@
           <w:rFonts w:ascii="Lucida Sans Unicode" w:hAnsi="Lucida Sans Unicode" w:cs="Lucida Sans Unicode"/>
         </w:rPr>
       </w:pPr>
-      <w:bookmarkStart w:id="1" w:name="_Toc332921945"/>
+      <w:bookmarkStart w:id="0" w:name="_Toc332921945"/>
       <w:r>
         <w:rPr>
           <w:rFonts w:ascii="Lucida Sans Unicode" w:hAnsi="Lucida Sans Unicode" w:cs="Lucida Sans Unicode"/>
@@ -1514,7 +1512,7 @@
         <w:lastRenderedPageBreak/>
         <w:t>2012/04/21</w:t>
       </w:r>
-      <w:bookmarkEnd w:id="1"/>
+      <w:bookmarkEnd w:id="0"/>
     </w:p>
     <w:p>
       <w:pPr>
@@ -1546,23 +1544,22 @@
           <w:rFonts w:ascii="Lucida Sans Unicode" w:hAnsi="Lucida Sans Unicode" w:cs="Lucida Sans Unicode"/>
         </w:rPr>
       </w:pPr>
-      <w:bookmarkStart w:id="2" w:name="_Toc332921946"/>
+      <w:bookmarkStart w:id="1" w:name="_Toc332921946"/>
       <w:r>
         <w:rPr>
           <w:rFonts w:ascii="Lucida Sans Unicode" w:hAnsi="Lucida Sans Unicode" w:cs="Lucida Sans Unicode"/>
         </w:rPr>
         <w:t>2012/04/22</w:t>
       </w:r>
-      <w:bookmarkEnd w:id="2"/>
-    </w:p>
-    <w:p>
-      <w:pPr>
-        <w:spacing w:after="0" w:line="240" w:lineRule="auto"/>
-        <w:rPr>
-          <w:rFonts w:ascii="Lucida Sans Unicode" w:hAnsi="Lucida Sans Unicode" w:cs="Lucida Sans Unicode"/>
-        </w:rPr>
-      </w:pPr>
-      <w:proofErr w:type="gramStart"/>
+      <w:bookmarkEnd w:id="1"/>
+    </w:p>
+    <w:p>
+      <w:pPr>
+        <w:spacing w:after="0" w:line="240" w:lineRule="auto"/>
+        <w:rPr>
+          <w:rFonts w:ascii="Lucida Sans Unicode" w:hAnsi="Lucida Sans Unicode" w:cs="Lucida Sans Unicode"/>
+        </w:rPr>
+      </w:pPr>
       <w:r>
         <w:rPr>
           <w:rFonts w:ascii="Lucida Sans Unicode" w:hAnsi="Lucida Sans Unicode" w:cs="Lucida Sans Unicode"/>
@@ -1579,64 +1576,29 @@
         <w:rPr>
           <w:rFonts w:ascii="Lucida Sans Unicode" w:hAnsi="Lucida Sans Unicode" w:cs="Lucida Sans Unicode"/>
         </w:rPr>
-        <w:t xml:space="preserve"> information from Atmel and my past </w:t>
-      </w:r>
-      <w:proofErr w:type="spellStart"/>
-      <w:r>
-        <w:rPr>
-          <w:rFonts w:ascii="Lucida Sans Unicode" w:hAnsi="Lucida Sans Unicode" w:cs="Lucida Sans Unicode"/>
-        </w:rPr>
-        <w:t>QTouch</w:t>
-      </w:r>
-      <w:proofErr w:type="spellEnd"/>
-      <w:r>
-        <w:rPr>
-          <w:rFonts w:ascii="Lucida Sans Unicode" w:hAnsi="Lucida Sans Unicode" w:cs="Lucida Sans Unicode"/>
-        </w:rPr>
-        <w:t xml:space="preserve"> experience.</w:t>
-      </w:r>
-      <w:proofErr w:type="gramEnd"/>
-      <w:r>
-        <w:rPr>
-          <w:rFonts w:ascii="Lucida Sans Unicode" w:hAnsi="Lucida Sans Unicode" w:cs="Lucida Sans Unicode"/>
-        </w:rPr>
-        <w:t xml:space="preserve"> BOM will focus on parts to be used in both the test board and final design.</w:t>
-      </w:r>
-    </w:p>
-    <w:p>
-      <w:pPr>
-        <w:spacing w:after="0" w:line="240" w:lineRule="auto"/>
-        <w:rPr>
-          <w:rFonts w:ascii="Lucida Sans Unicode" w:hAnsi="Lucida Sans Unicode" w:cs="Lucida Sans Unicode"/>
-        </w:rPr>
-      </w:pPr>
-    </w:p>
-    <w:p>
-      <w:pPr>
-        <w:spacing w:after="0" w:line="240" w:lineRule="auto"/>
-        <w:rPr>
-          <w:rFonts w:ascii="Lucida Sans Unicode" w:hAnsi="Lucida Sans Unicode" w:cs="Lucida Sans Unicode"/>
-        </w:rPr>
-      </w:pPr>
-      <w:r>
-        <w:rPr>
-          <w:rFonts w:ascii="Lucida Sans Unicode" w:hAnsi="Lucida Sans Unicode" w:cs="Lucida Sans Unicode"/>
-        </w:rPr>
-        <w:t xml:space="preserve">BPS needs a better name. </w:t>
-      </w:r>
-      <w:proofErr w:type="gramStart"/>
-      <w:r>
-        <w:rPr>
-          <w:rFonts w:ascii="Lucida Sans Unicode" w:hAnsi="Lucida Sans Unicode" w:cs="Lucida Sans Unicode"/>
-        </w:rPr>
-        <w:t>Going to have to brainstorm.</w:t>
-      </w:r>
-      <w:proofErr w:type="gramEnd"/>
-      <w:r>
-        <w:rPr>
-          <w:rFonts w:ascii="Lucida Sans Unicode" w:hAnsi="Lucida Sans Unicode" w:cs="Lucida Sans Unicode"/>
-        </w:rPr>
-        <w:t xml:space="preserve"> Beer Pong Sense works well as a code name of sorts, like Microsoft's Longhorn, but it doesn't have much of a ring to it.</w:t>
+        <w:t xml:space="preserve"> information from Atmel and my past QTouch experience. BOM will focus on parts to be used in both the test board and final design.</w:t>
+      </w:r>
+    </w:p>
+    <w:p>
+      <w:pPr>
+        <w:spacing w:after="0" w:line="240" w:lineRule="auto"/>
+        <w:rPr>
+          <w:rFonts w:ascii="Lucida Sans Unicode" w:hAnsi="Lucida Sans Unicode" w:cs="Lucida Sans Unicode"/>
+        </w:rPr>
+      </w:pPr>
+    </w:p>
+    <w:p>
+      <w:pPr>
+        <w:spacing w:after="0" w:line="240" w:lineRule="auto"/>
+        <w:rPr>
+          <w:rFonts w:ascii="Lucida Sans Unicode" w:hAnsi="Lucida Sans Unicode" w:cs="Lucida Sans Unicode"/>
+        </w:rPr>
+      </w:pPr>
+      <w:r>
+        <w:rPr>
+          <w:rFonts w:ascii="Lucida Sans Unicode" w:hAnsi="Lucida Sans Unicode" w:cs="Lucida Sans Unicode"/>
+        </w:rPr>
+        <w:t>BPS needs a better name. Going to have to brainstorm. Beer Pong Sense works well as a code name of sorts, like Microsoft's Longhorn, but it doesn't have much of a ring to it.</w:t>
       </w:r>
     </w:p>
     <w:p>
@@ -1655,14 +1617,14 @@
           <w:rFonts w:ascii="Lucida Sans Unicode" w:hAnsi="Lucida Sans Unicode" w:cs="Lucida Sans Unicode"/>
         </w:rPr>
       </w:pPr>
-      <w:bookmarkStart w:id="3" w:name="_Toc332921947"/>
+      <w:bookmarkStart w:id="2" w:name="_Toc332921947"/>
       <w:r>
         <w:rPr>
           <w:rFonts w:ascii="Lucida Sans Unicode" w:hAnsi="Lucida Sans Unicode" w:cs="Lucida Sans Unicode"/>
         </w:rPr>
         <w:t>2012/04/24</w:t>
       </w:r>
-      <w:bookmarkEnd w:id="3"/>
+      <w:bookmarkEnd w:id="2"/>
     </w:p>
     <w:p>
       <w:pPr>
@@ -1717,39 +1679,7 @@
           <w:rFonts w:ascii="Lucida Sans Unicode" w:hAnsi="Lucida Sans Unicode" w:cs="Lucida Sans Unicode"/>
           <w:b/>
         </w:rPr>
-        <w:t xml:space="preserve">AVR Microcontroller capable of </w:t>
-      </w:r>
-      <w:proofErr w:type="spellStart"/>
-      <w:r>
-        <w:rPr>
-          <w:rFonts w:ascii="Lucida Sans Unicode" w:hAnsi="Lucida Sans Unicode" w:cs="Lucida Sans Unicode"/>
-          <w:b/>
-        </w:rPr>
-        <w:t>QMatrix</w:t>
-      </w:r>
-      <w:proofErr w:type="spellEnd"/>
-      <w:r>
-        <w:rPr>
-          <w:rFonts w:ascii="Lucida Sans Unicode" w:hAnsi="Lucida Sans Unicode" w:cs="Lucida Sans Unicode"/>
-          <w:b/>
-        </w:rPr>
-        <w:t>/</w:t>
-      </w:r>
-      <w:proofErr w:type="spellStart"/>
-      <w:r>
-        <w:rPr>
-          <w:rFonts w:ascii="Lucida Sans Unicode" w:hAnsi="Lucida Sans Unicode" w:cs="Lucida Sans Unicode"/>
-          <w:b/>
-        </w:rPr>
-        <w:t>QTouch</w:t>
-      </w:r>
-      <w:proofErr w:type="spellEnd"/>
-      <w:r>
-        <w:rPr>
-          <w:rFonts w:ascii="Lucida Sans Unicode" w:hAnsi="Lucida Sans Unicode" w:cs="Lucida Sans Unicode"/>
-          <w:b/>
-        </w:rPr>
-        <w:t xml:space="preserve"> and with a good amount of memory and peripherals for hacking</w:t>
+        <w:t>AVR Microcontroller capable of QMatrix/QTouch and with a good amount of memory and peripherals for hacking</w:t>
       </w:r>
     </w:p>
     <w:p>
@@ -1805,91 +1735,21 @@
         <w:rPr>
           <w:rFonts w:ascii="Lucida Sans Unicode" w:hAnsi="Lucida Sans Unicode" w:cs="Lucida Sans Unicode"/>
         </w:rPr>
-        <w:t xml:space="preserve">I used the parametric search tools on </w:t>
-      </w:r>
-      <w:proofErr w:type="spellStart"/>
-      <w:r>
-        <w:rPr>
-          <w:rFonts w:ascii="Lucida Sans Unicode" w:hAnsi="Lucida Sans Unicode" w:cs="Lucida Sans Unicode"/>
-        </w:rPr>
-        <w:t>Digikey</w:t>
-      </w:r>
-      <w:proofErr w:type="spellEnd"/>
-      <w:r>
-        <w:rPr>
-          <w:rFonts w:ascii="Lucida Sans Unicode" w:hAnsi="Lucida Sans Unicode" w:cs="Lucida Sans Unicode"/>
-        </w:rPr>
-        <w:t xml:space="preserve"> to start finding components that would meet my needs. For instance, if I assume each LED (3x47=141 LEDs due to 3 LEDs per RGB) is 10mA, that’s 141*0.01= 1.41A – A lot of current. Now in reality, we won’t allow all the LEDs to be on at once, and we’ll use PWN or other methods to adjust their brightness, so the end result will be much less than 1.41Amps, but we’ll still be using a lot of current.</w:t>
-      </w:r>
-    </w:p>
-    <w:p>
-      <w:pPr>
-        <w:spacing w:after="0" w:line="240" w:lineRule="auto"/>
-        <w:rPr>
-          <w:rFonts w:ascii="Lucida Sans Unicode" w:hAnsi="Lucida Sans Unicode" w:cs="Lucida Sans Unicode"/>
-        </w:rPr>
-      </w:pPr>
-      <w:r>
-        <w:rPr>
-          <w:rFonts w:ascii="Lucida Sans Unicode" w:hAnsi="Lucida Sans Unicode" w:cs="Lucida Sans Unicode"/>
-        </w:rPr>
-        <w:t xml:space="preserve">Once these parts have been identified and I’ve gone through the datasheets to verify that everything meets my needs and will be compatible, I’ll move on toward starting the basic schematics in </w:t>
-      </w:r>
-      <w:proofErr w:type="spellStart"/>
-      <w:r>
-        <w:rPr>
-          <w:rFonts w:ascii="Lucida Sans Unicode" w:hAnsi="Lucida Sans Unicode" w:cs="Lucida Sans Unicode"/>
-        </w:rPr>
-        <w:t>KiCad</w:t>
-      </w:r>
-      <w:proofErr w:type="spellEnd"/>
-      <w:r>
-        <w:rPr>
-          <w:rFonts w:ascii="Lucida Sans Unicode" w:hAnsi="Lucida Sans Unicode" w:cs="Lucida Sans Unicode"/>
-        </w:rPr>
-        <w:t xml:space="preserve">. I prefer </w:t>
-      </w:r>
-      <w:proofErr w:type="spellStart"/>
-      <w:r>
-        <w:rPr>
-          <w:rFonts w:ascii="Lucida Sans Unicode" w:hAnsi="Lucida Sans Unicode" w:cs="Lucida Sans Unicode"/>
-        </w:rPr>
-        <w:t>KiCad</w:t>
-      </w:r>
-      <w:proofErr w:type="spellEnd"/>
-      <w:r>
-        <w:rPr>
-          <w:rFonts w:ascii="Lucida Sans Unicode" w:hAnsi="Lucida Sans Unicode" w:cs="Lucida Sans Unicode"/>
-        </w:rPr>
-        <w:t xml:space="preserve"> over </w:t>
-      </w:r>
-      <w:proofErr w:type="spellStart"/>
-      <w:r>
-        <w:rPr>
-          <w:rFonts w:ascii="Lucida Sans Unicode" w:hAnsi="Lucida Sans Unicode" w:cs="Lucida Sans Unicode"/>
-        </w:rPr>
-        <w:t>Cadsoft</w:t>
-      </w:r>
-      <w:proofErr w:type="spellEnd"/>
-      <w:r>
-        <w:rPr>
-          <w:rFonts w:ascii="Lucida Sans Unicode" w:hAnsi="Lucida Sans Unicode" w:cs="Lucida Sans Unicode"/>
-        </w:rPr>
-        <w:t xml:space="preserve"> Eagle for several reasons, including the fact that </w:t>
-      </w:r>
-      <w:proofErr w:type="spellStart"/>
-      <w:r>
-        <w:rPr>
-          <w:rFonts w:ascii="Lucida Sans Unicode" w:hAnsi="Lucida Sans Unicode" w:cs="Lucida Sans Unicode"/>
-        </w:rPr>
-        <w:t>KiCad</w:t>
-      </w:r>
-      <w:proofErr w:type="spellEnd"/>
-      <w:r>
-        <w:rPr>
-          <w:rFonts w:ascii="Lucida Sans Unicode" w:hAnsi="Lucida Sans Unicode" w:cs="Lucida Sans Unicode"/>
-        </w:rPr>
-        <w:t xml:space="preserve"> is </w:t>
+        <w:t>I used the parametric search tools on Digikey to start finding components that would meet my needs. For instance, if I assume each LED (3x47=141 LEDs due to 3 LEDs per RGB) is 10mA, that’s 141*0.01= 1.41A – A lot of current. Now in reality, we won’t allow all the LEDs to be on at once, and we’ll use PWN or other methods to adjust their brightness, so the end result will be much less than 1.41Amps, but we’ll still be using a lot of current.</w:t>
+      </w:r>
+    </w:p>
+    <w:p>
+      <w:pPr>
+        <w:spacing w:after="0" w:line="240" w:lineRule="auto"/>
+        <w:rPr>
+          <w:rFonts w:ascii="Lucida Sans Unicode" w:hAnsi="Lucida Sans Unicode" w:cs="Lucida Sans Unicode"/>
+        </w:rPr>
+      </w:pPr>
+      <w:r>
+        <w:rPr>
+          <w:rFonts w:ascii="Lucida Sans Unicode" w:hAnsi="Lucida Sans Unicode" w:cs="Lucida Sans Unicode"/>
+        </w:rPr>
+        <w:t xml:space="preserve">Once these parts have been identified and I’ve gone through the datasheets to verify that everything meets my needs and will be compatible, I’ll move on toward starting the basic schematics in KiCad. I prefer KiCad over Cadsoft Eagle for several reasons, including the fact that KiCad is </w:t>
       </w:r>
       <w:r>
         <w:rPr>
@@ -1926,55 +1786,27 @@
           <w:rFonts w:ascii="Lucida Sans Unicode" w:hAnsi="Lucida Sans Unicode" w:cs="Lucida Sans Unicode"/>
         </w:rPr>
       </w:pPr>
-      <w:bookmarkStart w:id="4" w:name="_Toc332921948"/>
+      <w:bookmarkStart w:id="3" w:name="_Toc332921948"/>
       <w:r>
         <w:rPr>
           <w:rFonts w:ascii="Lucida Sans Unicode" w:hAnsi="Lucida Sans Unicode" w:cs="Lucida Sans Unicode"/>
         </w:rPr>
         <w:t>2012/04/25</w:t>
       </w:r>
-      <w:bookmarkEnd w:id="4"/>
-    </w:p>
-    <w:p>
-      <w:pPr>
-        <w:spacing w:after="0" w:line="240" w:lineRule="auto"/>
-        <w:rPr>
-          <w:rFonts w:ascii="Lucida Sans Unicode" w:hAnsi="Lucida Sans Unicode" w:cs="Lucida Sans Unicode"/>
-        </w:rPr>
-      </w:pPr>
-      <w:r>
-        <w:rPr>
-          <w:rFonts w:ascii="Lucida Sans Unicode" w:hAnsi="Lucida Sans Unicode" w:cs="Lucida Sans Unicode"/>
-        </w:rPr>
-        <w:t xml:space="preserve">The plan right now is to use the Atmel AVR ATMEGA164/324/644 Series Microcontrollers along with Atmel’s </w:t>
-      </w:r>
-      <w:proofErr w:type="spellStart"/>
-      <w:r>
-        <w:rPr>
-          <w:rFonts w:ascii="Lucida Sans Unicode" w:hAnsi="Lucida Sans Unicode" w:cs="Lucida Sans Unicode"/>
-        </w:rPr>
-        <w:t>QTouch</w:t>
-      </w:r>
-      <w:proofErr w:type="spellEnd"/>
-      <w:r>
-        <w:rPr>
-          <w:rFonts w:ascii="Lucida Sans Unicode" w:hAnsi="Lucida Sans Unicode" w:cs="Lucida Sans Unicode"/>
-        </w:rPr>
-        <w:t xml:space="preserve"> Library (utilizing </w:t>
-      </w:r>
-      <w:proofErr w:type="spellStart"/>
-      <w:r>
-        <w:rPr>
-          <w:rFonts w:ascii="Lucida Sans Unicode" w:hAnsi="Lucida Sans Unicode" w:cs="Lucida Sans Unicode"/>
-        </w:rPr>
-        <w:t>QMatrix</w:t>
-      </w:r>
-      <w:proofErr w:type="spellEnd"/>
-      <w:r>
-        <w:rPr>
-          <w:rFonts w:ascii="Lucida Sans Unicode" w:hAnsi="Lucida Sans Unicode" w:cs="Lucida Sans Unicode"/>
-        </w:rPr>
-        <w:t xml:space="preserve"> technology) to </w:t>
+      <w:bookmarkEnd w:id="3"/>
+    </w:p>
+    <w:p>
+      <w:pPr>
+        <w:spacing w:after="0" w:line="240" w:lineRule="auto"/>
+        <w:rPr>
+          <w:rFonts w:ascii="Lucida Sans Unicode" w:hAnsi="Lucida Sans Unicode" w:cs="Lucida Sans Unicode"/>
+        </w:rPr>
+      </w:pPr>
+      <w:r>
+        <w:rPr>
+          <w:rFonts w:ascii="Lucida Sans Unicode" w:hAnsi="Lucida Sans Unicode" w:cs="Lucida Sans Unicode"/>
+        </w:rPr>
+        <w:t xml:space="preserve">The plan right now is to use the Atmel AVR ATMEGA164/324/644 Series Microcontrollers along with Atmel’s QTouch Library (utilizing QMatrix technology) to </w:t>
       </w:r>
       <w:r>
         <w:rPr>
@@ -2122,16 +1954,8 @@
         <w:rPr>
           <w:rFonts w:ascii="Lucida Sans Unicode" w:hAnsi="Lucida Sans Unicode" w:cs="Lucida Sans Unicode"/>
         </w:rPr>
-        <w:t xml:space="preserve"> </w:t>
-      </w:r>
-      <w:proofErr w:type="gramStart"/>
-      <w:r>
-        <w:rPr>
-          <w:rFonts w:ascii="Lucida Sans Unicode" w:hAnsi="Lucida Sans Unicode" w:cs="Lucida Sans Unicode"/>
-        </w:rPr>
-        <w:t>Likely pretty easy to program.</w:t>
-      </w:r>
-      <w:proofErr w:type="gramEnd"/>
+        <w:t xml:space="preserve"> Likely pretty easy to program.</w:t>
+      </w:r>
     </w:p>
     <w:p>
       <w:pPr>
@@ -2186,21 +2010,7 @@
         <w:rPr>
           <w:rFonts w:ascii="Lucida Sans Unicode" w:hAnsi="Lucida Sans Unicode" w:cs="Lucida Sans Unicode"/>
         </w:rPr>
-        <w:t xml:space="preserve"> Studio 6 Beta is now out. Once I start coding, I may use this, since (from what I’m reading) it already has the Touch libraries integrated. </w:t>
-      </w:r>
-      <w:proofErr w:type="gramStart"/>
-      <w:r>
-        <w:rPr>
-          <w:rFonts w:ascii="Lucida Sans Unicode" w:hAnsi="Lucida Sans Unicode" w:cs="Lucida Sans Unicode"/>
-        </w:rPr>
-        <w:t>May make things easier, though Beta can be a bit scary.</w:t>
-      </w:r>
-      <w:proofErr w:type="gramEnd"/>
-      <w:r>
-        <w:rPr>
-          <w:rFonts w:ascii="Lucida Sans Unicode" w:hAnsi="Lucida Sans Unicode" w:cs="Lucida Sans Unicode"/>
-        </w:rPr>
-        <w:t xml:space="preserve"> Still, I’m not in production with this project yet, so maybe taking the leap and trying </w:t>
+        <w:t xml:space="preserve"> Studio 6 Beta is now out. Once I start coding, I may use this, since (from what I’m reading) it already has the Touch libraries integrated. May make things easier, though Beta can be a bit scary. Still, I’m not in production with this project yet, so maybe taking the leap and trying </w:t>
       </w:r>
       <w:r>
         <w:rPr>
@@ -2218,16 +2028,8 @@
         <w:rPr>
           <w:rFonts w:ascii="Lucida Sans Unicode" w:hAnsi="Lucida Sans Unicode" w:cs="Lucida Sans Unicode"/>
         </w:rPr>
-        <w:t xml:space="preserve"> I’m concerned, though, about the fact that version 6, like version 5, doesn’t support Linux. That makes it difficult for a large portion of the Open Hardware community to work on or adapt this </w:t>
-      </w:r>
-      <w:proofErr w:type="gramStart"/>
-      <w:r>
-        <w:rPr>
-          <w:rFonts w:ascii="Lucida Sans Unicode" w:hAnsi="Lucida Sans Unicode" w:cs="Lucida Sans Unicode"/>
-        </w:rPr>
-        <w:t xml:space="preserve">project </w:t>
-      </w:r>
-      <w:proofErr w:type="gramEnd"/>
+        <w:t xml:space="preserve"> I’m concerned, though, about the fact that version 6, like version 5, doesn’t support Linux. That makes it difficult for a large portion of the Open Hardware community to work on or adapt this project </w:t>
+      </w:r>
       <w:r>
         <w:rPr>
           <w:rFonts w:ascii="Lucida Sans Unicode" w:hAnsi="Lucida Sans Unicode" w:cs="Lucida Sans Unicode"/>
@@ -2257,41 +2059,27 @@
           <w:rFonts w:ascii="Lucida Sans Unicode" w:hAnsi="Lucida Sans Unicode" w:cs="Lucida Sans Unicode"/>
         </w:rPr>
       </w:pPr>
-      <w:bookmarkStart w:id="5" w:name="_Toc332921949"/>
+      <w:bookmarkStart w:id="4" w:name="_Toc332921949"/>
       <w:r>
         <w:rPr>
           <w:rFonts w:ascii="Lucida Sans Unicode" w:hAnsi="Lucida Sans Unicode" w:cs="Lucida Sans Unicode"/>
         </w:rPr>
         <w:t>2012/04/28</w:t>
       </w:r>
-      <w:bookmarkEnd w:id="5"/>
-    </w:p>
-    <w:p>
-      <w:pPr>
-        <w:spacing w:after="0" w:line="240" w:lineRule="auto"/>
-        <w:rPr>
-          <w:rFonts w:ascii="Lucida Sans Unicode" w:hAnsi="Lucida Sans Unicode" w:cs="Lucida Sans Unicode"/>
-        </w:rPr>
-      </w:pPr>
-      <w:r>
-        <w:rPr>
-          <w:rFonts w:ascii="Lucida Sans Unicode" w:hAnsi="Lucida Sans Unicode" w:cs="Lucida Sans Unicode"/>
-        </w:rPr>
-        <w:t xml:space="preserve">I’ve been communicating with various battery manufacturers in China and elsewhere via </w:t>
-      </w:r>
-      <w:proofErr w:type="spellStart"/>
-      <w:r>
-        <w:rPr>
-          <w:rFonts w:ascii="Lucida Sans Unicode" w:hAnsi="Lucida Sans Unicode" w:cs="Lucida Sans Unicode"/>
-        </w:rPr>
-        <w:t>Alibaba</w:t>
-      </w:r>
-      <w:proofErr w:type="spellEnd"/>
-      <w:r>
-        <w:rPr>
-          <w:rFonts w:ascii="Lucida Sans Unicode" w:hAnsi="Lucida Sans Unicode" w:cs="Lucida Sans Unicode"/>
-        </w:rPr>
-        <w:t>. I’m working on getting quotes for Li-Ion and Li-Pol batteries. The specifications I’m aiming for:</w:t>
+      <w:bookmarkEnd w:id="4"/>
+    </w:p>
+    <w:p>
+      <w:pPr>
+        <w:spacing w:after="0" w:line="240" w:lineRule="auto"/>
+        <w:rPr>
+          <w:rFonts w:ascii="Lucida Sans Unicode" w:hAnsi="Lucida Sans Unicode" w:cs="Lucida Sans Unicode"/>
+        </w:rPr>
+      </w:pPr>
+      <w:r>
+        <w:rPr>
+          <w:rFonts w:ascii="Lucida Sans Unicode" w:hAnsi="Lucida Sans Unicode" w:cs="Lucida Sans Unicode"/>
+        </w:rPr>
+        <w:t>I’ve been communicating with various battery manufacturers in China and elsewhere via Alibaba. I’m working on getting quotes for Li-Ion and Li-Pol batteries. The specifications I’m aiming for:</w:t>
       </w:r>
     </w:p>
     <w:p>
@@ -2387,35 +2175,7 @@
         <w:rPr>
           <w:rFonts w:ascii="Lucida Sans Unicode" w:hAnsi="Lucida Sans Unicode" w:cs="Lucida Sans Unicode"/>
         </w:rPr>
-        <w:t xml:space="preserve">So far the most promising quote has come from Shenzhen </w:t>
-      </w:r>
-      <w:proofErr w:type="spellStart"/>
-      <w:r>
-        <w:rPr>
-          <w:rFonts w:ascii="Lucida Sans Unicode" w:hAnsi="Lucida Sans Unicode" w:cs="Lucida Sans Unicode"/>
-        </w:rPr>
-        <w:t>Puchuangyuan</w:t>
-      </w:r>
-      <w:proofErr w:type="spellEnd"/>
-      <w:r>
-        <w:rPr>
-          <w:rFonts w:ascii="Lucida Sans Unicode" w:hAnsi="Lucida Sans Unicode" w:cs="Lucida Sans Unicode"/>
-        </w:rPr>
-        <w:t xml:space="preserve"> Technology Co. Ltd, who </w:t>
-      </w:r>
-      <w:proofErr w:type="gramStart"/>
-      <w:r>
-        <w:rPr>
-          <w:rFonts w:ascii="Lucida Sans Unicode" w:hAnsi="Lucida Sans Unicode" w:cs="Lucida Sans Unicode"/>
-        </w:rPr>
-        <w:t>have</w:t>
-      </w:r>
-      <w:proofErr w:type="gramEnd"/>
-      <w:r>
-        <w:rPr>
-          <w:rFonts w:ascii="Lucida Sans Unicode" w:hAnsi="Lucida Sans Unicode" w:cs="Lucida Sans Unicode"/>
-        </w:rPr>
-        <w:t xml:space="preserve"> answered all of my questions, and promise the ability to provide Li-Pol batteries thin enough to meet the needs of this project. They’ve also sent </w:t>
+        <w:t xml:space="preserve">So far the most promising quote has come from Shenzhen Puchuangyuan Technology Co. Ltd, who have answered all of my questions, and promise the ability to provide Li-Pol batteries thin enough to meet the needs of this project. They’ve also sent </w:t>
       </w:r>
       <w:r>
         <w:rPr>
@@ -2469,14 +2229,14 @@
           <w:rFonts w:ascii="Lucida Sans Unicode" w:hAnsi="Lucida Sans Unicode" w:cs="Lucida Sans Unicode"/>
         </w:rPr>
       </w:pPr>
-      <w:bookmarkStart w:id="6" w:name="_Toc332921950"/>
+      <w:bookmarkStart w:id="5" w:name="_Toc332921950"/>
       <w:r>
         <w:rPr>
           <w:rFonts w:ascii="Lucida Sans Unicode" w:hAnsi="Lucida Sans Unicode" w:cs="Lucida Sans Unicode"/>
         </w:rPr>
         <w:t>2012/04/29</w:t>
       </w:r>
-      <w:bookmarkEnd w:id="6"/>
+      <w:bookmarkEnd w:id="5"/>
     </w:p>
     <w:p>
       <w:pPr>
@@ -2539,83 +2299,19 @@
         <w:rPr>
           <w:rFonts w:ascii="Lucida Sans Unicode" w:hAnsi="Lucida Sans Unicode" w:cs="Lucida Sans Unicode"/>
         </w:rPr>
-        <w:t xml:space="preserve"> (from Zhejiang </w:t>
-      </w:r>
-      <w:proofErr w:type="spellStart"/>
-      <w:r>
-        <w:rPr>
-          <w:rFonts w:ascii="Lucida Sans Unicode" w:hAnsi="Lucida Sans Unicode" w:cs="Lucida Sans Unicode"/>
-        </w:rPr>
-        <w:t>Nuociss</w:t>
-      </w:r>
-      <w:proofErr w:type="spellEnd"/>
-      <w:r>
-        <w:rPr>
-          <w:rFonts w:ascii="Lucida Sans Unicode" w:hAnsi="Lucida Sans Unicode" w:cs="Lucida Sans Unicode"/>
-        </w:rPr>
-        <w:t xml:space="preserve"> New Energy Technology </w:t>
-      </w:r>
-      <w:proofErr w:type="spellStart"/>
-      <w:r>
-        <w:rPr>
-          <w:rFonts w:ascii="Lucida Sans Unicode" w:hAnsi="Lucida Sans Unicode" w:cs="Lucida Sans Unicode"/>
-        </w:rPr>
-        <w:t>Co.</w:t>
-      </w:r>
-      <w:proofErr w:type="gramStart"/>
-      <w:r>
-        <w:rPr>
-          <w:rFonts w:ascii="Lucida Sans Unicode" w:hAnsi="Lucida Sans Unicode" w:cs="Lucida Sans Unicode"/>
-        </w:rPr>
-        <w:t>,Ltd</w:t>
-      </w:r>
-      <w:proofErr w:type="spellEnd"/>
-      <w:proofErr w:type="gramEnd"/>
-      <w:r>
-        <w:rPr>
-          <w:rFonts w:ascii="Lucida Sans Unicode" w:hAnsi="Lucida Sans Unicode" w:cs="Lucida Sans Unicode"/>
-        </w:rPr>
-        <w:t>.)</w:t>
-      </w:r>
-      <w:r>
-        <w:rPr>
-          <w:rFonts w:ascii="Lucida Sans Unicode" w:hAnsi="Lucida Sans Unicode" w:cs="Lucida Sans Unicode"/>
-        </w:rPr>
-        <w:t xml:space="preserve">. The cost per battery is about a dollar more than the quote from Shenzhen </w:t>
-      </w:r>
-      <w:proofErr w:type="spellStart"/>
-      <w:r>
-        <w:rPr>
-          <w:rFonts w:ascii="Lucida Sans Unicode" w:hAnsi="Lucida Sans Unicode" w:cs="Lucida Sans Unicode"/>
-        </w:rPr>
-        <w:t>Puchuangyuan</w:t>
-      </w:r>
-      <w:proofErr w:type="spellEnd"/>
-      <w:r>
-        <w:rPr>
-          <w:rFonts w:ascii="Lucida Sans Unicode" w:hAnsi="Lucida Sans Unicode" w:cs="Lucida Sans Unicode"/>
-        </w:rPr>
-        <w:t xml:space="preserve"> Technology Co. Ltd, </w:t>
-      </w:r>
-      <w:r>
-        <w:rPr>
-          <w:rFonts w:ascii="Lucida Sans Unicode" w:hAnsi="Lucida Sans Unicode" w:cs="Lucida Sans Unicode"/>
-        </w:rPr>
-        <w:t xml:space="preserve">but the cycle life is significantly higher, which I think should be well worth the cost. I’m building a simple spreadsheet as quotes come </w:t>
-      </w:r>
-      <w:proofErr w:type="gramStart"/>
-      <w:r>
-        <w:rPr>
-          <w:rFonts w:ascii="Lucida Sans Unicode" w:hAnsi="Lucida Sans Unicode" w:cs="Lucida Sans Unicode"/>
-        </w:rPr>
-        <w:t>in,</w:t>
-      </w:r>
-      <w:proofErr w:type="gramEnd"/>
-      <w:r>
-        <w:rPr>
-          <w:rFonts w:ascii="Lucida Sans Unicode" w:hAnsi="Lucida Sans Unicode" w:cs="Lucida Sans Unicode"/>
-        </w:rPr>
-        <w:t xml:space="preserve"> so</w:t>
+        <w:t xml:space="preserve"> (from Zhejiang Nuociss New Energy Technology Co.,Ltd.)</w:t>
+      </w:r>
+      <w:r>
+        <w:rPr>
+          <w:rFonts w:ascii="Lucida Sans Unicode" w:hAnsi="Lucida Sans Unicode" w:cs="Lucida Sans Unicode"/>
+        </w:rPr>
+        <w:t xml:space="preserve">. The cost per battery is about a dollar more than the quote from Shenzhen Puchuangyuan Technology Co. Ltd, </w:t>
+      </w:r>
+      <w:r>
+        <w:rPr>
+          <w:rFonts w:ascii="Lucida Sans Unicode" w:hAnsi="Lucida Sans Unicode" w:cs="Lucida Sans Unicode"/>
+        </w:rPr>
+        <w:t>but the cycle life is significantly higher, which I think should be well worth the cost. I’m building a simple spreadsheet as quotes come in, so</w:t>
       </w:r>
       <w:r>
         <w:rPr>
@@ -2649,56 +2345,14 @@
         <w:rPr>
           <w:rFonts w:ascii="Lucida Sans Unicode" w:hAnsi="Lucida Sans Unicode" w:cs="Lucida Sans Unicode"/>
         </w:rPr>
-        <w:t xml:space="preserve">I sometimes wonder if others develop things the same way as I do. I generally think up the project and begin to build it in my mind, using scratch paper to work out more complex problems and design the high-level schematics using black-boxes when I don’t know all the details yet). Once I’ve got all of the major components of the project figured out, I begin sourcing them. Then, once I’m confident there’s enough of each part on the market to manufacture effectively, I input the schematics in </w:t>
-      </w:r>
-      <w:proofErr w:type="spellStart"/>
-      <w:r>
-        <w:rPr>
-          <w:rFonts w:ascii="Lucida Sans Unicode" w:hAnsi="Lucida Sans Unicode" w:cs="Lucida Sans Unicode"/>
-        </w:rPr>
-        <w:t>KiCad</w:t>
-      </w:r>
-      <w:proofErr w:type="spellEnd"/>
-      <w:r>
-        <w:rPr>
-          <w:rFonts w:ascii="Lucida Sans Unicode" w:hAnsi="Lucida Sans Unicode" w:cs="Lucida Sans Unicode"/>
-        </w:rPr>
-        <w:t xml:space="preserve"> (or sometimes </w:t>
-      </w:r>
-      <w:proofErr w:type="spellStart"/>
-      <w:r>
-        <w:rPr>
-          <w:rFonts w:ascii="Lucida Sans Unicode" w:hAnsi="Lucida Sans Unicode" w:cs="Lucida Sans Unicode"/>
-        </w:rPr>
-        <w:t>Cadsoft</w:t>
-      </w:r>
-      <w:proofErr w:type="spellEnd"/>
-      <w:r>
-        <w:rPr>
-          <w:rFonts w:ascii="Lucida Sans Unicode" w:hAnsi="Lucida Sans Unicode" w:cs="Lucida Sans Unicode"/>
-        </w:rPr>
-        <w:t xml:space="preserve"> Eagle). From there, I begin to fill in the basic parts like resistors, determining the best part and values. And once that’s all don, it’s on to the PCB. I’ll back-edit as needed if there are changes to the design, but this can be exceedingly </w:t>
+        <w:t xml:space="preserve">I sometimes wonder if others develop things the same way as I do. I generally think up the project and begin to build it in my mind, using scratch paper to work out more complex problems and design the high-level schematics using black-boxes when I don’t know all the details yet). Once I’ve got all of the major components of the project figured out, I begin sourcing them. Then, once I’m confident there’s enough of each part on the market to manufacture effectively, I input the schematics in KiCad (or sometimes Cadsoft Eagle). From there, I begin to fill in the basic parts like resistors, determining the best part and values. And once that’s all don, it’s on to the PCB. I’ll back-edit as needed if there are changes to the design, but this can be exceedingly </w:t>
       </w:r>
       <w:r>
         <w:rPr>
           <w:rFonts w:ascii="Lucida Sans Unicode" w:hAnsi="Lucida Sans Unicode" w:cs="Lucida Sans Unicode"/>
         </w:rPr>
         <w:lastRenderedPageBreak/>
-        <w:t xml:space="preserve">difficult if it’s a complex board, or </w:t>
-      </w:r>
-      <w:proofErr w:type="spellStart"/>
-      <w:r>
-        <w:rPr>
-          <w:rFonts w:ascii="Lucida Sans Unicode" w:hAnsi="Lucida Sans Unicode" w:cs="Lucida Sans Unicode"/>
-        </w:rPr>
-        <w:t>ig</w:t>
-      </w:r>
-      <w:proofErr w:type="spellEnd"/>
-      <w:r>
-        <w:rPr>
-          <w:rFonts w:ascii="Lucida Sans Unicode" w:hAnsi="Lucida Sans Unicode" w:cs="Lucida Sans Unicode"/>
-        </w:rPr>
-        <w:t xml:space="preserve"> there are specific routing requirements, like in this project. The traces to the capacitive sensors must follow very specific rules in order to obtain the best sensitivity and noise immunity. You can read more about these requirements in Atmel’s </w:t>
+        <w:t xml:space="preserve">difficult if it’s a complex board, or ig there are specific routing requirements, like in this project. The traces to the capacitive sensors must follow very specific rules in order to obtain the best sensitivity and noise immunity. You can read more about these requirements in Atmel’s </w:t>
       </w:r>
       <w:hyperlink r:id="rId9" w:history="1">
         <w:r>
@@ -2713,35 +2367,7 @@
         <w:rPr>
           <w:rFonts w:ascii="Lucida Sans Unicode" w:hAnsi="Lucida Sans Unicode" w:cs="Lucida Sans Unicode"/>
         </w:rPr>
-        <w:t xml:space="preserve">, which covers all sorts of information about PCB and sensor layouts for Atmel’s </w:t>
-      </w:r>
-      <w:proofErr w:type="spellStart"/>
-      <w:r>
-        <w:rPr>
-          <w:rFonts w:ascii="Lucida Sans Unicode" w:hAnsi="Lucida Sans Unicode" w:cs="Lucida Sans Unicode"/>
-        </w:rPr>
-        <w:t>QTouch</w:t>
-      </w:r>
-      <w:proofErr w:type="spellEnd"/>
-      <w:r>
-        <w:rPr>
-          <w:rFonts w:ascii="Lucida Sans Unicode" w:hAnsi="Lucida Sans Unicode" w:cs="Lucida Sans Unicode"/>
-        </w:rPr>
-        <w:t xml:space="preserve"> and </w:t>
-      </w:r>
-      <w:proofErr w:type="spellStart"/>
-      <w:r>
-        <w:rPr>
-          <w:rFonts w:ascii="Lucida Sans Unicode" w:hAnsi="Lucida Sans Unicode" w:cs="Lucida Sans Unicode"/>
-        </w:rPr>
-        <w:t>QMatrix</w:t>
-      </w:r>
-      <w:proofErr w:type="spellEnd"/>
-      <w:r>
-        <w:rPr>
-          <w:rFonts w:ascii="Lucida Sans Unicode" w:hAnsi="Lucida Sans Unicode" w:cs="Lucida Sans Unicode"/>
-        </w:rPr>
-        <w:t xml:space="preserve"> technologies.</w:t>
+        <w:t>, which covers all sorts of information about PCB and sensor layouts for Atmel’s QTouch and QMatrix technologies.</w:t>
       </w:r>
     </w:p>
     <w:p>
@@ -2760,41 +2386,27 @@
           <w:rFonts w:ascii="Lucida Sans Unicode" w:hAnsi="Lucida Sans Unicode" w:cs="Lucida Sans Unicode"/>
         </w:rPr>
       </w:pPr>
-      <w:bookmarkStart w:id="7" w:name="_Toc332921951"/>
+      <w:bookmarkStart w:id="6" w:name="_Toc332921951"/>
       <w:r>
         <w:rPr>
           <w:rFonts w:ascii="Lucida Sans Unicode" w:hAnsi="Lucida Sans Unicode" w:cs="Lucida Sans Unicode"/>
         </w:rPr>
         <w:t>2012/05/01</w:t>
       </w:r>
-      <w:bookmarkEnd w:id="7"/>
-    </w:p>
-    <w:p>
-      <w:pPr>
-        <w:spacing w:after="0" w:line="240" w:lineRule="auto"/>
-        <w:rPr>
-          <w:rFonts w:ascii="Lucida Sans Unicode" w:hAnsi="Lucida Sans Unicode" w:cs="Lucida Sans Unicode"/>
-        </w:rPr>
-      </w:pPr>
-      <w:r>
-        <w:rPr>
-          <w:rFonts w:ascii="Lucida Sans Unicode" w:hAnsi="Lucida Sans Unicode" w:cs="Lucida Sans Unicode"/>
-        </w:rPr>
-        <w:t xml:space="preserve">Today I decided to switch LDO voltage regulators, from the Microchip MCP1826 to the SPX29150T-L-5-0/TR made by </w:t>
-      </w:r>
-      <w:proofErr w:type="spellStart"/>
-      <w:r>
-        <w:rPr>
-          <w:rFonts w:ascii="Lucida Sans Unicode" w:hAnsi="Lucida Sans Unicode" w:cs="Lucida Sans Unicode"/>
-        </w:rPr>
-        <w:t>Exar</w:t>
-      </w:r>
-      <w:proofErr w:type="spellEnd"/>
-      <w:r>
-        <w:rPr>
-          <w:rFonts w:ascii="Lucida Sans Unicode" w:hAnsi="Lucida Sans Unicode" w:cs="Lucida Sans Unicode"/>
-        </w:rPr>
-        <w:t xml:space="preserve"> Corporation for the reasons below.</w:t>
+      <w:bookmarkEnd w:id="6"/>
+    </w:p>
+    <w:p>
+      <w:pPr>
+        <w:spacing w:after="0" w:line="240" w:lineRule="auto"/>
+        <w:rPr>
+          <w:rFonts w:ascii="Lucida Sans Unicode" w:hAnsi="Lucida Sans Unicode" w:cs="Lucida Sans Unicode"/>
+        </w:rPr>
+      </w:pPr>
+      <w:r>
+        <w:rPr>
+          <w:rFonts w:ascii="Lucida Sans Unicode" w:hAnsi="Lucida Sans Unicode" w:cs="Lucida Sans Unicode"/>
+        </w:rPr>
+        <w:t>Today I decided to switch LDO voltage regulators, from the Microchip MCP1826 to the SPX29150T-L-5-0/TR made by Exar Corporation for the reasons below.</w:t>
       </w:r>
     </w:p>
     <w:p>
@@ -2931,16 +2543,8 @@
         <w:rPr>
           <w:rFonts w:ascii="Lucida Sans Unicode" w:hAnsi="Lucida Sans Unicode" w:cs="Lucida Sans Unicode"/>
         </w:rPr>
-        <w:t xml:space="preserve">Sadly, this is about all I was able to accomplish today. </w:t>
-      </w:r>
-      <w:proofErr w:type="gramStart"/>
-      <w:r>
-        <w:rPr>
-          <w:rFonts w:ascii="Lucida Sans Unicode" w:hAnsi="Lucida Sans Unicode" w:cs="Lucida Sans Unicode"/>
-        </w:rPr>
-        <w:t>Long day at my real job.</w:t>
-      </w:r>
-      <w:proofErr w:type="gramEnd"/>
+        <w:t>Sadly, this is about all I was able to accomplish today. Long day at my real job.</w:t>
+      </w:r>
     </w:p>
     <w:p>
       <w:pPr>
@@ -2958,119 +2562,49 @@
           <w:rFonts w:ascii="Lucida Sans Unicode" w:hAnsi="Lucida Sans Unicode" w:cs="Lucida Sans Unicode"/>
         </w:rPr>
       </w:pPr>
-      <w:bookmarkStart w:id="8" w:name="_Toc332921952"/>
+      <w:bookmarkStart w:id="7" w:name="_Toc332921952"/>
       <w:r>
         <w:rPr>
           <w:rFonts w:ascii="Lucida Sans Unicode" w:hAnsi="Lucida Sans Unicode" w:cs="Lucida Sans Unicode"/>
         </w:rPr>
         <w:t>2012/05/02</w:t>
       </w:r>
-      <w:bookmarkEnd w:id="8"/>
-    </w:p>
-    <w:p>
-      <w:pPr>
-        <w:spacing w:after="0" w:line="240" w:lineRule="auto"/>
-        <w:rPr>
-          <w:rFonts w:ascii="Lucida Sans Unicode" w:hAnsi="Lucida Sans Unicode" w:cs="Lucida Sans Unicode"/>
-        </w:rPr>
-      </w:pPr>
-      <w:r>
-        <w:rPr>
-          <w:rFonts w:ascii="Lucida Sans Unicode" w:hAnsi="Lucida Sans Unicode" w:cs="Lucida Sans Unicode"/>
-        </w:rPr>
-        <w:t xml:space="preserve">Now that I’ve selected most of the main components, have written on paper several rough high-level drafts of the design, and have read enough to understand the requirements for each of the parts I’ve selected, I’m moving on to starting the schematic drawings in </w:t>
-      </w:r>
-      <w:proofErr w:type="spellStart"/>
-      <w:r>
-        <w:rPr>
-          <w:rFonts w:ascii="Lucida Sans Unicode" w:hAnsi="Lucida Sans Unicode" w:cs="Lucida Sans Unicode"/>
-        </w:rPr>
-        <w:t>KiCad</w:t>
-      </w:r>
-      <w:proofErr w:type="spellEnd"/>
-      <w:r>
-        <w:rPr>
-          <w:rFonts w:ascii="Lucida Sans Unicode" w:hAnsi="Lucida Sans Unicode" w:cs="Lucida Sans Unicode"/>
-        </w:rPr>
-        <w:t>.</w:t>
-      </w:r>
-    </w:p>
-    <w:p>
-      <w:pPr>
-        <w:spacing w:after="0" w:line="240" w:lineRule="auto"/>
-        <w:rPr>
-          <w:rFonts w:ascii="Lucida Sans Unicode" w:hAnsi="Lucida Sans Unicode" w:cs="Lucida Sans Unicode"/>
-        </w:rPr>
-      </w:pPr>
-    </w:p>
-    <w:p>
-      <w:pPr>
-        <w:spacing w:after="0" w:line="240" w:lineRule="auto"/>
-        <w:rPr>
-          <w:rFonts w:ascii="Lucida Sans Unicode" w:hAnsi="Lucida Sans Unicode" w:cs="Lucida Sans Unicode"/>
-        </w:rPr>
-      </w:pPr>
-      <w:r>
-        <w:rPr>
-          <w:rFonts w:ascii="Lucida Sans Unicode" w:hAnsi="Lucida Sans Unicode" w:cs="Lucida Sans Unicode"/>
-        </w:rPr>
-        <w:t xml:space="preserve">For non-standard parts (those not included in </w:t>
-      </w:r>
-      <w:proofErr w:type="spellStart"/>
-      <w:r>
-        <w:rPr>
-          <w:rFonts w:ascii="Lucida Sans Unicode" w:hAnsi="Lucida Sans Unicode" w:cs="Lucida Sans Unicode"/>
-        </w:rPr>
-        <w:t>KiCad</w:t>
-      </w:r>
-      <w:proofErr w:type="spellEnd"/>
-      <w:r>
-        <w:rPr>
-          <w:rFonts w:ascii="Lucida Sans Unicode" w:hAnsi="Lucida Sans Unicode" w:cs="Lucida Sans Unicode"/>
-        </w:rPr>
-        <w:t xml:space="preserve"> by default), I’m drawing them in </w:t>
-      </w:r>
-      <w:proofErr w:type="spellStart"/>
-      <w:r>
-        <w:rPr>
-          <w:rFonts w:ascii="Lucida Sans Unicode" w:hAnsi="Lucida Sans Unicode" w:cs="Lucida Sans Unicode"/>
-        </w:rPr>
-        <w:t>KiCad’s</w:t>
-      </w:r>
-      <w:proofErr w:type="spellEnd"/>
-      <w:r>
-        <w:rPr>
-          <w:rFonts w:ascii="Lucida Sans Unicode" w:hAnsi="Lucida Sans Unicode" w:cs="Lucida Sans Unicode"/>
-        </w:rPr>
-        <w:t xml:space="preserve"> Library Editor, based on the datasheet for the part. For those parts that are included in </w:t>
-      </w:r>
-      <w:proofErr w:type="spellStart"/>
-      <w:r>
-        <w:rPr>
-          <w:rFonts w:ascii="Lucida Sans Unicode" w:hAnsi="Lucida Sans Unicode" w:cs="Lucida Sans Unicode"/>
-        </w:rPr>
-        <w:t>KiCad’s</w:t>
-      </w:r>
-      <w:proofErr w:type="spellEnd"/>
-      <w:r>
-        <w:rPr>
-          <w:rFonts w:ascii="Lucida Sans Unicode" w:hAnsi="Lucida Sans Unicode" w:cs="Lucida Sans Unicode"/>
-        </w:rPr>
-        <w:t xml:space="preserve"> default libraries, I’ll open the part drawing in </w:t>
-      </w:r>
-      <w:proofErr w:type="spellStart"/>
-      <w:r>
-        <w:rPr>
-          <w:rFonts w:ascii="Lucida Sans Unicode" w:hAnsi="Lucida Sans Unicode" w:cs="Lucida Sans Unicode"/>
-        </w:rPr>
-        <w:t>KiCad</w:t>
-      </w:r>
-      <w:proofErr w:type="spellEnd"/>
-      <w:r>
-        <w:rPr>
-          <w:rFonts w:ascii="Lucida Sans Unicode" w:hAnsi="Lucida Sans Unicode" w:cs="Lucida Sans Unicode"/>
-        </w:rPr>
-        <w:t xml:space="preserve">, and open the PDF Datasheet for the part, and compare pin-by-pin that the drawing is accurate. It’s </w:t>
+      <w:bookmarkEnd w:id="7"/>
+    </w:p>
+    <w:p>
+      <w:pPr>
+        <w:spacing w:after="0" w:line="240" w:lineRule="auto"/>
+        <w:rPr>
+          <w:rFonts w:ascii="Lucida Sans Unicode" w:hAnsi="Lucida Sans Unicode" w:cs="Lucida Sans Unicode"/>
+        </w:rPr>
+      </w:pPr>
+      <w:r>
+        <w:rPr>
+          <w:rFonts w:ascii="Lucida Sans Unicode" w:hAnsi="Lucida Sans Unicode" w:cs="Lucida Sans Unicode"/>
+        </w:rPr>
+        <w:t>Now that I’ve selected most of the main components, have written on paper several rough high-level drafts of the design, and have read enough to understand the requirements for each of the parts I’ve selected, I’m moving on to starting the schematic drawings in KiCad.</w:t>
+      </w:r>
+    </w:p>
+    <w:p>
+      <w:pPr>
+        <w:spacing w:after="0" w:line="240" w:lineRule="auto"/>
+        <w:rPr>
+          <w:rFonts w:ascii="Lucida Sans Unicode" w:hAnsi="Lucida Sans Unicode" w:cs="Lucida Sans Unicode"/>
+        </w:rPr>
+      </w:pPr>
+    </w:p>
+    <w:p>
+      <w:pPr>
+        <w:spacing w:after="0" w:line="240" w:lineRule="auto"/>
+        <w:rPr>
+          <w:rFonts w:ascii="Lucida Sans Unicode" w:hAnsi="Lucida Sans Unicode" w:cs="Lucida Sans Unicode"/>
+        </w:rPr>
+      </w:pPr>
+      <w:r>
+        <w:rPr>
+          <w:rFonts w:ascii="Lucida Sans Unicode" w:hAnsi="Lucida Sans Unicode" w:cs="Lucida Sans Unicode"/>
+        </w:rPr>
+        <w:t xml:space="preserve">For non-standard parts (those not included in KiCad by default), I’m drawing them in KiCad’s Library Editor, based on the datasheet for the part. For those parts that are included in KiCad’s default libraries, I’ll open the part drawing in KiCad, and open the PDF Datasheet for the part, and compare pin-by-pin that the drawing is accurate. It’s </w:t>
       </w:r>
       <w:r>
         <w:rPr>
@@ -3099,21 +2633,7 @@
         <w:rPr>
           <w:rFonts w:ascii="Lucida Sans Unicode" w:hAnsi="Lucida Sans Unicode" w:cs="Lucida Sans Unicode"/>
         </w:rPr>
-        <w:t xml:space="preserve">I tend not to use </w:t>
-      </w:r>
-      <w:proofErr w:type="spellStart"/>
-      <w:r>
-        <w:rPr>
-          <w:rFonts w:ascii="Lucida Sans Unicode" w:hAnsi="Lucida Sans Unicode" w:cs="Lucida Sans Unicode"/>
-        </w:rPr>
-        <w:t>KiCad’s</w:t>
-      </w:r>
-      <w:proofErr w:type="spellEnd"/>
-      <w:r>
-        <w:rPr>
-          <w:rFonts w:ascii="Lucida Sans Unicode" w:hAnsi="Lucida Sans Unicode" w:cs="Lucida Sans Unicode"/>
-        </w:rPr>
-        <w:t xml:space="preserve"> libraries for the actual pad drawings, because dimensions are more difficult to verify, but for schematic symbols it’s not really an issue.</w:t>
+        <w:t>I tend not to use KiCad’s libraries for the actual pad drawings, because dimensions are more difficult to verify, but for schematic symbols it’s not really an issue.</w:t>
       </w:r>
     </w:p>
     <w:p>
@@ -3157,57 +2677,29 @@
         <w:rPr>
           <w:rFonts w:ascii="Lucida Sans Unicode" w:hAnsi="Lucida Sans Unicode" w:cs="Lucida Sans Unicode"/>
         </w:rPr>
-        <w:t xml:space="preserve">I also try to stick with common part sizes. For instance, in this project, most of the discreet components (resistors, capacitors, </w:t>
-      </w:r>
-      <w:proofErr w:type="spellStart"/>
-      <w:r>
-        <w:rPr>
-          <w:rFonts w:ascii="Lucida Sans Unicode" w:hAnsi="Lucida Sans Unicode" w:cs="Lucida Sans Unicode"/>
-        </w:rPr>
-        <w:t>etc</w:t>
-      </w:r>
-      <w:proofErr w:type="spellEnd"/>
-      <w:r>
-        <w:rPr>
-          <w:rFonts w:ascii="Lucida Sans Unicode" w:hAnsi="Lucida Sans Unicode" w:cs="Lucida Sans Unicode"/>
-        </w:rPr>
-        <w:t>) are sized 1206 in American (0.126" x 0.063"), which is 3216 in Metric (3.20mm x 1.60mm). Keeping things the same size saves time on the PCB, because it’s easier to work with several components all of the same pad size.</w:t>
-      </w:r>
-    </w:p>
-    <w:p>
-      <w:pPr>
-        <w:spacing w:after="0" w:line="240" w:lineRule="auto"/>
-        <w:rPr>
-          <w:rFonts w:ascii="Lucida Sans Unicode" w:hAnsi="Lucida Sans Unicode" w:cs="Lucida Sans Unicode"/>
-        </w:rPr>
-      </w:pPr>
-    </w:p>
-    <w:p>
-      <w:pPr>
-        <w:spacing w:after="0" w:line="240" w:lineRule="auto"/>
-        <w:rPr>
-          <w:rFonts w:ascii="Lucida Sans Unicode" w:hAnsi="Lucida Sans Unicode" w:cs="Lucida Sans Unicode"/>
-        </w:rPr>
-      </w:pPr>
-      <w:r>
-        <w:rPr>
-          <w:rFonts w:ascii="Lucida Sans Unicode" w:hAnsi="Lucida Sans Unicode" w:cs="Lucida Sans Unicode"/>
-        </w:rPr>
-        <w:t xml:space="preserve">Today I really got to work on the schematics. I managed to get the display and sensor schematic sheets mostly completed. The main sheet is still in progress. I’ll have to figure out which microcontroller pins are required for the small </w:t>
-      </w:r>
-      <w:proofErr w:type="spellStart"/>
-      <w:r>
-        <w:rPr>
-          <w:rFonts w:ascii="Lucida Sans Unicode" w:hAnsi="Lucida Sans Unicode" w:cs="Lucida Sans Unicode"/>
-        </w:rPr>
-        <w:t>QMatrix</w:t>
-      </w:r>
-      <w:proofErr w:type="spellEnd"/>
-      <w:r>
-        <w:rPr>
-          <w:rFonts w:ascii="Lucida Sans Unicode" w:hAnsi="Lucida Sans Unicode" w:cs="Lucida Sans Unicode"/>
-        </w:rPr>
-        <w:t xml:space="preserve"> setup I’m workin</w:t>
+        <w:t>I also try to stick with common part sizes. For instance, in this project, most of the discreet components (resistors, capacitors, etc) are sized 1206 in American (0.126" x 0.063"), which is 3216 in Metric (3.20mm x 1.60mm). Keeping things the same size saves time on the PCB, because it’s easier to work with several components all of the same pad size.</w:t>
+      </w:r>
+    </w:p>
+    <w:p>
+      <w:pPr>
+        <w:spacing w:after="0" w:line="240" w:lineRule="auto"/>
+        <w:rPr>
+          <w:rFonts w:ascii="Lucida Sans Unicode" w:hAnsi="Lucida Sans Unicode" w:cs="Lucida Sans Unicode"/>
+        </w:rPr>
+      </w:pPr>
+    </w:p>
+    <w:p>
+      <w:pPr>
+        <w:spacing w:after="0" w:line="240" w:lineRule="auto"/>
+        <w:rPr>
+          <w:rFonts w:ascii="Lucida Sans Unicode" w:hAnsi="Lucida Sans Unicode" w:cs="Lucida Sans Unicode"/>
+        </w:rPr>
+      </w:pPr>
+      <w:r>
+        <w:rPr>
+          <w:rFonts w:ascii="Lucida Sans Unicode" w:hAnsi="Lucida Sans Unicode" w:cs="Lucida Sans Unicode"/>
+        </w:rPr>
+        <w:t>Today I really got to work on the schematics. I managed to get the display and sensor schematic sheets mostly completed. The main sheet is still in progress. I’ll have to figure out which microcontroller pins are required for the small QMatrix setup I’m workin</w:t>
       </w:r>
       <w:r>
         <w:rPr>
@@ -3333,16 +2825,8 @@
         <w:rPr>
           <w:rFonts w:ascii="Lucida Sans Unicode" w:hAnsi="Lucida Sans Unicode" w:cs="Lucida Sans Unicode"/>
         </w:rPr>
-        <w:t xml:space="preserve">Late Entry: Found the problem in the Matrix and corrected it. Just had things linked up </w:t>
-      </w:r>
-      <w:proofErr w:type="gramStart"/>
-      <w:r>
-        <w:rPr>
-          <w:rFonts w:ascii="Lucida Sans Unicode" w:hAnsi="Lucida Sans Unicode" w:cs="Lucida Sans Unicode"/>
-        </w:rPr>
-        <w:t>incorrectly.</w:t>
-      </w:r>
-      <w:proofErr w:type="gramEnd"/>
+        <w:t>Late Entry: Found the problem in the Matrix and corrected it. Just had things linked up incorrectly.</w:t>
+      </w:r>
     </w:p>
     <w:p>
       <w:pPr>
@@ -3360,7 +2844,7 @@
           <w:rFonts w:ascii="Lucida Sans Unicode" w:hAnsi="Lucida Sans Unicode" w:cs="Lucida Sans Unicode"/>
         </w:rPr>
       </w:pPr>
-      <w:bookmarkStart w:id="9" w:name="_Toc332921953"/>
+      <w:bookmarkStart w:id="8" w:name="_Toc332921953"/>
       <w:r>
         <w:rPr>
           <w:rFonts w:ascii="Lucida Sans Unicode" w:hAnsi="Lucida Sans Unicode" w:cs="Lucida Sans Unicode"/>
@@ -3392,28 +2876,20 @@
         </w:rPr>
         <w:t>04</w:t>
       </w:r>
-      <w:bookmarkEnd w:id="9"/>
-    </w:p>
-    <w:p>
-      <w:pPr>
-        <w:spacing w:after="0" w:line="240" w:lineRule="auto"/>
-        <w:rPr>
-          <w:rFonts w:ascii="Lucida Sans Unicode" w:hAnsi="Lucida Sans Unicode" w:cs="Lucida Sans Unicode"/>
-        </w:rPr>
-      </w:pPr>
-      <w:proofErr w:type="gramStart"/>
-      <w:r>
-        <w:rPr>
-          <w:rFonts w:ascii="Lucida Sans Unicode" w:hAnsi="Lucida Sans Unicode" w:cs="Lucida Sans Unicode"/>
-        </w:rPr>
-        <w:t>Worked on fleshing out the schematics this evening.</w:t>
-      </w:r>
-      <w:proofErr w:type="gramEnd"/>
-      <w:r>
-        <w:rPr>
-          <w:rFonts w:ascii="Lucida Sans Unicode" w:hAnsi="Lucida Sans Unicode" w:cs="Lucida Sans Unicode"/>
-        </w:rPr>
-        <w:t xml:space="preserve"> Some of the specifics:</w:t>
+      <w:bookmarkEnd w:id="8"/>
+    </w:p>
+    <w:p>
+      <w:pPr>
+        <w:spacing w:after="0" w:line="240" w:lineRule="auto"/>
+        <w:rPr>
+          <w:rFonts w:ascii="Lucida Sans Unicode" w:hAnsi="Lucida Sans Unicode" w:cs="Lucida Sans Unicode"/>
+        </w:rPr>
+      </w:pPr>
+      <w:r>
+        <w:rPr>
+          <w:rFonts w:ascii="Lucida Sans Unicode" w:hAnsi="Lucida Sans Unicode" w:cs="Lucida Sans Unicode"/>
+        </w:rPr>
+        <w:t>Worked on fleshing out the schematics this evening. Some of the specifics:</w:t>
       </w:r>
     </w:p>
     <w:p>
@@ -3533,21 +3009,7 @@
         <w:rPr>
           <w:rFonts w:ascii="Lucida Sans Unicode" w:hAnsi="Lucida Sans Unicode" w:cs="Lucida Sans Unicode"/>
         </w:rPr>
-        <w:t xml:space="preserve">All that being said, from the list of tasks completed tonight (over about 3 hours), it doesn’t look like much, but I’ve been poring over datasheets, Atmel’s Application Notes (particularly AVR042 which has a bunch of useful little tips about setting up your inputs, reset, ISP, </w:t>
-      </w:r>
-      <w:proofErr w:type="spellStart"/>
-      <w:r>
-        <w:rPr>
-          <w:rFonts w:ascii="Lucida Sans Unicode" w:hAnsi="Lucida Sans Unicode" w:cs="Lucida Sans Unicode"/>
-        </w:rPr>
-        <w:t>etc</w:t>
-      </w:r>
-      <w:proofErr w:type="spellEnd"/>
-      <w:r>
-        <w:rPr>
-          <w:rFonts w:ascii="Lucida Sans Unicode" w:hAnsi="Lucida Sans Unicode" w:cs="Lucida Sans Unicode"/>
-        </w:rPr>
-        <w:t>).</w:t>
+        <w:t>All that being said, from the list of tasks completed tonight (over about 3 hours), it doesn’t look like much, but I’ve been poring over datasheets, Atmel’s Application Notes (particularly AVR042 which has a bunch of useful little tips about setting up your inputs, reset, ISP, etc).</w:t>
       </w:r>
     </w:p>
     <w:p>
@@ -3750,14 +3212,14 @@
           <w:rFonts w:ascii="Lucida Sans Unicode" w:hAnsi="Lucida Sans Unicode" w:cs="Lucida Sans Unicode"/>
         </w:rPr>
       </w:pPr>
-      <w:bookmarkStart w:id="10" w:name="_Toc332921954"/>
+      <w:bookmarkStart w:id="9" w:name="_Toc332921954"/>
       <w:r>
         <w:rPr>
           <w:rFonts w:ascii="Lucida Sans Unicode" w:hAnsi="Lucida Sans Unicode" w:cs="Lucida Sans Unicode"/>
         </w:rPr>
         <w:t>2012/05/05</w:t>
       </w:r>
-      <w:bookmarkEnd w:id="10"/>
+      <w:bookmarkEnd w:id="9"/>
     </w:p>
     <w:p>
       <w:pPr>
@@ -3792,21 +3254,7 @@
         <w:rPr>
           <w:rFonts w:ascii="Lucida Sans Unicode" w:hAnsi="Lucida Sans Unicode" w:cs="Lucida Sans Unicode"/>
         </w:rPr>
-        <w:t>I am working on figuring out the best value for the bypass capacitors for the LED matrix. Atmel’s Touch Sensors Design Guide recommends a typical value of 1nF for bypassing the LEDs, but then notes that this is a "</w:t>
-      </w:r>
-      <w:proofErr w:type="spellStart"/>
-      <w:r>
-        <w:rPr>
-          <w:rFonts w:ascii="Lucida Sans Unicode" w:hAnsi="Lucida Sans Unicode" w:cs="Lucida Sans Unicode"/>
-        </w:rPr>
-        <w:t>Non critical</w:t>
-      </w:r>
-      <w:proofErr w:type="spellEnd"/>
-      <w:r>
-        <w:rPr>
-          <w:rFonts w:ascii="Lucida Sans Unicode" w:hAnsi="Lucida Sans Unicode" w:cs="Lucida Sans Unicode"/>
-        </w:rPr>
-        <w:t xml:space="preserve"> value. The idea is to simply provide a constant low-impedance path as seen by the sensor, on both ends of the LED. Low means less than 1 </w:t>
+        <w:t xml:space="preserve">I am working on figuring out the best value for the bypass capacitors for the LED matrix. Atmel’s Touch Sensors Design Guide recommends a typical value of 1nF for bypassing the LEDs, but then notes that this is a "Non critical value. The idea is to simply provide a constant low-impedance path as seen by the sensor, on both ends of the LED. Low means less than 1 </w:t>
       </w:r>
       <w:r>
         <w:rPr>
@@ -3840,21 +3288,7 @@
         <w:rPr>
           <w:rFonts w:ascii="Lucida Sans Unicode" w:hAnsi="Lucida Sans Unicode" w:cs="Lucida Sans Unicode"/>
         </w:rPr>
-        <w:t xml:space="preserve">But if we run some simple calculations, a 1nF capacitor at </w:t>
-      </w:r>
-      <w:proofErr w:type="gramStart"/>
-      <w:r>
-        <w:rPr>
-          <w:rFonts w:ascii="Lucida Sans Unicode" w:hAnsi="Lucida Sans Unicode" w:cs="Lucida Sans Unicode"/>
-        </w:rPr>
-        <w:t>100kHz</w:t>
-      </w:r>
-      <w:proofErr w:type="gramEnd"/>
-      <w:r>
-        <w:rPr>
-          <w:rFonts w:ascii="Lucida Sans Unicode" w:hAnsi="Lucida Sans Unicode" w:cs="Lucida Sans Unicode"/>
-        </w:rPr>
-        <w:t xml:space="preserve"> has an impedance of about 1.5k</w:t>
+        <w:t>But if we run some simple calculations, a 1nF capacitor at 100kHz has an impedance of about 1.5k</w:t>
       </w:r>
       <w:r>
         <w:rPr>
@@ -4154,21 +3588,7 @@
         <w:rPr>
           <w:rFonts w:ascii="Lucida Sans Unicode" w:hAnsi="Lucida Sans Unicode" w:cs="Lucida Sans Unicode"/>
         </w:rPr>
-        <w:t xml:space="preserve">I continued making minor changes and improvements this evening. I found the best resistor for the pull-ups in the project. Basically, I knew I needed a resistor between 4.7k and 10k, so I went on </w:t>
-      </w:r>
-      <w:proofErr w:type="spellStart"/>
-      <w:r>
-        <w:rPr>
-          <w:rFonts w:ascii="Lucida Sans Unicode" w:hAnsi="Lucida Sans Unicode" w:cs="Lucida Sans Unicode"/>
-        </w:rPr>
-        <w:t>DigiKey</w:t>
-      </w:r>
-      <w:proofErr w:type="spellEnd"/>
-      <w:r>
-        <w:rPr>
-          <w:rFonts w:ascii="Lucida Sans Unicode" w:hAnsi="Lucida Sans Unicode" w:cs="Lucida Sans Unicode"/>
-        </w:rPr>
-        <w:t>, selected all the surface mount resistors with those values able to handle 1/8W or above. Since I need to per board, and I’m currently aiming to produce 500 boards, I sorted by price for quantity 1,000. That showed me a 10k resistor with over 1 million in stock for about 4/10 of a cent each.</w:t>
+        <w:t>I continued making minor changes and improvements this evening. I found the best resistor for the pull-ups in the project. Basically, I knew I needed a resistor between 4.7k and 10k, so I went on DigiKey, selected all the surface mount resistors with those values able to handle 1/8W or above. Since I need to per board, and I’m currently aiming to produce 500 boards, I sorted by price for quantity 1,000. That showed me a 10k resistor with over 1 million in stock for about 4/10 of a cent each.</w:t>
       </w:r>
     </w:p>
     <w:p>
@@ -4212,38 +3632,15 @@
         <w:rPr>
           <w:rFonts w:ascii="Lucida Sans Unicode" w:hAnsi="Lucida Sans Unicode" w:cs="Lucida Sans Unicode"/>
         </w:rPr>
-        <w:t xml:space="preserve">Last, I found a nice little tool today for formatting a Bill of Materials (BOM) generated from </w:t>
-      </w:r>
-      <w:proofErr w:type="spellStart"/>
-      <w:r>
-        <w:rPr>
-          <w:rFonts w:ascii="Lucida Sans Unicode" w:hAnsi="Lucida Sans Unicode" w:cs="Lucida Sans Unicode"/>
-        </w:rPr>
-        <w:t>KiCad</w:t>
-      </w:r>
-      <w:proofErr w:type="spellEnd"/>
-      <w:r>
-        <w:rPr>
-          <w:rFonts w:ascii="Lucida Sans Unicode" w:hAnsi="Lucida Sans Unicode" w:cs="Lucida Sans Unicode"/>
-        </w:rPr>
-        <w:t xml:space="preserve"> into a more useable format. </w:t>
+        <w:t xml:space="preserve">Last, I found a nice little tool today for formatting a Bill of Materials (BOM) generated from KiCad into a more useable format. </w:t>
       </w:r>
       <w:hyperlink r:id="rId10" w:history="1">
-        <w:proofErr w:type="spellStart"/>
         <w:r>
           <w:rPr>
             <w:rStyle w:val="Hyperlink"/>
             <w:rFonts w:ascii="Lucida Sans Unicode" w:hAnsi="Lucida Sans Unicode" w:cs="Lucida Sans Unicode"/>
           </w:rPr>
-          <w:t>KiCAD</w:t>
-        </w:r>
-        <w:proofErr w:type="spellEnd"/>
-        <w:r>
-          <w:rPr>
-            <w:rStyle w:val="Hyperlink"/>
-            <w:rFonts w:ascii="Lucida Sans Unicode" w:hAnsi="Lucida Sans Unicode" w:cs="Lucida Sans Unicode"/>
-          </w:rPr>
-          <w:t xml:space="preserve"> Excel Add-In</w:t>
+          <w:t>KiCAD Excel Add-In</w:t>
         </w:r>
       </w:hyperlink>
       <w:r>
@@ -4269,14 +3666,14 @@
           <w:rFonts w:ascii="Lucida Sans Unicode" w:hAnsi="Lucida Sans Unicode" w:cs="Lucida Sans Unicode"/>
         </w:rPr>
       </w:pPr>
-      <w:bookmarkStart w:id="11" w:name="_Toc332921955"/>
+      <w:bookmarkStart w:id="10" w:name="_Toc332921955"/>
       <w:r>
         <w:rPr>
           <w:rFonts w:ascii="Lucida Sans Unicode" w:hAnsi="Lucida Sans Unicode" w:cs="Lucida Sans Unicode"/>
         </w:rPr>
         <w:t>2012/05/06</w:t>
       </w:r>
-      <w:bookmarkEnd w:id="11"/>
+      <w:bookmarkEnd w:id="10"/>
     </w:p>
     <w:p>
       <w:pPr>
@@ -4295,21 +3692,7 @@
         <w:rPr>
           <w:rFonts w:ascii="Lucida Sans Unicode" w:hAnsi="Lucida Sans Unicode" w:cs="Lucida Sans Unicode"/>
         </w:rPr>
-        <w:t xml:space="preserve"> (Shenzhen </w:t>
-      </w:r>
-      <w:proofErr w:type="spellStart"/>
-      <w:r>
-        <w:rPr>
-          <w:rFonts w:ascii="Lucida Sans Unicode" w:hAnsi="Lucida Sans Unicode" w:cs="Lucida Sans Unicode"/>
-        </w:rPr>
-        <w:t>Puchuangyuan</w:t>
-      </w:r>
-      <w:proofErr w:type="spellEnd"/>
-      <w:r>
-        <w:rPr>
-          <w:rFonts w:ascii="Lucida Sans Unicode" w:hAnsi="Lucida Sans Unicode" w:cs="Lucida Sans Unicode"/>
-        </w:rPr>
-        <w:t xml:space="preserve"> Technology Co. Ltd)</w:t>
+        <w:t xml:space="preserve"> (Shenzhen Puchuangyuan Technology Co. Ltd)</w:t>
       </w:r>
       <w:r>
         <w:rPr>
@@ -4377,14 +3760,14 @@
           <w:rFonts w:ascii="Lucida Sans Unicode" w:hAnsi="Lucida Sans Unicode" w:cs="Lucida Sans Unicode"/>
         </w:rPr>
       </w:pPr>
-      <w:bookmarkStart w:id="12" w:name="_Toc332921956"/>
+      <w:bookmarkStart w:id="11" w:name="_Toc332921956"/>
       <w:r>
         <w:rPr>
           <w:rFonts w:ascii="Lucida Sans Unicode" w:hAnsi="Lucida Sans Unicode" w:cs="Lucida Sans Unicode"/>
         </w:rPr>
         <w:t>2012/05/19</w:t>
       </w:r>
-      <w:bookmarkEnd w:id="12"/>
+      <w:bookmarkEnd w:id="11"/>
     </w:p>
     <w:p>
       <w:pPr>
@@ -4441,35 +3824,7 @@
         <w:rPr>
           <w:rFonts w:ascii="Lucida Sans Unicode" w:hAnsi="Lucida Sans Unicode" w:cs="Lucida Sans Unicode"/>
         </w:rPr>
-        <w:t xml:space="preserve">I installed Atmel Studio 6 and used the </w:t>
-      </w:r>
-      <w:proofErr w:type="spellStart"/>
-      <w:r>
-        <w:rPr>
-          <w:rFonts w:ascii="Lucida Sans Unicode" w:hAnsi="Lucida Sans Unicode" w:cs="Lucida Sans Unicode"/>
-        </w:rPr>
-        <w:t>QTouch</w:t>
-      </w:r>
-      <w:proofErr w:type="spellEnd"/>
-      <w:r>
-        <w:rPr>
-          <w:rFonts w:ascii="Lucida Sans Unicode" w:hAnsi="Lucida Sans Unicode" w:cs="Lucida Sans Unicode"/>
-        </w:rPr>
-        <w:t xml:space="preserve"> Project Builder to generate the skeleton for this project. It almost feels like cheating. You input how many sensors, which microcontroller you’ll be using, and which pins </w:t>
-      </w:r>
-      <w:proofErr w:type="gramStart"/>
-      <w:r>
-        <w:rPr>
-          <w:rFonts w:ascii="Lucida Sans Unicode" w:hAnsi="Lucida Sans Unicode" w:cs="Lucida Sans Unicode"/>
-        </w:rPr>
-        <w:t>your</w:t>
-      </w:r>
-      <w:proofErr w:type="gramEnd"/>
-      <w:r>
-        <w:rPr>
-          <w:rFonts w:ascii="Lucida Sans Unicode" w:hAnsi="Lucida Sans Unicode" w:cs="Lucida Sans Unicode"/>
-        </w:rPr>
-        <w:t xml:space="preserve"> using for each channel, and it creates a ready-to-go project. This is very convenient, and will cut probably cut a full day or two of development time, since I don’t have to manually fill all this out in the source files. Wizards can be nice sometimes.</w:t>
+        <w:t>I installed Atmel Studio 6 and used the QTouch Project Builder to generate the skeleton for this project. It almost feels like cheating. You input how many sensors, which microcontroller you’ll be using, and which pins your using for each channel, and it creates a ready-to-go project. This is very convenient, and will cut probably cut a full day or two of development time, since I don’t have to manually fill all this out in the source files. Wizards can be nice sometimes.</w:t>
       </w:r>
     </w:p>
     <w:p>
@@ -4488,14 +3843,14 @@
           <w:rFonts w:ascii="Lucida Sans Unicode" w:hAnsi="Lucida Sans Unicode" w:cs="Lucida Sans Unicode"/>
         </w:rPr>
       </w:pPr>
-      <w:bookmarkStart w:id="13" w:name="_Toc332921957"/>
+      <w:bookmarkStart w:id="12" w:name="_Toc332921957"/>
       <w:r>
         <w:rPr>
           <w:rFonts w:ascii="Lucida Sans Unicode" w:hAnsi="Lucida Sans Unicode" w:cs="Lucida Sans Unicode"/>
         </w:rPr>
         <w:t>2012/06/02</w:t>
       </w:r>
-      <w:bookmarkEnd w:id="13"/>
+      <w:bookmarkEnd w:id="12"/>
     </w:p>
     <w:p>
       <w:pPr>
@@ -4591,7 +3946,7 @@
           <w:rFonts w:ascii="Lucida Sans Unicode" w:hAnsi="Lucida Sans Unicode" w:cs="Lucida Sans Unicode"/>
         </w:rPr>
       </w:pPr>
-      <w:bookmarkStart w:id="14" w:name="_Toc332921958"/>
+      <w:bookmarkStart w:id="13" w:name="_Toc332921958"/>
       <w:r>
         <w:rPr>
           <w:rFonts w:ascii="Lucida Sans Unicode" w:hAnsi="Lucida Sans Unicode" w:cs="Lucida Sans Unicode"/>
@@ -4599,7 +3954,7 @@
         <w:lastRenderedPageBreak/>
         <w:t>2012/07/03</w:t>
       </w:r>
-      <w:bookmarkEnd w:id="14"/>
+      <w:bookmarkEnd w:id="13"/>
     </w:p>
     <w:p>
       <w:pPr>
@@ -4677,14 +4032,14 @@
           <w:rFonts w:ascii="Lucida Sans Unicode" w:hAnsi="Lucida Sans Unicode" w:cs="Lucida Sans Unicode"/>
         </w:rPr>
       </w:pPr>
-      <w:bookmarkStart w:id="15" w:name="_Toc332921959"/>
+      <w:bookmarkStart w:id="14" w:name="_Toc332921959"/>
       <w:r>
         <w:rPr>
           <w:rFonts w:ascii="Lucida Sans Unicode" w:hAnsi="Lucida Sans Unicode" w:cs="Lucida Sans Unicode"/>
         </w:rPr>
         <w:t>2012/07/04</w:t>
       </w:r>
-      <w:bookmarkEnd w:id="15"/>
+      <w:bookmarkEnd w:id="14"/>
     </w:p>
     <w:p>
       <w:pPr>
@@ -4716,14 +4071,14 @@
           <w:rFonts w:ascii="Lucida Sans Unicode" w:hAnsi="Lucida Sans Unicode" w:cs="Lucida Sans Unicode"/>
         </w:rPr>
       </w:pPr>
-      <w:bookmarkStart w:id="16" w:name="_Toc332921960"/>
+      <w:bookmarkStart w:id="15" w:name="_Toc332921960"/>
       <w:r>
         <w:rPr>
           <w:rFonts w:ascii="Lucida Sans Unicode" w:hAnsi="Lucida Sans Unicode" w:cs="Lucida Sans Unicode"/>
         </w:rPr>
         <w:t>2012/08/14</w:t>
       </w:r>
-      <w:bookmarkEnd w:id="16"/>
+      <w:bookmarkEnd w:id="15"/>
     </w:p>
     <w:p>
       <w:pPr>
@@ -4758,21 +4113,7 @@
         <w:rPr>
           <w:rFonts w:ascii="Lucida Sans Unicode" w:hAnsi="Lucida Sans Unicode" w:cs="Lucida Sans Unicode"/>
         </w:rPr>
-        <w:t xml:space="preserve">From that project, I now know that the ideal current limiting resistors for the LEDs are 330 Ohms for </w:t>
-      </w:r>
-      <w:proofErr w:type="gramStart"/>
-      <w:r>
-        <w:rPr>
-          <w:rFonts w:ascii="Lucida Sans Unicode" w:hAnsi="Lucida Sans Unicode" w:cs="Lucida Sans Unicode"/>
-        </w:rPr>
-        <w:t>Red,</w:t>
-      </w:r>
-      <w:proofErr w:type="gramEnd"/>
-      <w:r>
-        <w:rPr>
-          <w:rFonts w:ascii="Lucida Sans Unicode" w:hAnsi="Lucida Sans Unicode" w:cs="Lucida Sans Unicode"/>
-        </w:rPr>
-        <w:t xml:space="preserve"> and 220 Ohms for Blue or Green.</w:t>
+        <w:t>From that project, I now know that the ideal current limiting resistors for the LEDs are 330 Ohms for Red, and 220 Ohms for Blue or Green.</w:t>
       </w:r>
       <w:r>
         <w:rPr>
@@ -4834,41 +4175,13 @@
         <w:rPr>
           <w:rFonts w:ascii="Lucida Sans Unicode" w:hAnsi="Lucida Sans Unicode" w:cs="Lucida Sans Unicode"/>
         </w:rPr>
-        <w:t xml:space="preserve">I also found an error in the Test board. The sample pin (SMP) for </w:t>
-      </w:r>
-      <w:proofErr w:type="spellStart"/>
-      <w:r>
-        <w:rPr>
-          <w:rFonts w:ascii="Lucida Sans Unicode" w:hAnsi="Lucida Sans Unicode" w:cs="Lucida Sans Unicode"/>
-        </w:rPr>
-        <w:t>QMatrix</w:t>
-      </w:r>
-      <w:proofErr w:type="spellEnd"/>
-      <w:r>
-        <w:rPr>
-          <w:rFonts w:ascii="Lucida Sans Unicode" w:hAnsi="Lucida Sans Unicode" w:cs="Lucida Sans Unicode"/>
-        </w:rPr>
-        <w:t xml:space="preserve"> should be a </w:t>
-      </w:r>
-      <w:r>
-        <w:rPr>
-          <w:rFonts w:ascii="Lucida Sans Unicode" w:hAnsi="Lucida Sans Unicode" w:cs="Lucida Sans Unicode"/>
-        </w:rPr>
-        <w:t xml:space="preserve">pin within the port that has the ADC, which in this case is Port A. </w:t>
-      </w:r>
-      <w:proofErr w:type="gramStart"/>
-      <w:r>
-        <w:rPr>
-          <w:rFonts w:ascii="Lucida Sans Unicode" w:hAnsi="Lucida Sans Unicode" w:cs="Lucida Sans Unicode"/>
-        </w:rPr>
-        <w:t>SMP</w:t>
-      </w:r>
-      <w:proofErr w:type="gramEnd"/>
-      <w:r>
-        <w:rPr>
-          <w:rFonts w:ascii="Lucida Sans Unicode" w:hAnsi="Lucida Sans Unicode" w:cs="Lucida Sans Unicode"/>
-        </w:rPr>
-        <w:t xml:space="preserve"> was in Port B</w:t>
+        <w:t xml:space="preserve">I also found an error in the Test board. The sample pin (SMP) for QMatrix should be a </w:t>
+      </w:r>
+      <w:r>
+        <w:rPr>
+          <w:rFonts w:ascii="Lucida Sans Unicode" w:hAnsi="Lucida Sans Unicode" w:cs="Lucida Sans Unicode"/>
+        </w:rPr>
+        <w:t>pin within the port that has the ADC, which in this case is Port A. SMP was in Port B</w:t>
       </w:r>
       <w:r>
         <w:rPr>
@@ -4923,36 +4236,74 @@
           <w:rFonts w:ascii="Lucida Sans Unicode" w:hAnsi="Lucida Sans Unicode" w:cs="Lucida Sans Unicode"/>
         </w:rPr>
       </w:pPr>
-      <w:bookmarkStart w:id="17" w:name="_Toc332921961"/>
-      <w:r>
-        <w:rPr>
-          <w:rFonts w:ascii="Lucida Sans Unicode" w:hAnsi="Lucida Sans Unicode" w:cs="Lucida Sans Unicode"/>
-        </w:rPr>
-        <w:t>2012/05/16</w:t>
-      </w:r>
+      <w:bookmarkStart w:id="16" w:name="_Toc332921961"/>
+      <w:r>
+        <w:rPr>
+          <w:rFonts w:ascii="Lucida Sans Unicode" w:hAnsi="Lucida Sans Unicode" w:cs="Lucida Sans Unicode"/>
+        </w:rPr>
+        <w:t>2012/08</w:t>
+      </w:r>
+      <w:r>
+        <w:rPr>
+          <w:rFonts w:ascii="Lucida Sans Unicode" w:hAnsi="Lucida Sans Unicode" w:cs="Lucida Sans Unicode"/>
+        </w:rPr>
+        <w:t>/16</w:t>
+      </w:r>
+      <w:bookmarkEnd w:id="16"/>
+    </w:p>
+    <w:p>
+      <w:pPr>
+        <w:spacing w:after="0" w:line="240" w:lineRule="auto"/>
+        <w:rPr>
+          <w:rFonts w:ascii="Lucida Sans Unicode" w:hAnsi="Lucida Sans Unicode" w:cs="Lucida Sans Unicode"/>
+        </w:rPr>
+      </w:pPr>
+      <w:r>
+        <w:rPr>
+          <w:rFonts w:ascii="Lucida Sans Unicode" w:hAnsi="Lucida Sans Unicode" w:cs="Lucida Sans Unicode"/>
+        </w:rPr>
+        <w:t>Fleshed out the schematics for the slider portion of the test board. Both microcontrollers (main control and slider control) will share VCC, GND, and RESET, but the ISP lines will be separate. This will make programming the devices much simpler.</w:t>
+      </w:r>
+    </w:p>
+    <w:p>
+      <w:pPr>
+        <w:spacing w:after="0" w:line="240" w:lineRule="auto"/>
+        <w:rPr>
+          <w:rFonts w:ascii="Lucida Sans Unicode" w:hAnsi="Lucida Sans Unicode" w:cs="Lucida Sans Unicode"/>
+        </w:rPr>
+      </w:pPr>
+    </w:p>
+    <w:p>
+      <w:pPr>
+        <w:pStyle w:val="Heading1"/>
+        <w:spacing w:before="0" w:line="240" w:lineRule="auto"/>
+        <w:rPr>
+          <w:rFonts w:ascii="Lucida Sans Unicode" w:hAnsi="Lucida Sans Unicode" w:cs="Lucida Sans Unicode"/>
+        </w:rPr>
+      </w:pPr>
+      <w:r>
+        <w:rPr>
+          <w:rFonts w:ascii="Lucida Sans Unicode" w:hAnsi="Lucida Sans Unicode" w:cs="Lucida Sans Unicode"/>
+        </w:rPr>
+        <w:lastRenderedPageBreak/>
+        <w:t>2012/08/19</w:t>
+      </w:r>
+    </w:p>
+    <w:p>
+      <w:pPr>
+        <w:spacing w:after="0" w:line="240" w:lineRule="auto"/>
+        <w:rPr>
+          <w:rFonts w:ascii="Lucida Sans Unicode" w:hAnsi="Lucida Sans Unicode" w:cs="Lucida Sans Unicode"/>
+        </w:rPr>
+      </w:pPr>
+      <w:r>
+        <w:rPr>
+          <w:rFonts w:ascii="Lucida Sans Unicode" w:hAnsi="Lucida Sans Unicode" w:cs="Lucida Sans Unicode"/>
+        </w:rPr>
+        <w:t>Worked on the slider schematic. I added the six QMatrix slider sensors for the slider based upon Atmel’s Touch Sensors Design Guide.</w:t>
+      </w:r>
+      <w:bookmarkStart w:id="17" w:name="_GoBack"/>
       <w:bookmarkEnd w:id="17"/>
-    </w:p>
-    <w:p>
-      <w:pPr>
-        <w:spacing w:after="0" w:line="240" w:lineRule="auto"/>
-        <w:rPr>
-          <w:rFonts w:ascii="Lucida Sans Unicode" w:hAnsi="Lucida Sans Unicode" w:cs="Lucida Sans Unicode"/>
-        </w:rPr>
-      </w:pPr>
-      <w:proofErr w:type="gramStart"/>
-      <w:r>
-        <w:rPr>
-          <w:rFonts w:ascii="Lucida Sans Unicode" w:hAnsi="Lucida Sans Unicode" w:cs="Lucida Sans Unicode"/>
-        </w:rPr>
-        <w:t>Fleshed out the schematics for the slider portion of the test board.</w:t>
-      </w:r>
-      <w:proofErr w:type="gramEnd"/>
-      <w:r>
-        <w:rPr>
-          <w:rFonts w:ascii="Lucida Sans Unicode" w:hAnsi="Lucida Sans Unicode" w:cs="Lucida Sans Unicode"/>
-        </w:rPr>
-        <w:t xml:space="preserve"> Both microcontrollers (main control and slider control) will share VCC, GND, and RESET, but the ISP lines will be separate. This will make programming the devices much simpler.</w:t>
-      </w:r>
     </w:p>
     <w:sectPr>
       <w:pgSz w:w="12240" w:h="15840"/>
@@ -6094,7 +5445,7 @@
 </file>
 
 <file path=customXml/itemProps1.xml><?xml version="1.0" encoding="utf-8"?>
-<ds:datastoreItem xmlns:ds="http://schemas.openxmlformats.org/officeDocument/2006/customXml" ds:itemID="{A1126B14-3AB5-41D1-9F04-4BF7849E2DF5}">
+<ds:datastoreItem xmlns:ds="http://schemas.openxmlformats.org/officeDocument/2006/customXml" ds:itemID="{A44CF1DB-07D5-4BFA-AC71-C952FBE849AD}">
   <ds:schemaRefs>
     <ds:schemaRef ds:uri="http://schemas.openxmlformats.org/officeDocument/2006/bibliography"/>
   </ds:schemaRefs>

</xml_diff>

<commit_message>
Updated Schematics with LED indicators and cleanup and updated Project Log
</commit_message>
<xml_diff>
--- a/Notes/Pong.0 Project Log.docx
+++ b/Notes/Pong.0 Project Log.docx
@@ -251,6 +251,8 @@
             <w:t>Contents</w:t>
           </w:r>
         </w:p>
+        <w:bookmarkStart w:id="0" w:name="_GoBack"/>
+        <w:bookmarkEnd w:id="0"/>
         <w:p>
           <w:pPr>
             <w:pStyle w:val="TOC1"/>
@@ -280,7 +282,7 @@
             </w:rPr>
             <w:fldChar w:fldCharType="separate"/>
           </w:r>
-          <w:hyperlink w:anchor="_Toc332921945" w:history="1">
+          <w:hyperlink w:anchor="_Toc335165020" w:history="1">
             <w:r>
               <w:rPr>
                 <w:rStyle w:val="Hyperlink"/>
@@ -308,7 +310,7 @@
                 <w:noProof/>
                 <w:webHidden/>
               </w:rPr>
-              <w:instrText xml:space="preserve"> PAGEREF _Toc332921945 \h </w:instrText>
+              <w:instrText xml:space="preserve"> PAGEREF _Toc335165020 \h </w:instrText>
             </w:r>
             <w:r>
               <w:rPr>
@@ -350,7 +352,7 @@
               <w:noProof/>
             </w:rPr>
           </w:pPr>
-          <w:hyperlink w:anchor="_Toc332921946" w:history="1">
+          <w:hyperlink w:anchor="_Toc335165021" w:history="1">
             <w:r>
               <w:rPr>
                 <w:rStyle w:val="Hyperlink"/>
@@ -378,7 +380,7 @@
                 <w:noProof/>
                 <w:webHidden/>
               </w:rPr>
-              <w:instrText xml:space="preserve"> PAGEREF _Toc332921946 \h </w:instrText>
+              <w:instrText xml:space="preserve"> PAGEREF _Toc335165021 \h </w:instrText>
             </w:r>
             <w:r>
               <w:rPr>
@@ -420,7 +422,7 @@
               <w:noProof/>
             </w:rPr>
           </w:pPr>
-          <w:hyperlink w:anchor="_Toc332921947" w:history="1">
+          <w:hyperlink w:anchor="_Toc335165022" w:history="1">
             <w:r>
               <w:rPr>
                 <w:rStyle w:val="Hyperlink"/>
@@ -448,7 +450,7 @@
                 <w:noProof/>
                 <w:webHidden/>
               </w:rPr>
-              <w:instrText xml:space="preserve"> PAGEREF _Toc332921947 \h </w:instrText>
+              <w:instrText xml:space="preserve"> PAGEREF _Toc335165022 \h </w:instrText>
             </w:r>
             <w:r>
               <w:rPr>
@@ -490,7 +492,7 @@
               <w:noProof/>
             </w:rPr>
           </w:pPr>
-          <w:hyperlink w:anchor="_Toc332921948" w:history="1">
+          <w:hyperlink w:anchor="_Toc335165023" w:history="1">
             <w:r>
               <w:rPr>
                 <w:rStyle w:val="Hyperlink"/>
@@ -518,7 +520,7 @@
                 <w:noProof/>
                 <w:webHidden/>
               </w:rPr>
-              <w:instrText xml:space="preserve"> PAGEREF _Toc332921948 \h </w:instrText>
+              <w:instrText xml:space="preserve"> PAGEREF _Toc335165023 \h </w:instrText>
             </w:r>
             <w:r>
               <w:rPr>
@@ -560,7 +562,7 @@
               <w:noProof/>
             </w:rPr>
           </w:pPr>
-          <w:hyperlink w:anchor="_Toc332921949" w:history="1">
+          <w:hyperlink w:anchor="_Toc335165024" w:history="1">
             <w:r>
               <w:rPr>
                 <w:rStyle w:val="Hyperlink"/>
@@ -588,7 +590,7 @@
                 <w:noProof/>
                 <w:webHidden/>
               </w:rPr>
-              <w:instrText xml:space="preserve"> PAGEREF _Toc332921949 \h </w:instrText>
+              <w:instrText xml:space="preserve"> PAGEREF _Toc335165024 \h </w:instrText>
             </w:r>
             <w:r>
               <w:rPr>
@@ -630,7 +632,7 @@
               <w:noProof/>
             </w:rPr>
           </w:pPr>
-          <w:hyperlink w:anchor="_Toc332921950" w:history="1">
+          <w:hyperlink w:anchor="_Toc335165025" w:history="1">
             <w:r>
               <w:rPr>
                 <w:rStyle w:val="Hyperlink"/>
@@ -658,7 +660,7 @@
                 <w:noProof/>
                 <w:webHidden/>
               </w:rPr>
-              <w:instrText xml:space="preserve"> PAGEREF _Toc332921950 \h </w:instrText>
+              <w:instrText xml:space="preserve"> PAGEREF _Toc335165025 \h </w:instrText>
             </w:r>
             <w:r>
               <w:rPr>
@@ -700,7 +702,7 @@
               <w:noProof/>
             </w:rPr>
           </w:pPr>
-          <w:hyperlink w:anchor="_Toc332921951" w:history="1">
+          <w:hyperlink w:anchor="_Toc335165026" w:history="1">
             <w:r>
               <w:rPr>
                 <w:rStyle w:val="Hyperlink"/>
@@ -728,7 +730,7 @@
                 <w:noProof/>
                 <w:webHidden/>
               </w:rPr>
-              <w:instrText xml:space="preserve"> PAGEREF _Toc332921951 \h </w:instrText>
+              <w:instrText xml:space="preserve"> PAGEREF _Toc335165026 \h </w:instrText>
             </w:r>
             <w:r>
               <w:rPr>
@@ -770,7 +772,7 @@
               <w:noProof/>
             </w:rPr>
           </w:pPr>
-          <w:hyperlink w:anchor="_Toc332921952" w:history="1">
+          <w:hyperlink w:anchor="_Toc335165027" w:history="1">
             <w:r>
               <w:rPr>
                 <w:rStyle w:val="Hyperlink"/>
@@ -798,7 +800,7 @@
                 <w:noProof/>
                 <w:webHidden/>
               </w:rPr>
-              <w:instrText xml:space="preserve"> PAGEREF _Toc332921952 \h </w:instrText>
+              <w:instrText xml:space="preserve"> PAGEREF _Toc335165027 \h </w:instrText>
             </w:r>
             <w:r>
               <w:rPr>
@@ -840,7 +842,7 @@
               <w:noProof/>
             </w:rPr>
           </w:pPr>
-          <w:hyperlink w:anchor="_Toc332921953" w:history="1">
+          <w:hyperlink w:anchor="_Toc335165028" w:history="1">
             <w:r>
               <w:rPr>
                 <w:rStyle w:val="Hyperlink"/>
@@ -868,7 +870,7 @@
                 <w:noProof/>
                 <w:webHidden/>
               </w:rPr>
-              <w:instrText xml:space="preserve"> PAGEREF _Toc332921953 \h </w:instrText>
+              <w:instrText xml:space="preserve"> PAGEREF _Toc335165028 \h </w:instrText>
             </w:r>
             <w:r>
               <w:rPr>
@@ -910,7 +912,7 @@
               <w:noProof/>
             </w:rPr>
           </w:pPr>
-          <w:hyperlink w:anchor="_Toc332921954" w:history="1">
+          <w:hyperlink w:anchor="_Toc335165029" w:history="1">
             <w:r>
               <w:rPr>
                 <w:rStyle w:val="Hyperlink"/>
@@ -938,7 +940,7 @@
                 <w:noProof/>
                 <w:webHidden/>
               </w:rPr>
-              <w:instrText xml:space="preserve"> PAGEREF _Toc332921954 \h </w:instrText>
+              <w:instrText xml:space="preserve"> PAGEREF _Toc335165029 \h </w:instrText>
             </w:r>
             <w:r>
               <w:rPr>
@@ -980,7 +982,7 @@
               <w:noProof/>
             </w:rPr>
           </w:pPr>
-          <w:hyperlink w:anchor="_Toc332921955" w:history="1">
+          <w:hyperlink w:anchor="_Toc335165030" w:history="1">
             <w:r>
               <w:rPr>
                 <w:rStyle w:val="Hyperlink"/>
@@ -1008,7 +1010,7 @@
                 <w:noProof/>
                 <w:webHidden/>
               </w:rPr>
-              <w:instrText xml:space="preserve"> PAGEREF _Toc332921955 \h </w:instrText>
+              <w:instrText xml:space="preserve"> PAGEREF _Toc335165030 \h </w:instrText>
             </w:r>
             <w:r>
               <w:rPr>
@@ -1050,7 +1052,7 @@
               <w:noProof/>
             </w:rPr>
           </w:pPr>
-          <w:hyperlink w:anchor="_Toc332921956" w:history="1">
+          <w:hyperlink w:anchor="_Toc335165031" w:history="1">
             <w:r>
               <w:rPr>
                 <w:rStyle w:val="Hyperlink"/>
@@ -1078,7 +1080,7 @@
                 <w:noProof/>
                 <w:webHidden/>
               </w:rPr>
-              <w:instrText xml:space="preserve"> PAGEREF _Toc332921956 \h </w:instrText>
+              <w:instrText xml:space="preserve"> PAGEREF _Toc335165031 \h </w:instrText>
             </w:r>
             <w:r>
               <w:rPr>
@@ -1120,7 +1122,7 @@
               <w:noProof/>
             </w:rPr>
           </w:pPr>
-          <w:hyperlink w:anchor="_Toc332921957" w:history="1">
+          <w:hyperlink w:anchor="_Toc335165032" w:history="1">
             <w:r>
               <w:rPr>
                 <w:rStyle w:val="Hyperlink"/>
@@ -1148,7 +1150,7 @@
                 <w:noProof/>
                 <w:webHidden/>
               </w:rPr>
-              <w:instrText xml:space="preserve"> PAGEREF _Toc332921957 \h </w:instrText>
+              <w:instrText xml:space="preserve"> PAGEREF _Toc335165032 \h </w:instrText>
             </w:r>
             <w:r>
               <w:rPr>
@@ -1190,7 +1192,7 @@
               <w:noProof/>
             </w:rPr>
           </w:pPr>
-          <w:hyperlink w:anchor="_Toc332921958" w:history="1">
+          <w:hyperlink w:anchor="_Toc335165033" w:history="1">
             <w:r>
               <w:rPr>
                 <w:rStyle w:val="Hyperlink"/>
@@ -1218,7 +1220,7 @@
                 <w:noProof/>
                 <w:webHidden/>
               </w:rPr>
-              <w:instrText xml:space="preserve"> PAGEREF _Toc332921958 \h </w:instrText>
+              <w:instrText xml:space="preserve"> PAGEREF _Toc335165033 \h </w:instrText>
             </w:r>
             <w:r>
               <w:rPr>
@@ -1260,7 +1262,7 @@
               <w:noProof/>
             </w:rPr>
           </w:pPr>
-          <w:hyperlink w:anchor="_Toc332921959" w:history="1">
+          <w:hyperlink w:anchor="_Toc335165034" w:history="1">
             <w:r>
               <w:rPr>
                 <w:rStyle w:val="Hyperlink"/>
@@ -1288,7 +1290,7 @@
                 <w:noProof/>
                 <w:webHidden/>
               </w:rPr>
-              <w:instrText xml:space="preserve"> PAGEREF _Toc332921959 \h </w:instrText>
+              <w:instrText xml:space="preserve"> PAGEREF _Toc335165034 \h </w:instrText>
             </w:r>
             <w:r>
               <w:rPr>
@@ -1330,7 +1332,7 @@
               <w:noProof/>
             </w:rPr>
           </w:pPr>
-          <w:hyperlink w:anchor="_Toc332921960" w:history="1">
+          <w:hyperlink w:anchor="_Toc335165035" w:history="1">
             <w:r>
               <w:rPr>
                 <w:rStyle w:val="Hyperlink"/>
@@ -1358,7 +1360,7 @@
                 <w:noProof/>
                 <w:webHidden/>
               </w:rPr>
-              <w:instrText xml:space="preserve"> PAGEREF _Toc332921960 \h </w:instrText>
+              <w:instrText xml:space="preserve"> PAGEREF _Toc335165035 \h </w:instrText>
             </w:r>
             <w:r>
               <w:rPr>
@@ -1400,14 +1402,14 @@
               <w:noProof/>
             </w:rPr>
           </w:pPr>
-          <w:hyperlink w:anchor="_Toc332921961" w:history="1">
+          <w:hyperlink w:anchor="_Toc335165036" w:history="1">
             <w:r>
               <w:rPr>
                 <w:rStyle w:val="Hyperlink"/>
                 <w:rFonts w:ascii="Lucida Sans Unicode" w:hAnsi="Lucida Sans Unicode" w:cs="Lucida Sans Unicode"/>
                 <w:noProof/>
               </w:rPr>
-              <w:t>2012/05/16</w:t>
+              <w:t>2012/08/16</w:t>
             </w:r>
             <w:r>
               <w:rPr>
@@ -1428,7 +1430,7 @@
                 <w:noProof/>
                 <w:webHidden/>
               </w:rPr>
-              <w:instrText xml:space="preserve"> PAGEREF _Toc332921961 \h </w:instrText>
+              <w:instrText xml:space="preserve"> PAGEREF _Toc335165036 \h </w:instrText>
             </w:r>
             <w:r>
               <w:rPr>
@@ -1449,6 +1451,146 @@
                 <w:webHidden/>
               </w:rPr>
               <w:t>12</w:t>
+            </w:r>
+            <w:r>
+              <w:rPr>
+                <w:noProof/>
+                <w:webHidden/>
+              </w:rPr>
+              <w:fldChar w:fldCharType="end"/>
+            </w:r>
+          </w:hyperlink>
+        </w:p>
+        <w:p>
+          <w:pPr>
+            <w:pStyle w:val="TOC1"/>
+            <w:tabs>
+              <w:tab w:val="right" w:leader="dot" w:pos="9350"/>
+            </w:tabs>
+            <w:rPr>
+              <w:rFonts w:asciiTheme="minorHAnsi" w:eastAsiaTheme="minorEastAsia" w:hAnsiTheme="minorHAnsi" w:cstheme="minorBidi"/>
+              <w:noProof/>
+            </w:rPr>
+          </w:pPr>
+          <w:hyperlink w:anchor="_Toc335165037" w:history="1">
+            <w:r>
+              <w:rPr>
+                <w:rStyle w:val="Hyperlink"/>
+                <w:rFonts w:ascii="Lucida Sans Unicode" w:hAnsi="Lucida Sans Unicode" w:cs="Lucida Sans Unicode"/>
+                <w:noProof/>
+              </w:rPr>
+              <w:t>2012/08/19</w:t>
+            </w:r>
+            <w:r>
+              <w:rPr>
+                <w:noProof/>
+                <w:webHidden/>
+              </w:rPr>
+              <w:tab/>
+            </w:r>
+            <w:r>
+              <w:rPr>
+                <w:noProof/>
+                <w:webHidden/>
+              </w:rPr>
+              <w:fldChar w:fldCharType="begin"/>
+            </w:r>
+            <w:r>
+              <w:rPr>
+                <w:noProof/>
+                <w:webHidden/>
+              </w:rPr>
+              <w:instrText xml:space="preserve"> PAGEREF _Toc335165037 \h </w:instrText>
+            </w:r>
+            <w:r>
+              <w:rPr>
+                <w:noProof/>
+                <w:webHidden/>
+              </w:rPr>
+            </w:r>
+            <w:r>
+              <w:rPr>
+                <w:noProof/>
+                <w:webHidden/>
+              </w:rPr>
+              <w:fldChar w:fldCharType="separate"/>
+            </w:r>
+            <w:r>
+              <w:rPr>
+                <w:noProof/>
+                <w:webHidden/>
+              </w:rPr>
+              <w:t>13</w:t>
+            </w:r>
+            <w:r>
+              <w:rPr>
+                <w:noProof/>
+                <w:webHidden/>
+              </w:rPr>
+              <w:fldChar w:fldCharType="end"/>
+            </w:r>
+          </w:hyperlink>
+        </w:p>
+        <w:p>
+          <w:pPr>
+            <w:pStyle w:val="TOC1"/>
+            <w:tabs>
+              <w:tab w:val="right" w:leader="dot" w:pos="9350"/>
+            </w:tabs>
+            <w:rPr>
+              <w:rFonts w:asciiTheme="minorHAnsi" w:eastAsiaTheme="minorEastAsia" w:hAnsiTheme="minorHAnsi" w:cstheme="minorBidi"/>
+              <w:noProof/>
+            </w:rPr>
+          </w:pPr>
+          <w:hyperlink w:anchor="_Toc335165038" w:history="1">
+            <w:r>
+              <w:rPr>
+                <w:rStyle w:val="Hyperlink"/>
+                <w:rFonts w:ascii="Lucida Sans Unicode" w:hAnsi="Lucida Sans Unicode" w:cs="Lucida Sans Unicode"/>
+                <w:noProof/>
+              </w:rPr>
+              <w:t>2012/09/11</w:t>
+            </w:r>
+            <w:r>
+              <w:rPr>
+                <w:noProof/>
+                <w:webHidden/>
+              </w:rPr>
+              <w:tab/>
+            </w:r>
+            <w:r>
+              <w:rPr>
+                <w:noProof/>
+                <w:webHidden/>
+              </w:rPr>
+              <w:fldChar w:fldCharType="begin"/>
+            </w:r>
+            <w:r>
+              <w:rPr>
+                <w:noProof/>
+                <w:webHidden/>
+              </w:rPr>
+              <w:instrText xml:space="preserve"> PAGEREF _Toc335165038 \h </w:instrText>
+            </w:r>
+            <w:r>
+              <w:rPr>
+                <w:noProof/>
+                <w:webHidden/>
+              </w:rPr>
+            </w:r>
+            <w:r>
+              <w:rPr>
+                <w:noProof/>
+                <w:webHidden/>
+              </w:rPr>
+              <w:fldChar w:fldCharType="separate"/>
+            </w:r>
+            <w:r>
+              <w:rPr>
+                <w:noProof/>
+                <w:webHidden/>
+              </w:rPr>
+              <w:t>13</w:t>
             </w:r>
             <w:r>
               <w:rPr>
@@ -1504,7 +1646,7 @@
           <w:rFonts w:ascii="Lucida Sans Unicode" w:hAnsi="Lucida Sans Unicode" w:cs="Lucida Sans Unicode"/>
         </w:rPr>
       </w:pPr>
-      <w:bookmarkStart w:id="0" w:name="_Toc332921945"/>
+      <w:bookmarkStart w:id="1" w:name="_Toc335165020"/>
       <w:r>
         <w:rPr>
           <w:rFonts w:ascii="Lucida Sans Unicode" w:hAnsi="Lucida Sans Unicode" w:cs="Lucida Sans Unicode"/>
@@ -1512,7 +1654,7 @@
         <w:lastRenderedPageBreak/>
         <w:t>2012/04/21</w:t>
       </w:r>
-      <w:bookmarkEnd w:id="0"/>
+      <w:bookmarkEnd w:id="1"/>
     </w:p>
     <w:p>
       <w:pPr>
@@ -1544,22 +1686,23 @@
           <w:rFonts w:ascii="Lucida Sans Unicode" w:hAnsi="Lucida Sans Unicode" w:cs="Lucida Sans Unicode"/>
         </w:rPr>
       </w:pPr>
-      <w:bookmarkStart w:id="1" w:name="_Toc332921946"/>
+      <w:bookmarkStart w:id="2" w:name="_Toc335165021"/>
       <w:r>
         <w:rPr>
           <w:rFonts w:ascii="Lucida Sans Unicode" w:hAnsi="Lucida Sans Unicode" w:cs="Lucida Sans Unicode"/>
         </w:rPr>
         <w:t>2012/04/22</w:t>
       </w:r>
-      <w:bookmarkEnd w:id="1"/>
-    </w:p>
-    <w:p>
-      <w:pPr>
-        <w:spacing w:after="0" w:line="240" w:lineRule="auto"/>
-        <w:rPr>
-          <w:rFonts w:ascii="Lucida Sans Unicode" w:hAnsi="Lucida Sans Unicode" w:cs="Lucida Sans Unicode"/>
-        </w:rPr>
-      </w:pPr>
+      <w:bookmarkEnd w:id="2"/>
+    </w:p>
+    <w:p>
+      <w:pPr>
+        <w:spacing w:after="0" w:line="240" w:lineRule="auto"/>
+        <w:rPr>
+          <w:rFonts w:ascii="Lucida Sans Unicode" w:hAnsi="Lucida Sans Unicode" w:cs="Lucida Sans Unicode"/>
+        </w:rPr>
+      </w:pPr>
+      <w:proofErr w:type="gramStart"/>
       <w:r>
         <w:rPr>
           <w:rFonts w:ascii="Lucida Sans Unicode" w:hAnsi="Lucida Sans Unicode" w:cs="Lucida Sans Unicode"/>
@@ -1576,29 +1719,64 @@
         <w:rPr>
           <w:rFonts w:ascii="Lucida Sans Unicode" w:hAnsi="Lucida Sans Unicode" w:cs="Lucida Sans Unicode"/>
         </w:rPr>
-        <w:t xml:space="preserve"> information from Atmel and my past QTouch experience. BOM will focus on parts to be used in both the test board and final design.</w:t>
-      </w:r>
-    </w:p>
-    <w:p>
-      <w:pPr>
-        <w:spacing w:after="0" w:line="240" w:lineRule="auto"/>
-        <w:rPr>
-          <w:rFonts w:ascii="Lucida Sans Unicode" w:hAnsi="Lucida Sans Unicode" w:cs="Lucida Sans Unicode"/>
-        </w:rPr>
-      </w:pPr>
-    </w:p>
-    <w:p>
-      <w:pPr>
-        <w:spacing w:after="0" w:line="240" w:lineRule="auto"/>
-        <w:rPr>
-          <w:rFonts w:ascii="Lucida Sans Unicode" w:hAnsi="Lucida Sans Unicode" w:cs="Lucida Sans Unicode"/>
-        </w:rPr>
-      </w:pPr>
-      <w:r>
-        <w:rPr>
-          <w:rFonts w:ascii="Lucida Sans Unicode" w:hAnsi="Lucida Sans Unicode" w:cs="Lucida Sans Unicode"/>
-        </w:rPr>
-        <w:t>BPS needs a better name. Going to have to brainstorm. Beer Pong Sense works well as a code name of sorts, like Microsoft's Longhorn, but it doesn't have much of a ring to it.</w:t>
+        <w:t xml:space="preserve"> information from Atmel and my past </w:t>
+      </w:r>
+      <w:proofErr w:type="spellStart"/>
+      <w:r>
+        <w:rPr>
+          <w:rFonts w:ascii="Lucida Sans Unicode" w:hAnsi="Lucida Sans Unicode" w:cs="Lucida Sans Unicode"/>
+        </w:rPr>
+        <w:t>QTouch</w:t>
+      </w:r>
+      <w:proofErr w:type="spellEnd"/>
+      <w:r>
+        <w:rPr>
+          <w:rFonts w:ascii="Lucida Sans Unicode" w:hAnsi="Lucida Sans Unicode" w:cs="Lucida Sans Unicode"/>
+        </w:rPr>
+        <w:t xml:space="preserve"> experience.</w:t>
+      </w:r>
+      <w:proofErr w:type="gramEnd"/>
+      <w:r>
+        <w:rPr>
+          <w:rFonts w:ascii="Lucida Sans Unicode" w:hAnsi="Lucida Sans Unicode" w:cs="Lucida Sans Unicode"/>
+        </w:rPr>
+        <w:t xml:space="preserve"> BOM will focus on parts to be used in both the test board and final design.</w:t>
+      </w:r>
+    </w:p>
+    <w:p>
+      <w:pPr>
+        <w:spacing w:after="0" w:line="240" w:lineRule="auto"/>
+        <w:rPr>
+          <w:rFonts w:ascii="Lucida Sans Unicode" w:hAnsi="Lucida Sans Unicode" w:cs="Lucida Sans Unicode"/>
+        </w:rPr>
+      </w:pPr>
+    </w:p>
+    <w:p>
+      <w:pPr>
+        <w:spacing w:after="0" w:line="240" w:lineRule="auto"/>
+        <w:rPr>
+          <w:rFonts w:ascii="Lucida Sans Unicode" w:hAnsi="Lucida Sans Unicode" w:cs="Lucida Sans Unicode"/>
+        </w:rPr>
+      </w:pPr>
+      <w:r>
+        <w:rPr>
+          <w:rFonts w:ascii="Lucida Sans Unicode" w:hAnsi="Lucida Sans Unicode" w:cs="Lucida Sans Unicode"/>
+        </w:rPr>
+        <w:t xml:space="preserve">BPS needs a better name. </w:t>
+      </w:r>
+      <w:proofErr w:type="gramStart"/>
+      <w:r>
+        <w:rPr>
+          <w:rFonts w:ascii="Lucida Sans Unicode" w:hAnsi="Lucida Sans Unicode" w:cs="Lucida Sans Unicode"/>
+        </w:rPr>
+        <w:t>Going to have to brainstorm.</w:t>
+      </w:r>
+      <w:proofErr w:type="gramEnd"/>
+      <w:r>
+        <w:rPr>
+          <w:rFonts w:ascii="Lucida Sans Unicode" w:hAnsi="Lucida Sans Unicode" w:cs="Lucida Sans Unicode"/>
+        </w:rPr>
+        <w:t xml:space="preserve"> Beer Pong Sense works well as a code name of sorts, like Microsoft's Longhorn, but it doesn't have much of a ring to it.</w:t>
       </w:r>
     </w:p>
     <w:p>
@@ -1617,14 +1795,14 @@
           <w:rFonts w:ascii="Lucida Sans Unicode" w:hAnsi="Lucida Sans Unicode" w:cs="Lucida Sans Unicode"/>
         </w:rPr>
       </w:pPr>
-      <w:bookmarkStart w:id="2" w:name="_Toc332921947"/>
+      <w:bookmarkStart w:id="3" w:name="_Toc335165022"/>
       <w:r>
         <w:rPr>
           <w:rFonts w:ascii="Lucida Sans Unicode" w:hAnsi="Lucida Sans Unicode" w:cs="Lucida Sans Unicode"/>
         </w:rPr>
         <w:t>2012/04/24</w:t>
       </w:r>
-      <w:bookmarkEnd w:id="2"/>
+      <w:bookmarkEnd w:id="3"/>
     </w:p>
     <w:p>
       <w:pPr>
@@ -1679,7 +1857,39 @@
           <w:rFonts w:ascii="Lucida Sans Unicode" w:hAnsi="Lucida Sans Unicode" w:cs="Lucida Sans Unicode"/>
           <w:b/>
         </w:rPr>
-        <w:t>AVR Microcontroller capable of QMatrix/QTouch and with a good amount of memory and peripherals for hacking</w:t>
+        <w:t xml:space="preserve">AVR Microcontroller capable of </w:t>
+      </w:r>
+      <w:proofErr w:type="spellStart"/>
+      <w:r>
+        <w:rPr>
+          <w:rFonts w:ascii="Lucida Sans Unicode" w:hAnsi="Lucida Sans Unicode" w:cs="Lucida Sans Unicode"/>
+          <w:b/>
+        </w:rPr>
+        <w:t>QMatrix</w:t>
+      </w:r>
+      <w:proofErr w:type="spellEnd"/>
+      <w:r>
+        <w:rPr>
+          <w:rFonts w:ascii="Lucida Sans Unicode" w:hAnsi="Lucida Sans Unicode" w:cs="Lucida Sans Unicode"/>
+          <w:b/>
+        </w:rPr>
+        <w:t>/</w:t>
+      </w:r>
+      <w:proofErr w:type="spellStart"/>
+      <w:r>
+        <w:rPr>
+          <w:rFonts w:ascii="Lucida Sans Unicode" w:hAnsi="Lucida Sans Unicode" w:cs="Lucida Sans Unicode"/>
+          <w:b/>
+        </w:rPr>
+        <w:t>QTouch</w:t>
+      </w:r>
+      <w:proofErr w:type="spellEnd"/>
+      <w:r>
+        <w:rPr>
+          <w:rFonts w:ascii="Lucida Sans Unicode" w:hAnsi="Lucida Sans Unicode" w:cs="Lucida Sans Unicode"/>
+          <w:b/>
+        </w:rPr>
+        <w:t xml:space="preserve"> and with a good amount of memory and peripherals for hacking</w:t>
       </w:r>
     </w:p>
     <w:p>
@@ -1735,21 +1945,91 @@
         <w:rPr>
           <w:rFonts w:ascii="Lucida Sans Unicode" w:hAnsi="Lucida Sans Unicode" w:cs="Lucida Sans Unicode"/>
         </w:rPr>
-        <w:t>I used the parametric search tools on Digikey to start finding components that would meet my needs. For instance, if I assume each LED (3x47=141 LEDs due to 3 LEDs per RGB) is 10mA, that’s 141*0.01= 1.41A – A lot of current. Now in reality, we won’t allow all the LEDs to be on at once, and we’ll use PWN or other methods to adjust their brightness, so the end result will be much less than 1.41Amps, but we’ll still be using a lot of current.</w:t>
-      </w:r>
-    </w:p>
-    <w:p>
-      <w:pPr>
-        <w:spacing w:after="0" w:line="240" w:lineRule="auto"/>
-        <w:rPr>
-          <w:rFonts w:ascii="Lucida Sans Unicode" w:hAnsi="Lucida Sans Unicode" w:cs="Lucida Sans Unicode"/>
-        </w:rPr>
-      </w:pPr>
-      <w:r>
-        <w:rPr>
-          <w:rFonts w:ascii="Lucida Sans Unicode" w:hAnsi="Lucida Sans Unicode" w:cs="Lucida Sans Unicode"/>
-        </w:rPr>
-        <w:t xml:space="preserve">Once these parts have been identified and I’ve gone through the datasheets to verify that everything meets my needs and will be compatible, I’ll move on toward starting the basic schematics in KiCad. I prefer KiCad over Cadsoft Eagle for several reasons, including the fact that KiCad is </w:t>
+        <w:t xml:space="preserve">I used the parametric search tools on </w:t>
+      </w:r>
+      <w:proofErr w:type="spellStart"/>
+      <w:r>
+        <w:rPr>
+          <w:rFonts w:ascii="Lucida Sans Unicode" w:hAnsi="Lucida Sans Unicode" w:cs="Lucida Sans Unicode"/>
+        </w:rPr>
+        <w:t>Digikey</w:t>
+      </w:r>
+      <w:proofErr w:type="spellEnd"/>
+      <w:r>
+        <w:rPr>
+          <w:rFonts w:ascii="Lucida Sans Unicode" w:hAnsi="Lucida Sans Unicode" w:cs="Lucida Sans Unicode"/>
+        </w:rPr>
+        <w:t xml:space="preserve"> to start finding components that would meet my needs. For instance, if I assume each LED (3x47=141 LEDs due to 3 LEDs per RGB) is 10mA, that’s 141*0.01= 1.41A – A lot of current. Now in reality, we won’t allow all the LEDs to be on at once, and we’ll use PWN or other methods to adjust their brightness, so the end result will be much less than 1.41Amps, but we’ll still be using a lot of current.</w:t>
+      </w:r>
+    </w:p>
+    <w:p>
+      <w:pPr>
+        <w:spacing w:after="0" w:line="240" w:lineRule="auto"/>
+        <w:rPr>
+          <w:rFonts w:ascii="Lucida Sans Unicode" w:hAnsi="Lucida Sans Unicode" w:cs="Lucida Sans Unicode"/>
+        </w:rPr>
+      </w:pPr>
+      <w:r>
+        <w:rPr>
+          <w:rFonts w:ascii="Lucida Sans Unicode" w:hAnsi="Lucida Sans Unicode" w:cs="Lucida Sans Unicode"/>
+        </w:rPr>
+        <w:t xml:space="preserve">Once these parts have been identified and I’ve gone through the datasheets to verify that everything meets my needs and will be compatible, I’ll move on toward starting the basic schematics in </w:t>
+      </w:r>
+      <w:proofErr w:type="spellStart"/>
+      <w:r>
+        <w:rPr>
+          <w:rFonts w:ascii="Lucida Sans Unicode" w:hAnsi="Lucida Sans Unicode" w:cs="Lucida Sans Unicode"/>
+        </w:rPr>
+        <w:t>KiCad</w:t>
+      </w:r>
+      <w:proofErr w:type="spellEnd"/>
+      <w:r>
+        <w:rPr>
+          <w:rFonts w:ascii="Lucida Sans Unicode" w:hAnsi="Lucida Sans Unicode" w:cs="Lucida Sans Unicode"/>
+        </w:rPr>
+        <w:t xml:space="preserve">. I prefer </w:t>
+      </w:r>
+      <w:proofErr w:type="spellStart"/>
+      <w:r>
+        <w:rPr>
+          <w:rFonts w:ascii="Lucida Sans Unicode" w:hAnsi="Lucida Sans Unicode" w:cs="Lucida Sans Unicode"/>
+        </w:rPr>
+        <w:t>KiCad</w:t>
+      </w:r>
+      <w:proofErr w:type="spellEnd"/>
+      <w:r>
+        <w:rPr>
+          <w:rFonts w:ascii="Lucida Sans Unicode" w:hAnsi="Lucida Sans Unicode" w:cs="Lucida Sans Unicode"/>
+        </w:rPr>
+        <w:t xml:space="preserve"> over </w:t>
+      </w:r>
+      <w:proofErr w:type="spellStart"/>
+      <w:r>
+        <w:rPr>
+          <w:rFonts w:ascii="Lucida Sans Unicode" w:hAnsi="Lucida Sans Unicode" w:cs="Lucida Sans Unicode"/>
+        </w:rPr>
+        <w:t>Cadsoft</w:t>
+      </w:r>
+      <w:proofErr w:type="spellEnd"/>
+      <w:r>
+        <w:rPr>
+          <w:rFonts w:ascii="Lucida Sans Unicode" w:hAnsi="Lucida Sans Unicode" w:cs="Lucida Sans Unicode"/>
+        </w:rPr>
+        <w:t xml:space="preserve"> Eagle for several reasons, including the fact that </w:t>
+      </w:r>
+      <w:proofErr w:type="spellStart"/>
+      <w:r>
+        <w:rPr>
+          <w:rFonts w:ascii="Lucida Sans Unicode" w:hAnsi="Lucida Sans Unicode" w:cs="Lucida Sans Unicode"/>
+        </w:rPr>
+        <w:t>KiCad</w:t>
+      </w:r>
+      <w:proofErr w:type="spellEnd"/>
+      <w:r>
+        <w:rPr>
+          <w:rFonts w:ascii="Lucida Sans Unicode" w:hAnsi="Lucida Sans Unicode" w:cs="Lucida Sans Unicode"/>
+        </w:rPr>
+        <w:t xml:space="preserve"> is </w:t>
       </w:r>
       <w:r>
         <w:rPr>
@@ -1786,27 +2066,55 @@
           <w:rFonts w:ascii="Lucida Sans Unicode" w:hAnsi="Lucida Sans Unicode" w:cs="Lucida Sans Unicode"/>
         </w:rPr>
       </w:pPr>
-      <w:bookmarkStart w:id="3" w:name="_Toc332921948"/>
+      <w:bookmarkStart w:id="4" w:name="_Toc335165023"/>
       <w:r>
         <w:rPr>
           <w:rFonts w:ascii="Lucida Sans Unicode" w:hAnsi="Lucida Sans Unicode" w:cs="Lucida Sans Unicode"/>
         </w:rPr>
         <w:t>2012/04/25</w:t>
       </w:r>
-      <w:bookmarkEnd w:id="3"/>
-    </w:p>
-    <w:p>
-      <w:pPr>
-        <w:spacing w:after="0" w:line="240" w:lineRule="auto"/>
-        <w:rPr>
-          <w:rFonts w:ascii="Lucida Sans Unicode" w:hAnsi="Lucida Sans Unicode" w:cs="Lucida Sans Unicode"/>
-        </w:rPr>
-      </w:pPr>
-      <w:r>
-        <w:rPr>
-          <w:rFonts w:ascii="Lucida Sans Unicode" w:hAnsi="Lucida Sans Unicode" w:cs="Lucida Sans Unicode"/>
-        </w:rPr>
-        <w:t xml:space="preserve">The plan right now is to use the Atmel AVR ATMEGA164/324/644 Series Microcontrollers along with Atmel’s QTouch Library (utilizing QMatrix technology) to </w:t>
+      <w:bookmarkEnd w:id="4"/>
+    </w:p>
+    <w:p>
+      <w:pPr>
+        <w:spacing w:after="0" w:line="240" w:lineRule="auto"/>
+        <w:rPr>
+          <w:rFonts w:ascii="Lucida Sans Unicode" w:hAnsi="Lucida Sans Unicode" w:cs="Lucida Sans Unicode"/>
+        </w:rPr>
+      </w:pPr>
+      <w:r>
+        <w:rPr>
+          <w:rFonts w:ascii="Lucida Sans Unicode" w:hAnsi="Lucida Sans Unicode" w:cs="Lucida Sans Unicode"/>
+        </w:rPr>
+        <w:t xml:space="preserve">The plan right now is to use the Atmel AVR ATMEGA164/324/644 Series Microcontrollers along with Atmel’s </w:t>
+      </w:r>
+      <w:proofErr w:type="spellStart"/>
+      <w:r>
+        <w:rPr>
+          <w:rFonts w:ascii="Lucida Sans Unicode" w:hAnsi="Lucida Sans Unicode" w:cs="Lucida Sans Unicode"/>
+        </w:rPr>
+        <w:t>QTouch</w:t>
+      </w:r>
+      <w:proofErr w:type="spellEnd"/>
+      <w:r>
+        <w:rPr>
+          <w:rFonts w:ascii="Lucida Sans Unicode" w:hAnsi="Lucida Sans Unicode" w:cs="Lucida Sans Unicode"/>
+        </w:rPr>
+        <w:t xml:space="preserve"> Library (utilizing </w:t>
+      </w:r>
+      <w:proofErr w:type="spellStart"/>
+      <w:r>
+        <w:rPr>
+          <w:rFonts w:ascii="Lucida Sans Unicode" w:hAnsi="Lucida Sans Unicode" w:cs="Lucida Sans Unicode"/>
+        </w:rPr>
+        <w:t>QMatrix</w:t>
+      </w:r>
+      <w:proofErr w:type="spellEnd"/>
+      <w:r>
+        <w:rPr>
+          <w:rFonts w:ascii="Lucida Sans Unicode" w:hAnsi="Lucida Sans Unicode" w:cs="Lucida Sans Unicode"/>
+        </w:rPr>
+        <w:t xml:space="preserve"> technology) to </w:t>
       </w:r>
       <w:r>
         <w:rPr>
@@ -1954,8 +2262,16 @@
         <w:rPr>
           <w:rFonts w:ascii="Lucida Sans Unicode" w:hAnsi="Lucida Sans Unicode" w:cs="Lucida Sans Unicode"/>
         </w:rPr>
-        <w:t xml:space="preserve"> Likely pretty easy to program.</w:t>
-      </w:r>
+        <w:t xml:space="preserve"> </w:t>
+      </w:r>
+      <w:proofErr w:type="gramStart"/>
+      <w:r>
+        <w:rPr>
+          <w:rFonts w:ascii="Lucida Sans Unicode" w:hAnsi="Lucida Sans Unicode" w:cs="Lucida Sans Unicode"/>
+        </w:rPr>
+        <w:t>Likely pretty easy to program.</w:t>
+      </w:r>
+      <w:proofErr w:type="gramEnd"/>
     </w:p>
     <w:p>
       <w:pPr>
@@ -2010,7 +2326,21 @@
         <w:rPr>
           <w:rFonts w:ascii="Lucida Sans Unicode" w:hAnsi="Lucida Sans Unicode" w:cs="Lucida Sans Unicode"/>
         </w:rPr>
-        <w:t xml:space="preserve"> Studio 6 Beta is now out. Once I start coding, I may use this, since (from what I’m reading) it already has the Touch libraries integrated. May make things easier, though Beta can be a bit scary. Still, I’m not in production with this project yet, so maybe taking the leap and trying </w:t>
+        <w:t xml:space="preserve"> Studio 6 Beta is now out. Once I start coding, I may use this, since (from what I’m reading) it already has the Touch libraries integrated. </w:t>
+      </w:r>
+      <w:proofErr w:type="gramStart"/>
+      <w:r>
+        <w:rPr>
+          <w:rFonts w:ascii="Lucida Sans Unicode" w:hAnsi="Lucida Sans Unicode" w:cs="Lucida Sans Unicode"/>
+        </w:rPr>
+        <w:t>May make things easier, though Beta can be a bit scary.</w:t>
+      </w:r>
+      <w:proofErr w:type="gramEnd"/>
+      <w:r>
+        <w:rPr>
+          <w:rFonts w:ascii="Lucida Sans Unicode" w:hAnsi="Lucida Sans Unicode" w:cs="Lucida Sans Unicode"/>
+        </w:rPr>
+        <w:t xml:space="preserve"> Still, I’m not in production with this project yet, so maybe taking the leap and trying </w:t>
       </w:r>
       <w:r>
         <w:rPr>
@@ -2028,8 +2358,16 @@
         <w:rPr>
           <w:rFonts w:ascii="Lucida Sans Unicode" w:hAnsi="Lucida Sans Unicode" w:cs="Lucida Sans Unicode"/>
         </w:rPr>
-        <w:t xml:space="preserve"> I’m concerned, though, about the fact that version 6, like version 5, doesn’t support Linux. That makes it difficult for a large portion of the Open Hardware community to work on or adapt this project </w:t>
-      </w:r>
+        <w:t xml:space="preserve"> I’m concerned, though, about the fact that version 6, like version 5, doesn’t support Linux. That makes it difficult for a large portion of the Open Hardware community to work on or adapt this </w:t>
+      </w:r>
+      <w:proofErr w:type="gramStart"/>
+      <w:r>
+        <w:rPr>
+          <w:rFonts w:ascii="Lucida Sans Unicode" w:hAnsi="Lucida Sans Unicode" w:cs="Lucida Sans Unicode"/>
+        </w:rPr>
+        <w:t xml:space="preserve">project </w:t>
+      </w:r>
+      <w:proofErr w:type="gramEnd"/>
       <w:r>
         <w:rPr>
           <w:rFonts w:ascii="Lucida Sans Unicode" w:hAnsi="Lucida Sans Unicode" w:cs="Lucida Sans Unicode"/>
@@ -2059,27 +2397,41 @@
           <w:rFonts w:ascii="Lucida Sans Unicode" w:hAnsi="Lucida Sans Unicode" w:cs="Lucida Sans Unicode"/>
         </w:rPr>
       </w:pPr>
-      <w:bookmarkStart w:id="4" w:name="_Toc332921949"/>
+      <w:bookmarkStart w:id="5" w:name="_Toc335165024"/>
       <w:r>
         <w:rPr>
           <w:rFonts w:ascii="Lucida Sans Unicode" w:hAnsi="Lucida Sans Unicode" w:cs="Lucida Sans Unicode"/>
         </w:rPr>
         <w:t>2012/04/28</w:t>
       </w:r>
-      <w:bookmarkEnd w:id="4"/>
-    </w:p>
-    <w:p>
-      <w:pPr>
-        <w:spacing w:after="0" w:line="240" w:lineRule="auto"/>
-        <w:rPr>
-          <w:rFonts w:ascii="Lucida Sans Unicode" w:hAnsi="Lucida Sans Unicode" w:cs="Lucida Sans Unicode"/>
-        </w:rPr>
-      </w:pPr>
-      <w:r>
-        <w:rPr>
-          <w:rFonts w:ascii="Lucida Sans Unicode" w:hAnsi="Lucida Sans Unicode" w:cs="Lucida Sans Unicode"/>
-        </w:rPr>
-        <w:t>I’ve been communicating with various battery manufacturers in China and elsewhere via Alibaba. I’m working on getting quotes for Li-Ion and Li-Pol batteries. The specifications I’m aiming for:</w:t>
+      <w:bookmarkEnd w:id="5"/>
+    </w:p>
+    <w:p>
+      <w:pPr>
+        <w:spacing w:after="0" w:line="240" w:lineRule="auto"/>
+        <w:rPr>
+          <w:rFonts w:ascii="Lucida Sans Unicode" w:hAnsi="Lucida Sans Unicode" w:cs="Lucida Sans Unicode"/>
+        </w:rPr>
+      </w:pPr>
+      <w:r>
+        <w:rPr>
+          <w:rFonts w:ascii="Lucida Sans Unicode" w:hAnsi="Lucida Sans Unicode" w:cs="Lucida Sans Unicode"/>
+        </w:rPr>
+        <w:t xml:space="preserve">I’ve been communicating with various battery manufacturers in China and elsewhere via </w:t>
+      </w:r>
+      <w:proofErr w:type="spellStart"/>
+      <w:r>
+        <w:rPr>
+          <w:rFonts w:ascii="Lucida Sans Unicode" w:hAnsi="Lucida Sans Unicode" w:cs="Lucida Sans Unicode"/>
+        </w:rPr>
+        <w:t>Alibaba</w:t>
+      </w:r>
+      <w:proofErr w:type="spellEnd"/>
+      <w:r>
+        <w:rPr>
+          <w:rFonts w:ascii="Lucida Sans Unicode" w:hAnsi="Lucida Sans Unicode" w:cs="Lucida Sans Unicode"/>
+        </w:rPr>
+        <w:t>. I’m working on getting quotes for Li-Ion and Li-Pol batteries. The specifications I’m aiming for:</w:t>
       </w:r>
     </w:p>
     <w:p>
@@ -2175,7 +2527,35 @@
         <w:rPr>
           <w:rFonts w:ascii="Lucida Sans Unicode" w:hAnsi="Lucida Sans Unicode" w:cs="Lucida Sans Unicode"/>
         </w:rPr>
-        <w:t xml:space="preserve">So far the most promising quote has come from Shenzhen Puchuangyuan Technology Co. Ltd, who have answered all of my questions, and promise the ability to provide Li-Pol batteries thin enough to meet the needs of this project. They’ve also sent </w:t>
+        <w:t xml:space="preserve">So far the most promising quote has come from Shenzhen </w:t>
+      </w:r>
+      <w:proofErr w:type="spellStart"/>
+      <w:r>
+        <w:rPr>
+          <w:rFonts w:ascii="Lucida Sans Unicode" w:hAnsi="Lucida Sans Unicode" w:cs="Lucida Sans Unicode"/>
+        </w:rPr>
+        <w:t>Puchuangyuan</w:t>
+      </w:r>
+      <w:proofErr w:type="spellEnd"/>
+      <w:r>
+        <w:rPr>
+          <w:rFonts w:ascii="Lucida Sans Unicode" w:hAnsi="Lucida Sans Unicode" w:cs="Lucida Sans Unicode"/>
+        </w:rPr>
+        <w:t xml:space="preserve"> Technology Co. Ltd, who </w:t>
+      </w:r>
+      <w:proofErr w:type="gramStart"/>
+      <w:r>
+        <w:rPr>
+          <w:rFonts w:ascii="Lucida Sans Unicode" w:hAnsi="Lucida Sans Unicode" w:cs="Lucida Sans Unicode"/>
+        </w:rPr>
+        <w:t>have</w:t>
+      </w:r>
+      <w:proofErr w:type="gramEnd"/>
+      <w:r>
+        <w:rPr>
+          <w:rFonts w:ascii="Lucida Sans Unicode" w:hAnsi="Lucida Sans Unicode" w:cs="Lucida Sans Unicode"/>
+        </w:rPr>
+        <w:t xml:space="preserve"> answered all of my questions, and promise the ability to provide Li-Pol batteries thin enough to meet the needs of this project. They’ve also sent </w:t>
       </w:r>
       <w:r>
         <w:rPr>
@@ -2229,14 +2609,14 @@
           <w:rFonts w:ascii="Lucida Sans Unicode" w:hAnsi="Lucida Sans Unicode" w:cs="Lucida Sans Unicode"/>
         </w:rPr>
       </w:pPr>
-      <w:bookmarkStart w:id="5" w:name="_Toc332921950"/>
+      <w:bookmarkStart w:id="6" w:name="_Toc335165025"/>
       <w:r>
         <w:rPr>
           <w:rFonts w:ascii="Lucida Sans Unicode" w:hAnsi="Lucida Sans Unicode" w:cs="Lucida Sans Unicode"/>
         </w:rPr>
         <w:t>2012/04/29</w:t>
       </w:r>
-      <w:bookmarkEnd w:id="5"/>
+      <w:bookmarkEnd w:id="6"/>
     </w:p>
     <w:p>
       <w:pPr>
@@ -2299,19 +2679,83 @@
         <w:rPr>
           <w:rFonts w:ascii="Lucida Sans Unicode" w:hAnsi="Lucida Sans Unicode" w:cs="Lucida Sans Unicode"/>
         </w:rPr>
-        <w:t xml:space="preserve"> (from Zhejiang Nuociss New Energy Technology Co.,Ltd.)</w:t>
-      </w:r>
-      <w:r>
-        <w:rPr>
-          <w:rFonts w:ascii="Lucida Sans Unicode" w:hAnsi="Lucida Sans Unicode" w:cs="Lucida Sans Unicode"/>
-        </w:rPr>
-        <w:t xml:space="preserve">. The cost per battery is about a dollar more than the quote from Shenzhen Puchuangyuan Technology Co. Ltd, </w:t>
-      </w:r>
-      <w:r>
-        <w:rPr>
-          <w:rFonts w:ascii="Lucida Sans Unicode" w:hAnsi="Lucida Sans Unicode" w:cs="Lucida Sans Unicode"/>
-        </w:rPr>
-        <w:t>but the cycle life is significantly higher, which I think should be well worth the cost. I’m building a simple spreadsheet as quotes come in, so</w:t>
+        <w:t xml:space="preserve"> (from Zhejiang </w:t>
+      </w:r>
+      <w:proofErr w:type="spellStart"/>
+      <w:r>
+        <w:rPr>
+          <w:rFonts w:ascii="Lucida Sans Unicode" w:hAnsi="Lucida Sans Unicode" w:cs="Lucida Sans Unicode"/>
+        </w:rPr>
+        <w:t>Nuociss</w:t>
+      </w:r>
+      <w:proofErr w:type="spellEnd"/>
+      <w:r>
+        <w:rPr>
+          <w:rFonts w:ascii="Lucida Sans Unicode" w:hAnsi="Lucida Sans Unicode" w:cs="Lucida Sans Unicode"/>
+        </w:rPr>
+        <w:t xml:space="preserve"> New Energy Technology </w:t>
+      </w:r>
+      <w:proofErr w:type="spellStart"/>
+      <w:r>
+        <w:rPr>
+          <w:rFonts w:ascii="Lucida Sans Unicode" w:hAnsi="Lucida Sans Unicode" w:cs="Lucida Sans Unicode"/>
+        </w:rPr>
+        <w:t>Co.</w:t>
+      </w:r>
+      <w:proofErr w:type="gramStart"/>
+      <w:r>
+        <w:rPr>
+          <w:rFonts w:ascii="Lucida Sans Unicode" w:hAnsi="Lucida Sans Unicode" w:cs="Lucida Sans Unicode"/>
+        </w:rPr>
+        <w:t>,Ltd</w:t>
+      </w:r>
+      <w:proofErr w:type="spellEnd"/>
+      <w:proofErr w:type="gramEnd"/>
+      <w:r>
+        <w:rPr>
+          <w:rFonts w:ascii="Lucida Sans Unicode" w:hAnsi="Lucida Sans Unicode" w:cs="Lucida Sans Unicode"/>
+        </w:rPr>
+        <w:t>.)</w:t>
+      </w:r>
+      <w:r>
+        <w:rPr>
+          <w:rFonts w:ascii="Lucida Sans Unicode" w:hAnsi="Lucida Sans Unicode" w:cs="Lucida Sans Unicode"/>
+        </w:rPr>
+        <w:t xml:space="preserve">. The cost per battery is about a dollar more than the quote from Shenzhen </w:t>
+      </w:r>
+      <w:proofErr w:type="spellStart"/>
+      <w:r>
+        <w:rPr>
+          <w:rFonts w:ascii="Lucida Sans Unicode" w:hAnsi="Lucida Sans Unicode" w:cs="Lucida Sans Unicode"/>
+        </w:rPr>
+        <w:t>Puchuangyuan</w:t>
+      </w:r>
+      <w:proofErr w:type="spellEnd"/>
+      <w:r>
+        <w:rPr>
+          <w:rFonts w:ascii="Lucida Sans Unicode" w:hAnsi="Lucida Sans Unicode" w:cs="Lucida Sans Unicode"/>
+        </w:rPr>
+        <w:t xml:space="preserve"> Technology Co. Ltd, </w:t>
+      </w:r>
+      <w:r>
+        <w:rPr>
+          <w:rFonts w:ascii="Lucida Sans Unicode" w:hAnsi="Lucida Sans Unicode" w:cs="Lucida Sans Unicode"/>
+        </w:rPr>
+        <w:t xml:space="preserve">but the cycle life is significantly higher, which I think should be well worth the cost. I’m building a simple spreadsheet as quotes come </w:t>
+      </w:r>
+      <w:proofErr w:type="gramStart"/>
+      <w:r>
+        <w:rPr>
+          <w:rFonts w:ascii="Lucida Sans Unicode" w:hAnsi="Lucida Sans Unicode" w:cs="Lucida Sans Unicode"/>
+        </w:rPr>
+        <w:t>in,</w:t>
+      </w:r>
+      <w:proofErr w:type="gramEnd"/>
+      <w:r>
+        <w:rPr>
+          <w:rFonts w:ascii="Lucida Sans Unicode" w:hAnsi="Lucida Sans Unicode" w:cs="Lucida Sans Unicode"/>
+        </w:rPr>
+        <w:t xml:space="preserve"> so</w:t>
       </w:r>
       <w:r>
         <w:rPr>
@@ -2345,14 +2789,56 @@
         <w:rPr>
           <w:rFonts w:ascii="Lucida Sans Unicode" w:hAnsi="Lucida Sans Unicode" w:cs="Lucida Sans Unicode"/>
         </w:rPr>
-        <w:t xml:space="preserve">I sometimes wonder if others develop things the same way as I do. I generally think up the project and begin to build it in my mind, using scratch paper to work out more complex problems and design the high-level schematics using black-boxes when I don’t know all the details yet). Once I’ve got all of the major components of the project figured out, I begin sourcing them. Then, once I’m confident there’s enough of each part on the market to manufacture effectively, I input the schematics in KiCad (or sometimes Cadsoft Eagle). From there, I begin to fill in the basic parts like resistors, determining the best part and values. And once that’s all don, it’s on to the PCB. I’ll back-edit as needed if there are changes to the design, but this can be exceedingly </w:t>
+        <w:t xml:space="preserve">I sometimes wonder if others develop things the same way as I do. I generally think up the project and begin to build it in my mind, using scratch paper to work out more complex problems and design the high-level schematics using black-boxes when I don’t know all the details yet). Once I’ve got all of the major components of the project figured out, I begin sourcing them. Then, once I’m confident there’s enough of each part on the market to manufacture effectively, I input the schematics in </w:t>
+      </w:r>
+      <w:proofErr w:type="spellStart"/>
+      <w:r>
+        <w:rPr>
+          <w:rFonts w:ascii="Lucida Sans Unicode" w:hAnsi="Lucida Sans Unicode" w:cs="Lucida Sans Unicode"/>
+        </w:rPr>
+        <w:t>KiCad</w:t>
+      </w:r>
+      <w:proofErr w:type="spellEnd"/>
+      <w:r>
+        <w:rPr>
+          <w:rFonts w:ascii="Lucida Sans Unicode" w:hAnsi="Lucida Sans Unicode" w:cs="Lucida Sans Unicode"/>
+        </w:rPr>
+        <w:t xml:space="preserve"> (or sometimes </w:t>
+      </w:r>
+      <w:proofErr w:type="spellStart"/>
+      <w:r>
+        <w:rPr>
+          <w:rFonts w:ascii="Lucida Sans Unicode" w:hAnsi="Lucida Sans Unicode" w:cs="Lucida Sans Unicode"/>
+        </w:rPr>
+        <w:t>Cadsoft</w:t>
+      </w:r>
+      <w:proofErr w:type="spellEnd"/>
+      <w:r>
+        <w:rPr>
+          <w:rFonts w:ascii="Lucida Sans Unicode" w:hAnsi="Lucida Sans Unicode" w:cs="Lucida Sans Unicode"/>
+        </w:rPr>
+        <w:t xml:space="preserve"> Eagle). From there, I begin to fill in the basic parts like resistors, determining the best part and values. And once that’s all don, it’s on to the PCB. I’ll back-edit as needed if there are changes to the design, but this can be exceedingly </w:t>
       </w:r>
       <w:r>
         <w:rPr>
           <w:rFonts w:ascii="Lucida Sans Unicode" w:hAnsi="Lucida Sans Unicode" w:cs="Lucida Sans Unicode"/>
         </w:rPr>
         <w:lastRenderedPageBreak/>
-        <w:t xml:space="preserve">difficult if it’s a complex board, or ig there are specific routing requirements, like in this project. The traces to the capacitive sensors must follow very specific rules in order to obtain the best sensitivity and noise immunity. You can read more about these requirements in Atmel’s </w:t>
+        <w:t xml:space="preserve">difficult if it’s a complex board, or </w:t>
+      </w:r>
+      <w:proofErr w:type="spellStart"/>
+      <w:r>
+        <w:rPr>
+          <w:rFonts w:ascii="Lucida Sans Unicode" w:hAnsi="Lucida Sans Unicode" w:cs="Lucida Sans Unicode"/>
+        </w:rPr>
+        <w:t>ig</w:t>
+      </w:r>
+      <w:proofErr w:type="spellEnd"/>
+      <w:r>
+        <w:rPr>
+          <w:rFonts w:ascii="Lucida Sans Unicode" w:hAnsi="Lucida Sans Unicode" w:cs="Lucida Sans Unicode"/>
+        </w:rPr>
+        <w:t xml:space="preserve"> there are specific routing requirements, like in this project. The traces to the capacitive sensors must follow very specific rules in order to obtain the best sensitivity and noise immunity. You can read more about these requirements in Atmel’s </w:t>
       </w:r>
       <w:hyperlink r:id="rId9" w:history="1">
         <w:r>
@@ -2367,7 +2853,35 @@
         <w:rPr>
           <w:rFonts w:ascii="Lucida Sans Unicode" w:hAnsi="Lucida Sans Unicode" w:cs="Lucida Sans Unicode"/>
         </w:rPr>
-        <w:t>, which covers all sorts of information about PCB and sensor layouts for Atmel’s QTouch and QMatrix technologies.</w:t>
+        <w:t xml:space="preserve">, which covers all sorts of information about PCB and sensor layouts for Atmel’s </w:t>
+      </w:r>
+      <w:proofErr w:type="spellStart"/>
+      <w:r>
+        <w:rPr>
+          <w:rFonts w:ascii="Lucida Sans Unicode" w:hAnsi="Lucida Sans Unicode" w:cs="Lucida Sans Unicode"/>
+        </w:rPr>
+        <w:t>QTouch</w:t>
+      </w:r>
+      <w:proofErr w:type="spellEnd"/>
+      <w:r>
+        <w:rPr>
+          <w:rFonts w:ascii="Lucida Sans Unicode" w:hAnsi="Lucida Sans Unicode" w:cs="Lucida Sans Unicode"/>
+        </w:rPr>
+        <w:t xml:space="preserve"> and </w:t>
+      </w:r>
+      <w:proofErr w:type="spellStart"/>
+      <w:r>
+        <w:rPr>
+          <w:rFonts w:ascii="Lucida Sans Unicode" w:hAnsi="Lucida Sans Unicode" w:cs="Lucida Sans Unicode"/>
+        </w:rPr>
+        <w:t>QMatrix</w:t>
+      </w:r>
+      <w:proofErr w:type="spellEnd"/>
+      <w:r>
+        <w:rPr>
+          <w:rFonts w:ascii="Lucida Sans Unicode" w:hAnsi="Lucida Sans Unicode" w:cs="Lucida Sans Unicode"/>
+        </w:rPr>
+        <w:t xml:space="preserve"> technologies.</w:t>
       </w:r>
     </w:p>
     <w:p>
@@ -2386,27 +2900,41 @@
           <w:rFonts w:ascii="Lucida Sans Unicode" w:hAnsi="Lucida Sans Unicode" w:cs="Lucida Sans Unicode"/>
         </w:rPr>
       </w:pPr>
-      <w:bookmarkStart w:id="6" w:name="_Toc332921951"/>
+      <w:bookmarkStart w:id="7" w:name="_Toc335165026"/>
       <w:r>
         <w:rPr>
           <w:rFonts w:ascii="Lucida Sans Unicode" w:hAnsi="Lucida Sans Unicode" w:cs="Lucida Sans Unicode"/>
         </w:rPr>
         <w:t>2012/05/01</w:t>
       </w:r>
-      <w:bookmarkEnd w:id="6"/>
-    </w:p>
-    <w:p>
-      <w:pPr>
-        <w:spacing w:after="0" w:line="240" w:lineRule="auto"/>
-        <w:rPr>
-          <w:rFonts w:ascii="Lucida Sans Unicode" w:hAnsi="Lucida Sans Unicode" w:cs="Lucida Sans Unicode"/>
-        </w:rPr>
-      </w:pPr>
-      <w:r>
-        <w:rPr>
-          <w:rFonts w:ascii="Lucida Sans Unicode" w:hAnsi="Lucida Sans Unicode" w:cs="Lucida Sans Unicode"/>
-        </w:rPr>
-        <w:t>Today I decided to switch LDO voltage regulators, from the Microchip MCP1826 to the SPX29150T-L-5-0/TR made by Exar Corporation for the reasons below.</w:t>
+      <w:bookmarkEnd w:id="7"/>
+    </w:p>
+    <w:p>
+      <w:pPr>
+        <w:spacing w:after="0" w:line="240" w:lineRule="auto"/>
+        <w:rPr>
+          <w:rFonts w:ascii="Lucida Sans Unicode" w:hAnsi="Lucida Sans Unicode" w:cs="Lucida Sans Unicode"/>
+        </w:rPr>
+      </w:pPr>
+      <w:r>
+        <w:rPr>
+          <w:rFonts w:ascii="Lucida Sans Unicode" w:hAnsi="Lucida Sans Unicode" w:cs="Lucida Sans Unicode"/>
+        </w:rPr>
+        <w:t xml:space="preserve">Today I decided to switch LDO voltage regulators, from the Microchip MCP1826 to the SPX29150T-L-5-0/TR made by </w:t>
+      </w:r>
+      <w:proofErr w:type="spellStart"/>
+      <w:r>
+        <w:rPr>
+          <w:rFonts w:ascii="Lucida Sans Unicode" w:hAnsi="Lucida Sans Unicode" w:cs="Lucida Sans Unicode"/>
+        </w:rPr>
+        <w:t>Exar</w:t>
+      </w:r>
+      <w:proofErr w:type="spellEnd"/>
+      <w:r>
+        <w:rPr>
+          <w:rFonts w:ascii="Lucida Sans Unicode" w:hAnsi="Lucida Sans Unicode" w:cs="Lucida Sans Unicode"/>
+        </w:rPr>
+        <w:t xml:space="preserve"> Corporation for the reasons below.</w:t>
       </w:r>
     </w:p>
     <w:p>
@@ -2543,8 +3071,16 @@
         <w:rPr>
           <w:rFonts w:ascii="Lucida Sans Unicode" w:hAnsi="Lucida Sans Unicode" w:cs="Lucida Sans Unicode"/>
         </w:rPr>
-        <w:t>Sadly, this is about all I was able to accomplish today. Long day at my real job.</w:t>
-      </w:r>
+        <w:t xml:space="preserve">Sadly, this is about all I was able to accomplish today. </w:t>
+      </w:r>
+      <w:proofErr w:type="gramStart"/>
+      <w:r>
+        <w:rPr>
+          <w:rFonts w:ascii="Lucida Sans Unicode" w:hAnsi="Lucida Sans Unicode" w:cs="Lucida Sans Unicode"/>
+        </w:rPr>
+        <w:t>Long day at my real job.</w:t>
+      </w:r>
+      <w:proofErr w:type="gramEnd"/>
     </w:p>
     <w:p>
       <w:pPr>
@@ -2562,49 +3098,119 @@
           <w:rFonts w:ascii="Lucida Sans Unicode" w:hAnsi="Lucida Sans Unicode" w:cs="Lucida Sans Unicode"/>
         </w:rPr>
       </w:pPr>
-      <w:bookmarkStart w:id="7" w:name="_Toc332921952"/>
+      <w:bookmarkStart w:id="8" w:name="_Toc335165027"/>
       <w:r>
         <w:rPr>
           <w:rFonts w:ascii="Lucida Sans Unicode" w:hAnsi="Lucida Sans Unicode" w:cs="Lucida Sans Unicode"/>
         </w:rPr>
         <w:t>2012/05/02</w:t>
       </w:r>
-      <w:bookmarkEnd w:id="7"/>
-    </w:p>
-    <w:p>
-      <w:pPr>
-        <w:spacing w:after="0" w:line="240" w:lineRule="auto"/>
-        <w:rPr>
-          <w:rFonts w:ascii="Lucida Sans Unicode" w:hAnsi="Lucida Sans Unicode" w:cs="Lucida Sans Unicode"/>
-        </w:rPr>
-      </w:pPr>
-      <w:r>
-        <w:rPr>
-          <w:rFonts w:ascii="Lucida Sans Unicode" w:hAnsi="Lucida Sans Unicode" w:cs="Lucida Sans Unicode"/>
-        </w:rPr>
-        <w:t>Now that I’ve selected most of the main components, have written on paper several rough high-level drafts of the design, and have read enough to understand the requirements for each of the parts I’ve selected, I’m moving on to starting the schematic drawings in KiCad.</w:t>
-      </w:r>
-    </w:p>
-    <w:p>
-      <w:pPr>
-        <w:spacing w:after="0" w:line="240" w:lineRule="auto"/>
-        <w:rPr>
-          <w:rFonts w:ascii="Lucida Sans Unicode" w:hAnsi="Lucida Sans Unicode" w:cs="Lucida Sans Unicode"/>
-        </w:rPr>
-      </w:pPr>
-    </w:p>
-    <w:p>
-      <w:pPr>
-        <w:spacing w:after="0" w:line="240" w:lineRule="auto"/>
-        <w:rPr>
-          <w:rFonts w:ascii="Lucida Sans Unicode" w:hAnsi="Lucida Sans Unicode" w:cs="Lucida Sans Unicode"/>
-        </w:rPr>
-      </w:pPr>
-      <w:r>
-        <w:rPr>
-          <w:rFonts w:ascii="Lucida Sans Unicode" w:hAnsi="Lucida Sans Unicode" w:cs="Lucida Sans Unicode"/>
-        </w:rPr>
-        <w:t xml:space="preserve">For non-standard parts (those not included in KiCad by default), I’m drawing them in KiCad’s Library Editor, based on the datasheet for the part. For those parts that are included in KiCad’s default libraries, I’ll open the part drawing in KiCad, and open the PDF Datasheet for the part, and compare pin-by-pin that the drawing is accurate. It’s </w:t>
+      <w:bookmarkEnd w:id="8"/>
+    </w:p>
+    <w:p>
+      <w:pPr>
+        <w:spacing w:after="0" w:line="240" w:lineRule="auto"/>
+        <w:rPr>
+          <w:rFonts w:ascii="Lucida Sans Unicode" w:hAnsi="Lucida Sans Unicode" w:cs="Lucida Sans Unicode"/>
+        </w:rPr>
+      </w:pPr>
+      <w:r>
+        <w:rPr>
+          <w:rFonts w:ascii="Lucida Sans Unicode" w:hAnsi="Lucida Sans Unicode" w:cs="Lucida Sans Unicode"/>
+        </w:rPr>
+        <w:t xml:space="preserve">Now that I’ve selected most of the main components, have written on paper several rough high-level drafts of the design, and have read enough to understand the requirements for each of the parts I’ve selected, I’m moving on to starting the schematic drawings in </w:t>
+      </w:r>
+      <w:proofErr w:type="spellStart"/>
+      <w:r>
+        <w:rPr>
+          <w:rFonts w:ascii="Lucida Sans Unicode" w:hAnsi="Lucida Sans Unicode" w:cs="Lucida Sans Unicode"/>
+        </w:rPr>
+        <w:t>KiCad</w:t>
+      </w:r>
+      <w:proofErr w:type="spellEnd"/>
+      <w:r>
+        <w:rPr>
+          <w:rFonts w:ascii="Lucida Sans Unicode" w:hAnsi="Lucida Sans Unicode" w:cs="Lucida Sans Unicode"/>
+        </w:rPr>
+        <w:t>.</w:t>
+      </w:r>
+    </w:p>
+    <w:p>
+      <w:pPr>
+        <w:spacing w:after="0" w:line="240" w:lineRule="auto"/>
+        <w:rPr>
+          <w:rFonts w:ascii="Lucida Sans Unicode" w:hAnsi="Lucida Sans Unicode" w:cs="Lucida Sans Unicode"/>
+        </w:rPr>
+      </w:pPr>
+    </w:p>
+    <w:p>
+      <w:pPr>
+        <w:spacing w:after="0" w:line="240" w:lineRule="auto"/>
+        <w:rPr>
+          <w:rFonts w:ascii="Lucida Sans Unicode" w:hAnsi="Lucida Sans Unicode" w:cs="Lucida Sans Unicode"/>
+        </w:rPr>
+      </w:pPr>
+      <w:r>
+        <w:rPr>
+          <w:rFonts w:ascii="Lucida Sans Unicode" w:hAnsi="Lucida Sans Unicode" w:cs="Lucida Sans Unicode"/>
+        </w:rPr>
+        <w:t xml:space="preserve">For non-standard parts (those not included in </w:t>
+      </w:r>
+      <w:proofErr w:type="spellStart"/>
+      <w:r>
+        <w:rPr>
+          <w:rFonts w:ascii="Lucida Sans Unicode" w:hAnsi="Lucida Sans Unicode" w:cs="Lucida Sans Unicode"/>
+        </w:rPr>
+        <w:t>KiCad</w:t>
+      </w:r>
+      <w:proofErr w:type="spellEnd"/>
+      <w:r>
+        <w:rPr>
+          <w:rFonts w:ascii="Lucida Sans Unicode" w:hAnsi="Lucida Sans Unicode" w:cs="Lucida Sans Unicode"/>
+        </w:rPr>
+        <w:t xml:space="preserve"> by default), I’m drawing them in </w:t>
+      </w:r>
+      <w:proofErr w:type="spellStart"/>
+      <w:r>
+        <w:rPr>
+          <w:rFonts w:ascii="Lucida Sans Unicode" w:hAnsi="Lucida Sans Unicode" w:cs="Lucida Sans Unicode"/>
+        </w:rPr>
+        <w:t>KiCad’s</w:t>
+      </w:r>
+      <w:proofErr w:type="spellEnd"/>
+      <w:r>
+        <w:rPr>
+          <w:rFonts w:ascii="Lucida Sans Unicode" w:hAnsi="Lucida Sans Unicode" w:cs="Lucida Sans Unicode"/>
+        </w:rPr>
+        <w:t xml:space="preserve"> Library Editor, based on the datasheet for the part. For those parts that are included in </w:t>
+      </w:r>
+      <w:proofErr w:type="spellStart"/>
+      <w:r>
+        <w:rPr>
+          <w:rFonts w:ascii="Lucida Sans Unicode" w:hAnsi="Lucida Sans Unicode" w:cs="Lucida Sans Unicode"/>
+        </w:rPr>
+        <w:t>KiCad’s</w:t>
+      </w:r>
+      <w:proofErr w:type="spellEnd"/>
+      <w:r>
+        <w:rPr>
+          <w:rFonts w:ascii="Lucida Sans Unicode" w:hAnsi="Lucida Sans Unicode" w:cs="Lucida Sans Unicode"/>
+        </w:rPr>
+        <w:t xml:space="preserve"> default libraries, I’ll open the part drawing in </w:t>
+      </w:r>
+      <w:proofErr w:type="spellStart"/>
+      <w:r>
+        <w:rPr>
+          <w:rFonts w:ascii="Lucida Sans Unicode" w:hAnsi="Lucida Sans Unicode" w:cs="Lucida Sans Unicode"/>
+        </w:rPr>
+        <w:t>KiCad</w:t>
+      </w:r>
+      <w:proofErr w:type="spellEnd"/>
+      <w:r>
+        <w:rPr>
+          <w:rFonts w:ascii="Lucida Sans Unicode" w:hAnsi="Lucida Sans Unicode" w:cs="Lucida Sans Unicode"/>
+        </w:rPr>
+        <w:t xml:space="preserve">, and open the PDF Datasheet for the part, and compare pin-by-pin that the drawing is accurate. It’s </w:t>
       </w:r>
       <w:r>
         <w:rPr>
@@ -2633,7 +3239,21 @@
         <w:rPr>
           <w:rFonts w:ascii="Lucida Sans Unicode" w:hAnsi="Lucida Sans Unicode" w:cs="Lucida Sans Unicode"/>
         </w:rPr>
-        <w:t>I tend not to use KiCad’s libraries for the actual pad drawings, because dimensions are more difficult to verify, but for schematic symbols it’s not really an issue.</w:t>
+        <w:t xml:space="preserve">I tend not to use </w:t>
+      </w:r>
+      <w:proofErr w:type="spellStart"/>
+      <w:r>
+        <w:rPr>
+          <w:rFonts w:ascii="Lucida Sans Unicode" w:hAnsi="Lucida Sans Unicode" w:cs="Lucida Sans Unicode"/>
+        </w:rPr>
+        <w:t>KiCad’s</w:t>
+      </w:r>
+      <w:proofErr w:type="spellEnd"/>
+      <w:r>
+        <w:rPr>
+          <w:rFonts w:ascii="Lucida Sans Unicode" w:hAnsi="Lucida Sans Unicode" w:cs="Lucida Sans Unicode"/>
+        </w:rPr>
+        <w:t xml:space="preserve"> libraries for the actual pad drawings, because dimensions are more difficult to verify, but for schematic symbols it’s not really an issue.</w:t>
       </w:r>
     </w:p>
     <w:p>
@@ -2677,29 +3297,57 @@
         <w:rPr>
           <w:rFonts w:ascii="Lucida Sans Unicode" w:hAnsi="Lucida Sans Unicode" w:cs="Lucida Sans Unicode"/>
         </w:rPr>
-        <w:t>I also try to stick with common part sizes. For instance, in this project, most of the discreet components (resistors, capacitors, etc) are sized 1206 in American (0.126" x 0.063"), which is 3216 in Metric (3.20mm x 1.60mm). Keeping things the same size saves time on the PCB, because it’s easier to work with several components all of the same pad size.</w:t>
-      </w:r>
-    </w:p>
-    <w:p>
-      <w:pPr>
-        <w:spacing w:after="0" w:line="240" w:lineRule="auto"/>
-        <w:rPr>
-          <w:rFonts w:ascii="Lucida Sans Unicode" w:hAnsi="Lucida Sans Unicode" w:cs="Lucida Sans Unicode"/>
-        </w:rPr>
-      </w:pPr>
-    </w:p>
-    <w:p>
-      <w:pPr>
-        <w:spacing w:after="0" w:line="240" w:lineRule="auto"/>
-        <w:rPr>
-          <w:rFonts w:ascii="Lucida Sans Unicode" w:hAnsi="Lucida Sans Unicode" w:cs="Lucida Sans Unicode"/>
-        </w:rPr>
-      </w:pPr>
-      <w:r>
-        <w:rPr>
-          <w:rFonts w:ascii="Lucida Sans Unicode" w:hAnsi="Lucida Sans Unicode" w:cs="Lucida Sans Unicode"/>
-        </w:rPr>
-        <w:t>Today I really got to work on the schematics. I managed to get the display and sensor schematic sheets mostly completed. The main sheet is still in progress. I’ll have to figure out which microcontroller pins are required for the small QMatrix setup I’m workin</w:t>
+        <w:t xml:space="preserve">I also try to stick with common part sizes. For instance, in this project, most of the discreet components (resistors, capacitors, </w:t>
+      </w:r>
+      <w:proofErr w:type="spellStart"/>
+      <w:r>
+        <w:rPr>
+          <w:rFonts w:ascii="Lucida Sans Unicode" w:hAnsi="Lucida Sans Unicode" w:cs="Lucida Sans Unicode"/>
+        </w:rPr>
+        <w:t>etc</w:t>
+      </w:r>
+      <w:proofErr w:type="spellEnd"/>
+      <w:r>
+        <w:rPr>
+          <w:rFonts w:ascii="Lucida Sans Unicode" w:hAnsi="Lucida Sans Unicode" w:cs="Lucida Sans Unicode"/>
+        </w:rPr>
+        <w:t>) are sized 1206 in American (0.126" x 0.063"), which is 3216 in Metric (3.20mm x 1.60mm). Keeping things the same size saves time on the PCB, because it’s easier to work with several components all of the same pad size.</w:t>
+      </w:r>
+    </w:p>
+    <w:p>
+      <w:pPr>
+        <w:spacing w:after="0" w:line="240" w:lineRule="auto"/>
+        <w:rPr>
+          <w:rFonts w:ascii="Lucida Sans Unicode" w:hAnsi="Lucida Sans Unicode" w:cs="Lucida Sans Unicode"/>
+        </w:rPr>
+      </w:pPr>
+    </w:p>
+    <w:p>
+      <w:pPr>
+        <w:spacing w:after="0" w:line="240" w:lineRule="auto"/>
+        <w:rPr>
+          <w:rFonts w:ascii="Lucida Sans Unicode" w:hAnsi="Lucida Sans Unicode" w:cs="Lucida Sans Unicode"/>
+        </w:rPr>
+      </w:pPr>
+      <w:r>
+        <w:rPr>
+          <w:rFonts w:ascii="Lucida Sans Unicode" w:hAnsi="Lucida Sans Unicode" w:cs="Lucida Sans Unicode"/>
+        </w:rPr>
+        <w:t xml:space="preserve">Today I really got to work on the schematics. I managed to get the display and sensor schematic sheets mostly completed. The main sheet is still in progress. I’ll have to figure out which microcontroller pins are required for the small </w:t>
+      </w:r>
+      <w:proofErr w:type="spellStart"/>
+      <w:r>
+        <w:rPr>
+          <w:rFonts w:ascii="Lucida Sans Unicode" w:hAnsi="Lucida Sans Unicode" w:cs="Lucida Sans Unicode"/>
+        </w:rPr>
+        <w:t>QMatrix</w:t>
+      </w:r>
+      <w:proofErr w:type="spellEnd"/>
+      <w:r>
+        <w:rPr>
+          <w:rFonts w:ascii="Lucida Sans Unicode" w:hAnsi="Lucida Sans Unicode" w:cs="Lucida Sans Unicode"/>
+        </w:rPr>
+        <w:t xml:space="preserve"> setup I’m workin</w:t>
       </w:r>
       <w:r>
         <w:rPr>
@@ -2825,8 +3473,16 @@
         <w:rPr>
           <w:rFonts w:ascii="Lucida Sans Unicode" w:hAnsi="Lucida Sans Unicode" w:cs="Lucida Sans Unicode"/>
         </w:rPr>
-        <w:t>Late Entry: Found the problem in the Matrix and corrected it. Just had things linked up incorrectly.</w:t>
-      </w:r>
+        <w:t xml:space="preserve">Late Entry: Found the problem in the Matrix and corrected it. Just had things linked up </w:t>
+      </w:r>
+      <w:proofErr w:type="gramStart"/>
+      <w:r>
+        <w:rPr>
+          <w:rFonts w:ascii="Lucida Sans Unicode" w:hAnsi="Lucida Sans Unicode" w:cs="Lucida Sans Unicode"/>
+        </w:rPr>
+        <w:t>incorrectly.</w:t>
+      </w:r>
+      <w:proofErr w:type="gramEnd"/>
     </w:p>
     <w:p>
       <w:pPr>
@@ -2844,7 +3500,7 @@
           <w:rFonts w:ascii="Lucida Sans Unicode" w:hAnsi="Lucida Sans Unicode" w:cs="Lucida Sans Unicode"/>
         </w:rPr>
       </w:pPr>
-      <w:bookmarkStart w:id="8" w:name="_Toc332921953"/>
+      <w:bookmarkStart w:id="9" w:name="_Toc335165028"/>
       <w:r>
         <w:rPr>
           <w:rFonts w:ascii="Lucida Sans Unicode" w:hAnsi="Lucida Sans Unicode" w:cs="Lucida Sans Unicode"/>
@@ -2876,20 +3532,28 @@
         </w:rPr>
         <w:t>04</w:t>
       </w:r>
-      <w:bookmarkEnd w:id="8"/>
-    </w:p>
-    <w:p>
-      <w:pPr>
-        <w:spacing w:after="0" w:line="240" w:lineRule="auto"/>
-        <w:rPr>
-          <w:rFonts w:ascii="Lucida Sans Unicode" w:hAnsi="Lucida Sans Unicode" w:cs="Lucida Sans Unicode"/>
-        </w:rPr>
-      </w:pPr>
-      <w:r>
-        <w:rPr>
-          <w:rFonts w:ascii="Lucida Sans Unicode" w:hAnsi="Lucida Sans Unicode" w:cs="Lucida Sans Unicode"/>
-        </w:rPr>
-        <w:t>Worked on fleshing out the schematics this evening. Some of the specifics:</w:t>
+      <w:bookmarkEnd w:id="9"/>
+    </w:p>
+    <w:p>
+      <w:pPr>
+        <w:spacing w:after="0" w:line="240" w:lineRule="auto"/>
+        <w:rPr>
+          <w:rFonts w:ascii="Lucida Sans Unicode" w:hAnsi="Lucida Sans Unicode" w:cs="Lucida Sans Unicode"/>
+        </w:rPr>
+      </w:pPr>
+      <w:proofErr w:type="gramStart"/>
+      <w:r>
+        <w:rPr>
+          <w:rFonts w:ascii="Lucida Sans Unicode" w:hAnsi="Lucida Sans Unicode" w:cs="Lucida Sans Unicode"/>
+        </w:rPr>
+        <w:t>Worked on fleshing out the schematics this evening.</w:t>
+      </w:r>
+      <w:proofErr w:type="gramEnd"/>
+      <w:r>
+        <w:rPr>
+          <w:rFonts w:ascii="Lucida Sans Unicode" w:hAnsi="Lucida Sans Unicode" w:cs="Lucida Sans Unicode"/>
+        </w:rPr>
+        <w:t xml:space="preserve"> Some of the specifics:</w:t>
       </w:r>
     </w:p>
     <w:p>
@@ -3009,7 +3673,21 @@
         <w:rPr>
           <w:rFonts w:ascii="Lucida Sans Unicode" w:hAnsi="Lucida Sans Unicode" w:cs="Lucida Sans Unicode"/>
         </w:rPr>
-        <w:t>All that being said, from the list of tasks completed tonight (over about 3 hours), it doesn’t look like much, but I’ve been poring over datasheets, Atmel’s Application Notes (particularly AVR042 which has a bunch of useful little tips about setting up your inputs, reset, ISP, etc).</w:t>
+        <w:t xml:space="preserve">All that being said, from the list of tasks completed tonight (over about 3 hours), it doesn’t look like much, but I’ve been poring over datasheets, Atmel’s Application Notes (particularly AVR042 which has a bunch of useful little tips about setting up your inputs, reset, ISP, </w:t>
+      </w:r>
+      <w:proofErr w:type="spellStart"/>
+      <w:r>
+        <w:rPr>
+          <w:rFonts w:ascii="Lucida Sans Unicode" w:hAnsi="Lucida Sans Unicode" w:cs="Lucida Sans Unicode"/>
+        </w:rPr>
+        <w:t>etc</w:t>
+      </w:r>
+      <w:proofErr w:type="spellEnd"/>
+      <w:r>
+        <w:rPr>
+          <w:rFonts w:ascii="Lucida Sans Unicode" w:hAnsi="Lucida Sans Unicode" w:cs="Lucida Sans Unicode"/>
+        </w:rPr>
+        <w:t>).</w:t>
       </w:r>
     </w:p>
     <w:p>
@@ -3212,14 +3890,14 @@
           <w:rFonts w:ascii="Lucida Sans Unicode" w:hAnsi="Lucida Sans Unicode" w:cs="Lucida Sans Unicode"/>
         </w:rPr>
       </w:pPr>
-      <w:bookmarkStart w:id="9" w:name="_Toc332921954"/>
+      <w:bookmarkStart w:id="10" w:name="_Toc335165029"/>
       <w:r>
         <w:rPr>
           <w:rFonts w:ascii="Lucida Sans Unicode" w:hAnsi="Lucida Sans Unicode" w:cs="Lucida Sans Unicode"/>
         </w:rPr>
         <w:t>2012/05/05</w:t>
       </w:r>
-      <w:bookmarkEnd w:id="9"/>
+      <w:bookmarkEnd w:id="10"/>
     </w:p>
     <w:p>
       <w:pPr>
@@ -3254,7 +3932,21 @@
         <w:rPr>
           <w:rFonts w:ascii="Lucida Sans Unicode" w:hAnsi="Lucida Sans Unicode" w:cs="Lucida Sans Unicode"/>
         </w:rPr>
-        <w:t xml:space="preserve">I am working on figuring out the best value for the bypass capacitors for the LED matrix. Atmel’s Touch Sensors Design Guide recommends a typical value of 1nF for bypassing the LEDs, but then notes that this is a "Non critical value. The idea is to simply provide a constant low-impedance path as seen by the sensor, on both ends of the LED. Low means less than 1 </w:t>
+        <w:t>I am working on figuring out the best value for the bypass capacitors for the LED matrix. Atmel’s Touch Sensors Design Guide recommends a typical value of 1nF for bypassing the LEDs, but then notes that this is a "</w:t>
+      </w:r>
+      <w:proofErr w:type="spellStart"/>
+      <w:r>
+        <w:rPr>
+          <w:rFonts w:ascii="Lucida Sans Unicode" w:hAnsi="Lucida Sans Unicode" w:cs="Lucida Sans Unicode"/>
+        </w:rPr>
+        <w:t>Non critical</w:t>
+      </w:r>
+      <w:proofErr w:type="spellEnd"/>
+      <w:r>
+        <w:rPr>
+          <w:rFonts w:ascii="Lucida Sans Unicode" w:hAnsi="Lucida Sans Unicode" w:cs="Lucida Sans Unicode"/>
+        </w:rPr>
+        <w:t xml:space="preserve"> value. The idea is to simply provide a constant low-impedance path as seen by the sensor, on both ends of the LED. Low means less than 1 </w:t>
       </w:r>
       <w:r>
         <w:rPr>
@@ -3288,7 +3980,21 @@
         <w:rPr>
           <w:rFonts w:ascii="Lucida Sans Unicode" w:hAnsi="Lucida Sans Unicode" w:cs="Lucida Sans Unicode"/>
         </w:rPr>
-        <w:t>But if we run some simple calculations, a 1nF capacitor at 100kHz has an impedance of about 1.5k</w:t>
+        <w:t xml:space="preserve">But if we run some simple calculations, a 1nF capacitor at </w:t>
+      </w:r>
+      <w:proofErr w:type="gramStart"/>
+      <w:r>
+        <w:rPr>
+          <w:rFonts w:ascii="Lucida Sans Unicode" w:hAnsi="Lucida Sans Unicode" w:cs="Lucida Sans Unicode"/>
+        </w:rPr>
+        <w:t>100kHz</w:t>
+      </w:r>
+      <w:proofErr w:type="gramEnd"/>
+      <w:r>
+        <w:rPr>
+          <w:rFonts w:ascii="Lucida Sans Unicode" w:hAnsi="Lucida Sans Unicode" w:cs="Lucida Sans Unicode"/>
+        </w:rPr>
+        <w:t xml:space="preserve"> has an impedance of about 1.5k</w:t>
       </w:r>
       <w:r>
         <w:rPr>
@@ -3588,7 +4294,21 @@
         <w:rPr>
           <w:rFonts w:ascii="Lucida Sans Unicode" w:hAnsi="Lucida Sans Unicode" w:cs="Lucida Sans Unicode"/>
         </w:rPr>
-        <w:t>I continued making minor changes and improvements this evening. I found the best resistor for the pull-ups in the project. Basically, I knew I needed a resistor between 4.7k and 10k, so I went on DigiKey, selected all the surface mount resistors with those values able to handle 1/8W or above. Since I need to per board, and I’m currently aiming to produce 500 boards, I sorted by price for quantity 1,000. That showed me a 10k resistor with over 1 million in stock for about 4/10 of a cent each.</w:t>
+        <w:t xml:space="preserve">I continued making minor changes and improvements this evening. I found the best resistor for the pull-ups in the project. Basically, I knew I needed a resistor between 4.7k and 10k, so I went on </w:t>
+      </w:r>
+      <w:proofErr w:type="spellStart"/>
+      <w:r>
+        <w:rPr>
+          <w:rFonts w:ascii="Lucida Sans Unicode" w:hAnsi="Lucida Sans Unicode" w:cs="Lucida Sans Unicode"/>
+        </w:rPr>
+        <w:t>DigiKey</w:t>
+      </w:r>
+      <w:proofErr w:type="spellEnd"/>
+      <w:r>
+        <w:rPr>
+          <w:rFonts w:ascii="Lucida Sans Unicode" w:hAnsi="Lucida Sans Unicode" w:cs="Lucida Sans Unicode"/>
+        </w:rPr>
+        <w:t>, selected all the surface mount resistors with those values able to handle 1/8W or above. Since I need to per board, and I’m currently aiming to produce 500 boards, I sorted by price for quantity 1,000. That showed me a 10k resistor with over 1 million in stock for about 4/10 of a cent each.</w:t>
       </w:r>
     </w:p>
     <w:p>
@@ -3632,15 +4352,38 @@
         <w:rPr>
           <w:rFonts w:ascii="Lucida Sans Unicode" w:hAnsi="Lucida Sans Unicode" w:cs="Lucida Sans Unicode"/>
         </w:rPr>
-        <w:t xml:space="preserve">Last, I found a nice little tool today for formatting a Bill of Materials (BOM) generated from KiCad into a more useable format. </w:t>
+        <w:t xml:space="preserve">Last, I found a nice little tool today for formatting a Bill of Materials (BOM) generated from </w:t>
+      </w:r>
+      <w:proofErr w:type="spellStart"/>
+      <w:r>
+        <w:rPr>
+          <w:rFonts w:ascii="Lucida Sans Unicode" w:hAnsi="Lucida Sans Unicode" w:cs="Lucida Sans Unicode"/>
+        </w:rPr>
+        <w:t>KiCad</w:t>
+      </w:r>
+      <w:proofErr w:type="spellEnd"/>
+      <w:r>
+        <w:rPr>
+          <w:rFonts w:ascii="Lucida Sans Unicode" w:hAnsi="Lucida Sans Unicode" w:cs="Lucida Sans Unicode"/>
+        </w:rPr>
+        <w:t xml:space="preserve"> into a more useable format. </w:t>
       </w:r>
       <w:hyperlink r:id="rId10" w:history="1">
+        <w:proofErr w:type="spellStart"/>
         <w:r>
           <w:rPr>
             <w:rStyle w:val="Hyperlink"/>
             <w:rFonts w:ascii="Lucida Sans Unicode" w:hAnsi="Lucida Sans Unicode" w:cs="Lucida Sans Unicode"/>
           </w:rPr>
-          <w:t>KiCAD Excel Add-In</w:t>
+          <w:t>KiCAD</w:t>
+        </w:r>
+        <w:proofErr w:type="spellEnd"/>
+        <w:r>
+          <w:rPr>
+            <w:rStyle w:val="Hyperlink"/>
+            <w:rFonts w:ascii="Lucida Sans Unicode" w:hAnsi="Lucida Sans Unicode" w:cs="Lucida Sans Unicode"/>
+          </w:rPr>
+          <w:t xml:space="preserve"> Excel Add-In</w:t>
         </w:r>
       </w:hyperlink>
       <w:r>
@@ -3666,14 +4409,14 @@
           <w:rFonts w:ascii="Lucida Sans Unicode" w:hAnsi="Lucida Sans Unicode" w:cs="Lucida Sans Unicode"/>
         </w:rPr>
       </w:pPr>
-      <w:bookmarkStart w:id="10" w:name="_Toc332921955"/>
+      <w:bookmarkStart w:id="11" w:name="_Toc335165030"/>
       <w:r>
         <w:rPr>
           <w:rFonts w:ascii="Lucida Sans Unicode" w:hAnsi="Lucida Sans Unicode" w:cs="Lucida Sans Unicode"/>
         </w:rPr>
         <w:t>2012/05/06</w:t>
       </w:r>
-      <w:bookmarkEnd w:id="10"/>
+      <w:bookmarkEnd w:id="11"/>
     </w:p>
     <w:p>
       <w:pPr>
@@ -3692,7 +4435,21 @@
         <w:rPr>
           <w:rFonts w:ascii="Lucida Sans Unicode" w:hAnsi="Lucida Sans Unicode" w:cs="Lucida Sans Unicode"/>
         </w:rPr>
-        <w:t xml:space="preserve"> (Shenzhen Puchuangyuan Technology Co. Ltd)</w:t>
+        <w:t xml:space="preserve"> (Shenzhen </w:t>
+      </w:r>
+      <w:proofErr w:type="spellStart"/>
+      <w:r>
+        <w:rPr>
+          <w:rFonts w:ascii="Lucida Sans Unicode" w:hAnsi="Lucida Sans Unicode" w:cs="Lucida Sans Unicode"/>
+        </w:rPr>
+        <w:t>Puchuangyuan</w:t>
+      </w:r>
+      <w:proofErr w:type="spellEnd"/>
+      <w:r>
+        <w:rPr>
+          <w:rFonts w:ascii="Lucida Sans Unicode" w:hAnsi="Lucida Sans Unicode" w:cs="Lucida Sans Unicode"/>
+        </w:rPr>
+        <w:t xml:space="preserve"> Technology Co. Ltd)</w:t>
       </w:r>
       <w:r>
         <w:rPr>
@@ -3760,14 +4517,14 @@
           <w:rFonts w:ascii="Lucida Sans Unicode" w:hAnsi="Lucida Sans Unicode" w:cs="Lucida Sans Unicode"/>
         </w:rPr>
       </w:pPr>
-      <w:bookmarkStart w:id="11" w:name="_Toc332921956"/>
+      <w:bookmarkStart w:id="12" w:name="_Toc335165031"/>
       <w:r>
         <w:rPr>
           <w:rFonts w:ascii="Lucida Sans Unicode" w:hAnsi="Lucida Sans Unicode" w:cs="Lucida Sans Unicode"/>
         </w:rPr>
         <w:t>2012/05/19</w:t>
       </w:r>
-      <w:bookmarkEnd w:id="11"/>
+      <w:bookmarkEnd w:id="12"/>
     </w:p>
     <w:p>
       <w:pPr>
@@ -3824,7 +4581,35 @@
         <w:rPr>
           <w:rFonts w:ascii="Lucida Sans Unicode" w:hAnsi="Lucida Sans Unicode" w:cs="Lucida Sans Unicode"/>
         </w:rPr>
-        <w:t>I installed Atmel Studio 6 and used the QTouch Project Builder to generate the skeleton for this project. It almost feels like cheating. You input how many sensors, which microcontroller you’ll be using, and which pins your using for each channel, and it creates a ready-to-go project. This is very convenient, and will cut probably cut a full day or two of development time, since I don’t have to manually fill all this out in the source files. Wizards can be nice sometimes.</w:t>
+        <w:t xml:space="preserve">I installed Atmel Studio 6 and used the </w:t>
+      </w:r>
+      <w:proofErr w:type="spellStart"/>
+      <w:r>
+        <w:rPr>
+          <w:rFonts w:ascii="Lucida Sans Unicode" w:hAnsi="Lucida Sans Unicode" w:cs="Lucida Sans Unicode"/>
+        </w:rPr>
+        <w:t>QTouch</w:t>
+      </w:r>
+      <w:proofErr w:type="spellEnd"/>
+      <w:r>
+        <w:rPr>
+          <w:rFonts w:ascii="Lucida Sans Unicode" w:hAnsi="Lucida Sans Unicode" w:cs="Lucida Sans Unicode"/>
+        </w:rPr>
+        <w:t xml:space="preserve"> Project Builder to generate the skeleton for this project. It almost feels like cheating. You input how many sensors, which microcontroller you’ll be using, and which pins </w:t>
+      </w:r>
+      <w:proofErr w:type="gramStart"/>
+      <w:r>
+        <w:rPr>
+          <w:rFonts w:ascii="Lucida Sans Unicode" w:hAnsi="Lucida Sans Unicode" w:cs="Lucida Sans Unicode"/>
+        </w:rPr>
+        <w:t>your</w:t>
+      </w:r>
+      <w:proofErr w:type="gramEnd"/>
+      <w:r>
+        <w:rPr>
+          <w:rFonts w:ascii="Lucida Sans Unicode" w:hAnsi="Lucida Sans Unicode" w:cs="Lucida Sans Unicode"/>
+        </w:rPr>
+        <w:t xml:space="preserve"> using for each channel, and it creates a ready-to-go project. This is very convenient, and will cut probably cut a full day or two of development time, since I don’t have to manually fill all this out in the source files. Wizards can be nice sometimes.</w:t>
       </w:r>
     </w:p>
     <w:p>
@@ -3843,14 +4628,14 @@
           <w:rFonts w:ascii="Lucida Sans Unicode" w:hAnsi="Lucida Sans Unicode" w:cs="Lucida Sans Unicode"/>
         </w:rPr>
       </w:pPr>
-      <w:bookmarkStart w:id="12" w:name="_Toc332921957"/>
+      <w:bookmarkStart w:id="13" w:name="_Toc335165032"/>
       <w:r>
         <w:rPr>
           <w:rFonts w:ascii="Lucida Sans Unicode" w:hAnsi="Lucida Sans Unicode" w:cs="Lucida Sans Unicode"/>
         </w:rPr>
         <w:t>2012/06/02</w:t>
       </w:r>
-      <w:bookmarkEnd w:id="12"/>
+      <w:bookmarkEnd w:id="13"/>
     </w:p>
     <w:p>
       <w:pPr>
@@ -3946,7 +4731,7 @@
           <w:rFonts w:ascii="Lucida Sans Unicode" w:hAnsi="Lucida Sans Unicode" w:cs="Lucida Sans Unicode"/>
         </w:rPr>
       </w:pPr>
-      <w:bookmarkStart w:id="13" w:name="_Toc332921958"/>
+      <w:bookmarkStart w:id="14" w:name="_Toc335165033"/>
       <w:r>
         <w:rPr>
           <w:rFonts w:ascii="Lucida Sans Unicode" w:hAnsi="Lucida Sans Unicode" w:cs="Lucida Sans Unicode"/>
@@ -3954,7 +4739,7 @@
         <w:lastRenderedPageBreak/>
         <w:t>2012/07/03</w:t>
       </w:r>
-      <w:bookmarkEnd w:id="13"/>
+      <w:bookmarkEnd w:id="14"/>
     </w:p>
     <w:p>
       <w:pPr>
@@ -4032,14 +4817,14 @@
           <w:rFonts w:ascii="Lucida Sans Unicode" w:hAnsi="Lucida Sans Unicode" w:cs="Lucida Sans Unicode"/>
         </w:rPr>
       </w:pPr>
-      <w:bookmarkStart w:id="14" w:name="_Toc332921959"/>
+      <w:bookmarkStart w:id="15" w:name="_Toc335165034"/>
       <w:r>
         <w:rPr>
           <w:rFonts w:ascii="Lucida Sans Unicode" w:hAnsi="Lucida Sans Unicode" w:cs="Lucida Sans Unicode"/>
         </w:rPr>
         <w:t>2012/07/04</w:t>
       </w:r>
-      <w:bookmarkEnd w:id="14"/>
+      <w:bookmarkEnd w:id="15"/>
     </w:p>
     <w:p>
       <w:pPr>
@@ -4071,14 +4856,14 @@
           <w:rFonts w:ascii="Lucida Sans Unicode" w:hAnsi="Lucida Sans Unicode" w:cs="Lucida Sans Unicode"/>
         </w:rPr>
       </w:pPr>
-      <w:bookmarkStart w:id="15" w:name="_Toc332921960"/>
+      <w:bookmarkStart w:id="16" w:name="_Toc335165035"/>
       <w:r>
         <w:rPr>
           <w:rFonts w:ascii="Lucida Sans Unicode" w:hAnsi="Lucida Sans Unicode" w:cs="Lucida Sans Unicode"/>
         </w:rPr>
         <w:t>2012/08/14</w:t>
       </w:r>
-      <w:bookmarkEnd w:id="15"/>
+      <w:bookmarkEnd w:id="16"/>
     </w:p>
     <w:p>
       <w:pPr>
@@ -4113,7 +4898,21 @@
         <w:rPr>
           <w:rFonts w:ascii="Lucida Sans Unicode" w:hAnsi="Lucida Sans Unicode" w:cs="Lucida Sans Unicode"/>
         </w:rPr>
-        <w:t>From that project, I now know that the ideal current limiting resistors for the LEDs are 330 Ohms for Red, and 220 Ohms for Blue or Green.</w:t>
+        <w:t xml:space="preserve">From that project, I now know that the ideal current limiting resistors for the LEDs are 330 Ohms for </w:t>
+      </w:r>
+      <w:proofErr w:type="gramStart"/>
+      <w:r>
+        <w:rPr>
+          <w:rFonts w:ascii="Lucida Sans Unicode" w:hAnsi="Lucida Sans Unicode" w:cs="Lucida Sans Unicode"/>
+        </w:rPr>
+        <w:t>Red,</w:t>
+      </w:r>
+      <w:proofErr w:type="gramEnd"/>
+      <w:r>
+        <w:rPr>
+          <w:rFonts w:ascii="Lucida Sans Unicode" w:hAnsi="Lucida Sans Unicode" w:cs="Lucida Sans Unicode"/>
+        </w:rPr>
+        <w:t xml:space="preserve"> and 220 Ohms for Blue or Green.</w:t>
       </w:r>
       <w:r>
         <w:rPr>
@@ -4175,13 +4974,41 @@
         <w:rPr>
           <w:rFonts w:ascii="Lucida Sans Unicode" w:hAnsi="Lucida Sans Unicode" w:cs="Lucida Sans Unicode"/>
         </w:rPr>
-        <w:t xml:space="preserve">I also found an error in the Test board. The sample pin (SMP) for QMatrix should be a </w:t>
-      </w:r>
-      <w:r>
-        <w:rPr>
-          <w:rFonts w:ascii="Lucida Sans Unicode" w:hAnsi="Lucida Sans Unicode" w:cs="Lucida Sans Unicode"/>
-        </w:rPr>
-        <w:t>pin within the port that has the ADC, which in this case is Port A. SMP was in Port B</w:t>
+        <w:t xml:space="preserve">I also found an error in the Test board. The sample pin (SMP) for </w:t>
+      </w:r>
+      <w:proofErr w:type="spellStart"/>
+      <w:r>
+        <w:rPr>
+          <w:rFonts w:ascii="Lucida Sans Unicode" w:hAnsi="Lucida Sans Unicode" w:cs="Lucida Sans Unicode"/>
+        </w:rPr>
+        <w:t>QMatrix</w:t>
+      </w:r>
+      <w:proofErr w:type="spellEnd"/>
+      <w:r>
+        <w:rPr>
+          <w:rFonts w:ascii="Lucida Sans Unicode" w:hAnsi="Lucida Sans Unicode" w:cs="Lucida Sans Unicode"/>
+        </w:rPr>
+        <w:t xml:space="preserve"> should be a </w:t>
+      </w:r>
+      <w:r>
+        <w:rPr>
+          <w:rFonts w:ascii="Lucida Sans Unicode" w:hAnsi="Lucida Sans Unicode" w:cs="Lucida Sans Unicode"/>
+        </w:rPr>
+        <w:t xml:space="preserve">pin within the port that has the ADC, which in this case is Port A. </w:t>
+      </w:r>
+      <w:proofErr w:type="gramStart"/>
+      <w:r>
+        <w:rPr>
+          <w:rFonts w:ascii="Lucida Sans Unicode" w:hAnsi="Lucida Sans Unicode" w:cs="Lucida Sans Unicode"/>
+        </w:rPr>
+        <w:t>SMP</w:t>
+      </w:r>
+      <w:proofErr w:type="gramEnd"/>
+      <w:r>
+        <w:rPr>
+          <w:rFonts w:ascii="Lucida Sans Unicode" w:hAnsi="Lucida Sans Unicode" w:cs="Lucida Sans Unicode"/>
+        </w:rPr>
+        <w:t xml:space="preserve"> was in Port B</w:t>
       </w:r>
       <w:r>
         <w:rPr>
@@ -4236,7 +5063,7 @@
           <w:rFonts w:ascii="Lucida Sans Unicode" w:hAnsi="Lucida Sans Unicode" w:cs="Lucida Sans Unicode"/>
         </w:rPr>
       </w:pPr>
-      <w:bookmarkStart w:id="16" w:name="_Toc332921961"/>
+      <w:bookmarkStart w:id="17" w:name="_Toc335165036"/>
       <w:r>
         <w:rPr>
           <w:rFonts w:ascii="Lucida Sans Unicode" w:hAnsi="Lucida Sans Unicode" w:cs="Lucida Sans Unicode"/>
@@ -4249,20 +5076,28 @@
         </w:rPr>
         <w:t>/16</w:t>
       </w:r>
-      <w:bookmarkEnd w:id="16"/>
-    </w:p>
-    <w:p>
-      <w:pPr>
-        <w:spacing w:after="0" w:line="240" w:lineRule="auto"/>
-        <w:rPr>
-          <w:rFonts w:ascii="Lucida Sans Unicode" w:hAnsi="Lucida Sans Unicode" w:cs="Lucida Sans Unicode"/>
-        </w:rPr>
-      </w:pPr>
-      <w:r>
-        <w:rPr>
-          <w:rFonts w:ascii="Lucida Sans Unicode" w:hAnsi="Lucida Sans Unicode" w:cs="Lucida Sans Unicode"/>
-        </w:rPr>
-        <w:t>Fleshed out the schematics for the slider portion of the test board. Both microcontrollers (main control and slider control) will share VCC, GND, and RESET, but the ISP lines will be separate. This will make programming the devices much simpler.</w:t>
+      <w:bookmarkEnd w:id="17"/>
+    </w:p>
+    <w:p>
+      <w:pPr>
+        <w:spacing w:after="0" w:line="240" w:lineRule="auto"/>
+        <w:rPr>
+          <w:rFonts w:ascii="Lucida Sans Unicode" w:hAnsi="Lucida Sans Unicode" w:cs="Lucida Sans Unicode"/>
+        </w:rPr>
+      </w:pPr>
+      <w:proofErr w:type="gramStart"/>
+      <w:r>
+        <w:rPr>
+          <w:rFonts w:ascii="Lucida Sans Unicode" w:hAnsi="Lucida Sans Unicode" w:cs="Lucida Sans Unicode"/>
+        </w:rPr>
+        <w:t>Fleshed out the schematics for the slider portion of the test board.</w:t>
+      </w:r>
+      <w:proofErr w:type="gramEnd"/>
+      <w:r>
+        <w:rPr>
+          <w:rFonts w:ascii="Lucida Sans Unicode" w:hAnsi="Lucida Sans Unicode" w:cs="Lucida Sans Unicode"/>
+        </w:rPr>
+        <w:t xml:space="preserve"> Both microcontrollers (main control and slider control) will share VCC, GND, and RESET, but the ISP lines will be separate. This will make programming the devices much simpler.</w:t>
       </w:r>
     </w:p>
     <w:p>
@@ -4281,6 +5116,7 @@
           <w:rFonts w:ascii="Lucida Sans Unicode" w:hAnsi="Lucida Sans Unicode" w:cs="Lucida Sans Unicode"/>
         </w:rPr>
       </w:pPr>
+      <w:bookmarkStart w:id="18" w:name="_Toc335165037"/>
       <w:r>
         <w:rPr>
           <w:rFonts w:ascii="Lucida Sans Unicode" w:hAnsi="Lucida Sans Unicode" w:cs="Lucida Sans Unicode"/>
@@ -4288,22 +5124,144 @@
         <w:lastRenderedPageBreak/>
         <w:t>2012/08/19</w:t>
       </w:r>
-    </w:p>
-    <w:p>
-      <w:pPr>
-        <w:spacing w:after="0" w:line="240" w:lineRule="auto"/>
-        <w:rPr>
-          <w:rFonts w:ascii="Lucida Sans Unicode" w:hAnsi="Lucida Sans Unicode" w:cs="Lucida Sans Unicode"/>
-        </w:rPr>
-      </w:pPr>
-      <w:r>
-        <w:rPr>
-          <w:rFonts w:ascii="Lucida Sans Unicode" w:hAnsi="Lucida Sans Unicode" w:cs="Lucida Sans Unicode"/>
-        </w:rPr>
-        <w:t>Worked on the slider schematic. I added the six QMatrix slider sensors for the slider based upon Atmel’s Touch Sensors Design Guide.</w:t>
-      </w:r>
-      <w:bookmarkStart w:id="17" w:name="_GoBack"/>
-      <w:bookmarkEnd w:id="17"/>
+      <w:bookmarkEnd w:id="18"/>
+    </w:p>
+    <w:p>
+      <w:pPr>
+        <w:spacing w:after="0" w:line="240" w:lineRule="auto"/>
+        <w:rPr>
+          <w:rFonts w:ascii="Lucida Sans Unicode" w:hAnsi="Lucida Sans Unicode" w:cs="Lucida Sans Unicode"/>
+        </w:rPr>
+      </w:pPr>
+      <w:proofErr w:type="gramStart"/>
+      <w:r>
+        <w:rPr>
+          <w:rFonts w:ascii="Lucida Sans Unicode" w:hAnsi="Lucida Sans Unicode" w:cs="Lucida Sans Unicode"/>
+        </w:rPr>
+        <w:t>Worked on the slider schematic.</w:t>
+      </w:r>
+      <w:proofErr w:type="gramEnd"/>
+      <w:r>
+        <w:rPr>
+          <w:rFonts w:ascii="Lucida Sans Unicode" w:hAnsi="Lucida Sans Unicode" w:cs="Lucida Sans Unicode"/>
+        </w:rPr>
+        <w:t xml:space="preserve"> I added the six </w:t>
+      </w:r>
+      <w:proofErr w:type="spellStart"/>
+      <w:r>
+        <w:rPr>
+          <w:rFonts w:ascii="Lucida Sans Unicode" w:hAnsi="Lucida Sans Unicode" w:cs="Lucida Sans Unicode"/>
+        </w:rPr>
+        <w:t>QMatrix</w:t>
+      </w:r>
+      <w:proofErr w:type="spellEnd"/>
+      <w:r>
+        <w:rPr>
+          <w:rFonts w:ascii="Lucida Sans Unicode" w:hAnsi="Lucida Sans Unicode" w:cs="Lucida Sans Unicode"/>
+        </w:rPr>
+        <w:t xml:space="preserve"> slider sensors for the slider based upon Atmel’s Touch Sensors Design Guide.</w:t>
+      </w:r>
+    </w:p>
+    <w:p>
+      <w:pPr>
+        <w:spacing w:after="0" w:line="240" w:lineRule="auto"/>
+        <w:rPr>
+          <w:rFonts w:ascii="Lucida Sans Unicode" w:hAnsi="Lucida Sans Unicode" w:cs="Lucida Sans Unicode"/>
+        </w:rPr>
+      </w:pPr>
+    </w:p>
+    <w:p>
+      <w:pPr>
+        <w:pStyle w:val="Heading1"/>
+        <w:spacing w:before="0" w:line="240" w:lineRule="auto"/>
+        <w:rPr>
+          <w:rFonts w:ascii="Lucida Sans Unicode" w:hAnsi="Lucida Sans Unicode" w:cs="Lucida Sans Unicode"/>
+        </w:rPr>
+      </w:pPr>
+      <w:bookmarkStart w:id="19" w:name="_Toc335165038"/>
+      <w:r>
+        <w:rPr>
+          <w:rFonts w:ascii="Lucida Sans Unicode" w:hAnsi="Lucida Sans Unicode" w:cs="Lucida Sans Unicode"/>
+        </w:rPr>
+        <w:t>2012/09/11</w:t>
+      </w:r>
+      <w:bookmarkEnd w:id="19"/>
+    </w:p>
+    <w:p>
+      <w:pPr>
+        <w:spacing w:after="0" w:line="240" w:lineRule="auto"/>
+        <w:rPr>
+          <w:rFonts w:ascii="Lucida Sans Unicode" w:hAnsi="Lucida Sans Unicode" w:cs="Lucida Sans Unicode"/>
+        </w:rPr>
+      </w:pPr>
+      <w:r>
+        <w:rPr>
+          <w:rFonts w:ascii="Lucida Sans Unicode" w:hAnsi="Lucida Sans Unicode" w:cs="Lucida Sans Unicode"/>
+        </w:rPr>
+        <w:t>This evening I cleaned up a few inconsistencies on the schematics, and added LED indicators for the slider. Only a couple last things before moving on to the board design.</w:t>
+      </w:r>
+    </w:p>
+    <w:p>
+      <w:pPr>
+        <w:spacing w:after="0" w:line="240" w:lineRule="auto"/>
+        <w:rPr>
+          <w:rFonts w:ascii="Lucida Sans Unicode" w:hAnsi="Lucida Sans Unicode" w:cs="Lucida Sans Unicode"/>
+        </w:rPr>
+      </w:pPr>
+    </w:p>
+    <w:p>
+      <w:pPr>
+        <w:pStyle w:val="ListParagraph"/>
+        <w:numPr>
+          <w:ilvl w:val="0"/>
+          <w:numId w:val="1"/>
+        </w:numPr>
+        <w:spacing w:after="0" w:line="240" w:lineRule="auto"/>
+        <w:rPr>
+          <w:rFonts w:ascii="Lucida Sans Unicode" w:hAnsi="Lucida Sans Unicode" w:cs="Lucida Sans Unicode"/>
+        </w:rPr>
+      </w:pPr>
+      <w:r>
+        <w:rPr>
+          <w:rFonts w:ascii="Lucida Sans Unicode" w:hAnsi="Lucida Sans Unicode" w:cs="Lucida Sans Unicode"/>
+        </w:rPr>
+        <w:t>Need to determine what to do with ADC6&amp;7 on the AVR controlling the slider. Since we’re not using these, can I simply tie to a pull-up or pull-down?</w:t>
+      </w:r>
+    </w:p>
+    <w:p>
+      <w:pPr>
+        <w:pStyle w:val="ListParagraph"/>
+        <w:numPr>
+          <w:ilvl w:val="0"/>
+          <w:numId w:val="1"/>
+        </w:numPr>
+        <w:spacing w:after="0" w:line="240" w:lineRule="auto"/>
+        <w:rPr>
+          <w:rFonts w:ascii="Lucida Sans Unicode" w:hAnsi="Lucida Sans Unicode" w:cs="Lucida Sans Unicode"/>
+        </w:rPr>
+      </w:pPr>
+      <w:r>
+        <w:rPr>
+          <w:rFonts w:ascii="Lucida Sans Unicode" w:hAnsi="Lucida Sans Unicode" w:cs="Lucida Sans Unicode"/>
+        </w:rPr>
+        <w:t>Need to verify that all labels meet requirements for hierarchy. For instance, VCC should be a single net across all pages.</w:t>
+      </w:r>
+    </w:p>
+    <w:p>
+      <w:pPr>
+        <w:spacing w:after="0" w:line="240" w:lineRule="auto"/>
+        <w:rPr>
+          <w:rFonts w:ascii="Lucida Sans Unicode" w:hAnsi="Lucida Sans Unicode" w:cs="Lucida Sans Unicode"/>
+        </w:rPr>
+      </w:pPr>
+    </w:p>
+    <w:p>
+      <w:pPr>
+        <w:spacing w:after="0" w:line="240" w:lineRule="auto"/>
+        <w:rPr>
+          <w:rFonts w:ascii="Lucida Sans Unicode" w:hAnsi="Lucida Sans Unicode" w:cs="Lucida Sans Unicode"/>
+        </w:rPr>
+      </w:pPr>
     </w:p>
     <w:sectPr>
       <w:pgSz w:w="12240" w:h="15840"/>
@@ -5445,7 +6403,7 @@
 </file>
 
 <file path=customXml/itemProps1.xml><?xml version="1.0" encoding="utf-8"?>
-<ds:datastoreItem xmlns:ds="http://schemas.openxmlformats.org/officeDocument/2006/customXml" ds:itemID="{A44CF1DB-07D5-4BFA-AC71-C952FBE849AD}">
+<ds:datastoreItem xmlns:ds="http://schemas.openxmlformats.org/officeDocument/2006/customXml" ds:itemID="{3DB8488F-0F93-44A6-B56E-A20C74CB0C69}">
   <ds:schemaRefs>
     <ds:schemaRef ds:uri="http://schemas.openxmlformats.org/officeDocument/2006/bibliography"/>
   </ds:schemaRefs>

</xml_diff>

<commit_message>
Cleaned up schematics and corrected crystal load capacitor calculation error (should be 36pF vice 9pF)
</commit_message>
<xml_diff>
--- a/Notes/Pong.0 Project Log.docx
+++ b/Notes/Pong.0 Project Log.docx
@@ -251,8 +251,6 @@
             <w:t>Contents</w:t>
           </w:r>
         </w:p>
-        <w:bookmarkStart w:id="0" w:name="_GoBack"/>
-        <w:bookmarkEnd w:id="0"/>
         <w:p>
           <w:pPr>
             <w:pStyle w:val="TOC1"/>
@@ -282,7 +280,7 @@
             </w:rPr>
             <w:fldChar w:fldCharType="separate"/>
           </w:r>
-          <w:hyperlink w:anchor="_Toc335165020" w:history="1">
+          <w:hyperlink w:anchor="_Toc344769297" w:history="1">
             <w:r>
               <w:rPr>
                 <w:rStyle w:val="Hyperlink"/>
@@ -310,7 +308,7 @@
                 <w:noProof/>
                 <w:webHidden/>
               </w:rPr>
-              <w:instrText xml:space="preserve"> PAGEREF _Toc335165020 \h </w:instrText>
+              <w:instrText xml:space="preserve"> PAGEREF _Toc344769297 \h </w:instrText>
             </w:r>
             <w:r>
               <w:rPr>
@@ -352,7 +350,7 @@
               <w:noProof/>
             </w:rPr>
           </w:pPr>
-          <w:hyperlink w:anchor="_Toc335165021" w:history="1">
+          <w:hyperlink w:anchor="_Toc344769298" w:history="1">
             <w:r>
               <w:rPr>
                 <w:rStyle w:val="Hyperlink"/>
@@ -380,7 +378,7 @@
                 <w:noProof/>
                 <w:webHidden/>
               </w:rPr>
-              <w:instrText xml:space="preserve"> PAGEREF _Toc335165021 \h </w:instrText>
+              <w:instrText xml:space="preserve"> PAGEREF _Toc344769298 \h </w:instrText>
             </w:r>
             <w:r>
               <w:rPr>
@@ -422,7 +420,7 @@
               <w:noProof/>
             </w:rPr>
           </w:pPr>
-          <w:hyperlink w:anchor="_Toc335165022" w:history="1">
+          <w:hyperlink w:anchor="_Toc344769299" w:history="1">
             <w:r>
               <w:rPr>
                 <w:rStyle w:val="Hyperlink"/>
@@ -450,7 +448,7 @@
                 <w:noProof/>
                 <w:webHidden/>
               </w:rPr>
-              <w:instrText xml:space="preserve"> PAGEREF _Toc335165022 \h </w:instrText>
+              <w:instrText xml:space="preserve"> PAGEREF _Toc344769299 \h </w:instrText>
             </w:r>
             <w:r>
               <w:rPr>
@@ -492,7 +490,7 @@
               <w:noProof/>
             </w:rPr>
           </w:pPr>
-          <w:hyperlink w:anchor="_Toc335165023" w:history="1">
+          <w:hyperlink w:anchor="_Toc344769300" w:history="1">
             <w:r>
               <w:rPr>
                 <w:rStyle w:val="Hyperlink"/>
@@ -520,7 +518,7 @@
                 <w:noProof/>
                 <w:webHidden/>
               </w:rPr>
-              <w:instrText xml:space="preserve"> PAGEREF _Toc335165023 \h </w:instrText>
+              <w:instrText xml:space="preserve"> PAGEREF _Toc344769300 \h </w:instrText>
             </w:r>
             <w:r>
               <w:rPr>
@@ -562,7 +560,7 @@
               <w:noProof/>
             </w:rPr>
           </w:pPr>
-          <w:hyperlink w:anchor="_Toc335165024" w:history="1">
+          <w:hyperlink w:anchor="_Toc344769301" w:history="1">
             <w:r>
               <w:rPr>
                 <w:rStyle w:val="Hyperlink"/>
@@ -590,7 +588,7 @@
                 <w:noProof/>
                 <w:webHidden/>
               </w:rPr>
-              <w:instrText xml:space="preserve"> PAGEREF _Toc335165024 \h </w:instrText>
+              <w:instrText xml:space="preserve"> PAGEREF _Toc344769301 \h </w:instrText>
             </w:r>
             <w:r>
               <w:rPr>
@@ -632,7 +630,7 @@
               <w:noProof/>
             </w:rPr>
           </w:pPr>
-          <w:hyperlink w:anchor="_Toc335165025" w:history="1">
+          <w:hyperlink w:anchor="_Toc344769302" w:history="1">
             <w:r>
               <w:rPr>
                 <w:rStyle w:val="Hyperlink"/>
@@ -660,7 +658,7 @@
                 <w:noProof/>
                 <w:webHidden/>
               </w:rPr>
-              <w:instrText xml:space="preserve"> PAGEREF _Toc335165025 \h </w:instrText>
+              <w:instrText xml:space="preserve"> PAGEREF _Toc344769302 \h </w:instrText>
             </w:r>
             <w:r>
               <w:rPr>
@@ -702,7 +700,7 @@
               <w:noProof/>
             </w:rPr>
           </w:pPr>
-          <w:hyperlink w:anchor="_Toc335165026" w:history="1">
+          <w:hyperlink w:anchor="_Toc344769303" w:history="1">
             <w:r>
               <w:rPr>
                 <w:rStyle w:val="Hyperlink"/>
@@ -730,7 +728,7 @@
                 <w:noProof/>
                 <w:webHidden/>
               </w:rPr>
-              <w:instrText xml:space="preserve"> PAGEREF _Toc335165026 \h </w:instrText>
+              <w:instrText xml:space="preserve"> PAGEREF _Toc344769303 \h </w:instrText>
             </w:r>
             <w:r>
               <w:rPr>
@@ -772,7 +770,7 @@
               <w:noProof/>
             </w:rPr>
           </w:pPr>
-          <w:hyperlink w:anchor="_Toc335165027" w:history="1">
+          <w:hyperlink w:anchor="_Toc344769304" w:history="1">
             <w:r>
               <w:rPr>
                 <w:rStyle w:val="Hyperlink"/>
@@ -800,7 +798,7 @@
                 <w:noProof/>
                 <w:webHidden/>
               </w:rPr>
-              <w:instrText xml:space="preserve"> PAGEREF _Toc335165027 \h </w:instrText>
+              <w:instrText xml:space="preserve"> PAGEREF _Toc344769304 \h </w:instrText>
             </w:r>
             <w:r>
               <w:rPr>
@@ -842,7 +840,7 @@
               <w:noProof/>
             </w:rPr>
           </w:pPr>
-          <w:hyperlink w:anchor="_Toc335165028" w:history="1">
+          <w:hyperlink w:anchor="_Toc344769305" w:history="1">
             <w:r>
               <w:rPr>
                 <w:rStyle w:val="Hyperlink"/>
@@ -870,7 +868,7 @@
                 <w:noProof/>
                 <w:webHidden/>
               </w:rPr>
-              <w:instrText xml:space="preserve"> PAGEREF _Toc335165028 \h </w:instrText>
+              <w:instrText xml:space="preserve"> PAGEREF _Toc344769305 \h </w:instrText>
             </w:r>
             <w:r>
               <w:rPr>
@@ -912,7 +910,7 @@
               <w:noProof/>
             </w:rPr>
           </w:pPr>
-          <w:hyperlink w:anchor="_Toc335165029" w:history="1">
+          <w:hyperlink w:anchor="_Toc344769306" w:history="1">
             <w:r>
               <w:rPr>
                 <w:rStyle w:val="Hyperlink"/>
@@ -940,7 +938,7 @@
                 <w:noProof/>
                 <w:webHidden/>
               </w:rPr>
-              <w:instrText xml:space="preserve"> PAGEREF _Toc335165029 \h </w:instrText>
+              <w:instrText xml:space="preserve"> PAGEREF _Toc344769306 \h </w:instrText>
             </w:r>
             <w:r>
               <w:rPr>
@@ -982,7 +980,7 @@
               <w:noProof/>
             </w:rPr>
           </w:pPr>
-          <w:hyperlink w:anchor="_Toc335165030" w:history="1">
+          <w:hyperlink w:anchor="_Toc344769307" w:history="1">
             <w:r>
               <w:rPr>
                 <w:rStyle w:val="Hyperlink"/>
@@ -1010,7 +1008,7 @@
                 <w:noProof/>
                 <w:webHidden/>
               </w:rPr>
-              <w:instrText xml:space="preserve"> PAGEREF _Toc335165030 \h </w:instrText>
+              <w:instrText xml:space="preserve"> PAGEREF _Toc344769307 \h </w:instrText>
             </w:r>
             <w:r>
               <w:rPr>
@@ -1052,7 +1050,7 @@
               <w:noProof/>
             </w:rPr>
           </w:pPr>
-          <w:hyperlink w:anchor="_Toc335165031" w:history="1">
+          <w:hyperlink w:anchor="_Toc344769308" w:history="1">
             <w:r>
               <w:rPr>
                 <w:rStyle w:val="Hyperlink"/>
@@ -1080,7 +1078,7 @@
                 <w:noProof/>
                 <w:webHidden/>
               </w:rPr>
-              <w:instrText xml:space="preserve"> PAGEREF _Toc335165031 \h </w:instrText>
+              <w:instrText xml:space="preserve"> PAGEREF _Toc344769308 \h </w:instrText>
             </w:r>
             <w:r>
               <w:rPr>
@@ -1122,7 +1120,7 @@
               <w:noProof/>
             </w:rPr>
           </w:pPr>
-          <w:hyperlink w:anchor="_Toc335165032" w:history="1">
+          <w:hyperlink w:anchor="_Toc344769309" w:history="1">
             <w:r>
               <w:rPr>
                 <w:rStyle w:val="Hyperlink"/>
@@ -1150,7 +1148,7 @@
                 <w:noProof/>
                 <w:webHidden/>
               </w:rPr>
-              <w:instrText xml:space="preserve"> PAGEREF _Toc335165032 \h </w:instrText>
+              <w:instrText xml:space="preserve"> PAGEREF _Toc344769309 \h </w:instrText>
             </w:r>
             <w:r>
               <w:rPr>
@@ -1192,7 +1190,7 @@
               <w:noProof/>
             </w:rPr>
           </w:pPr>
-          <w:hyperlink w:anchor="_Toc335165033" w:history="1">
+          <w:hyperlink w:anchor="_Toc344769310" w:history="1">
             <w:r>
               <w:rPr>
                 <w:rStyle w:val="Hyperlink"/>
@@ -1220,7 +1218,7 @@
                 <w:noProof/>
                 <w:webHidden/>
               </w:rPr>
-              <w:instrText xml:space="preserve"> PAGEREF _Toc335165033 \h </w:instrText>
+              <w:instrText xml:space="preserve"> PAGEREF _Toc344769310 \h </w:instrText>
             </w:r>
             <w:r>
               <w:rPr>
@@ -1262,7 +1260,7 @@
               <w:noProof/>
             </w:rPr>
           </w:pPr>
-          <w:hyperlink w:anchor="_Toc335165034" w:history="1">
+          <w:hyperlink w:anchor="_Toc344769311" w:history="1">
             <w:r>
               <w:rPr>
                 <w:rStyle w:val="Hyperlink"/>
@@ -1290,7 +1288,7 @@
                 <w:noProof/>
                 <w:webHidden/>
               </w:rPr>
-              <w:instrText xml:space="preserve"> PAGEREF _Toc335165034 \h </w:instrText>
+              <w:instrText xml:space="preserve"> PAGEREF _Toc344769311 \h </w:instrText>
             </w:r>
             <w:r>
               <w:rPr>
@@ -1332,7 +1330,7 @@
               <w:noProof/>
             </w:rPr>
           </w:pPr>
-          <w:hyperlink w:anchor="_Toc335165035" w:history="1">
+          <w:hyperlink w:anchor="_Toc344769312" w:history="1">
             <w:r>
               <w:rPr>
                 <w:rStyle w:val="Hyperlink"/>
@@ -1360,7 +1358,7 @@
                 <w:noProof/>
                 <w:webHidden/>
               </w:rPr>
-              <w:instrText xml:space="preserve"> PAGEREF _Toc335165035 \h </w:instrText>
+              <w:instrText xml:space="preserve"> PAGEREF _Toc344769312 \h </w:instrText>
             </w:r>
             <w:r>
               <w:rPr>
@@ -1402,7 +1400,7 @@
               <w:noProof/>
             </w:rPr>
           </w:pPr>
-          <w:hyperlink w:anchor="_Toc335165036" w:history="1">
+          <w:hyperlink w:anchor="_Toc344769313" w:history="1">
             <w:r>
               <w:rPr>
                 <w:rStyle w:val="Hyperlink"/>
@@ -1430,7 +1428,7 @@
                 <w:noProof/>
                 <w:webHidden/>
               </w:rPr>
-              <w:instrText xml:space="preserve"> PAGEREF _Toc335165036 \h </w:instrText>
+              <w:instrText xml:space="preserve"> PAGEREF _Toc344769313 \h </w:instrText>
             </w:r>
             <w:r>
               <w:rPr>
@@ -1472,7 +1470,7 @@
               <w:noProof/>
             </w:rPr>
           </w:pPr>
-          <w:hyperlink w:anchor="_Toc335165037" w:history="1">
+          <w:hyperlink w:anchor="_Toc344769314" w:history="1">
             <w:r>
               <w:rPr>
                 <w:rStyle w:val="Hyperlink"/>
@@ -1500,7 +1498,7 @@
                 <w:noProof/>
                 <w:webHidden/>
               </w:rPr>
-              <w:instrText xml:space="preserve"> PAGEREF _Toc335165037 \h </w:instrText>
+              <w:instrText xml:space="preserve"> PAGEREF _Toc344769314 \h </w:instrText>
             </w:r>
             <w:r>
               <w:rPr>
@@ -1542,7 +1540,7 @@
               <w:noProof/>
             </w:rPr>
           </w:pPr>
-          <w:hyperlink w:anchor="_Toc335165038" w:history="1">
+          <w:hyperlink w:anchor="_Toc344769315" w:history="1">
             <w:r>
               <w:rPr>
                 <w:rStyle w:val="Hyperlink"/>
@@ -1570,7 +1568,77 @@
                 <w:noProof/>
                 <w:webHidden/>
               </w:rPr>
-              <w:instrText xml:space="preserve"> PAGEREF _Toc335165038 \h </w:instrText>
+              <w:instrText xml:space="preserve"> PAGEREF _Toc344769315 \h </w:instrText>
+            </w:r>
+            <w:r>
+              <w:rPr>
+                <w:noProof/>
+                <w:webHidden/>
+              </w:rPr>
+            </w:r>
+            <w:r>
+              <w:rPr>
+                <w:noProof/>
+                <w:webHidden/>
+              </w:rPr>
+              <w:fldChar w:fldCharType="separate"/>
+            </w:r>
+            <w:r>
+              <w:rPr>
+                <w:noProof/>
+                <w:webHidden/>
+              </w:rPr>
+              <w:t>13</w:t>
+            </w:r>
+            <w:r>
+              <w:rPr>
+                <w:noProof/>
+                <w:webHidden/>
+              </w:rPr>
+              <w:fldChar w:fldCharType="end"/>
+            </w:r>
+          </w:hyperlink>
+        </w:p>
+        <w:p>
+          <w:pPr>
+            <w:pStyle w:val="TOC1"/>
+            <w:tabs>
+              <w:tab w:val="right" w:leader="dot" w:pos="9350"/>
+            </w:tabs>
+            <w:rPr>
+              <w:rFonts w:asciiTheme="minorHAnsi" w:eastAsiaTheme="minorEastAsia" w:hAnsiTheme="minorHAnsi" w:cstheme="minorBidi"/>
+              <w:noProof/>
+            </w:rPr>
+          </w:pPr>
+          <w:hyperlink w:anchor="_Toc344769316" w:history="1">
+            <w:r>
+              <w:rPr>
+                <w:rStyle w:val="Hyperlink"/>
+                <w:rFonts w:ascii="Lucida Sans Unicode" w:hAnsi="Lucida Sans Unicode" w:cs="Lucida Sans Unicode"/>
+                <w:noProof/>
+              </w:rPr>
+              <w:t>2013/01/01</w:t>
+            </w:r>
+            <w:r>
+              <w:rPr>
+                <w:noProof/>
+                <w:webHidden/>
+              </w:rPr>
+              <w:tab/>
+            </w:r>
+            <w:r>
+              <w:rPr>
+                <w:noProof/>
+                <w:webHidden/>
+              </w:rPr>
+              <w:fldChar w:fldCharType="begin"/>
+            </w:r>
+            <w:r>
+              <w:rPr>
+                <w:noProof/>
+                <w:webHidden/>
+              </w:rPr>
+              <w:instrText xml:space="preserve"> PAGEREF _Toc344769316 \h </w:instrText>
             </w:r>
             <w:r>
               <w:rPr>
@@ -1646,7 +1714,7 @@
           <w:rFonts w:ascii="Lucida Sans Unicode" w:hAnsi="Lucida Sans Unicode" w:cs="Lucida Sans Unicode"/>
         </w:rPr>
       </w:pPr>
-      <w:bookmarkStart w:id="1" w:name="_Toc335165020"/>
+      <w:bookmarkStart w:id="0" w:name="_Toc344769297"/>
       <w:r>
         <w:rPr>
           <w:rFonts w:ascii="Lucida Sans Unicode" w:hAnsi="Lucida Sans Unicode" w:cs="Lucida Sans Unicode"/>
@@ -1654,7 +1722,7 @@
         <w:lastRenderedPageBreak/>
         <w:t>2012/04/21</w:t>
       </w:r>
-      <w:bookmarkEnd w:id="1"/>
+      <w:bookmarkEnd w:id="0"/>
     </w:p>
     <w:p>
       <w:pPr>
@@ -1686,23 +1754,22 @@
           <w:rFonts w:ascii="Lucida Sans Unicode" w:hAnsi="Lucida Sans Unicode" w:cs="Lucida Sans Unicode"/>
         </w:rPr>
       </w:pPr>
-      <w:bookmarkStart w:id="2" w:name="_Toc335165021"/>
+      <w:bookmarkStart w:id="1" w:name="_Toc344769298"/>
       <w:r>
         <w:rPr>
           <w:rFonts w:ascii="Lucida Sans Unicode" w:hAnsi="Lucida Sans Unicode" w:cs="Lucida Sans Unicode"/>
         </w:rPr>
         <w:t>2012/04/22</w:t>
       </w:r>
-      <w:bookmarkEnd w:id="2"/>
-    </w:p>
-    <w:p>
-      <w:pPr>
-        <w:spacing w:after="0" w:line="240" w:lineRule="auto"/>
-        <w:rPr>
-          <w:rFonts w:ascii="Lucida Sans Unicode" w:hAnsi="Lucida Sans Unicode" w:cs="Lucida Sans Unicode"/>
-        </w:rPr>
-      </w:pPr>
-      <w:proofErr w:type="gramStart"/>
+      <w:bookmarkEnd w:id="1"/>
+    </w:p>
+    <w:p>
+      <w:pPr>
+        <w:spacing w:after="0" w:line="240" w:lineRule="auto"/>
+        <w:rPr>
+          <w:rFonts w:ascii="Lucida Sans Unicode" w:hAnsi="Lucida Sans Unicode" w:cs="Lucida Sans Unicode"/>
+        </w:rPr>
+      </w:pPr>
       <w:r>
         <w:rPr>
           <w:rFonts w:ascii="Lucida Sans Unicode" w:hAnsi="Lucida Sans Unicode" w:cs="Lucida Sans Unicode"/>
@@ -1719,64 +1786,29 @@
         <w:rPr>
           <w:rFonts w:ascii="Lucida Sans Unicode" w:hAnsi="Lucida Sans Unicode" w:cs="Lucida Sans Unicode"/>
         </w:rPr>
-        <w:t xml:space="preserve"> information from Atmel and my past </w:t>
-      </w:r>
-      <w:proofErr w:type="spellStart"/>
-      <w:r>
-        <w:rPr>
-          <w:rFonts w:ascii="Lucida Sans Unicode" w:hAnsi="Lucida Sans Unicode" w:cs="Lucida Sans Unicode"/>
-        </w:rPr>
-        <w:t>QTouch</w:t>
-      </w:r>
-      <w:proofErr w:type="spellEnd"/>
-      <w:r>
-        <w:rPr>
-          <w:rFonts w:ascii="Lucida Sans Unicode" w:hAnsi="Lucida Sans Unicode" w:cs="Lucida Sans Unicode"/>
-        </w:rPr>
-        <w:t xml:space="preserve"> experience.</w:t>
-      </w:r>
-      <w:proofErr w:type="gramEnd"/>
-      <w:r>
-        <w:rPr>
-          <w:rFonts w:ascii="Lucida Sans Unicode" w:hAnsi="Lucida Sans Unicode" w:cs="Lucida Sans Unicode"/>
-        </w:rPr>
-        <w:t xml:space="preserve"> BOM will focus on parts to be used in both the test board and final design.</w:t>
-      </w:r>
-    </w:p>
-    <w:p>
-      <w:pPr>
-        <w:spacing w:after="0" w:line="240" w:lineRule="auto"/>
-        <w:rPr>
-          <w:rFonts w:ascii="Lucida Sans Unicode" w:hAnsi="Lucida Sans Unicode" w:cs="Lucida Sans Unicode"/>
-        </w:rPr>
-      </w:pPr>
-    </w:p>
-    <w:p>
-      <w:pPr>
-        <w:spacing w:after="0" w:line="240" w:lineRule="auto"/>
-        <w:rPr>
-          <w:rFonts w:ascii="Lucida Sans Unicode" w:hAnsi="Lucida Sans Unicode" w:cs="Lucida Sans Unicode"/>
-        </w:rPr>
-      </w:pPr>
-      <w:r>
-        <w:rPr>
-          <w:rFonts w:ascii="Lucida Sans Unicode" w:hAnsi="Lucida Sans Unicode" w:cs="Lucida Sans Unicode"/>
-        </w:rPr>
-        <w:t xml:space="preserve">BPS needs a better name. </w:t>
-      </w:r>
-      <w:proofErr w:type="gramStart"/>
-      <w:r>
-        <w:rPr>
-          <w:rFonts w:ascii="Lucida Sans Unicode" w:hAnsi="Lucida Sans Unicode" w:cs="Lucida Sans Unicode"/>
-        </w:rPr>
-        <w:t>Going to have to brainstorm.</w:t>
-      </w:r>
-      <w:proofErr w:type="gramEnd"/>
-      <w:r>
-        <w:rPr>
-          <w:rFonts w:ascii="Lucida Sans Unicode" w:hAnsi="Lucida Sans Unicode" w:cs="Lucida Sans Unicode"/>
-        </w:rPr>
-        <w:t xml:space="preserve"> Beer Pong Sense works well as a code name of sorts, like Microsoft's Longhorn, but it doesn't have much of a ring to it.</w:t>
+        <w:t xml:space="preserve"> information from Atmel and my past QTouch experience. BOM will focus on parts to be used in both the test board and final design.</w:t>
+      </w:r>
+    </w:p>
+    <w:p>
+      <w:pPr>
+        <w:spacing w:after="0" w:line="240" w:lineRule="auto"/>
+        <w:rPr>
+          <w:rFonts w:ascii="Lucida Sans Unicode" w:hAnsi="Lucida Sans Unicode" w:cs="Lucida Sans Unicode"/>
+        </w:rPr>
+      </w:pPr>
+    </w:p>
+    <w:p>
+      <w:pPr>
+        <w:spacing w:after="0" w:line="240" w:lineRule="auto"/>
+        <w:rPr>
+          <w:rFonts w:ascii="Lucida Sans Unicode" w:hAnsi="Lucida Sans Unicode" w:cs="Lucida Sans Unicode"/>
+        </w:rPr>
+      </w:pPr>
+      <w:r>
+        <w:rPr>
+          <w:rFonts w:ascii="Lucida Sans Unicode" w:hAnsi="Lucida Sans Unicode" w:cs="Lucida Sans Unicode"/>
+        </w:rPr>
+        <w:t>BPS needs a better name. Going to have to brainstorm. Beer Pong Sense works well as a code name of sorts, like Microsoft's Longhorn, but it doesn't have much of a ring to it.</w:t>
       </w:r>
     </w:p>
     <w:p>
@@ -1795,14 +1827,14 @@
           <w:rFonts w:ascii="Lucida Sans Unicode" w:hAnsi="Lucida Sans Unicode" w:cs="Lucida Sans Unicode"/>
         </w:rPr>
       </w:pPr>
-      <w:bookmarkStart w:id="3" w:name="_Toc335165022"/>
+      <w:bookmarkStart w:id="2" w:name="_Toc344769299"/>
       <w:r>
         <w:rPr>
           <w:rFonts w:ascii="Lucida Sans Unicode" w:hAnsi="Lucida Sans Unicode" w:cs="Lucida Sans Unicode"/>
         </w:rPr>
         <w:t>2012/04/24</w:t>
       </w:r>
-      <w:bookmarkEnd w:id="3"/>
+      <w:bookmarkEnd w:id="2"/>
     </w:p>
     <w:p>
       <w:pPr>
@@ -1857,39 +1889,7 @@
           <w:rFonts w:ascii="Lucida Sans Unicode" w:hAnsi="Lucida Sans Unicode" w:cs="Lucida Sans Unicode"/>
           <w:b/>
         </w:rPr>
-        <w:t xml:space="preserve">AVR Microcontroller capable of </w:t>
-      </w:r>
-      <w:proofErr w:type="spellStart"/>
-      <w:r>
-        <w:rPr>
-          <w:rFonts w:ascii="Lucida Sans Unicode" w:hAnsi="Lucida Sans Unicode" w:cs="Lucida Sans Unicode"/>
-          <w:b/>
-        </w:rPr>
-        <w:t>QMatrix</w:t>
-      </w:r>
-      <w:proofErr w:type="spellEnd"/>
-      <w:r>
-        <w:rPr>
-          <w:rFonts w:ascii="Lucida Sans Unicode" w:hAnsi="Lucida Sans Unicode" w:cs="Lucida Sans Unicode"/>
-          <w:b/>
-        </w:rPr>
-        <w:t>/</w:t>
-      </w:r>
-      <w:proofErr w:type="spellStart"/>
-      <w:r>
-        <w:rPr>
-          <w:rFonts w:ascii="Lucida Sans Unicode" w:hAnsi="Lucida Sans Unicode" w:cs="Lucida Sans Unicode"/>
-          <w:b/>
-        </w:rPr>
-        <w:t>QTouch</w:t>
-      </w:r>
-      <w:proofErr w:type="spellEnd"/>
-      <w:r>
-        <w:rPr>
-          <w:rFonts w:ascii="Lucida Sans Unicode" w:hAnsi="Lucida Sans Unicode" w:cs="Lucida Sans Unicode"/>
-          <w:b/>
-        </w:rPr>
-        <w:t xml:space="preserve"> and with a good amount of memory and peripherals for hacking</w:t>
+        <w:t>AVR Microcontroller capable of QMatrix/QTouch and with a good amount of memory and peripherals for hacking</w:t>
       </w:r>
     </w:p>
     <w:p>
@@ -1945,91 +1945,21 @@
         <w:rPr>
           <w:rFonts w:ascii="Lucida Sans Unicode" w:hAnsi="Lucida Sans Unicode" w:cs="Lucida Sans Unicode"/>
         </w:rPr>
-        <w:t xml:space="preserve">I used the parametric search tools on </w:t>
-      </w:r>
-      <w:proofErr w:type="spellStart"/>
-      <w:r>
-        <w:rPr>
-          <w:rFonts w:ascii="Lucida Sans Unicode" w:hAnsi="Lucida Sans Unicode" w:cs="Lucida Sans Unicode"/>
-        </w:rPr>
-        <w:t>Digikey</w:t>
-      </w:r>
-      <w:proofErr w:type="spellEnd"/>
-      <w:r>
-        <w:rPr>
-          <w:rFonts w:ascii="Lucida Sans Unicode" w:hAnsi="Lucida Sans Unicode" w:cs="Lucida Sans Unicode"/>
-        </w:rPr>
-        <w:t xml:space="preserve"> to start finding components that would meet my needs. For instance, if I assume each LED (3x47=141 LEDs due to 3 LEDs per RGB) is 10mA, that’s 141*0.01= 1.41A – A lot of current. Now in reality, we won’t allow all the LEDs to be on at once, and we’ll use PWN or other methods to adjust their brightness, so the end result will be much less than 1.41Amps, but we’ll still be using a lot of current.</w:t>
-      </w:r>
-    </w:p>
-    <w:p>
-      <w:pPr>
-        <w:spacing w:after="0" w:line="240" w:lineRule="auto"/>
-        <w:rPr>
-          <w:rFonts w:ascii="Lucida Sans Unicode" w:hAnsi="Lucida Sans Unicode" w:cs="Lucida Sans Unicode"/>
-        </w:rPr>
-      </w:pPr>
-      <w:r>
-        <w:rPr>
-          <w:rFonts w:ascii="Lucida Sans Unicode" w:hAnsi="Lucida Sans Unicode" w:cs="Lucida Sans Unicode"/>
-        </w:rPr>
-        <w:t xml:space="preserve">Once these parts have been identified and I’ve gone through the datasheets to verify that everything meets my needs and will be compatible, I’ll move on toward starting the basic schematics in </w:t>
-      </w:r>
-      <w:proofErr w:type="spellStart"/>
-      <w:r>
-        <w:rPr>
-          <w:rFonts w:ascii="Lucida Sans Unicode" w:hAnsi="Lucida Sans Unicode" w:cs="Lucida Sans Unicode"/>
-        </w:rPr>
-        <w:t>KiCad</w:t>
-      </w:r>
-      <w:proofErr w:type="spellEnd"/>
-      <w:r>
-        <w:rPr>
-          <w:rFonts w:ascii="Lucida Sans Unicode" w:hAnsi="Lucida Sans Unicode" w:cs="Lucida Sans Unicode"/>
-        </w:rPr>
-        <w:t xml:space="preserve">. I prefer </w:t>
-      </w:r>
-      <w:proofErr w:type="spellStart"/>
-      <w:r>
-        <w:rPr>
-          <w:rFonts w:ascii="Lucida Sans Unicode" w:hAnsi="Lucida Sans Unicode" w:cs="Lucida Sans Unicode"/>
-        </w:rPr>
-        <w:t>KiCad</w:t>
-      </w:r>
-      <w:proofErr w:type="spellEnd"/>
-      <w:r>
-        <w:rPr>
-          <w:rFonts w:ascii="Lucida Sans Unicode" w:hAnsi="Lucida Sans Unicode" w:cs="Lucida Sans Unicode"/>
-        </w:rPr>
-        <w:t xml:space="preserve"> over </w:t>
-      </w:r>
-      <w:proofErr w:type="spellStart"/>
-      <w:r>
-        <w:rPr>
-          <w:rFonts w:ascii="Lucida Sans Unicode" w:hAnsi="Lucida Sans Unicode" w:cs="Lucida Sans Unicode"/>
-        </w:rPr>
-        <w:t>Cadsoft</w:t>
-      </w:r>
-      <w:proofErr w:type="spellEnd"/>
-      <w:r>
-        <w:rPr>
-          <w:rFonts w:ascii="Lucida Sans Unicode" w:hAnsi="Lucida Sans Unicode" w:cs="Lucida Sans Unicode"/>
-        </w:rPr>
-        <w:t xml:space="preserve"> Eagle for several reasons, including the fact that </w:t>
-      </w:r>
-      <w:proofErr w:type="spellStart"/>
-      <w:r>
-        <w:rPr>
-          <w:rFonts w:ascii="Lucida Sans Unicode" w:hAnsi="Lucida Sans Unicode" w:cs="Lucida Sans Unicode"/>
-        </w:rPr>
-        <w:t>KiCad</w:t>
-      </w:r>
-      <w:proofErr w:type="spellEnd"/>
-      <w:r>
-        <w:rPr>
-          <w:rFonts w:ascii="Lucida Sans Unicode" w:hAnsi="Lucida Sans Unicode" w:cs="Lucida Sans Unicode"/>
-        </w:rPr>
-        <w:t xml:space="preserve"> is </w:t>
+        <w:t>I used the parametric search tools on Digikey to start finding components that would meet my needs. For instance, if I assume each LED (3x47=141 LEDs due to 3 LEDs per RGB) is 10mA, that’s 141*0.01= 1.41A – A lot of current. Now in reality, we won’t allow all the LEDs to be on at once, and we’ll use PWN or other methods to adjust their brightness, so the end result will be much less than 1.41Amps, but we’ll still be using a lot of current.</w:t>
+      </w:r>
+    </w:p>
+    <w:p>
+      <w:pPr>
+        <w:spacing w:after="0" w:line="240" w:lineRule="auto"/>
+        <w:rPr>
+          <w:rFonts w:ascii="Lucida Sans Unicode" w:hAnsi="Lucida Sans Unicode" w:cs="Lucida Sans Unicode"/>
+        </w:rPr>
+      </w:pPr>
+      <w:r>
+        <w:rPr>
+          <w:rFonts w:ascii="Lucida Sans Unicode" w:hAnsi="Lucida Sans Unicode" w:cs="Lucida Sans Unicode"/>
+        </w:rPr>
+        <w:t xml:space="preserve">Once these parts have been identified and I’ve gone through the datasheets to verify that everything meets my needs and will be compatible, I’ll move on toward starting the basic schematics in KiCad. I prefer KiCad over Cadsoft Eagle for several reasons, including the fact that KiCad is </w:t>
       </w:r>
       <w:r>
         <w:rPr>
@@ -2066,55 +1996,27 @@
           <w:rFonts w:ascii="Lucida Sans Unicode" w:hAnsi="Lucida Sans Unicode" w:cs="Lucida Sans Unicode"/>
         </w:rPr>
       </w:pPr>
-      <w:bookmarkStart w:id="4" w:name="_Toc335165023"/>
+      <w:bookmarkStart w:id="3" w:name="_Toc344769300"/>
       <w:r>
         <w:rPr>
           <w:rFonts w:ascii="Lucida Sans Unicode" w:hAnsi="Lucida Sans Unicode" w:cs="Lucida Sans Unicode"/>
         </w:rPr>
         <w:t>2012/04/25</w:t>
       </w:r>
-      <w:bookmarkEnd w:id="4"/>
-    </w:p>
-    <w:p>
-      <w:pPr>
-        <w:spacing w:after="0" w:line="240" w:lineRule="auto"/>
-        <w:rPr>
-          <w:rFonts w:ascii="Lucida Sans Unicode" w:hAnsi="Lucida Sans Unicode" w:cs="Lucida Sans Unicode"/>
-        </w:rPr>
-      </w:pPr>
-      <w:r>
-        <w:rPr>
-          <w:rFonts w:ascii="Lucida Sans Unicode" w:hAnsi="Lucida Sans Unicode" w:cs="Lucida Sans Unicode"/>
-        </w:rPr>
-        <w:t xml:space="preserve">The plan right now is to use the Atmel AVR ATMEGA164/324/644 Series Microcontrollers along with Atmel’s </w:t>
-      </w:r>
-      <w:proofErr w:type="spellStart"/>
-      <w:r>
-        <w:rPr>
-          <w:rFonts w:ascii="Lucida Sans Unicode" w:hAnsi="Lucida Sans Unicode" w:cs="Lucida Sans Unicode"/>
-        </w:rPr>
-        <w:t>QTouch</w:t>
-      </w:r>
-      <w:proofErr w:type="spellEnd"/>
-      <w:r>
-        <w:rPr>
-          <w:rFonts w:ascii="Lucida Sans Unicode" w:hAnsi="Lucida Sans Unicode" w:cs="Lucida Sans Unicode"/>
-        </w:rPr>
-        <w:t xml:space="preserve"> Library (utilizing </w:t>
-      </w:r>
-      <w:proofErr w:type="spellStart"/>
-      <w:r>
-        <w:rPr>
-          <w:rFonts w:ascii="Lucida Sans Unicode" w:hAnsi="Lucida Sans Unicode" w:cs="Lucida Sans Unicode"/>
-        </w:rPr>
-        <w:t>QMatrix</w:t>
-      </w:r>
-      <w:proofErr w:type="spellEnd"/>
-      <w:r>
-        <w:rPr>
-          <w:rFonts w:ascii="Lucida Sans Unicode" w:hAnsi="Lucida Sans Unicode" w:cs="Lucida Sans Unicode"/>
-        </w:rPr>
-        <w:t xml:space="preserve"> technology) to </w:t>
+      <w:bookmarkEnd w:id="3"/>
+    </w:p>
+    <w:p>
+      <w:pPr>
+        <w:spacing w:after="0" w:line="240" w:lineRule="auto"/>
+        <w:rPr>
+          <w:rFonts w:ascii="Lucida Sans Unicode" w:hAnsi="Lucida Sans Unicode" w:cs="Lucida Sans Unicode"/>
+        </w:rPr>
+      </w:pPr>
+      <w:r>
+        <w:rPr>
+          <w:rFonts w:ascii="Lucida Sans Unicode" w:hAnsi="Lucida Sans Unicode" w:cs="Lucida Sans Unicode"/>
+        </w:rPr>
+        <w:t xml:space="preserve">The plan right now is to use the Atmel AVR ATMEGA164/324/644 Series Microcontrollers along with Atmel’s QTouch Library (utilizing QMatrix technology) to </w:t>
       </w:r>
       <w:r>
         <w:rPr>
@@ -2262,16 +2164,8 @@
         <w:rPr>
           <w:rFonts w:ascii="Lucida Sans Unicode" w:hAnsi="Lucida Sans Unicode" w:cs="Lucida Sans Unicode"/>
         </w:rPr>
-        <w:t xml:space="preserve"> </w:t>
-      </w:r>
-      <w:proofErr w:type="gramStart"/>
-      <w:r>
-        <w:rPr>
-          <w:rFonts w:ascii="Lucida Sans Unicode" w:hAnsi="Lucida Sans Unicode" w:cs="Lucida Sans Unicode"/>
-        </w:rPr>
-        <w:t>Likely pretty easy to program.</w:t>
-      </w:r>
-      <w:proofErr w:type="gramEnd"/>
+        <w:t xml:space="preserve"> Likely pretty easy to program.</w:t>
+      </w:r>
     </w:p>
     <w:p>
       <w:pPr>
@@ -2326,21 +2220,7 @@
         <w:rPr>
           <w:rFonts w:ascii="Lucida Sans Unicode" w:hAnsi="Lucida Sans Unicode" w:cs="Lucida Sans Unicode"/>
         </w:rPr>
-        <w:t xml:space="preserve"> Studio 6 Beta is now out. Once I start coding, I may use this, since (from what I’m reading) it already has the Touch libraries integrated. </w:t>
-      </w:r>
-      <w:proofErr w:type="gramStart"/>
-      <w:r>
-        <w:rPr>
-          <w:rFonts w:ascii="Lucida Sans Unicode" w:hAnsi="Lucida Sans Unicode" w:cs="Lucida Sans Unicode"/>
-        </w:rPr>
-        <w:t>May make things easier, though Beta can be a bit scary.</w:t>
-      </w:r>
-      <w:proofErr w:type="gramEnd"/>
-      <w:r>
-        <w:rPr>
-          <w:rFonts w:ascii="Lucida Sans Unicode" w:hAnsi="Lucida Sans Unicode" w:cs="Lucida Sans Unicode"/>
-        </w:rPr>
-        <w:t xml:space="preserve"> Still, I’m not in production with this project yet, so maybe taking the leap and trying </w:t>
+        <w:t xml:space="preserve"> Studio 6 Beta is now out. Once I start coding, I may use this, since (from what I’m reading) it already has the Touch libraries integrated. May make things easier, though Beta can be a bit scary. Still, I’m not in production with this project yet, so maybe taking the leap and trying </w:t>
       </w:r>
       <w:r>
         <w:rPr>
@@ -2358,16 +2238,8 @@
         <w:rPr>
           <w:rFonts w:ascii="Lucida Sans Unicode" w:hAnsi="Lucida Sans Unicode" w:cs="Lucida Sans Unicode"/>
         </w:rPr>
-        <w:t xml:space="preserve"> I’m concerned, though, about the fact that version 6, like version 5, doesn’t support Linux. That makes it difficult for a large portion of the Open Hardware community to work on or adapt this </w:t>
-      </w:r>
-      <w:proofErr w:type="gramStart"/>
-      <w:r>
-        <w:rPr>
-          <w:rFonts w:ascii="Lucida Sans Unicode" w:hAnsi="Lucida Sans Unicode" w:cs="Lucida Sans Unicode"/>
-        </w:rPr>
-        <w:t xml:space="preserve">project </w:t>
-      </w:r>
-      <w:proofErr w:type="gramEnd"/>
+        <w:t xml:space="preserve"> I’m concerned, though, about the fact that version 6, like version 5, doesn’t support Linux. That makes it difficult for a large portion of the Open Hardware community to work on or adapt this project </w:t>
+      </w:r>
       <w:r>
         <w:rPr>
           <w:rFonts w:ascii="Lucida Sans Unicode" w:hAnsi="Lucida Sans Unicode" w:cs="Lucida Sans Unicode"/>
@@ -2397,41 +2269,27 @@
           <w:rFonts w:ascii="Lucida Sans Unicode" w:hAnsi="Lucida Sans Unicode" w:cs="Lucida Sans Unicode"/>
         </w:rPr>
       </w:pPr>
-      <w:bookmarkStart w:id="5" w:name="_Toc335165024"/>
+      <w:bookmarkStart w:id="4" w:name="_Toc344769301"/>
       <w:r>
         <w:rPr>
           <w:rFonts w:ascii="Lucida Sans Unicode" w:hAnsi="Lucida Sans Unicode" w:cs="Lucida Sans Unicode"/>
         </w:rPr>
         <w:t>2012/04/28</w:t>
       </w:r>
-      <w:bookmarkEnd w:id="5"/>
-    </w:p>
-    <w:p>
-      <w:pPr>
-        <w:spacing w:after="0" w:line="240" w:lineRule="auto"/>
-        <w:rPr>
-          <w:rFonts w:ascii="Lucida Sans Unicode" w:hAnsi="Lucida Sans Unicode" w:cs="Lucida Sans Unicode"/>
-        </w:rPr>
-      </w:pPr>
-      <w:r>
-        <w:rPr>
-          <w:rFonts w:ascii="Lucida Sans Unicode" w:hAnsi="Lucida Sans Unicode" w:cs="Lucida Sans Unicode"/>
-        </w:rPr>
-        <w:t xml:space="preserve">I’ve been communicating with various battery manufacturers in China and elsewhere via </w:t>
-      </w:r>
-      <w:proofErr w:type="spellStart"/>
-      <w:r>
-        <w:rPr>
-          <w:rFonts w:ascii="Lucida Sans Unicode" w:hAnsi="Lucida Sans Unicode" w:cs="Lucida Sans Unicode"/>
-        </w:rPr>
-        <w:t>Alibaba</w:t>
-      </w:r>
-      <w:proofErr w:type="spellEnd"/>
-      <w:r>
-        <w:rPr>
-          <w:rFonts w:ascii="Lucida Sans Unicode" w:hAnsi="Lucida Sans Unicode" w:cs="Lucida Sans Unicode"/>
-        </w:rPr>
-        <w:t>. I’m working on getting quotes for Li-Ion and Li-Pol batteries. The specifications I’m aiming for:</w:t>
+      <w:bookmarkEnd w:id="4"/>
+    </w:p>
+    <w:p>
+      <w:pPr>
+        <w:spacing w:after="0" w:line="240" w:lineRule="auto"/>
+        <w:rPr>
+          <w:rFonts w:ascii="Lucida Sans Unicode" w:hAnsi="Lucida Sans Unicode" w:cs="Lucida Sans Unicode"/>
+        </w:rPr>
+      </w:pPr>
+      <w:r>
+        <w:rPr>
+          <w:rFonts w:ascii="Lucida Sans Unicode" w:hAnsi="Lucida Sans Unicode" w:cs="Lucida Sans Unicode"/>
+        </w:rPr>
+        <w:t>I’ve been communicating with various battery manufacturers in China and elsewhere via Alibaba. I’m working on getting quotes for Li-Ion and Li-Pol batteries. The specifications I’m aiming for:</w:t>
       </w:r>
     </w:p>
     <w:p>
@@ -2527,35 +2385,7 @@
         <w:rPr>
           <w:rFonts w:ascii="Lucida Sans Unicode" w:hAnsi="Lucida Sans Unicode" w:cs="Lucida Sans Unicode"/>
         </w:rPr>
-        <w:t xml:space="preserve">So far the most promising quote has come from Shenzhen </w:t>
-      </w:r>
-      <w:proofErr w:type="spellStart"/>
-      <w:r>
-        <w:rPr>
-          <w:rFonts w:ascii="Lucida Sans Unicode" w:hAnsi="Lucida Sans Unicode" w:cs="Lucida Sans Unicode"/>
-        </w:rPr>
-        <w:t>Puchuangyuan</w:t>
-      </w:r>
-      <w:proofErr w:type="spellEnd"/>
-      <w:r>
-        <w:rPr>
-          <w:rFonts w:ascii="Lucida Sans Unicode" w:hAnsi="Lucida Sans Unicode" w:cs="Lucida Sans Unicode"/>
-        </w:rPr>
-        <w:t xml:space="preserve"> Technology Co. Ltd, who </w:t>
-      </w:r>
-      <w:proofErr w:type="gramStart"/>
-      <w:r>
-        <w:rPr>
-          <w:rFonts w:ascii="Lucida Sans Unicode" w:hAnsi="Lucida Sans Unicode" w:cs="Lucida Sans Unicode"/>
-        </w:rPr>
-        <w:t>have</w:t>
-      </w:r>
-      <w:proofErr w:type="gramEnd"/>
-      <w:r>
-        <w:rPr>
-          <w:rFonts w:ascii="Lucida Sans Unicode" w:hAnsi="Lucida Sans Unicode" w:cs="Lucida Sans Unicode"/>
-        </w:rPr>
-        <w:t xml:space="preserve"> answered all of my questions, and promise the ability to provide Li-Pol batteries thin enough to meet the needs of this project. They’ve also sent </w:t>
+        <w:t xml:space="preserve">So far the most promising quote has come from Shenzhen Puchuangyuan Technology Co. Ltd, who have answered all of my questions, and promise the ability to provide Li-Pol batteries thin enough to meet the needs of this project. They’ve also sent </w:t>
       </w:r>
       <w:r>
         <w:rPr>
@@ -2609,14 +2439,14 @@
           <w:rFonts w:ascii="Lucida Sans Unicode" w:hAnsi="Lucida Sans Unicode" w:cs="Lucida Sans Unicode"/>
         </w:rPr>
       </w:pPr>
-      <w:bookmarkStart w:id="6" w:name="_Toc335165025"/>
+      <w:bookmarkStart w:id="5" w:name="_Toc344769302"/>
       <w:r>
         <w:rPr>
           <w:rFonts w:ascii="Lucida Sans Unicode" w:hAnsi="Lucida Sans Unicode" w:cs="Lucida Sans Unicode"/>
         </w:rPr>
         <w:t>2012/04/29</w:t>
       </w:r>
-      <w:bookmarkEnd w:id="6"/>
+      <w:bookmarkEnd w:id="5"/>
     </w:p>
     <w:p>
       <w:pPr>
@@ -2679,83 +2509,19 @@
         <w:rPr>
           <w:rFonts w:ascii="Lucida Sans Unicode" w:hAnsi="Lucida Sans Unicode" w:cs="Lucida Sans Unicode"/>
         </w:rPr>
-        <w:t xml:space="preserve"> (from Zhejiang </w:t>
-      </w:r>
-      <w:proofErr w:type="spellStart"/>
-      <w:r>
-        <w:rPr>
-          <w:rFonts w:ascii="Lucida Sans Unicode" w:hAnsi="Lucida Sans Unicode" w:cs="Lucida Sans Unicode"/>
-        </w:rPr>
-        <w:t>Nuociss</w:t>
-      </w:r>
-      <w:proofErr w:type="spellEnd"/>
-      <w:r>
-        <w:rPr>
-          <w:rFonts w:ascii="Lucida Sans Unicode" w:hAnsi="Lucida Sans Unicode" w:cs="Lucida Sans Unicode"/>
-        </w:rPr>
-        <w:t xml:space="preserve"> New Energy Technology </w:t>
-      </w:r>
-      <w:proofErr w:type="spellStart"/>
-      <w:r>
-        <w:rPr>
-          <w:rFonts w:ascii="Lucida Sans Unicode" w:hAnsi="Lucida Sans Unicode" w:cs="Lucida Sans Unicode"/>
-        </w:rPr>
-        <w:t>Co.</w:t>
-      </w:r>
-      <w:proofErr w:type="gramStart"/>
-      <w:r>
-        <w:rPr>
-          <w:rFonts w:ascii="Lucida Sans Unicode" w:hAnsi="Lucida Sans Unicode" w:cs="Lucida Sans Unicode"/>
-        </w:rPr>
-        <w:t>,Ltd</w:t>
-      </w:r>
-      <w:proofErr w:type="spellEnd"/>
-      <w:proofErr w:type="gramEnd"/>
-      <w:r>
-        <w:rPr>
-          <w:rFonts w:ascii="Lucida Sans Unicode" w:hAnsi="Lucida Sans Unicode" w:cs="Lucida Sans Unicode"/>
-        </w:rPr>
-        <w:t>.)</w:t>
-      </w:r>
-      <w:r>
-        <w:rPr>
-          <w:rFonts w:ascii="Lucida Sans Unicode" w:hAnsi="Lucida Sans Unicode" w:cs="Lucida Sans Unicode"/>
-        </w:rPr>
-        <w:t xml:space="preserve">. The cost per battery is about a dollar more than the quote from Shenzhen </w:t>
-      </w:r>
-      <w:proofErr w:type="spellStart"/>
-      <w:r>
-        <w:rPr>
-          <w:rFonts w:ascii="Lucida Sans Unicode" w:hAnsi="Lucida Sans Unicode" w:cs="Lucida Sans Unicode"/>
-        </w:rPr>
-        <w:t>Puchuangyuan</w:t>
-      </w:r>
-      <w:proofErr w:type="spellEnd"/>
-      <w:r>
-        <w:rPr>
-          <w:rFonts w:ascii="Lucida Sans Unicode" w:hAnsi="Lucida Sans Unicode" w:cs="Lucida Sans Unicode"/>
-        </w:rPr>
-        <w:t xml:space="preserve"> Technology Co. Ltd, </w:t>
-      </w:r>
-      <w:r>
-        <w:rPr>
-          <w:rFonts w:ascii="Lucida Sans Unicode" w:hAnsi="Lucida Sans Unicode" w:cs="Lucida Sans Unicode"/>
-        </w:rPr>
-        <w:t xml:space="preserve">but the cycle life is significantly higher, which I think should be well worth the cost. I’m building a simple spreadsheet as quotes come </w:t>
-      </w:r>
-      <w:proofErr w:type="gramStart"/>
-      <w:r>
-        <w:rPr>
-          <w:rFonts w:ascii="Lucida Sans Unicode" w:hAnsi="Lucida Sans Unicode" w:cs="Lucida Sans Unicode"/>
-        </w:rPr>
-        <w:t>in,</w:t>
-      </w:r>
-      <w:proofErr w:type="gramEnd"/>
-      <w:r>
-        <w:rPr>
-          <w:rFonts w:ascii="Lucida Sans Unicode" w:hAnsi="Lucida Sans Unicode" w:cs="Lucida Sans Unicode"/>
-        </w:rPr>
-        <w:t xml:space="preserve"> so</w:t>
+        <w:t xml:space="preserve"> (from Zhejiang Nuociss New Energy Technology Co.,Ltd.)</w:t>
+      </w:r>
+      <w:r>
+        <w:rPr>
+          <w:rFonts w:ascii="Lucida Sans Unicode" w:hAnsi="Lucida Sans Unicode" w:cs="Lucida Sans Unicode"/>
+        </w:rPr>
+        <w:t xml:space="preserve">. The cost per battery is about a dollar more than the quote from Shenzhen Puchuangyuan Technology Co. Ltd, </w:t>
+      </w:r>
+      <w:r>
+        <w:rPr>
+          <w:rFonts w:ascii="Lucida Sans Unicode" w:hAnsi="Lucida Sans Unicode" w:cs="Lucida Sans Unicode"/>
+        </w:rPr>
+        <w:t>but the cycle life is significantly higher, which I think should be well worth the cost. I’m building a simple spreadsheet as quotes come in, so</w:t>
       </w:r>
       <w:r>
         <w:rPr>
@@ -2789,56 +2555,14 @@
         <w:rPr>
           <w:rFonts w:ascii="Lucida Sans Unicode" w:hAnsi="Lucida Sans Unicode" w:cs="Lucida Sans Unicode"/>
         </w:rPr>
-        <w:t xml:space="preserve">I sometimes wonder if others develop things the same way as I do. I generally think up the project and begin to build it in my mind, using scratch paper to work out more complex problems and design the high-level schematics using black-boxes when I don’t know all the details yet). Once I’ve got all of the major components of the project figured out, I begin sourcing them. Then, once I’m confident there’s enough of each part on the market to manufacture effectively, I input the schematics in </w:t>
-      </w:r>
-      <w:proofErr w:type="spellStart"/>
-      <w:r>
-        <w:rPr>
-          <w:rFonts w:ascii="Lucida Sans Unicode" w:hAnsi="Lucida Sans Unicode" w:cs="Lucida Sans Unicode"/>
-        </w:rPr>
-        <w:t>KiCad</w:t>
-      </w:r>
-      <w:proofErr w:type="spellEnd"/>
-      <w:r>
-        <w:rPr>
-          <w:rFonts w:ascii="Lucida Sans Unicode" w:hAnsi="Lucida Sans Unicode" w:cs="Lucida Sans Unicode"/>
-        </w:rPr>
-        <w:t xml:space="preserve"> (or sometimes </w:t>
-      </w:r>
-      <w:proofErr w:type="spellStart"/>
-      <w:r>
-        <w:rPr>
-          <w:rFonts w:ascii="Lucida Sans Unicode" w:hAnsi="Lucida Sans Unicode" w:cs="Lucida Sans Unicode"/>
-        </w:rPr>
-        <w:t>Cadsoft</w:t>
-      </w:r>
-      <w:proofErr w:type="spellEnd"/>
-      <w:r>
-        <w:rPr>
-          <w:rFonts w:ascii="Lucida Sans Unicode" w:hAnsi="Lucida Sans Unicode" w:cs="Lucida Sans Unicode"/>
-        </w:rPr>
-        <w:t xml:space="preserve"> Eagle). From there, I begin to fill in the basic parts like resistors, determining the best part and values. And once that’s all don, it’s on to the PCB. I’ll back-edit as needed if there are changes to the design, but this can be exceedingly </w:t>
+        <w:t xml:space="preserve">I sometimes wonder if others develop things the same way as I do. I generally think up the project and begin to build it in my mind, using scratch paper to work out more complex problems and design the high-level schematics using black-boxes when I don’t know all the details yet). Once I’ve got all of the major components of the project figured out, I begin sourcing them. Then, once I’m confident there’s enough of each part on the market to manufacture effectively, I input the schematics in KiCad (or sometimes Cadsoft Eagle). From there, I begin to fill in the basic parts like resistors, determining the best part and values. And once that’s all don, it’s on to the PCB. I’ll back-edit as needed if there are changes to the design, but this can be exceedingly </w:t>
       </w:r>
       <w:r>
         <w:rPr>
           <w:rFonts w:ascii="Lucida Sans Unicode" w:hAnsi="Lucida Sans Unicode" w:cs="Lucida Sans Unicode"/>
         </w:rPr>
         <w:lastRenderedPageBreak/>
-        <w:t xml:space="preserve">difficult if it’s a complex board, or </w:t>
-      </w:r>
-      <w:proofErr w:type="spellStart"/>
-      <w:r>
-        <w:rPr>
-          <w:rFonts w:ascii="Lucida Sans Unicode" w:hAnsi="Lucida Sans Unicode" w:cs="Lucida Sans Unicode"/>
-        </w:rPr>
-        <w:t>ig</w:t>
-      </w:r>
-      <w:proofErr w:type="spellEnd"/>
-      <w:r>
-        <w:rPr>
-          <w:rFonts w:ascii="Lucida Sans Unicode" w:hAnsi="Lucida Sans Unicode" w:cs="Lucida Sans Unicode"/>
-        </w:rPr>
-        <w:t xml:space="preserve"> there are specific routing requirements, like in this project. The traces to the capacitive sensors must follow very specific rules in order to obtain the best sensitivity and noise immunity. You can read more about these requirements in Atmel’s </w:t>
+        <w:t xml:space="preserve">difficult if it’s a complex board, or ig there are specific routing requirements, like in this project. The traces to the capacitive sensors must follow very specific rules in order to obtain the best sensitivity and noise immunity. You can read more about these requirements in Atmel’s </w:t>
       </w:r>
       <w:hyperlink r:id="rId9" w:history="1">
         <w:r>
@@ -2853,35 +2577,7 @@
         <w:rPr>
           <w:rFonts w:ascii="Lucida Sans Unicode" w:hAnsi="Lucida Sans Unicode" w:cs="Lucida Sans Unicode"/>
         </w:rPr>
-        <w:t xml:space="preserve">, which covers all sorts of information about PCB and sensor layouts for Atmel’s </w:t>
-      </w:r>
-      <w:proofErr w:type="spellStart"/>
-      <w:r>
-        <w:rPr>
-          <w:rFonts w:ascii="Lucida Sans Unicode" w:hAnsi="Lucida Sans Unicode" w:cs="Lucida Sans Unicode"/>
-        </w:rPr>
-        <w:t>QTouch</w:t>
-      </w:r>
-      <w:proofErr w:type="spellEnd"/>
-      <w:r>
-        <w:rPr>
-          <w:rFonts w:ascii="Lucida Sans Unicode" w:hAnsi="Lucida Sans Unicode" w:cs="Lucida Sans Unicode"/>
-        </w:rPr>
-        <w:t xml:space="preserve"> and </w:t>
-      </w:r>
-      <w:proofErr w:type="spellStart"/>
-      <w:r>
-        <w:rPr>
-          <w:rFonts w:ascii="Lucida Sans Unicode" w:hAnsi="Lucida Sans Unicode" w:cs="Lucida Sans Unicode"/>
-        </w:rPr>
-        <w:t>QMatrix</w:t>
-      </w:r>
-      <w:proofErr w:type="spellEnd"/>
-      <w:r>
-        <w:rPr>
-          <w:rFonts w:ascii="Lucida Sans Unicode" w:hAnsi="Lucida Sans Unicode" w:cs="Lucida Sans Unicode"/>
-        </w:rPr>
-        <w:t xml:space="preserve"> technologies.</w:t>
+        <w:t>, which covers all sorts of information about PCB and sensor layouts for Atmel’s QTouch and QMatrix technologies.</w:t>
       </w:r>
     </w:p>
     <w:p>
@@ -2900,41 +2596,27 @@
           <w:rFonts w:ascii="Lucida Sans Unicode" w:hAnsi="Lucida Sans Unicode" w:cs="Lucida Sans Unicode"/>
         </w:rPr>
       </w:pPr>
-      <w:bookmarkStart w:id="7" w:name="_Toc335165026"/>
+      <w:bookmarkStart w:id="6" w:name="_Toc344769303"/>
       <w:r>
         <w:rPr>
           <w:rFonts w:ascii="Lucida Sans Unicode" w:hAnsi="Lucida Sans Unicode" w:cs="Lucida Sans Unicode"/>
         </w:rPr>
         <w:t>2012/05/01</w:t>
       </w:r>
-      <w:bookmarkEnd w:id="7"/>
-    </w:p>
-    <w:p>
-      <w:pPr>
-        <w:spacing w:after="0" w:line="240" w:lineRule="auto"/>
-        <w:rPr>
-          <w:rFonts w:ascii="Lucida Sans Unicode" w:hAnsi="Lucida Sans Unicode" w:cs="Lucida Sans Unicode"/>
-        </w:rPr>
-      </w:pPr>
-      <w:r>
-        <w:rPr>
-          <w:rFonts w:ascii="Lucida Sans Unicode" w:hAnsi="Lucida Sans Unicode" w:cs="Lucida Sans Unicode"/>
-        </w:rPr>
-        <w:t xml:space="preserve">Today I decided to switch LDO voltage regulators, from the Microchip MCP1826 to the SPX29150T-L-5-0/TR made by </w:t>
-      </w:r>
-      <w:proofErr w:type="spellStart"/>
-      <w:r>
-        <w:rPr>
-          <w:rFonts w:ascii="Lucida Sans Unicode" w:hAnsi="Lucida Sans Unicode" w:cs="Lucida Sans Unicode"/>
-        </w:rPr>
-        <w:t>Exar</w:t>
-      </w:r>
-      <w:proofErr w:type="spellEnd"/>
-      <w:r>
-        <w:rPr>
-          <w:rFonts w:ascii="Lucida Sans Unicode" w:hAnsi="Lucida Sans Unicode" w:cs="Lucida Sans Unicode"/>
-        </w:rPr>
-        <w:t xml:space="preserve"> Corporation for the reasons below.</w:t>
+      <w:bookmarkEnd w:id="6"/>
+    </w:p>
+    <w:p>
+      <w:pPr>
+        <w:spacing w:after="0" w:line="240" w:lineRule="auto"/>
+        <w:rPr>
+          <w:rFonts w:ascii="Lucida Sans Unicode" w:hAnsi="Lucida Sans Unicode" w:cs="Lucida Sans Unicode"/>
+        </w:rPr>
+      </w:pPr>
+      <w:r>
+        <w:rPr>
+          <w:rFonts w:ascii="Lucida Sans Unicode" w:hAnsi="Lucida Sans Unicode" w:cs="Lucida Sans Unicode"/>
+        </w:rPr>
+        <w:t>Today I decided to switch LDO voltage regulators, from the Microchip MCP1826 to the SPX29150T-L-5-0/TR made by Exar Corporation for the reasons below.</w:t>
       </w:r>
     </w:p>
     <w:p>
@@ -3071,16 +2753,8 @@
         <w:rPr>
           <w:rFonts w:ascii="Lucida Sans Unicode" w:hAnsi="Lucida Sans Unicode" w:cs="Lucida Sans Unicode"/>
         </w:rPr>
-        <w:t xml:space="preserve">Sadly, this is about all I was able to accomplish today. </w:t>
-      </w:r>
-      <w:proofErr w:type="gramStart"/>
-      <w:r>
-        <w:rPr>
-          <w:rFonts w:ascii="Lucida Sans Unicode" w:hAnsi="Lucida Sans Unicode" w:cs="Lucida Sans Unicode"/>
-        </w:rPr>
-        <w:t>Long day at my real job.</w:t>
-      </w:r>
-      <w:proofErr w:type="gramEnd"/>
+        <w:t>Sadly, this is about all I was able to accomplish today. Long day at my real job.</w:t>
+      </w:r>
     </w:p>
     <w:p>
       <w:pPr>
@@ -3098,119 +2772,49 @@
           <w:rFonts w:ascii="Lucida Sans Unicode" w:hAnsi="Lucida Sans Unicode" w:cs="Lucida Sans Unicode"/>
         </w:rPr>
       </w:pPr>
-      <w:bookmarkStart w:id="8" w:name="_Toc335165027"/>
+      <w:bookmarkStart w:id="7" w:name="_Toc344769304"/>
       <w:r>
         <w:rPr>
           <w:rFonts w:ascii="Lucida Sans Unicode" w:hAnsi="Lucida Sans Unicode" w:cs="Lucida Sans Unicode"/>
         </w:rPr>
         <w:t>2012/05/02</w:t>
       </w:r>
-      <w:bookmarkEnd w:id="8"/>
-    </w:p>
-    <w:p>
-      <w:pPr>
-        <w:spacing w:after="0" w:line="240" w:lineRule="auto"/>
-        <w:rPr>
-          <w:rFonts w:ascii="Lucida Sans Unicode" w:hAnsi="Lucida Sans Unicode" w:cs="Lucida Sans Unicode"/>
-        </w:rPr>
-      </w:pPr>
-      <w:r>
-        <w:rPr>
-          <w:rFonts w:ascii="Lucida Sans Unicode" w:hAnsi="Lucida Sans Unicode" w:cs="Lucida Sans Unicode"/>
-        </w:rPr>
-        <w:t xml:space="preserve">Now that I’ve selected most of the main components, have written on paper several rough high-level drafts of the design, and have read enough to understand the requirements for each of the parts I’ve selected, I’m moving on to starting the schematic drawings in </w:t>
-      </w:r>
-      <w:proofErr w:type="spellStart"/>
-      <w:r>
-        <w:rPr>
-          <w:rFonts w:ascii="Lucida Sans Unicode" w:hAnsi="Lucida Sans Unicode" w:cs="Lucida Sans Unicode"/>
-        </w:rPr>
-        <w:t>KiCad</w:t>
-      </w:r>
-      <w:proofErr w:type="spellEnd"/>
-      <w:r>
-        <w:rPr>
-          <w:rFonts w:ascii="Lucida Sans Unicode" w:hAnsi="Lucida Sans Unicode" w:cs="Lucida Sans Unicode"/>
-        </w:rPr>
-        <w:t>.</w:t>
-      </w:r>
-    </w:p>
-    <w:p>
-      <w:pPr>
-        <w:spacing w:after="0" w:line="240" w:lineRule="auto"/>
-        <w:rPr>
-          <w:rFonts w:ascii="Lucida Sans Unicode" w:hAnsi="Lucida Sans Unicode" w:cs="Lucida Sans Unicode"/>
-        </w:rPr>
-      </w:pPr>
-    </w:p>
-    <w:p>
-      <w:pPr>
-        <w:spacing w:after="0" w:line="240" w:lineRule="auto"/>
-        <w:rPr>
-          <w:rFonts w:ascii="Lucida Sans Unicode" w:hAnsi="Lucida Sans Unicode" w:cs="Lucida Sans Unicode"/>
-        </w:rPr>
-      </w:pPr>
-      <w:r>
-        <w:rPr>
-          <w:rFonts w:ascii="Lucida Sans Unicode" w:hAnsi="Lucida Sans Unicode" w:cs="Lucida Sans Unicode"/>
-        </w:rPr>
-        <w:t xml:space="preserve">For non-standard parts (those not included in </w:t>
-      </w:r>
-      <w:proofErr w:type="spellStart"/>
-      <w:r>
-        <w:rPr>
-          <w:rFonts w:ascii="Lucida Sans Unicode" w:hAnsi="Lucida Sans Unicode" w:cs="Lucida Sans Unicode"/>
-        </w:rPr>
-        <w:t>KiCad</w:t>
-      </w:r>
-      <w:proofErr w:type="spellEnd"/>
-      <w:r>
-        <w:rPr>
-          <w:rFonts w:ascii="Lucida Sans Unicode" w:hAnsi="Lucida Sans Unicode" w:cs="Lucida Sans Unicode"/>
-        </w:rPr>
-        <w:t xml:space="preserve"> by default), I’m drawing them in </w:t>
-      </w:r>
-      <w:proofErr w:type="spellStart"/>
-      <w:r>
-        <w:rPr>
-          <w:rFonts w:ascii="Lucida Sans Unicode" w:hAnsi="Lucida Sans Unicode" w:cs="Lucida Sans Unicode"/>
-        </w:rPr>
-        <w:t>KiCad’s</w:t>
-      </w:r>
-      <w:proofErr w:type="spellEnd"/>
-      <w:r>
-        <w:rPr>
-          <w:rFonts w:ascii="Lucida Sans Unicode" w:hAnsi="Lucida Sans Unicode" w:cs="Lucida Sans Unicode"/>
-        </w:rPr>
-        <w:t xml:space="preserve"> Library Editor, based on the datasheet for the part. For those parts that are included in </w:t>
-      </w:r>
-      <w:proofErr w:type="spellStart"/>
-      <w:r>
-        <w:rPr>
-          <w:rFonts w:ascii="Lucida Sans Unicode" w:hAnsi="Lucida Sans Unicode" w:cs="Lucida Sans Unicode"/>
-        </w:rPr>
-        <w:t>KiCad’s</w:t>
-      </w:r>
-      <w:proofErr w:type="spellEnd"/>
-      <w:r>
-        <w:rPr>
-          <w:rFonts w:ascii="Lucida Sans Unicode" w:hAnsi="Lucida Sans Unicode" w:cs="Lucida Sans Unicode"/>
-        </w:rPr>
-        <w:t xml:space="preserve"> default libraries, I’ll open the part drawing in </w:t>
-      </w:r>
-      <w:proofErr w:type="spellStart"/>
-      <w:r>
-        <w:rPr>
-          <w:rFonts w:ascii="Lucida Sans Unicode" w:hAnsi="Lucida Sans Unicode" w:cs="Lucida Sans Unicode"/>
-        </w:rPr>
-        <w:t>KiCad</w:t>
-      </w:r>
-      <w:proofErr w:type="spellEnd"/>
-      <w:r>
-        <w:rPr>
-          <w:rFonts w:ascii="Lucida Sans Unicode" w:hAnsi="Lucida Sans Unicode" w:cs="Lucida Sans Unicode"/>
-        </w:rPr>
-        <w:t xml:space="preserve">, and open the PDF Datasheet for the part, and compare pin-by-pin that the drawing is accurate. It’s </w:t>
+      <w:bookmarkEnd w:id="7"/>
+    </w:p>
+    <w:p>
+      <w:pPr>
+        <w:spacing w:after="0" w:line="240" w:lineRule="auto"/>
+        <w:rPr>
+          <w:rFonts w:ascii="Lucida Sans Unicode" w:hAnsi="Lucida Sans Unicode" w:cs="Lucida Sans Unicode"/>
+        </w:rPr>
+      </w:pPr>
+      <w:r>
+        <w:rPr>
+          <w:rFonts w:ascii="Lucida Sans Unicode" w:hAnsi="Lucida Sans Unicode" w:cs="Lucida Sans Unicode"/>
+        </w:rPr>
+        <w:t>Now that I’ve selected most of the main components, have written on paper several rough high-level drafts of the design, and have read enough to understand the requirements for each of the parts I’ve selected, I’m moving on to starting the schematic drawings in KiCad.</w:t>
+      </w:r>
+    </w:p>
+    <w:p>
+      <w:pPr>
+        <w:spacing w:after="0" w:line="240" w:lineRule="auto"/>
+        <w:rPr>
+          <w:rFonts w:ascii="Lucida Sans Unicode" w:hAnsi="Lucida Sans Unicode" w:cs="Lucida Sans Unicode"/>
+        </w:rPr>
+      </w:pPr>
+    </w:p>
+    <w:p>
+      <w:pPr>
+        <w:spacing w:after="0" w:line="240" w:lineRule="auto"/>
+        <w:rPr>
+          <w:rFonts w:ascii="Lucida Sans Unicode" w:hAnsi="Lucida Sans Unicode" w:cs="Lucida Sans Unicode"/>
+        </w:rPr>
+      </w:pPr>
+      <w:r>
+        <w:rPr>
+          <w:rFonts w:ascii="Lucida Sans Unicode" w:hAnsi="Lucida Sans Unicode" w:cs="Lucida Sans Unicode"/>
+        </w:rPr>
+        <w:t xml:space="preserve">For non-standard parts (those not included in KiCad by default), I’m drawing them in KiCad’s Library Editor, based on the datasheet for the part. For those parts that are included in KiCad’s default libraries, I’ll open the part drawing in KiCad, and open the PDF Datasheet for the part, and compare pin-by-pin that the drawing is accurate. It’s </w:t>
       </w:r>
       <w:r>
         <w:rPr>
@@ -3239,21 +2843,7 @@
         <w:rPr>
           <w:rFonts w:ascii="Lucida Sans Unicode" w:hAnsi="Lucida Sans Unicode" w:cs="Lucida Sans Unicode"/>
         </w:rPr>
-        <w:t xml:space="preserve">I tend not to use </w:t>
-      </w:r>
-      <w:proofErr w:type="spellStart"/>
-      <w:r>
-        <w:rPr>
-          <w:rFonts w:ascii="Lucida Sans Unicode" w:hAnsi="Lucida Sans Unicode" w:cs="Lucida Sans Unicode"/>
-        </w:rPr>
-        <w:t>KiCad’s</w:t>
-      </w:r>
-      <w:proofErr w:type="spellEnd"/>
-      <w:r>
-        <w:rPr>
-          <w:rFonts w:ascii="Lucida Sans Unicode" w:hAnsi="Lucida Sans Unicode" w:cs="Lucida Sans Unicode"/>
-        </w:rPr>
-        <w:t xml:space="preserve"> libraries for the actual pad drawings, because dimensions are more difficult to verify, but for schematic symbols it’s not really an issue.</w:t>
+        <w:t>I tend not to use KiCad’s libraries for the actual pad drawings, because dimensions are more difficult to verify, but for schematic symbols it’s not really an issue.</w:t>
       </w:r>
     </w:p>
     <w:p>
@@ -3297,57 +2887,29 @@
         <w:rPr>
           <w:rFonts w:ascii="Lucida Sans Unicode" w:hAnsi="Lucida Sans Unicode" w:cs="Lucida Sans Unicode"/>
         </w:rPr>
-        <w:t xml:space="preserve">I also try to stick with common part sizes. For instance, in this project, most of the discreet components (resistors, capacitors, </w:t>
-      </w:r>
-      <w:proofErr w:type="spellStart"/>
-      <w:r>
-        <w:rPr>
-          <w:rFonts w:ascii="Lucida Sans Unicode" w:hAnsi="Lucida Sans Unicode" w:cs="Lucida Sans Unicode"/>
-        </w:rPr>
-        <w:t>etc</w:t>
-      </w:r>
-      <w:proofErr w:type="spellEnd"/>
-      <w:r>
-        <w:rPr>
-          <w:rFonts w:ascii="Lucida Sans Unicode" w:hAnsi="Lucida Sans Unicode" w:cs="Lucida Sans Unicode"/>
-        </w:rPr>
-        <w:t>) are sized 1206 in American (0.126" x 0.063"), which is 3216 in Metric (3.20mm x 1.60mm). Keeping things the same size saves time on the PCB, because it’s easier to work with several components all of the same pad size.</w:t>
-      </w:r>
-    </w:p>
-    <w:p>
-      <w:pPr>
-        <w:spacing w:after="0" w:line="240" w:lineRule="auto"/>
-        <w:rPr>
-          <w:rFonts w:ascii="Lucida Sans Unicode" w:hAnsi="Lucida Sans Unicode" w:cs="Lucida Sans Unicode"/>
-        </w:rPr>
-      </w:pPr>
-    </w:p>
-    <w:p>
-      <w:pPr>
-        <w:spacing w:after="0" w:line="240" w:lineRule="auto"/>
-        <w:rPr>
-          <w:rFonts w:ascii="Lucida Sans Unicode" w:hAnsi="Lucida Sans Unicode" w:cs="Lucida Sans Unicode"/>
-        </w:rPr>
-      </w:pPr>
-      <w:r>
-        <w:rPr>
-          <w:rFonts w:ascii="Lucida Sans Unicode" w:hAnsi="Lucida Sans Unicode" w:cs="Lucida Sans Unicode"/>
-        </w:rPr>
-        <w:t xml:space="preserve">Today I really got to work on the schematics. I managed to get the display and sensor schematic sheets mostly completed. The main sheet is still in progress. I’ll have to figure out which microcontroller pins are required for the small </w:t>
-      </w:r>
-      <w:proofErr w:type="spellStart"/>
-      <w:r>
-        <w:rPr>
-          <w:rFonts w:ascii="Lucida Sans Unicode" w:hAnsi="Lucida Sans Unicode" w:cs="Lucida Sans Unicode"/>
-        </w:rPr>
-        <w:t>QMatrix</w:t>
-      </w:r>
-      <w:proofErr w:type="spellEnd"/>
-      <w:r>
-        <w:rPr>
-          <w:rFonts w:ascii="Lucida Sans Unicode" w:hAnsi="Lucida Sans Unicode" w:cs="Lucida Sans Unicode"/>
-        </w:rPr>
-        <w:t xml:space="preserve"> setup I’m workin</w:t>
+        <w:t>I also try to stick with common part sizes. For instance, in this project, most of the discreet components (resistors, capacitors, etc) are sized 1206 in American (0.126" x 0.063"), which is 3216 in Metric (3.20mm x 1.60mm). Keeping things the same size saves time on the PCB, because it’s easier to work with several components all of the same pad size.</w:t>
+      </w:r>
+    </w:p>
+    <w:p>
+      <w:pPr>
+        <w:spacing w:after="0" w:line="240" w:lineRule="auto"/>
+        <w:rPr>
+          <w:rFonts w:ascii="Lucida Sans Unicode" w:hAnsi="Lucida Sans Unicode" w:cs="Lucida Sans Unicode"/>
+        </w:rPr>
+      </w:pPr>
+    </w:p>
+    <w:p>
+      <w:pPr>
+        <w:spacing w:after="0" w:line="240" w:lineRule="auto"/>
+        <w:rPr>
+          <w:rFonts w:ascii="Lucida Sans Unicode" w:hAnsi="Lucida Sans Unicode" w:cs="Lucida Sans Unicode"/>
+        </w:rPr>
+      </w:pPr>
+      <w:r>
+        <w:rPr>
+          <w:rFonts w:ascii="Lucida Sans Unicode" w:hAnsi="Lucida Sans Unicode" w:cs="Lucida Sans Unicode"/>
+        </w:rPr>
+        <w:t>Today I really got to work on the schematics. I managed to get the display and sensor schematic sheets mostly completed. The main sheet is still in progress. I’ll have to figure out which microcontroller pins are required for the small QMatrix setup I’m workin</w:t>
       </w:r>
       <w:r>
         <w:rPr>
@@ -3473,16 +3035,8 @@
         <w:rPr>
           <w:rFonts w:ascii="Lucida Sans Unicode" w:hAnsi="Lucida Sans Unicode" w:cs="Lucida Sans Unicode"/>
         </w:rPr>
-        <w:t xml:space="preserve">Late Entry: Found the problem in the Matrix and corrected it. Just had things linked up </w:t>
-      </w:r>
-      <w:proofErr w:type="gramStart"/>
-      <w:r>
-        <w:rPr>
-          <w:rFonts w:ascii="Lucida Sans Unicode" w:hAnsi="Lucida Sans Unicode" w:cs="Lucida Sans Unicode"/>
-        </w:rPr>
-        <w:t>incorrectly.</w:t>
-      </w:r>
-      <w:proofErr w:type="gramEnd"/>
+        <w:t>Late Entry: Found the problem in the Matrix and corrected it. Just had things linked up incorrectly.</w:t>
+      </w:r>
     </w:p>
     <w:p>
       <w:pPr>
@@ -3500,7 +3054,7 @@
           <w:rFonts w:ascii="Lucida Sans Unicode" w:hAnsi="Lucida Sans Unicode" w:cs="Lucida Sans Unicode"/>
         </w:rPr>
       </w:pPr>
-      <w:bookmarkStart w:id="9" w:name="_Toc335165028"/>
+      <w:bookmarkStart w:id="8" w:name="_Toc344769305"/>
       <w:r>
         <w:rPr>
           <w:rFonts w:ascii="Lucida Sans Unicode" w:hAnsi="Lucida Sans Unicode" w:cs="Lucida Sans Unicode"/>
@@ -3532,28 +3086,20 @@
         </w:rPr>
         <w:t>04</w:t>
       </w:r>
-      <w:bookmarkEnd w:id="9"/>
-    </w:p>
-    <w:p>
-      <w:pPr>
-        <w:spacing w:after="0" w:line="240" w:lineRule="auto"/>
-        <w:rPr>
-          <w:rFonts w:ascii="Lucida Sans Unicode" w:hAnsi="Lucida Sans Unicode" w:cs="Lucida Sans Unicode"/>
-        </w:rPr>
-      </w:pPr>
-      <w:proofErr w:type="gramStart"/>
-      <w:r>
-        <w:rPr>
-          <w:rFonts w:ascii="Lucida Sans Unicode" w:hAnsi="Lucida Sans Unicode" w:cs="Lucida Sans Unicode"/>
-        </w:rPr>
-        <w:t>Worked on fleshing out the schematics this evening.</w:t>
-      </w:r>
-      <w:proofErr w:type="gramEnd"/>
-      <w:r>
-        <w:rPr>
-          <w:rFonts w:ascii="Lucida Sans Unicode" w:hAnsi="Lucida Sans Unicode" w:cs="Lucida Sans Unicode"/>
-        </w:rPr>
-        <w:t xml:space="preserve"> Some of the specifics:</w:t>
+      <w:bookmarkEnd w:id="8"/>
+    </w:p>
+    <w:p>
+      <w:pPr>
+        <w:spacing w:after="0" w:line="240" w:lineRule="auto"/>
+        <w:rPr>
+          <w:rFonts w:ascii="Lucida Sans Unicode" w:hAnsi="Lucida Sans Unicode" w:cs="Lucida Sans Unicode"/>
+        </w:rPr>
+      </w:pPr>
+      <w:r>
+        <w:rPr>
+          <w:rFonts w:ascii="Lucida Sans Unicode" w:hAnsi="Lucida Sans Unicode" w:cs="Lucida Sans Unicode"/>
+        </w:rPr>
+        <w:t>Worked on fleshing out the schematics this evening. Some of the specifics:</w:t>
       </w:r>
     </w:p>
     <w:p>
@@ -3673,21 +3219,7 @@
         <w:rPr>
           <w:rFonts w:ascii="Lucida Sans Unicode" w:hAnsi="Lucida Sans Unicode" w:cs="Lucida Sans Unicode"/>
         </w:rPr>
-        <w:t xml:space="preserve">All that being said, from the list of tasks completed tonight (over about 3 hours), it doesn’t look like much, but I’ve been poring over datasheets, Atmel’s Application Notes (particularly AVR042 which has a bunch of useful little tips about setting up your inputs, reset, ISP, </w:t>
-      </w:r>
-      <w:proofErr w:type="spellStart"/>
-      <w:r>
-        <w:rPr>
-          <w:rFonts w:ascii="Lucida Sans Unicode" w:hAnsi="Lucida Sans Unicode" w:cs="Lucida Sans Unicode"/>
-        </w:rPr>
-        <w:t>etc</w:t>
-      </w:r>
-      <w:proofErr w:type="spellEnd"/>
-      <w:r>
-        <w:rPr>
-          <w:rFonts w:ascii="Lucida Sans Unicode" w:hAnsi="Lucida Sans Unicode" w:cs="Lucida Sans Unicode"/>
-        </w:rPr>
-        <w:t>).</w:t>
+        <w:t>All that being said, from the list of tasks completed tonight (over about 3 hours), it doesn’t look like much, but I’ve been poring over datasheets, Atmel’s Application Notes (particularly AVR042 which has a bunch of useful little tips about setting up your inputs, reset, ISP, etc).</w:t>
       </w:r>
     </w:p>
     <w:p>
@@ -3890,14 +3422,14 @@
           <w:rFonts w:ascii="Lucida Sans Unicode" w:hAnsi="Lucida Sans Unicode" w:cs="Lucida Sans Unicode"/>
         </w:rPr>
       </w:pPr>
-      <w:bookmarkStart w:id="10" w:name="_Toc335165029"/>
+      <w:bookmarkStart w:id="9" w:name="_Toc344769306"/>
       <w:r>
         <w:rPr>
           <w:rFonts w:ascii="Lucida Sans Unicode" w:hAnsi="Lucida Sans Unicode" w:cs="Lucida Sans Unicode"/>
         </w:rPr>
         <w:t>2012/05/05</w:t>
       </w:r>
-      <w:bookmarkEnd w:id="10"/>
+      <w:bookmarkEnd w:id="9"/>
     </w:p>
     <w:p>
       <w:pPr>
@@ -3932,21 +3464,7 @@
         <w:rPr>
           <w:rFonts w:ascii="Lucida Sans Unicode" w:hAnsi="Lucida Sans Unicode" w:cs="Lucida Sans Unicode"/>
         </w:rPr>
-        <w:t>I am working on figuring out the best value for the bypass capacitors for the LED matrix. Atmel’s Touch Sensors Design Guide recommends a typical value of 1nF for bypassing the LEDs, but then notes that this is a "</w:t>
-      </w:r>
-      <w:proofErr w:type="spellStart"/>
-      <w:r>
-        <w:rPr>
-          <w:rFonts w:ascii="Lucida Sans Unicode" w:hAnsi="Lucida Sans Unicode" w:cs="Lucida Sans Unicode"/>
-        </w:rPr>
-        <w:t>Non critical</w:t>
-      </w:r>
-      <w:proofErr w:type="spellEnd"/>
-      <w:r>
-        <w:rPr>
-          <w:rFonts w:ascii="Lucida Sans Unicode" w:hAnsi="Lucida Sans Unicode" w:cs="Lucida Sans Unicode"/>
-        </w:rPr>
-        <w:t xml:space="preserve"> value. The idea is to simply provide a constant low-impedance path as seen by the sensor, on both ends of the LED. Low means less than 1 </w:t>
+        <w:t xml:space="preserve">I am working on figuring out the best value for the bypass capacitors for the LED matrix. Atmel’s Touch Sensors Design Guide recommends a typical value of 1nF for bypassing the LEDs, but then notes that this is a "Non critical value. The idea is to simply provide a constant low-impedance path as seen by the sensor, on both ends of the LED. Low means less than 1 </w:t>
       </w:r>
       <w:r>
         <w:rPr>
@@ -3980,21 +3498,7 @@
         <w:rPr>
           <w:rFonts w:ascii="Lucida Sans Unicode" w:hAnsi="Lucida Sans Unicode" w:cs="Lucida Sans Unicode"/>
         </w:rPr>
-        <w:t xml:space="preserve">But if we run some simple calculations, a 1nF capacitor at </w:t>
-      </w:r>
-      <w:proofErr w:type="gramStart"/>
-      <w:r>
-        <w:rPr>
-          <w:rFonts w:ascii="Lucida Sans Unicode" w:hAnsi="Lucida Sans Unicode" w:cs="Lucida Sans Unicode"/>
-        </w:rPr>
-        <w:t>100kHz</w:t>
-      </w:r>
-      <w:proofErr w:type="gramEnd"/>
-      <w:r>
-        <w:rPr>
-          <w:rFonts w:ascii="Lucida Sans Unicode" w:hAnsi="Lucida Sans Unicode" w:cs="Lucida Sans Unicode"/>
-        </w:rPr>
-        <w:t xml:space="preserve"> has an impedance of about 1.5k</w:t>
+        <w:t>But if we run some simple calculations, a 1nF capacitor at 100kHz has an impedance of about 1.5k</w:t>
       </w:r>
       <w:r>
         <w:rPr>
@@ -4294,21 +3798,7 @@
         <w:rPr>
           <w:rFonts w:ascii="Lucida Sans Unicode" w:hAnsi="Lucida Sans Unicode" w:cs="Lucida Sans Unicode"/>
         </w:rPr>
-        <w:t xml:space="preserve">I continued making minor changes and improvements this evening. I found the best resistor for the pull-ups in the project. Basically, I knew I needed a resistor between 4.7k and 10k, so I went on </w:t>
-      </w:r>
-      <w:proofErr w:type="spellStart"/>
-      <w:r>
-        <w:rPr>
-          <w:rFonts w:ascii="Lucida Sans Unicode" w:hAnsi="Lucida Sans Unicode" w:cs="Lucida Sans Unicode"/>
-        </w:rPr>
-        <w:t>DigiKey</w:t>
-      </w:r>
-      <w:proofErr w:type="spellEnd"/>
-      <w:r>
-        <w:rPr>
-          <w:rFonts w:ascii="Lucida Sans Unicode" w:hAnsi="Lucida Sans Unicode" w:cs="Lucida Sans Unicode"/>
-        </w:rPr>
-        <w:t>, selected all the surface mount resistors with those values able to handle 1/8W or above. Since I need to per board, and I’m currently aiming to produce 500 boards, I sorted by price for quantity 1,000. That showed me a 10k resistor with over 1 million in stock for about 4/10 of a cent each.</w:t>
+        <w:t>I continued making minor changes and improvements this evening. I found the best resistor for the pull-ups in the project. Basically, I knew I needed a resistor between 4.7k and 10k, so I went on DigiKey, selected all the surface mount resistors with those values able to handle 1/8W or above. Since I need to per board, and I’m currently aiming to produce 500 boards, I sorted by price for quantity 1,000. That showed me a 10k resistor with over 1 million in stock for about 4/10 of a cent each.</w:t>
       </w:r>
     </w:p>
     <w:p>
@@ -4352,38 +3842,15 @@
         <w:rPr>
           <w:rFonts w:ascii="Lucida Sans Unicode" w:hAnsi="Lucida Sans Unicode" w:cs="Lucida Sans Unicode"/>
         </w:rPr>
-        <w:t xml:space="preserve">Last, I found a nice little tool today for formatting a Bill of Materials (BOM) generated from </w:t>
-      </w:r>
-      <w:proofErr w:type="spellStart"/>
-      <w:r>
-        <w:rPr>
-          <w:rFonts w:ascii="Lucida Sans Unicode" w:hAnsi="Lucida Sans Unicode" w:cs="Lucida Sans Unicode"/>
-        </w:rPr>
-        <w:t>KiCad</w:t>
-      </w:r>
-      <w:proofErr w:type="spellEnd"/>
-      <w:r>
-        <w:rPr>
-          <w:rFonts w:ascii="Lucida Sans Unicode" w:hAnsi="Lucida Sans Unicode" w:cs="Lucida Sans Unicode"/>
-        </w:rPr>
-        <w:t xml:space="preserve"> into a more useable format. </w:t>
+        <w:t xml:space="preserve">Last, I found a nice little tool today for formatting a Bill of Materials (BOM) generated from KiCad into a more useable format. </w:t>
       </w:r>
       <w:hyperlink r:id="rId10" w:history="1">
-        <w:proofErr w:type="spellStart"/>
         <w:r>
           <w:rPr>
             <w:rStyle w:val="Hyperlink"/>
             <w:rFonts w:ascii="Lucida Sans Unicode" w:hAnsi="Lucida Sans Unicode" w:cs="Lucida Sans Unicode"/>
           </w:rPr>
-          <w:t>KiCAD</w:t>
-        </w:r>
-        <w:proofErr w:type="spellEnd"/>
-        <w:r>
-          <w:rPr>
-            <w:rStyle w:val="Hyperlink"/>
-            <w:rFonts w:ascii="Lucida Sans Unicode" w:hAnsi="Lucida Sans Unicode" w:cs="Lucida Sans Unicode"/>
-          </w:rPr>
-          <w:t xml:space="preserve"> Excel Add-In</w:t>
+          <w:t>KiCAD Excel Add-In</w:t>
         </w:r>
       </w:hyperlink>
       <w:r>
@@ -4409,14 +3876,14 @@
           <w:rFonts w:ascii="Lucida Sans Unicode" w:hAnsi="Lucida Sans Unicode" w:cs="Lucida Sans Unicode"/>
         </w:rPr>
       </w:pPr>
-      <w:bookmarkStart w:id="11" w:name="_Toc335165030"/>
+      <w:bookmarkStart w:id="10" w:name="_Toc344769307"/>
       <w:r>
         <w:rPr>
           <w:rFonts w:ascii="Lucida Sans Unicode" w:hAnsi="Lucida Sans Unicode" w:cs="Lucida Sans Unicode"/>
         </w:rPr>
         <w:t>2012/05/06</w:t>
       </w:r>
-      <w:bookmarkEnd w:id="11"/>
+      <w:bookmarkEnd w:id="10"/>
     </w:p>
     <w:p>
       <w:pPr>
@@ -4435,21 +3902,7 @@
         <w:rPr>
           <w:rFonts w:ascii="Lucida Sans Unicode" w:hAnsi="Lucida Sans Unicode" w:cs="Lucida Sans Unicode"/>
         </w:rPr>
-        <w:t xml:space="preserve"> (Shenzhen </w:t>
-      </w:r>
-      <w:proofErr w:type="spellStart"/>
-      <w:r>
-        <w:rPr>
-          <w:rFonts w:ascii="Lucida Sans Unicode" w:hAnsi="Lucida Sans Unicode" w:cs="Lucida Sans Unicode"/>
-        </w:rPr>
-        <w:t>Puchuangyuan</w:t>
-      </w:r>
-      <w:proofErr w:type="spellEnd"/>
-      <w:r>
-        <w:rPr>
-          <w:rFonts w:ascii="Lucida Sans Unicode" w:hAnsi="Lucida Sans Unicode" w:cs="Lucida Sans Unicode"/>
-        </w:rPr>
-        <w:t xml:space="preserve"> Technology Co. Ltd)</w:t>
+        <w:t xml:space="preserve"> (Shenzhen Puchuangyuan Technology Co. Ltd)</w:t>
       </w:r>
       <w:r>
         <w:rPr>
@@ -4517,14 +3970,14 @@
           <w:rFonts w:ascii="Lucida Sans Unicode" w:hAnsi="Lucida Sans Unicode" w:cs="Lucida Sans Unicode"/>
         </w:rPr>
       </w:pPr>
-      <w:bookmarkStart w:id="12" w:name="_Toc335165031"/>
+      <w:bookmarkStart w:id="11" w:name="_Toc344769308"/>
       <w:r>
         <w:rPr>
           <w:rFonts w:ascii="Lucida Sans Unicode" w:hAnsi="Lucida Sans Unicode" w:cs="Lucida Sans Unicode"/>
         </w:rPr>
         <w:t>2012/05/19</w:t>
       </w:r>
-      <w:bookmarkEnd w:id="12"/>
+      <w:bookmarkEnd w:id="11"/>
     </w:p>
     <w:p>
       <w:pPr>
@@ -4581,35 +4034,7 @@
         <w:rPr>
           <w:rFonts w:ascii="Lucida Sans Unicode" w:hAnsi="Lucida Sans Unicode" w:cs="Lucida Sans Unicode"/>
         </w:rPr>
-        <w:t xml:space="preserve">I installed Atmel Studio 6 and used the </w:t>
-      </w:r>
-      <w:proofErr w:type="spellStart"/>
-      <w:r>
-        <w:rPr>
-          <w:rFonts w:ascii="Lucida Sans Unicode" w:hAnsi="Lucida Sans Unicode" w:cs="Lucida Sans Unicode"/>
-        </w:rPr>
-        <w:t>QTouch</w:t>
-      </w:r>
-      <w:proofErr w:type="spellEnd"/>
-      <w:r>
-        <w:rPr>
-          <w:rFonts w:ascii="Lucida Sans Unicode" w:hAnsi="Lucida Sans Unicode" w:cs="Lucida Sans Unicode"/>
-        </w:rPr>
-        <w:t xml:space="preserve"> Project Builder to generate the skeleton for this project. It almost feels like cheating. You input how many sensors, which microcontroller you’ll be using, and which pins </w:t>
-      </w:r>
-      <w:proofErr w:type="gramStart"/>
-      <w:r>
-        <w:rPr>
-          <w:rFonts w:ascii="Lucida Sans Unicode" w:hAnsi="Lucida Sans Unicode" w:cs="Lucida Sans Unicode"/>
-        </w:rPr>
-        <w:t>your</w:t>
-      </w:r>
-      <w:proofErr w:type="gramEnd"/>
-      <w:r>
-        <w:rPr>
-          <w:rFonts w:ascii="Lucida Sans Unicode" w:hAnsi="Lucida Sans Unicode" w:cs="Lucida Sans Unicode"/>
-        </w:rPr>
-        <w:t xml:space="preserve"> using for each channel, and it creates a ready-to-go project. This is very convenient, and will cut probably cut a full day or two of development time, since I don’t have to manually fill all this out in the source files. Wizards can be nice sometimes.</w:t>
+        <w:t>I installed Atmel Studio 6 and used the QTouch Project Builder to generate the skeleton for this project. It almost feels like cheating. You input how many sensors, which microcontroller you’ll be using, and which pins your using for each channel, and it creates a ready-to-go project. This is very convenient, and will cut probably cut a full day or two of development time, since I don’t have to manually fill all this out in the source files. Wizards can be nice sometimes.</w:t>
       </w:r>
     </w:p>
     <w:p>
@@ -4628,14 +4053,14 @@
           <w:rFonts w:ascii="Lucida Sans Unicode" w:hAnsi="Lucida Sans Unicode" w:cs="Lucida Sans Unicode"/>
         </w:rPr>
       </w:pPr>
-      <w:bookmarkStart w:id="13" w:name="_Toc335165032"/>
+      <w:bookmarkStart w:id="12" w:name="_Toc344769309"/>
       <w:r>
         <w:rPr>
           <w:rFonts w:ascii="Lucida Sans Unicode" w:hAnsi="Lucida Sans Unicode" w:cs="Lucida Sans Unicode"/>
         </w:rPr>
         <w:t>2012/06/02</w:t>
       </w:r>
-      <w:bookmarkEnd w:id="13"/>
+      <w:bookmarkEnd w:id="12"/>
     </w:p>
     <w:p>
       <w:pPr>
@@ -4731,7 +4156,7 @@
           <w:rFonts w:ascii="Lucida Sans Unicode" w:hAnsi="Lucida Sans Unicode" w:cs="Lucida Sans Unicode"/>
         </w:rPr>
       </w:pPr>
-      <w:bookmarkStart w:id="14" w:name="_Toc335165033"/>
+      <w:bookmarkStart w:id="13" w:name="_Toc344769310"/>
       <w:r>
         <w:rPr>
           <w:rFonts w:ascii="Lucida Sans Unicode" w:hAnsi="Lucida Sans Unicode" w:cs="Lucida Sans Unicode"/>
@@ -4739,7 +4164,7 @@
         <w:lastRenderedPageBreak/>
         <w:t>2012/07/03</w:t>
       </w:r>
-      <w:bookmarkEnd w:id="14"/>
+      <w:bookmarkEnd w:id="13"/>
     </w:p>
     <w:p>
       <w:pPr>
@@ -4817,14 +4242,14 @@
           <w:rFonts w:ascii="Lucida Sans Unicode" w:hAnsi="Lucida Sans Unicode" w:cs="Lucida Sans Unicode"/>
         </w:rPr>
       </w:pPr>
-      <w:bookmarkStart w:id="15" w:name="_Toc335165034"/>
+      <w:bookmarkStart w:id="14" w:name="_Toc344769311"/>
       <w:r>
         <w:rPr>
           <w:rFonts w:ascii="Lucida Sans Unicode" w:hAnsi="Lucida Sans Unicode" w:cs="Lucida Sans Unicode"/>
         </w:rPr>
         <w:t>2012/07/04</w:t>
       </w:r>
-      <w:bookmarkEnd w:id="15"/>
+      <w:bookmarkEnd w:id="14"/>
     </w:p>
     <w:p>
       <w:pPr>
@@ -4856,14 +4281,14 @@
           <w:rFonts w:ascii="Lucida Sans Unicode" w:hAnsi="Lucida Sans Unicode" w:cs="Lucida Sans Unicode"/>
         </w:rPr>
       </w:pPr>
-      <w:bookmarkStart w:id="16" w:name="_Toc335165035"/>
+      <w:bookmarkStart w:id="15" w:name="_Toc344769312"/>
       <w:r>
         <w:rPr>
           <w:rFonts w:ascii="Lucida Sans Unicode" w:hAnsi="Lucida Sans Unicode" w:cs="Lucida Sans Unicode"/>
         </w:rPr>
         <w:t>2012/08/14</w:t>
       </w:r>
-      <w:bookmarkEnd w:id="16"/>
+      <w:bookmarkEnd w:id="15"/>
     </w:p>
     <w:p>
       <w:pPr>
@@ -4898,21 +4323,7 @@
         <w:rPr>
           <w:rFonts w:ascii="Lucida Sans Unicode" w:hAnsi="Lucida Sans Unicode" w:cs="Lucida Sans Unicode"/>
         </w:rPr>
-        <w:t xml:space="preserve">From that project, I now know that the ideal current limiting resistors for the LEDs are 330 Ohms for </w:t>
-      </w:r>
-      <w:proofErr w:type="gramStart"/>
-      <w:r>
-        <w:rPr>
-          <w:rFonts w:ascii="Lucida Sans Unicode" w:hAnsi="Lucida Sans Unicode" w:cs="Lucida Sans Unicode"/>
-        </w:rPr>
-        <w:t>Red,</w:t>
-      </w:r>
-      <w:proofErr w:type="gramEnd"/>
-      <w:r>
-        <w:rPr>
-          <w:rFonts w:ascii="Lucida Sans Unicode" w:hAnsi="Lucida Sans Unicode" w:cs="Lucida Sans Unicode"/>
-        </w:rPr>
-        <w:t xml:space="preserve"> and 220 Ohms for Blue or Green.</w:t>
+        <w:t>From that project, I now know that the ideal current limiting resistors for the LEDs are 330 Ohms for Red, and 220 Ohms for Blue or Green.</w:t>
       </w:r>
       <w:r>
         <w:rPr>
@@ -4974,41 +4385,13 @@
         <w:rPr>
           <w:rFonts w:ascii="Lucida Sans Unicode" w:hAnsi="Lucida Sans Unicode" w:cs="Lucida Sans Unicode"/>
         </w:rPr>
-        <w:t xml:space="preserve">I also found an error in the Test board. The sample pin (SMP) for </w:t>
-      </w:r>
-      <w:proofErr w:type="spellStart"/>
-      <w:r>
-        <w:rPr>
-          <w:rFonts w:ascii="Lucida Sans Unicode" w:hAnsi="Lucida Sans Unicode" w:cs="Lucida Sans Unicode"/>
-        </w:rPr>
-        <w:t>QMatrix</w:t>
-      </w:r>
-      <w:proofErr w:type="spellEnd"/>
-      <w:r>
-        <w:rPr>
-          <w:rFonts w:ascii="Lucida Sans Unicode" w:hAnsi="Lucida Sans Unicode" w:cs="Lucida Sans Unicode"/>
-        </w:rPr>
-        <w:t xml:space="preserve"> should be a </w:t>
-      </w:r>
-      <w:r>
-        <w:rPr>
-          <w:rFonts w:ascii="Lucida Sans Unicode" w:hAnsi="Lucida Sans Unicode" w:cs="Lucida Sans Unicode"/>
-        </w:rPr>
-        <w:t xml:space="preserve">pin within the port that has the ADC, which in this case is Port A. </w:t>
-      </w:r>
-      <w:proofErr w:type="gramStart"/>
-      <w:r>
-        <w:rPr>
-          <w:rFonts w:ascii="Lucida Sans Unicode" w:hAnsi="Lucida Sans Unicode" w:cs="Lucida Sans Unicode"/>
-        </w:rPr>
-        <w:t>SMP</w:t>
-      </w:r>
-      <w:proofErr w:type="gramEnd"/>
-      <w:r>
-        <w:rPr>
-          <w:rFonts w:ascii="Lucida Sans Unicode" w:hAnsi="Lucida Sans Unicode" w:cs="Lucida Sans Unicode"/>
-        </w:rPr>
-        <w:t xml:space="preserve"> was in Port B</w:t>
+        <w:t xml:space="preserve">I also found an error in the Test board. The sample pin (SMP) for QMatrix should be a </w:t>
+      </w:r>
+      <w:r>
+        <w:rPr>
+          <w:rFonts w:ascii="Lucida Sans Unicode" w:hAnsi="Lucida Sans Unicode" w:cs="Lucida Sans Unicode"/>
+        </w:rPr>
+        <w:t>pin within the port that has the ADC, which in this case is Port A. SMP was in Port B</w:t>
       </w:r>
       <w:r>
         <w:rPr>
@@ -5063,7 +4446,7 @@
           <w:rFonts w:ascii="Lucida Sans Unicode" w:hAnsi="Lucida Sans Unicode" w:cs="Lucida Sans Unicode"/>
         </w:rPr>
       </w:pPr>
-      <w:bookmarkStart w:id="17" w:name="_Toc335165036"/>
+      <w:bookmarkStart w:id="16" w:name="_Toc344769313"/>
       <w:r>
         <w:rPr>
           <w:rFonts w:ascii="Lucida Sans Unicode" w:hAnsi="Lucida Sans Unicode" w:cs="Lucida Sans Unicode"/>
@@ -5076,28 +4459,20 @@
         </w:rPr>
         <w:t>/16</w:t>
       </w:r>
-      <w:bookmarkEnd w:id="17"/>
-    </w:p>
-    <w:p>
-      <w:pPr>
-        <w:spacing w:after="0" w:line="240" w:lineRule="auto"/>
-        <w:rPr>
-          <w:rFonts w:ascii="Lucida Sans Unicode" w:hAnsi="Lucida Sans Unicode" w:cs="Lucida Sans Unicode"/>
-        </w:rPr>
-      </w:pPr>
-      <w:proofErr w:type="gramStart"/>
-      <w:r>
-        <w:rPr>
-          <w:rFonts w:ascii="Lucida Sans Unicode" w:hAnsi="Lucida Sans Unicode" w:cs="Lucida Sans Unicode"/>
-        </w:rPr>
-        <w:t>Fleshed out the schematics for the slider portion of the test board.</w:t>
-      </w:r>
-      <w:proofErr w:type="gramEnd"/>
-      <w:r>
-        <w:rPr>
-          <w:rFonts w:ascii="Lucida Sans Unicode" w:hAnsi="Lucida Sans Unicode" w:cs="Lucida Sans Unicode"/>
-        </w:rPr>
-        <w:t xml:space="preserve"> Both microcontrollers (main control and slider control) will share VCC, GND, and RESET, but the ISP lines will be separate. This will make programming the devices much simpler.</w:t>
+      <w:bookmarkEnd w:id="16"/>
+    </w:p>
+    <w:p>
+      <w:pPr>
+        <w:spacing w:after="0" w:line="240" w:lineRule="auto"/>
+        <w:rPr>
+          <w:rFonts w:ascii="Lucida Sans Unicode" w:hAnsi="Lucida Sans Unicode" w:cs="Lucida Sans Unicode"/>
+        </w:rPr>
+      </w:pPr>
+      <w:r>
+        <w:rPr>
+          <w:rFonts w:ascii="Lucida Sans Unicode" w:hAnsi="Lucida Sans Unicode" w:cs="Lucida Sans Unicode"/>
+        </w:rPr>
+        <w:t>Fleshed out the schematics for the slider portion of the test board. Both microcontrollers (main control and slider control) will share VCC, GND, and RESET, but the ISP lines will be separate. This will make programming the devices much simpler.</w:t>
       </w:r>
     </w:p>
     <w:p>
@@ -5116,7 +4491,7 @@
           <w:rFonts w:ascii="Lucida Sans Unicode" w:hAnsi="Lucida Sans Unicode" w:cs="Lucida Sans Unicode"/>
         </w:rPr>
       </w:pPr>
-      <w:bookmarkStart w:id="18" w:name="_Toc335165037"/>
+      <w:bookmarkStart w:id="17" w:name="_Toc344769314"/>
       <w:r>
         <w:rPr>
           <w:rFonts w:ascii="Lucida Sans Unicode" w:hAnsi="Lucida Sans Unicode" w:cs="Lucida Sans Unicode"/>
@@ -5124,42 +4499,20 @@
         <w:lastRenderedPageBreak/>
         <w:t>2012/08/19</w:t>
       </w:r>
-      <w:bookmarkEnd w:id="18"/>
-    </w:p>
-    <w:p>
-      <w:pPr>
-        <w:spacing w:after="0" w:line="240" w:lineRule="auto"/>
-        <w:rPr>
-          <w:rFonts w:ascii="Lucida Sans Unicode" w:hAnsi="Lucida Sans Unicode" w:cs="Lucida Sans Unicode"/>
-        </w:rPr>
-      </w:pPr>
-      <w:proofErr w:type="gramStart"/>
-      <w:r>
-        <w:rPr>
-          <w:rFonts w:ascii="Lucida Sans Unicode" w:hAnsi="Lucida Sans Unicode" w:cs="Lucida Sans Unicode"/>
-        </w:rPr>
-        <w:t>Worked on the slider schematic.</w:t>
-      </w:r>
-      <w:proofErr w:type="gramEnd"/>
-      <w:r>
-        <w:rPr>
-          <w:rFonts w:ascii="Lucida Sans Unicode" w:hAnsi="Lucida Sans Unicode" w:cs="Lucida Sans Unicode"/>
-        </w:rPr>
-        <w:t xml:space="preserve"> I added the six </w:t>
-      </w:r>
-      <w:proofErr w:type="spellStart"/>
-      <w:r>
-        <w:rPr>
-          <w:rFonts w:ascii="Lucida Sans Unicode" w:hAnsi="Lucida Sans Unicode" w:cs="Lucida Sans Unicode"/>
-        </w:rPr>
-        <w:t>QMatrix</w:t>
-      </w:r>
-      <w:proofErr w:type="spellEnd"/>
-      <w:r>
-        <w:rPr>
-          <w:rFonts w:ascii="Lucida Sans Unicode" w:hAnsi="Lucida Sans Unicode" w:cs="Lucida Sans Unicode"/>
-        </w:rPr>
-        <w:t xml:space="preserve"> slider sensors for the slider based upon Atmel’s Touch Sensors Design Guide.</w:t>
+      <w:bookmarkEnd w:id="17"/>
+    </w:p>
+    <w:p>
+      <w:pPr>
+        <w:spacing w:after="0" w:line="240" w:lineRule="auto"/>
+        <w:rPr>
+          <w:rFonts w:ascii="Lucida Sans Unicode" w:hAnsi="Lucida Sans Unicode" w:cs="Lucida Sans Unicode"/>
+        </w:rPr>
+      </w:pPr>
+      <w:r>
+        <w:rPr>
+          <w:rFonts w:ascii="Lucida Sans Unicode" w:hAnsi="Lucida Sans Unicode" w:cs="Lucida Sans Unicode"/>
+        </w:rPr>
+        <w:t>Worked on the slider schematic. I added the six QMatrix slider sensors for the slider based upon Atmel’s Touch Sensors Design Guide.</w:t>
       </w:r>
     </w:p>
     <w:p>
@@ -5178,14 +4531,14 @@
           <w:rFonts w:ascii="Lucida Sans Unicode" w:hAnsi="Lucida Sans Unicode" w:cs="Lucida Sans Unicode"/>
         </w:rPr>
       </w:pPr>
-      <w:bookmarkStart w:id="19" w:name="_Toc335165038"/>
+      <w:bookmarkStart w:id="18" w:name="_Toc344769315"/>
       <w:r>
         <w:rPr>
           <w:rFonts w:ascii="Lucida Sans Unicode" w:hAnsi="Lucida Sans Unicode" w:cs="Lucida Sans Unicode"/>
         </w:rPr>
         <w:t>2012/09/11</w:t>
       </w:r>
-      <w:bookmarkEnd w:id="19"/>
+      <w:bookmarkEnd w:id="18"/>
     </w:p>
     <w:p>
       <w:pPr>
@@ -5257,11 +4610,187 @@
     </w:p>
     <w:p>
       <w:pPr>
-        <w:spacing w:after="0" w:line="240" w:lineRule="auto"/>
-        <w:rPr>
-          <w:rFonts w:ascii="Lucida Sans Unicode" w:hAnsi="Lucida Sans Unicode" w:cs="Lucida Sans Unicode"/>
-        </w:rPr>
-      </w:pPr>
+        <w:pStyle w:val="Heading1"/>
+        <w:spacing w:before="0" w:line="240" w:lineRule="auto"/>
+        <w:rPr>
+          <w:rFonts w:ascii="Lucida Sans Unicode" w:hAnsi="Lucida Sans Unicode" w:cs="Lucida Sans Unicode"/>
+        </w:rPr>
+      </w:pPr>
+      <w:bookmarkStart w:id="19" w:name="_Toc344769316"/>
+      <w:r>
+        <w:rPr>
+          <w:rFonts w:ascii="Lucida Sans Unicode" w:hAnsi="Lucida Sans Unicode" w:cs="Lucida Sans Unicode"/>
+        </w:rPr>
+        <w:t>2013/01/01</w:t>
+      </w:r>
+      <w:bookmarkEnd w:id="19"/>
+    </w:p>
+    <w:p>
+      <w:pPr>
+        <w:spacing w:after="0" w:line="240" w:lineRule="auto"/>
+        <w:rPr>
+          <w:rFonts w:ascii="Lucida Sans Unicode" w:hAnsi="Lucida Sans Unicode" w:cs="Lucida Sans Unicode"/>
+        </w:rPr>
+      </w:pPr>
+      <w:r>
+        <w:rPr>
+          <w:rFonts w:ascii="Lucida Sans Unicode" w:hAnsi="Lucida Sans Unicode" w:cs="Lucida Sans Unicode"/>
+        </w:rPr>
+        <w:t>Began cleaning up the schematic:</w:t>
+      </w:r>
+    </w:p>
+    <w:p>
+      <w:pPr>
+        <w:pStyle w:val="ListParagraph"/>
+        <w:numPr>
+          <w:ilvl w:val="0"/>
+          <w:numId w:val="1"/>
+        </w:numPr>
+        <w:spacing w:after="0" w:line="240" w:lineRule="auto"/>
+        <w:rPr>
+          <w:rFonts w:ascii="Lucida Sans Unicode" w:hAnsi="Lucida Sans Unicode" w:cs="Lucida Sans Unicode"/>
+        </w:rPr>
+      </w:pPr>
+      <w:r>
+        <w:rPr>
+          <w:rFonts w:ascii="Lucida Sans Unicode" w:hAnsi="Lucida Sans Unicode" w:cs="Lucida Sans Unicode"/>
+        </w:rPr>
+        <w:t>Renamed “.1uF” to “0.1uF”</w:t>
+      </w:r>
+    </w:p>
+    <w:p>
+      <w:pPr>
+        <w:pStyle w:val="ListParagraph"/>
+        <w:numPr>
+          <w:ilvl w:val="0"/>
+          <w:numId w:val="1"/>
+        </w:numPr>
+        <w:spacing w:after="0" w:line="240" w:lineRule="auto"/>
+        <w:rPr>
+          <w:rFonts w:ascii="Lucida Sans Unicode" w:hAnsi="Lucida Sans Unicode" w:cs="Lucida Sans Unicode"/>
+        </w:rPr>
+      </w:pPr>
+      <w:r>
+        <w:rPr>
+          <w:rFonts w:ascii="Lucida Sans Unicode" w:hAnsi="Lucida Sans Unicode" w:cs="Lucida Sans Unicode"/>
+        </w:rPr>
+        <w:t>Removed 4-way ties to better clarify how everything is connected</w:t>
+      </w:r>
+    </w:p>
+    <w:p>
+      <w:pPr>
+        <w:pStyle w:val="ListParagraph"/>
+        <w:numPr>
+          <w:ilvl w:val="0"/>
+          <w:numId w:val="1"/>
+        </w:numPr>
+        <w:spacing w:after="0" w:line="240" w:lineRule="auto"/>
+        <w:rPr>
+          <w:rFonts w:ascii="Lucida Sans Unicode" w:hAnsi="Lucida Sans Unicode" w:cs="Lucida Sans Unicode"/>
+        </w:rPr>
+      </w:pPr>
+      <w:r>
+        <w:rPr>
+          <w:rFonts w:ascii="Lucida Sans Unicode" w:hAnsi="Lucida Sans Unicode" w:cs="Lucida Sans Unicode"/>
+        </w:rPr>
+        <w:t>Separated Crystal and Load Caps to a separate block for clarity</w:t>
+      </w:r>
+    </w:p>
+    <w:p>
+      <w:pPr>
+        <w:pStyle w:val="ListParagraph"/>
+        <w:numPr>
+          <w:ilvl w:val="0"/>
+          <w:numId w:val="1"/>
+        </w:numPr>
+        <w:spacing w:after="0" w:line="240" w:lineRule="auto"/>
+        <w:rPr>
+          <w:rFonts w:ascii="Lucida Sans Unicode" w:hAnsi="Lucida Sans Unicode" w:cs="Lucida Sans Unicode"/>
+        </w:rPr>
+      </w:pPr>
+      <w:r>
+        <w:rPr>
+          <w:rFonts w:ascii="Lucida Sans Unicode" w:hAnsi="Lucida Sans Unicode" w:cs="Lucida Sans Unicode"/>
+        </w:rPr>
+        <w:t>Reannotated schematic</w:t>
+      </w:r>
+    </w:p>
+    <w:p>
+      <w:pPr>
+        <w:pStyle w:val="ListParagraph"/>
+        <w:numPr>
+          <w:ilvl w:val="0"/>
+          <w:numId w:val="1"/>
+        </w:numPr>
+        <w:spacing w:after="0" w:line="240" w:lineRule="auto"/>
+        <w:rPr>
+          <w:rFonts w:ascii="Lucida Sans Unicode" w:hAnsi="Lucida Sans Unicode" w:cs="Lucida Sans Unicode"/>
+        </w:rPr>
+      </w:pPr>
+      <w:r>
+        <w:rPr>
+          <w:rFonts w:ascii="Lucida Sans Unicode" w:hAnsi="Lucida Sans Unicode" w:cs="Lucida Sans Unicode"/>
+        </w:rPr>
+        <w:t>Corrected crystal load cap calculation error. Should be 36pF, not 9pF. This still needs to be updated in the BOM.</w:t>
+      </w:r>
+      <w:bookmarkStart w:id="20" w:name="_GoBack"/>
+      <w:bookmarkEnd w:id="20"/>
+    </w:p>
+    <w:p>
+      <w:pPr>
+        <w:spacing w:after="0" w:line="240" w:lineRule="auto"/>
+        <w:rPr>
+          <w:rFonts w:ascii="Lucida Sans Unicode" w:hAnsi="Lucida Sans Unicode" w:cs="Lucida Sans Unicode"/>
+        </w:rPr>
+      </w:pPr>
+    </w:p>
+    <w:p>
+      <w:pPr>
+        <w:spacing w:after="0" w:line="240" w:lineRule="auto"/>
+        <w:rPr>
+          <w:rFonts w:ascii="Lucida Sans Unicode" w:hAnsi="Lucida Sans Unicode" w:cs="Lucida Sans Unicode"/>
+        </w:rPr>
+      </w:pPr>
+      <w:r>
+        <w:rPr>
+          <w:rFonts w:ascii="Lucida Sans Unicode" w:hAnsi="Lucida Sans Unicode" w:cs="Lucida Sans Unicode"/>
+        </w:rPr>
+        <w:t>All resistors, capacitors, and inductors will be changed to 0805 SMT packages. I have not yet made this change in the BOM, but will soon.</w:t>
+      </w:r>
+    </w:p>
+    <w:p>
+      <w:pPr>
+        <w:spacing w:after="0" w:line="240" w:lineRule="auto"/>
+        <w:rPr>
+          <w:rFonts w:ascii="Lucida Sans Unicode" w:hAnsi="Lucida Sans Unicode" w:cs="Lucida Sans Unicode"/>
+        </w:rPr>
+      </w:pPr>
+    </w:p>
+    <w:p>
+      <w:pPr>
+        <w:spacing w:after="0" w:line="240" w:lineRule="auto"/>
+        <w:rPr>
+          <w:rFonts w:ascii="Lucida Sans Unicode" w:hAnsi="Lucida Sans Unicode" w:cs="Lucida Sans Unicode"/>
+        </w:rPr>
+      </w:pPr>
+      <w:r>
+        <w:rPr>
+          <w:rFonts w:ascii="Lucida Sans Unicode" w:hAnsi="Lucida Sans Unicode" w:cs="Lucida Sans Unicode"/>
+        </w:rPr>
+        <w:t xml:space="preserve">I associated these parts with the new </w:t>
+      </w:r>
+      <w:r>
+        <w:rPr>
+          <w:rFonts w:ascii="Lucida Sans Unicode" w:hAnsi="Lucida Sans Unicode" w:cs="Lucida Sans Unicode"/>
+        </w:rPr>
+        <w:t xml:space="preserve">package </w:t>
+      </w:r>
+      <w:r>
+        <w:rPr>
+          <w:rFonts w:ascii="Lucida Sans Unicode" w:hAnsi="Lucida Sans Unicode" w:cs="Lucida Sans Unicode"/>
+        </w:rPr>
+        <w:t>size, exported a NetList, and began the PCB.</w:t>
+      </w:r>
     </w:p>
     <w:sectPr>
       <w:pgSz w:w="12240" w:h="15840"/>
@@ -6403,7 +5932,7 @@
 </file>
 
 <file path=customXml/itemProps1.xml><?xml version="1.0" encoding="utf-8"?>
-<ds:datastoreItem xmlns:ds="http://schemas.openxmlformats.org/officeDocument/2006/customXml" ds:itemID="{3DB8488F-0F93-44A6-B56E-A20C74CB0C69}">
+<ds:datastoreItem xmlns:ds="http://schemas.openxmlformats.org/officeDocument/2006/customXml" ds:itemID="{74586CF9-C82E-491D-BAC3-CC5AC3F51F4A}">
   <ds:schemaRefs>
     <ds:schemaRef ds:uri="http://schemas.openxmlformats.org/officeDocument/2006/bibliography"/>
   </ds:schemaRefs>

</xml_diff>